<commit_message>
update documentation and Application initialization
</commit_message>
<xml_diff>
--- a/documents/dossier technique.docx
+++ b/documents/dossier technique.docx
@@ -88,7 +88,7 @@
                         <w:sz w:val="48"/>
                         <w:szCs w:val="48"/>
                       </w:rPr>
-                      <w:t>Webframework Module Utilisateur</w:t>
+                      <w:t>Module Utilisateur</w:t>
                     </w:r>
                   </w:p>
                 </w:tc>
@@ -105,9 +105,6 @@
                 </w:rPr>
                 <w:alias w:val="Sous-titre"/>
                 <w:id w:val="703864195"/>
-                <w:placeholder>
-                  <w:docPart w:val="3C3FCB6DD94C441182E37C371CA6B19D"/>
-                </w:placeholder>
                 <w:dataBinding w:prefixMappings="xmlns:ns0='http://schemas.openxmlformats.org/package/2006/metadata/core-properties' xmlns:ns1='http://purl.org/dc/elements/1.1/'" w:xpath="/ns0:coreProperties[1]/ns1:subject[1]" w:storeItemID="{6C3C8BC8-F283-45AE-878A-BAB7291924A1}"/>
                 <w:text/>
               </w:sdtPr>
@@ -292,31 +289,74 @@
           <w:r>
             <w:rPr>
               <w:noProof/>
+              <w:lang w:eastAsia="fr-FR"/>
             </w:rPr>
-            <w:pict>
-              <v:group id="_x0000_s1053" style="position:absolute;margin-left:2201.25pt;margin-top:0;width:264.55pt;height:690.65pt;z-index:251660288;mso-position-horizontal:right;mso-position-horizontal-relative:page;mso-position-vertical:bottom;mso-position-vertical-relative:page" coordorigin="5531,1258" coordsize="5291,13813">
-                <v:shapetype id="_x0000_t32" coordsize="21600,21600" o:spt="32" o:oned="t" path="m,l21600,21600e" filled="f">
-                  <v:path arrowok="t" fillok="f" o:connecttype="none"/>
-                  <o:lock v:ext="edit" shapetype="t"/>
-                </v:shapetype>
-                <v:shape id="_x0000_s1054" type="#_x0000_t32" style="position:absolute;left:6519;top:1258;width:4303;height:10040;flip:x" o:connectortype="straight" strokecolor="#a7bfde [1620]"/>
-                <v:group id="_x0000_s1055" style="position:absolute;left:5531;top:9226;width:5291;height:5845" coordorigin="5531,9226" coordsize="5291,5845">
-                  <v:shape id="_x0000_s1056" style="position:absolute;left:5531;top:9226;width:5291;height:5845;mso-position-horizontal-relative:text;mso-position-vertical-relative:text;mso-width-relative:page;mso-height-relative:page" coordsize="6418,6670" path="m6418,1185r,5485l1809,6669c974,5889,,3958,1407,1987hfc2830,,5591,411,6418,1185haxe" fillcolor="#a7bfde [1620]" stroked="f">
-                    <v:path arrowok="t"/>
-                  </v:shape>
-                  <v:oval id="_x0000_s1057" style="position:absolute;left:6117;top:10212;width:4526;height:4258;rotation:41366637fd;flip:y" fillcolor="#d3dfee [820]" stroked="f" strokecolor="#a7bfde [1620]"/>
-                  <v:oval id="_x0000_s1058" style="position:absolute;left:6217;top:10481;width:3424;height:3221;rotation:41366637fd;flip:y" fillcolor="#7ba0cd [2420]" stroked="f" strokecolor="#a7bfde [1620]"/>
-                </v:group>
-                <w10:wrap anchorx="page" anchory="page"/>
-              </v:group>
-            </w:pict>
+            <w:drawing>
+              <wp:anchor distT="0" distB="0" distL="114300" distR="114300" simplePos="0" relativeHeight="251663360" behindDoc="0" locked="0" layoutInCell="1" allowOverlap="1" wp14:anchorId="1D89E859" wp14:editId="4EA34EE3">
+                <wp:simplePos x="0" y="0"/>
+                <wp:positionH relativeFrom="column">
+                  <wp:posOffset>1798320</wp:posOffset>
+                </wp:positionH>
+                <wp:positionV relativeFrom="paragraph">
+                  <wp:posOffset>-346075</wp:posOffset>
+                </wp:positionV>
+                <wp:extent cx="4566920" cy="1306195"/>
+                <wp:effectExtent l="0" t="0" r="0" b="0"/>
+                <wp:wrapNone/>
+                <wp:docPr id="2" name="Image 2"/>
+                <wp:cNvGraphicFramePr>
+                  <a:graphicFrameLocks xmlns:a="http://schemas.openxmlformats.org/drawingml/2006/main" noChangeAspect="1"/>
+                </wp:cNvGraphicFramePr>
+                <a:graphic xmlns:a="http://schemas.openxmlformats.org/drawingml/2006/main">
+                  <a:graphicData uri="http://schemas.openxmlformats.org/drawingml/2006/picture">
+                    <pic:pic xmlns:pic="http://schemas.openxmlformats.org/drawingml/2006/picture">
+                      <pic:nvPicPr>
+                        <pic:cNvPr id="0" name="logo_webframework.png"/>
+                        <pic:cNvPicPr/>
+                      </pic:nvPicPr>
+                      <pic:blipFill>
+                        <a:blip r:embed="rId10">
+                          <a:extLst>
+                            <a:ext uri="{28A0092B-C50C-407E-A947-70E740481C1C}">
+                              <a14:useLocalDpi xmlns:a14="http://schemas.microsoft.com/office/drawing/2010/main" val="0"/>
+                            </a:ext>
+                          </a:extLst>
+                        </a:blip>
+                        <a:stretch>
+                          <a:fillRect/>
+                        </a:stretch>
+                      </pic:blipFill>
+                      <pic:spPr>
+                        <a:xfrm>
+                          <a:off x="0" y="0"/>
+                          <a:ext cx="4566920" cy="1306195"/>
+                        </a:xfrm>
+                        <a:prstGeom prst="rect">
+                          <a:avLst/>
+                        </a:prstGeom>
+                      </pic:spPr>
+                    </pic:pic>
+                  </a:graphicData>
+                </a:graphic>
+                <wp14:sizeRelH relativeFrom="page">
+                  <wp14:pctWidth>0</wp14:pctWidth>
+                </wp14:sizeRelH>
+                <wp14:sizeRelV relativeFrom="page">
+                  <wp14:pctHeight>0</wp14:pctHeight>
+                </wp14:sizeRelV>
+              </wp:anchor>
+            </w:drawing>
           </w:r>
           <w:r>
             <w:rPr>
               <w:noProof/>
             </w:rPr>
             <w:pict>
-              <v:group id="_x0000_s1064" style="position:absolute;margin-left:0;margin-top:0;width:464.8pt;height:380.95pt;z-index:251662336;mso-position-horizontal:left;mso-position-horizontal-relative:page;mso-position-vertical:top;mso-position-vertical-relative:page" coordorigin="15,15" coordsize="9296,7619" o:allowincell="f">
+              <v:group id="_x0000_s1064" style="position:absolute;margin-left:0;margin-top:0;width:475.8pt;height:390pt;z-index:251662336;mso-position-horizontal:left;mso-position-horizontal-relative:page;mso-position-vertical:top;mso-position-vertical-relative:page" coordorigin="15,15" coordsize="9296,7619" o:allowincell="f">
+                <v:shapetype id="_x0000_t32" coordsize="21600,21600" o:spt="32" o:oned="t" path="m,l21600,21600e" filled="f">
+                  <v:path arrowok="t" fillok="f" o:connecttype="none"/>
+                  <o:lock v:ext="edit" shapetype="t"/>
+                </v:shapetype>
                 <v:shape id="_x0000_s1065" type="#_x0000_t32" style="position:absolute;left:15;top:15;width:7512;height:7386" o:connectortype="straight" strokecolor="#a7bfde [1620]"/>
                 <v:group id="_x0000_s1066" style="position:absolute;left:7095;top:5418;width:2216;height:2216" coordorigin="7907,4350" coordsize="2216,2216">
                   <v:oval id="_x0000_s1067" style="position:absolute;left:7907;top:4350;width:2216;height:2216" fillcolor="#a7bfde [1620]" stroked="f"/>
@@ -332,12 +372,16 @@
               <w:noProof/>
             </w:rPr>
             <w:pict>
-              <v:group id="_x0000_s1059" style="position:absolute;margin-left:3309.7pt;margin-top:0;width:332.7pt;height:227.25pt;z-index:251661312;mso-position-horizontal:right;mso-position-horizontal-relative:margin;mso-position-vertical:top;mso-position-vertical-relative:page" coordorigin="4136,15" coordsize="6654,4545" o:allowincell="f">
-                <v:shape id="_x0000_s1060" type="#_x0000_t32" style="position:absolute;left:4136;top:15;width:3058;height:3855" o:connectortype="straight" strokecolor="#a7bfde [1620]"/>
-                <v:oval id="_x0000_s1061" style="position:absolute;left:6674;top:444;width:4116;height:4116" fillcolor="#a7bfde [1620]" stroked="f"/>
-                <v:oval id="_x0000_s1062" style="position:absolute;left:6773;top:1058;width:3367;height:3367" fillcolor="#d3dfee [820]" stroked="f"/>
-                <v:oval id="_x0000_s1063" style="position:absolute;left:6856;top:1709;width:2553;height:2553" fillcolor="#7ba0cd [2420]" stroked="f"/>
-                <w10:wrap anchorx="margin" anchory="page"/>
+              <v:group id="_x0000_s1053" style="position:absolute;margin-left:2414.6pt;margin-top:0;width:264.55pt;height:690.65pt;z-index:251660288;mso-position-horizontal:right;mso-position-horizontal-relative:page;mso-position-vertical:bottom;mso-position-vertical-relative:page" coordorigin="5531,1258" coordsize="5291,13813">
+                <v:shape id="_x0000_s1054" type="#_x0000_t32" style="position:absolute;left:6519;top:1258;width:4303;height:10040;flip:x" o:connectortype="straight" strokecolor="#a7bfde [1620]"/>
+                <v:group id="_x0000_s1055" style="position:absolute;left:5531;top:9226;width:5291;height:5845" coordorigin="5531,9226" coordsize="5291,5845">
+                  <v:shape id="_x0000_s1056" style="position:absolute;left:5531;top:9226;width:5291;height:5845;mso-position-horizontal-relative:text;mso-position-vertical-relative:text;mso-width-relative:page;mso-height-relative:page" coordsize="6418,6670" path="m6418,1185r,5485l1809,6669c974,5889,,3958,1407,1987hfc2830,,5591,411,6418,1185haxe" fillcolor="#a7bfde [1620]" stroked="f">
+                    <v:path arrowok="t"/>
+                  </v:shape>
+                  <v:oval id="_x0000_s1057" style="position:absolute;left:6117;top:10212;width:4526;height:4258;rotation:41366637fd;flip:y" fillcolor="#d3dfee [820]" stroked="f" strokecolor="#a7bfde [1620]"/>
+                  <v:oval id="_x0000_s1058" style="position:absolute;left:6217;top:10481;width:3424;height:3221;rotation:41366637fd;flip:y" fillcolor="#7ba0cd [2420]" stroked="f" strokecolor="#a7bfde [1620]"/>
+                </v:group>
+                <w10:wrap anchorx="page" anchory="page"/>
               </v:group>
             </w:pict>
           </w:r>
@@ -351,6 +395,8 @@
             <w:br w:type="page"/>
           </w:r>
         </w:p>
+        <w:bookmarkStart w:id="0" w:name="_GoBack" w:displacedByCustomXml="next"/>
+        <w:bookmarkEnd w:id="0" w:displacedByCustomXml="next"/>
       </w:sdtContent>
     </w:sdt>
     <w:sdt>
@@ -400,7 +446,7 @@
           <w:r>
             <w:fldChar w:fldCharType="separate"/>
           </w:r>
-          <w:hyperlink w:anchor="_Toc345001348" w:history="1">
+          <w:hyperlink w:anchor="_Toc347471822" w:history="1">
             <w:r>
               <w:rPr>
                 <w:rStyle w:val="Lienhypertexte"/>
@@ -427,7 +473,7 @@
                 <w:noProof/>
                 <w:webHidden/>
               </w:rPr>
-              <w:instrText xml:space="preserve"> PAGEREF _Toc345001348 \h </w:instrText>
+              <w:instrText xml:space="preserve"> PAGEREF _Toc347471822 \h </w:instrText>
             </w:r>
             <w:r>
               <w:rPr>
@@ -470,7 +516,7 @@
               <w:lang w:eastAsia="fr-FR"/>
             </w:rPr>
           </w:pPr>
-          <w:hyperlink w:anchor="_Toc345001349" w:history="1">
+          <w:hyperlink w:anchor="_Toc347471823" w:history="1">
             <w:r>
               <w:rPr>
                 <w:rStyle w:val="Lienhypertexte"/>
@@ -497,7 +543,7 @@
                 <w:noProof/>
                 <w:webHidden/>
               </w:rPr>
-              <w:instrText xml:space="preserve"> PAGEREF _Toc345001349 \h </w:instrText>
+              <w:instrText xml:space="preserve"> PAGEREF _Toc347471823 \h </w:instrText>
             </w:r>
             <w:r>
               <w:rPr>
@@ -540,7 +586,7 @@
               <w:lang w:eastAsia="fr-FR"/>
             </w:rPr>
           </w:pPr>
-          <w:hyperlink w:anchor="_Toc345001350" w:history="1">
+          <w:hyperlink w:anchor="_Toc347471824" w:history="1">
             <w:r>
               <w:rPr>
                 <w:rStyle w:val="Lienhypertexte"/>
@@ -567,7 +613,7 @@
                 <w:noProof/>
                 <w:webHidden/>
               </w:rPr>
-              <w:instrText xml:space="preserve"> PAGEREF _Toc345001350 \h </w:instrText>
+              <w:instrText xml:space="preserve"> PAGEREF _Toc347471824 \h </w:instrText>
             </w:r>
             <w:r>
               <w:rPr>
@@ -610,7 +656,7 @@
               <w:lang w:eastAsia="fr-FR"/>
             </w:rPr>
           </w:pPr>
-          <w:hyperlink w:anchor="_Toc345001351" w:history="1">
+          <w:hyperlink w:anchor="_Toc347471825" w:history="1">
             <w:r>
               <w:rPr>
                 <w:rStyle w:val="Lienhypertexte"/>
@@ -637,7 +683,7 @@
                 <w:noProof/>
                 <w:webHidden/>
               </w:rPr>
-              <w:instrText xml:space="preserve"> PAGEREF _Toc345001351 \h </w:instrText>
+              <w:instrText xml:space="preserve"> PAGEREF _Toc347471825 \h </w:instrText>
             </w:r>
             <w:r>
               <w:rPr>
@@ -680,7 +726,7 @@
               <w:lang w:eastAsia="fr-FR"/>
             </w:rPr>
           </w:pPr>
-          <w:hyperlink w:anchor="_Toc345001352" w:history="1">
+          <w:hyperlink w:anchor="_Toc347471826" w:history="1">
             <w:r>
               <w:rPr>
                 <w:rStyle w:val="Lienhypertexte"/>
@@ -707,7 +753,7 @@
                 <w:noProof/>
                 <w:webHidden/>
               </w:rPr>
-              <w:instrText xml:space="preserve"> PAGEREF _Toc345001352 \h </w:instrText>
+              <w:instrText xml:space="preserve"> PAGEREF _Toc347471826 \h </w:instrText>
             </w:r>
             <w:r>
               <w:rPr>
@@ -750,7 +796,7 @@
               <w:lang w:eastAsia="fr-FR"/>
             </w:rPr>
           </w:pPr>
-          <w:hyperlink w:anchor="_Toc345001353" w:history="1">
+          <w:hyperlink w:anchor="_Toc347471827" w:history="1">
             <w:r>
               <w:rPr>
                 <w:rStyle w:val="Lienhypertexte"/>
@@ -777,7 +823,7 @@
                 <w:noProof/>
                 <w:webHidden/>
               </w:rPr>
-              <w:instrText xml:space="preserve"> PAGEREF _Toc345001353 \h </w:instrText>
+              <w:instrText xml:space="preserve"> PAGEREF _Toc347471827 \h </w:instrText>
             </w:r>
             <w:r>
               <w:rPr>
@@ -820,7 +866,7 @@
               <w:lang w:eastAsia="fr-FR"/>
             </w:rPr>
           </w:pPr>
-          <w:hyperlink w:anchor="_Toc345001354" w:history="1">
+          <w:hyperlink w:anchor="_Toc347471828" w:history="1">
             <w:r>
               <w:rPr>
                 <w:rStyle w:val="Lienhypertexte"/>
@@ -847,7 +893,7 @@
                 <w:noProof/>
                 <w:webHidden/>
               </w:rPr>
-              <w:instrText xml:space="preserve"> PAGEREF _Toc345001354 \h </w:instrText>
+              <w:instrText xml:space="preserve"> PAGEREF _Toc347471828 \h </w:instrText>
             </w:r>
             <w:r>
               <w:rPr>
@@ -890,7 +936,7 @@
               <w:lang w:eastAsia="fr-FR"/>
             </w:rPr>
           </w:pPr>
-          <w:hyperlink w:anchor="_Toc345001355" w:history="1">
+          <w:hyperlink w:anchor="_Toc347471829" w:history="1">
             <w:r>
               <w:rPr>
                 <w:rStyle w:val="Lienhypertexte"/>
@@ -917,7 +963,7 @@
                 <w:noProof/>
                 <w:webHidden/>
               </w:rPr>
-              <w:instrText xml:space="preserve"> PAGEREF _Toc345001355 \h </w:instrText>
+              <w:instrText xml:space="preserve"> PAGEREF _Toc347471829 \h </w:instrText>
             </w:r>
             <w:r>
               <w:rPr>
@@ -960,7 +1006,7 @@
               <w:lang w:eastAsia="fr-FR"/>
             </w:rPr>
           </w:pPr>
-          <w:hyperlink w:anchor="_Toc345001356" w:history="1">
+          <w:hyperlink w:anchor="_Toc347471830" w:history="1">
             <w:r>
               <w:rPr>
                 <w:rStyle w:val="Lienhypertexte"/>
@@ -987,7 +1033,7 @@
                 <w:noProof/>
                 <w:webHidden/>
               </w:rPr>
-              <w:instrText xml:space="preserve"> PAGEREF _Toc345001356 \h </w:instrText>
+              <w:instrText xml:space="preserve"> PAGEREF _Toc347471830 \h </w:instrText>
             </w:r>
             <w:r>
               <w:rPr>
@@ -1030,7 +1076,7 @@
               <w:lang w:eastAsia="fr-FR"/>
             </w:rPr>
           </w:pPr>
-          <w:hyperlink w:anchor="_Toc345001357" w:history="1">
+          <w:hyperlink w:anchor="_Toc347471831" w:history="1">
             <w:r>
               <w:rPr>
                 <w:rStyle w:val="Lienhypertexte"/>
@@ -1057,7 +1103,7 @@
                 <w:noProof/>
                 <w:webHidden/>
               </w:rPr>
-              <w:instrText xml:space="preserve"> PAGEREF _Toc345001357 \h </w:instrText>
+              <w:instrText xml:space="preserve"> PAGEREF _Toc347471831 \h </w:instrText>
             </w:r>
             <w:r>
               <w:rPr>
@@ -1077,7 +1123,7 @@
                 <w:noProof/>
                 <w:webHidden/>
               </w:rPr>
-              <w:t>6</w:t>
+              <w:t>7</w:t>
             </w:r>
             <w:r>
               <w:rPr>
@@ -1100,7 +1146,7 @@
               <w:lang w:eastAsia="fr-FR"/>
             </w:rPr>
           </w:pPr>
-          <w:hyperlink w:anchor="_Toc345001358" w:history="1">
+          <w:hyperlink w:anchor="_Toc347471832" w:history="1">
             <w:r>
               <w:rPr>
                 <w:rStyle w:val="Lienhypertexte"/>
@@ -1127,7 +1173,7 @@
                 <w:noProof/>
                 <w:webHidden/>
               </w:rPr>
-              <w:instrText xml:space="preserve"> PAGEREF _Toc345001358 \h </w:instrText>
+              <w:instrText xml:space="preserve"> PAGEREF _Toc347471832 \h </w:instrText>
             </w:r>
             <w:r>
               <w:rPr>
@@ -1147,7 +1193,7 @@
                 <w:noProof/>
                 <w:webHidden/>
               </w:rPr>
-              <w:t>6</w:t>
+              <w:t>7</w:t>
             </w:r>
             <w:r>
               <w:rPr>
@@ -1170,7 +1216,7 @@
               <w:lang w:eastAsia="fr-FR"/>
             </w:rPr>
           </w:pPr>
-          <w:hyperlink w:anchor="_Toc345001359" w:history="1">
+          <w:hyperlink w:anchor="_Toc347471833" w:history="1">
             <w:r>
               <w:rPr>
                 <w:rStyle w:val="Lienhypertexte"/>
@@ -1197,7 +1243,7 @@
                 <w:noProof/>
                 <w:webHidden/>
               </w:rPr>
-              <w:instrText xml:space="preserve"> PAGEREF _Toc345001359 \h </w:instrText>
+              <w:instrText xml:space="preserve"> PAGEREF _Toc347471833 \h </w:instrText>
             </w:r>
             <w:r>
               <w:rPr>
@@ -1217,7 +1263,7 @@
                 <w:noProof/>
                 <w:webHidden/>
               </w:rPr>
-              <w:t>8</w:t>
+              <w:t>9</w:t>
             </w:r>
             <w:r>
               <w:rPr>
@@ -1240,7 +1286,7 @@
               <w:lang w:eastAsia="fr-FR"/>
             </w:rPr>
           </w:pPr>
-          <w:hyperlink w:anchor="_Toc345001360" w:history="1">
+          <w:hyperlink w:anchor="_Toc347471834" w:history="1">
             <w:r>
               <w:rPr>
                 <w:rStyle w:val="Lienhypertexte"/>
@@ -1267,7 +1313,7 @@
                 <w:noProof/>
                 <w:webHidden/>
               </w:rPr>
-              <w:instrText xml:space="preserve"> PAGEREF _Toc345001360 \h </w:instrText>
+              <w:instrText xml:space="preserve"> PAGEREF _Toc347471834 \h </w:instrText>
             </w:r>
             <w:r>
               <w:rPr>
@@ -1287,7 +1333,7 @@
                 <w:noProof/>
                 <w:webHidden/>
               </w:rPr>
-              <w:t>9</w:t>
+              <w:t>10</w:t>
             </w:r>
             <w:r>
               <w:rPr>
@@ -1310,7 +1356,7 @@
               <w:lang w:eastAsia="fr-FR"/>
             </w:rPr>
           </w:pPr>
-          <w:hyperlink w:anchor="_Toc345001361" w:history="1">
+          <w:hyperlink w:anchor="_Toc347471835" w:history="1">
             <w:r>
               <w:rPr>
                 <w:rStyle w:val="Lienhypertexte"/>
@@ -1337,7 +1383,7 @@
                 <w:noProof/>
                 <w:webHidden/>
               </w:rPr>
-              <w:instrText xml:space="preserve"> PAGEREF _Toc345001361 \h </w:instrText>
+              <w:instrText xml:space="preserve"> PAGEREF _Toc347471835 \h </w:instrText>
             </w:r>
             <w:r>
               <w:rPr>
@@ -1357,7 +1403,7 @@
                 <w:noProof/>
                 <w:webHidden/>
               </w:rPr>
-              <w:t>10</w:t>
+              <w:t>11</w:t>
             </w:r>
             <w:r>
               <w:rPr>
@@ -1380,7 +1426,7 @@
               <w:lang w:eastAsia="fr-FR"/>
             </w:rPr>
           </w:pPr>
-          <w:hyperlink w:anchor="_Toc345001362" w:history="1">
+          <w:hyperlink w:anchor="_Toc347471836" w:history="1">
             <w:r>
               <w:rPr>
                 <w:rStyle w:val="Lienhypertexte"/>
@@ -1407,7 +1453,7 @@
                 <w:noProof/>
                 <w:webHidden/>
               </w:rPr>
-              <w:instrText xml:space="preserve"> PAGEREF _Toc345001362 \h </w:instrText>
+              <w:instrText xml:space="preserve"> PAGEREF _Toc347471836 \h </w:instrText>
             </w:r>
             <w:r>
               <w:rPr>
@@ -1427,7 +1473,7 @@
                 <w:noProof/>
                 <w:webHidden/>
               </w:rPr>
-              <w:t>10</w:t>
+              <w:t>11</w:t>
             </w:r>
             <w:r>
               <w:rPr>
@@ -1450,7 +1496,7 @@
               <w:lang w:eastAsia="fr-FR"/>
             </w:rPr>
           </w:pPr>
-          <w:hyperlink w:anchor="_Toc345001363" w:history="1">
+          <w:hyperlink w:anchor="_Toc347471837" w:history="1">
             <w:r>
               <w:rPr>
                 <w:rStyle w:val="Lienhypertexte"/>
@@ -1477,7 +1523,7 @@
                 <w:noProof/>
                 <w:webHidden/>
               </w:rPr>
-              <w:instrText xml:space="preserve"> PAGEREF _Toc345001363 \h </w:instrText>
+              <w:instrText xml:space="preserve"> PAGEREF _Toc347471837 \h </w:instrText>
             </w:r>
             <w:r>
               <w:rPr>
@@ -1497,7 +1543,7 @@
                 <w:noProof/>
                 <w:webHidden/>
               </w:rPr>
-              <w:t>11</w:t>
+              <w:t>12</w:t>
             </w:r>
             <w:r>
               <w:rPr>
@@ -1520,7 +1566,7 @@
               <w:lang w:eastAsia="fr-FR"/>
             </w:rPr>
           </w:pPr>
-          <w:hyperlink w:anchor="_Toc345001364" w:history="1">
+          <w:hyperlink w:anchor="_Toc347471838" w:history="1">
             <w:r>
               <w:rPr>
                 <w:rStyle w:val="Lienhypertexte"/>
@@ -1547,7 +1593,7 @@
                 <w:noProof/>
                 <w:webHidden/>
               </w:rPr>
-              <w:instrText xml:space="preserve"> PAGEREF _Toc345001364 \h </w:instrText>
+              <w:instrText xml:space="preserve"> PAGEREF _Toc347471838 \h </w:instrText>
             </w:r>
             <w:r>
               <w:rPr>
@@ -1567,7 +1613,7 @@
                 <w:noProof/>
                 <w:webHidden/>
               </w:rPr>
-              <w:t>11</w:t>
+              <w:t>12</w:t>
             </w:r>
             <w:r>
               <w:rPr>
@@ -1590,7 +1636,7 @@
               <w:lang w:eastAsia="fr-FR"/>
             </w:rPr>
           </w:pPr>
-          <w:hyperlink w:anchor="_Toc345001365" w:history="1">
+          <w:hyperlink w:anchor="_Toc347471839" w:history="1">
             <w:r>
               <w:rPr>
                 <w:rStyle w:val="Lienhypertexte"/>
@@ -1617,7 +1663,7 @@
                 <w:noProof/>
                 <w:webHidden/>
               </w:rPr>
-              <w:instrText xml:space="preserve"> PAGEREF _Toc345001365 \h </w:instrText>
+              <w:instrText xml:space="preserve"> PAGEREF _Toc347471839 \h </w:instrText>
             </w:r>
             <w:r>
               <w:rPr>
@@ -1637,7 +1683,7 @@
                 <w:noProof/>
                 <w:webHidden/>
               </w:rPr>
-              <w:t>11</w:t>
+              <w:t>12</w:t>
             </w:r>
             <w:r>
               <w:rPr>
@@ -1660,7 +1706,7 @@
               <w:lang w:eastAsia="fr-FR"/>
             </w:rPr>
           </w:pPr>
-          <w:hyperlink w:anchor="_Toc345001366" w:history="1">
+          <w:hyperlink w:anchor="_Toc347471840" w:history="1">
             <w:r>
               <w:rPr>
                 <w:rStyle w:val="Lienhypertexte"/>
@@ -1687,7 +1733,7 @@
                 <w:noProof/>
                 <w:webHidden/>
               </w:rPr>
-              <w:instrText xml:space="preserve"> PAGEREF _Toc345001366 \h </w:instrText>
+              <w:instrText xml:space="preserve"> PAGEREF _Toc347471840 \h </w:instrText>
             </w:r>
             <w:r>
               <w:rPr>
@@ -1707,7 +1753,7 @@
                 <w:noProof/>
                 <w:webHidden/>
               </w:rPr>
-              <w:t>11</w:t>
+              <w:t>12</w:t>
             </w:r>
             <w:r>
               <w:rPr>
@@ -1730,7 +1776,7 @@
               <w:lang w:eastAsia="fr-FR"/>
             </w:rPr>
           </w:pPr>
-          <w:hyperlink w:anchor="_Toc345001367" w:history="1">
+          <w:hyperlink w:anchor="_Toc347471841" w:history="1">
             <w:r>
               <w:rPr>
                 <w:rStyle w:val="Lienhypertexte"/>
@@ -1758,7 +1804,7 @@
                 <w:noProof/>
                 <w:webHidden/>
               </w:rPr>
-              <w:instrText xml:space="preserve"> PAGEREF _Toc345001367 \h </w:instrText>
+              <w:instrText xml:space="preserve"> PAGEREF _Toc347471841 \h </w:instrText>
             </w:r>
             <w:r>
               <w:rPr>
@@ -1778,7 +1824,147 @@
                 <w:noProof/>
                 <w:webHidden/>
               </w:rPr>
-              <w:t>11</w:t>
+              <w:t>12</w:t>
+            </w:r>
+            <w:r>
+              <w:rPr>
+                <w:noProof/>
+                <w:webHidden/>
+              </w:rPr>
+              <w:fldChar w:fldCharType="end"/>
+            </w:r>
+          </w:hyperlink>
+        </w:p>
+        <w:p>
+          <w:pPr>
+            <w:pStyle w:val="TM2"/>
+            <w:tabs>
+              <w:tab w:val="right" w:leader="dot" w:pos="9062"/>
+            </w:tabs>
+            <w:rPr>
+              <w:rFonts w:eastAsiaTheme="minorEastAsia"/>
+              <w:noProof/>
+              <w:lang w:eastAsia="fr-FR"/>
+            </w:rPr>
+          </w:pPr>
+          <w:hyperlink w:anchor="_Toc347471842" w:history="1">
+            <w:r>
+              <w:rPr>
+                <w:rStyle w:val="Lienhypertexte"/>
+                <w:noProof/>
+              </w:rPr>
+              <w:t>Système</w:t>
+            </w:r>
+            <w:r>
+              <w:rPr>
+                <w:noProof/>
+                <w:webHidden/>
+              </w:rPr>
+              <w:tab/>
+            </w:r>
+            <w:r>
+              <w:rPr>
+                <w:noProof/>
+                <w:webHidden/>
+              </w:rPr>
+              <w:fldChar w:fldCharType="begin"/>
+            </w:r>
+            <w:r>
+              <w:rPr>
+                <w:noProof/>
+                <w:webHidden/>
+              </w:rPr>
+              <w:instrText xml:space="preserve"> PAGEREF _Toc347471842 \h </w:instrText>
+            </w:r>
+            <w:r>
+              <w:rPr>
+                <w:noProof/>
+                <w:webHidden/>
+              </w:rPr>
+            </w:r>
+            <w:r>
+              <w:rPr>
+                <w:noProof/>
+                <w:webHidden/>
+              </w:rPr>
+              <w:fldChar w:fldCharType="separate"/>
+            </w:r>
+            <w:r>
+              <w:rPr>
+                <w:noProof/>
+                <w:webHidden/>
+              </w:rPr>
+              <w:t>12</w:t>
+            </w:r>
+            <w:r>
+              <w:rPr>
+                <w:noProof/>
+                <w:webHidden/>
+              </w:rPr>
+              <w:fldChar w:fldCharType="end"/>
+            </w:r>
+          </w:hyperlink>
+        </w:p>
+        <w:p>
+          <w:pPr>
+            <w:pStyle w:val="TM2"/>
+            <w:tabs>
+              <w:tab w:val="right" w:leader="dot" w:pos="9062"/>
+            </w:tabs>
+            <w:rPr>
+              <w:rFonts w:eastAsiaTheme="minorEastAsia"/>
+              <w:noProof/>
+              <w:lang w:eastAsia="fr-FR"/>
+            </w:rPr>
+          </w:pPr>
+          <w:hyperlink w:anchor="_Toc347471843" w:history="1">
+            <w:r>
+              <w:rPr>
+                <w:rStyle w:val="Lienhypertexte"/>
+                <w:noProof/>
+              </w:rPr>
+              <w:t>Résultats d’opération</w:t>
+            </w:r>
+            <w:r>
+              <w:rPr>
+                <w:noProof/>
+                <w:webHidden/>
+              </w:rPr>
+              <w:tab/>
+            </w:r>
+            <w:r>
+              <w:rPr>
+                <w:noProof/>
+                <w:webHidden/>
+              </w:rPr>
+              <w:fldChar w:fldCharType="begin"/>
+            </w:r>
+            <w:r>
+              <w:rPr>
+                <w:noProof/>
+                <w:webHidden/>
+              </w:rPr>
+              <w:instrText xml:space="preserve"> PAGEREF _Toc347471843 \h </w:instrText>
+            </w:r>
+            <w:r>
+              <w:rPr>
+                <w:noProof/>
+                <w:webHidden/>
+              </w:rPr>
+            </w:r>
+            <w:r>
+              <w:rPr>
+                <w:noProof/>
+                <w:webHidden/>
+              </w:rPr>
+              <w:fldChar w:fldCharType="separate"/>
+            </w:r>
+            <w:r>
+              <w:rPr>
+                <w:noProof/>
+                <w:webHidden/>
+              </w:rPr>
+              <w:t>13</w:t>
             </w:r>
             <w:r>
               <w:rPr>
@@ -1801,13 +1987,13 @@
               <w:lang w:eastAsia="fr-FR"/>
             </w:rPr>
           </w:pPr>
-          <w:hyperlink w:anchor="_Toc345001368" w:history="1">
+          <w:hyperlink w:anchor="_Toc347471844" w:history="1">
             <w:r>
               <w:rPr>
                 <w:rStyle w:val="Lienhypertexte"/>
                 <w:noProof/>
               </w:rPr>
-              <w:t>Système</w:t>
+              <w:t>Détail des codes</w:t>
             </w:r>
             <w:r>
               <w:rPr>
@@ -1828,7 +2014,7 @@
                 <w:noProof/>
                 <w:webHidden/>
               </w:rPr>
-              <w:instrText xml:space="preserve"> PAGEREF _Toc345001368 \h </w:instrText>
+              <w:instrText xml:space="preserve"> PAGEREF _Toc347471844 \h </w:instrText>
             </w:r>
             <w:r>
               <w:rPr>
@@ -1848,7 +2034,7 @@
                 <w:noProof/>
                 <w:webHidden/>
               </w:rPr>
-              <w:t>11</w:t>
+              <w:t>13</w:t>
             </w:r>
             <w:r>
               <w:rPr>
@@ -1871,13 +2057,13 @@
               <w:lang w:eastAsia="fr-FR"/>
             </w:rPr>
           </w:pPr>
-          <w:hyperlink w:anchor="_Toc345001369" w:history="1">
+          <w:hyperlink w:anchor="_Toc347471845" w:history="1">
             <w:r>
               <w:rPr>
                 <w:rStyle w:val="Lienhypertexte"/>
                 <w:noProof/>
               </w:rPr>
-              <w:t>Résultats d’opération</w:t>
+              <w:t>Cas d’utilisation</w:t>
             </w:r>
             <w:r>
               <w:rPr>
@@ -1898,7 +2084,7 @@
                 <w:noProof/>
                 <w:webHidden/>
               </w:rPr>
-              <w:instrText xml:space="preserve"> PAGEREF _Toc345001369 \h </w:instrText>
+              <w:instrText xml:space="preserve"> PAGEREF _Toc347471845 \h </w:instrText>
             </w:r>
             <w:r>
               <w:rPr>
@@ -1918,7 +2104,7 @@
                 <w:noProof/>
                 <w:webHidden/>
               </w:rPr>
-              <w:t>11</w:t>
+              <w:t>14</w:t>
             </w:r>
             <w:r>
               <w:rPr>
@@ -1941,13 +2127,13 @@
               <w:lang w:eastAsia="fr-FR"/>
             </w:rPr>
           </w:pPr>
-          <w:hyperlink w:anchor="_Toc345001370" w:history="1">
+          <w:hyperlink w:anchor="_Toc347471846" w:history="1">
             <w:r>
               <w:rPr>
                 <w:rStyle w:val="Lienhypertexte"/>
                 <w:noProof/>
               </w:rPr>
-              <w:t>Détail des codes</w:t>
+              <w:t>Crée un utilisateur</w:t>
             </w:r>
             <w:r>
               <w:rPr>
@@ -1968,7 +2154,7 @@
                 <w:noProof/>
                 <w:webHidden/>
               </w:rPr>
-              <w:instrText xml:space="preserve"> PAGEREF _Toc345001370 \h </w:instrText>
+              <w:instrText xml:space="preserve"> PAGEREF _Toc347471846 \h </w:instrText>
             </w:r>
             <w:r>
               <w:rPr>
@@ -1988,7 +2174,847 @@
                 <w:noProof/>
                 <w:webHidden/>
               </w:rPr>
-              <w:t>11</w:t>
+              <w:t>15</w:t>
+            </w:r>
+            <w:r>
+              <w:rPr>
+                <w:noProof/>
+                <w:webHidden/>
+              </w:rPr>
+              <w:fldChar w:fldCharType="end"/>
+            </w:r>
+          </w:hyperlink>
+        </w:p>
+        <w:p>
+          <w:pPr>
+            <w:pStyle w:val="TM3"/>
+            <w:tabs>
+              <w:tab w:val="right" w:leader="dot" w:pos="9062"/>
+            </w:tabs>
+            <w:rPr>
+              <w:rFonts w:eastAsiaTheme="minorEastAsia"/>
+              <w:noProof/>
+              <w:lang w:eastAsia="fr-FR"/>
+            </w:rPr>
+          </w:pPr>
+          <w:hyperlink w:anchor="_Toc347471847" w:history="1">
+            <w:r>
+              <w:rPr>
+                <w:rStyle w:val="Lienhypertexte"/>
+                <w:noProof/>
+              </w:rPr>
+              <w:t>Inscrit un utilisateur</w:t>
+            </w:r>
+            <w:r>
+              <w:rPr>
+                <w:noProof/>
+                <w:webHidden/>
+              </w:rPr>
+              <w:tab/>
+            </w:r>
+            <w:r>
+              <w:rPr>
+                <w:noProof/>
+                <w:webHidden/>
+              </w:rPr>
+              <w:fldChar w:fldCharType="begin"/>
+            </w:r>
+            <w:r>
+              <w:rPr>
+                <w:noProof/>
+                <w:webHidden/>
+              </w:rPr>
+              <w:instrText xml:space="preserve"> PAGEREF _Toc347471847 \h </w:instrText>
+            </w:r>
+            <w:r>
+              <w:rPr>
+                <w:noProof/>
+                <w:webHidden/>
+              </w:rPr>
+            </w:r>
+            <w:r>
+              <w:rPr>
+                <w:noProof/>
+                <w:webHidden/>
+              </w:rPr>
+              <w:fldChar w:fldCharType="separate"/>
+            </w:r>
+            <w:r>
+              <w:rPr>
+                <w:noProof/>
+                <w:webHidden/>
+              </w:rPr>
+              <w:t>16</w:t>
+            </w:r>
+            <w:r>
+              <w:rPr>
+                <w:noProof/>
+                <w:webHidden/>
+              </w:rPr>
+              <w:fldChar w:fldCharType="end"/>
+            </w:r>
+          </w:hyperlink>
+        </w:p>
+        <w:p>
+          <w:pPr>
+            <w:pStyle w:val="TM3"/>
+            <w:tabs>
+              <w:tab w:val="right" w:leader="dot" w:pos="9062"/>
+            </w:tabs>
+            <w:rPr>
+              <w:rFonts w:eastAsiaTheme="minorEastAsia"/>
+              <w:noProof/>
+              <w:lang w:eastAsia="fr-FR"/>
+            </w:rPr>
+          </w:pPr>
+          <w:hyperlink w:anchor="_Toc347471848" w:history="1">
+            <w:r>
+              <w:rPr>
+                <w:rStyle w:val="Lienhypertexte"/>
+                <w:noProof/>
+              </w:rPr>
+              <w:t>Active un utilisateur</w:t>
+            </w:r>
+            <w:r>
+              <w:rPr>
+                <w:noProof/>
+                <w:webHidden/>
+              </w:rPr>
+              <w:tab/>
+            </w:r>
+            <w:r>
+              <w:rPr>
+                <w:noProof/>
+                <w:webHidden/>
+              </w:rPr>
+              <w:fldChar w:fldCharType="begin"/>
+            </w:r>
+            <w:r>
+              <w:rPr>
+                <w:noProof/>
+                <w:webHidden/>
+              </w:rPr>
+              <w:instrText xml:space="preserve"> PAGEREF _Toc347471848 \h </w:instrText>
+            </w:r>
+            <w:r>
+              <w:rPr>
+                <w:noProof/>
+                <w:webHidden/>
+              </w:rPr>
+            </w:r>
+            <w:r>
+              <w:rPr>
+                <w:noProof/>
+                <w:webHidden/>
+              </w:rPr>
+              <w:fldChar w:fldCharType="separate"/>
+            </w:r>
+            <w:r>
+              <w:rPr>
+                <w:noProof/>
+                <w:webHidden/>
+              </w:rPr>
+              <w:t>17</w:t>
+            </w:r>
+            <w:r>
+              <w:rPr>
+                <w:noProof/>
+                <w:webHidden/>
+              </w:rPr>
+              <w:fldChar w:fldCharType="end"/>
+            </w:r>
+          </w:hyperlink>
+        </w:p>
+        <w:p>
+          <w:pPr>
+            <w:pStyle w:val="TM3"/>
+            <w:tabs>
+              <w:tab w:val="right" w:leader="dot" w:pos="9062"/>
+            </w:tabs>
+            <w:rPr>
+              <w:rFonts w:eastAsiaTheme="minorEastAsia"/>
+              <w:noProof/>
+              <w:lang w:eastAsia="fr-FR"/>
+            </w:rPr>
+          </w:pPr>
+          <w:hyperlink w:anchor="_Toc347471849" w:history="1">
+            <w:r>
+              <w:rPr>
+                <w:rStyle w:val="Lienhypertexte"/>
+                <w:noProof/>
+              </w:rPr>
+              <w:t>Supprime un utilisateur</w:t>
+            </w:r>
+            <w:r>
+              <w:rPr>
+                <w:noProof/>
+                <w:webHidden/>
+              </w:rPr>
+              <w:tab/>
+            </w:r>
+            <w:r>
+              <w:rPr>
+                <w:noProof/>
+                <w:webHidden/>
+              </w:rPr>
+              <w:fldChar w:fldCharType="begin"/>
+            </w:r>
+            <w:r>
+              <w:rPr>
+                <w:noProof/>
+                <w:webHidden/>
+              </w:rPr>
+              <w:instrText xml:space="preserve"> PAGEREF _Toc347471849 \h </w:instrText>
+            </w:r>
+            <w:r>
+              <w:rPr>
+                <w:noProof/>
+                <w:webHidden/>
+              </w:rPr>
+            </w:r>
+            <w:r>
+              <w:rPr>
+                <w:noProof/>
+                <w:webHidden/>
+              </w:rPr>
+              <w:fldChar w:fldCharType="separate"/>
+            </w:r>
+            <w:r>
+              <w:rPr>
+                <w:noProof/>
+                <w:webHidden/>
+              </w:rPr>
+              <w:t>18</w:t>
+            </w:r>
+            <w:r>
+              <w:rPr>
+                <w:noProof/>
+                <w:webHidden/>
+              </w:rPr>
+              <w:fldChar w:fldCharType="end"/>
+            </w:r>
+          </w:hyperlink>
+        </w:p>
+        <w:p>
+          <w:pPr>
+            <w:pStyle w:val="TM3"/>
+            <w:tabs>
+              <w:tab w:val="right" w:leader="dot" w:pos="9062"/>
+            </w:tabs>
+            <w:rPr>
+              <w:rFonts w:eastAsiaTheme="minorEastAsia"/>
+              <w:noProof/>
+              <w:lang w:eastAsia="fr-FR"/>
+            </w:rPr>
+          </w:pPr>
+          <w:hyperlink w:anchor="_Toc347471850" w:history="1">
+            <w:r>
+              <w:rPr>
+                <w:rStyle w:val="Lienhypertexte"/>
+                <w:noProof/>
+              </w:rPr>
+              <w:t>Connexion (session existante)</w:t>
+            </w:r>
+            <w:r>
+              <w:rPr>
+                <w:noProof/>
+                <w:webHidden/>
+              </w:rPr>
+              <w:tab/>
+            </w:r>
+            <w:r>
+              <w:rPr>
+                <w:noProof/>
+                <w:webHidden/>
+              </w:rPr>
+              <w:fldChar w:fldCharType="begin"/>
+            </w:r>
+            <w:r>
+              <w:rPr>
+                <w:noProof/>
+                <w:webHidden/>
+              </w:rPr>
+              <w:instrText xml:space="preserve"> PAGEREF _Toc347471850 \h </w:instrText>
+            </w:r>
+            <w:r>
+              <w:rPr>
+                <w:noProof/>
+                <w:webHidden/>
+              </w:rPr>
+            </w:r>
+            <w:r>
+              <w:rPr>
+                <w:noProof/>
+                <w:webHidden/>
+              </w:rPr>
+              <w:fldChar w:fldCharType="separate"/>
+            </w:r>
+            <w:r>
+              <w:rPr>
+                <w:noProof/>
+                <w:webHidden/>
+              </w:rPr>
+              <w:t>19</w:t>
+            </w:r>
+            <w:r>
+              <w:rPr>
+                <w:noProof/>
+                <w:webHidden/>
+              </w:rPr>
+              <w:fldChar w:fldCharType="end"/>
+            </w:r>
+          </w:hyperlink>
+        </w:p>
+        <w:p>
+          <w:pPr>
+            <w:pStyle w:val="TM3"/>
+            <w:tabs>
+              <w:tab w:val="right" w:leader="dot" w:pos="9062"/>
+            </w:tabs>
+            <w:rPr>
+              <w:rFonts w:eastAsiaTheme="minorEastAsia"/>
+              <w:noProof/>
+              <w:lang w:eastAsia="fr-FR"/>
+            </w:rPr>
+          </w:pPr>
+          <w:hyperlink w:anchor="_Toc347471851" w:history="1">
+            <w:r>
+              <w:rPr>
+                <w:rStyle w:val="Lienhypertexte"/>
+                <w:noProof/>
+              </w:rPr>
+              <w:t>Connexion (nouvelle session)</w:t>
+            </w:r>
+            <w:r>
+              <w:rPr>
+                <w:noProof/>
+                <w:webHidden/>
+              </w:rPr>
+              <w:tab/>
+            </w:r>
+            <w:r>
+              <w:rPr>
+                <w:noProof/>
+                <w:webHidden/>
+              </w:rPr>
+              <w:fldChar w:fldCharType="begin"/>
+            </w:r>
+            <w:r>
+              <w:rPr>
+                <w:noProof/>
+                <w:webHidden/>
+              </w:rPr>
+              <w:instrText xml:space="preserve"> PAGEREF _Toc347471851 \h </w:instrText>
+            </w:r>
+            <w:r>
+              <w:rPr>
+                <w:noProof/>
+                <w:webHidden/>
+              </w:rPr>
+            </w:r>
+            <w:r>
+              <w:rPr>
+                <w:noProof/>
+                <w:webHidden/>
+              </w:rPr>
+              <w:fldChar w:fldCharType="separate"/>
+            </w:r>
+            <w:r>
+              <w:rPr>
+                <w:noProof/>
+                <w:webHidden/>
+              </w:rPr>
+              <w:t>20</w:t>
+            </w:r>
+            <w:r>
+              <w:rPr>
+                <w:noProof/>
+                <w:webHidden/>
+              </w:rPr>
+              <w:fldChar w:fldCharType="end"/>
+            </w:r>
+          </w:hyperlink>
+        </w:p>
+        <w:p>
+          <w:pPr>
+            <w:pStyle w:val="TM3"/>
+            <w:tabs>
+              <w:tab w:val="right" w:leader="dot" w:pos="9062"/>
+            </w:tabs>
+            <w:rPr>
+              <w:rFonts w:eastAsiaTheme="minorEastAsia"/>
+              <w:noProof/>
+              <w:lang w:eastAsia="fr-FR"/>
+            </w:rPr>
+          </w:pPr>
+          <w:hyperlink w:anchor="_Toc347471852" w:history="1">
+            <w:r>
+              <w:rPr>
+                <w:rStyle w:val="Lienhypertexte"/>
+                <w:noProof/>
+              </w:rPr>
+              <w:t>Actualise l’état d’une connexion</w:t>
+            </w:r>
+            <w:r>
+              <w:rPr>
+                <w:noProof/>
+                <w:webHidden/>
+              </w:rPr>
+              <w:tab/>
+            </w:r>
+            <w:r>
+              <w:rPr>
+                <w:noProof/>
+                <w:webHidden/>
+              </w:rPr>
+              <w:fldChar w:fldCharType="begin"/>
+            </w:r>
+            <w:r>
+              <w:rPr>
+                <w:noProof/>
+                <w:webHidden/>
+              </w:rPr>
+              <w:instrText xml:space="preserve"> PAGEREF _Toc347471852 \h </w:instrText>
+            </w:r>
+            <w:r>
+              <w:rPr>
+                <w:noProof/>
+                <w:webHidden/>
+              </w:rPr>
+            </w:r>
+            <w:r>
+              <w:rPr>
+                <w:noProof/>
+                <w:webHidden/>
+              </w:rPr>
+              <w:fldChar w:fldCharType="separate"/>
+            </w:r>
+            <w:r>
+              <w:rPr>
+                <w:noProof/>
+                <w:webHidden/>
+              </w:rPr>
+              <w:t>21</w:t>
+            </w:r>
+            <w:r>
+              <w:rPr>
+                <w:noProof/>
+                <w:webHidden/>
+              </w:rPr>
+              <w:fldChar w:fldCharType="end"/>
+            </w:r>
+          </w:hyperlink>
+        </w:p>
+        <w:p>
+          <w:pPr>
+            <w:pStyle w:val="TM3"/>
+            <w:tabs>
+              <w:tab w:val="right" w:leader="dot" w:pos="9062"/>
+            </w:tabs>
+            <w:rPr>
+              <w:rFonts w:eastAsiaTheme="minorEastAsia"/>
+              <w:noProof/>
+              <w:lang w:eastAsia="fr-FR"/>
+            </w:rPr>
+          </w:pPr>
+          <w:hyperlink w:anchor="_Toc347471853" w:history="1">
+            <w:r>
+              <w:rPr>
+                <w:rStyle w:val="Lienhypertexte"/>
+                <w:noProof/>
+              </w:rPr>
+              <w:t>Déconnexion</w:t>
+            </w:r>
+            <w:r>
+              <w:rPr>
+                <w:noProof/>
+                <w:webHidden/>
+              </w:rPr>
+              <w:tab/>
+            </w:r>
+            <w:r>
+              <w:rPr>
+                <w:noProof/>
+                <w:webHidden/>
+              </w:rPr>
+              <w:fldChar w:fldCharType="begin"/>
+            </w:r>
+            <w:r>
+              <w:rPr>
+                <w:noProof/>
+                <w:webHidden/>
+              </w:rPr>
+              <w:instrText xml:space="preserve"> PAGEREF _Toc347471853 \h </w:instrText>
+            </w:r>
+            <w:r>
+              <w:rPr>
+                <w:noProof/>
+                <w:webHidden/>
+              </w:rPr>
+            </w:r>
+            <w:r>
+              <w:rPr>
+                <w:noProof/>
+                <w:webHidden/>
+              </w:rPr>
+              <w:fldChar w:fldCharType="separate"/>
+            </w:r>
+            <w:r>
+              <w:rPr>
+                <w:noProof/>
+                <w:webHidden/>
+              </w:rPr>
+              <w:t>22</w:t>
+            </w:r>
+            <w:r>
+              <w:rPr>
+                <w:noProof/>
+                <w:webHidden/>
+              </w:rPr>
+              <w:fldChar w:fldCharType="end"/>
+            </w:r>
+          </w:hyperlink>
+        </w:p>
+        <w:p>
+          <w:pPr>
+            <w:pStyle w:val="TM3"/>
+            <w:tabs>
+              <w:tab w:val="right" w:leader="dot" w:pos="9062"/>
+            </w:tabs>
+            <w:rPr>
+              <w:rFonts w:eastAsiaTheme="minorEastAsia"/>
+              <w:noProof/>
+              <w:lang w:eastAsia="fr-FR"/>
+            </w:rPr>
+          </w:pPr>
+          <w:hyperlink w:anchor="_Toc347471854" w:history="1">
+            <w:r>
+              <w:rPr>
+                <w:rStyle w:val="Lienhypertexte"/>
+                <w:noProof/>
+              </w:rPr>
+              <w:t>Déconnecte un utilisateur</w:t>
+            </w:r>
+            <w:r>
+              <w:rPr>
+                <w:noProof/>
+                <w:webHidden/>
+              </w:rPr>
+              <w:tab/>
+            </w:r>
+            <w:r>
+              <w:rPr>
+                <w:noProof/>
+                <w:webHidden/>
+              </w:rPr>
+              <w:fldChar w:fldCharType="begin"/>
+            </w:r>
+            <w:r>
+              <w:rPr>
+                <w:noProof/>
+                <w:webHidden/>
+              </w:rPr>
+              <w:instrText xml:space="preserve"> PAGEREF _Toc347471854 \h </w:instrText>
+            </w:r>
+            <w:r>
+              <w:rPr>
+                <w:noProof/>
+                <w:webHidden/>
+              </w:rPr>
+            </w:r>
+            <w:r>
+              <w:rPr>
+                <w:noProof/>
+                <w:webHidden/>
+              </w:rPr>
+              <w:fldChar w:fldCharType="separate"/>
+            </w:r>
+            <w:r>
+              <w:rPr>
+                <w:noProof/>
+                <w:webHidden/>
+              </w:rPr>
+              <w:t>23</w:t>
+            </w:r>
+            <w:r>
+              <w:rPr>
+                <w:noProof/>
+                <w:webHidden/>
+              </w:rPr>
+              <w:fldChar w:fldCharType="end"/>
+            </w:r>
+          </w:hyperlink>
+        </w:p>
+        <w:p>
+          <w:pPr>
+            <w:pStyle w:val="TM3"/>
+            <w:tabs>
+              <w:tab w:val="right" w:leader="dot" w:pos="9062"/>
+            </w:tabs>
+            <w:rPr>
+              <w:rFonts w:eastAsiaTheme="minorEastAsia"/>
+              <w:noProof/>
+              <w:lang w:eastAsia="fr-FR"/>
+            </w:rPr>
+          </w:pPr>
+          <w:hyperlink w:anchor="_Toc347471855" w:history="1">
+            <w:r>
+              <w:rPr>
+                <w:rStyle w:val="Lienhypertexte"/>
+                <w:noProof/>
+              </w:rPr>
+              <w:t>Déconnecte tous les utilisateurs</w:t>
+            </w:r>
+            <w:r>
+              <w:rPr>
+                <w:noProof/>
+                <w:webHidden/>
+              </w:rPr>
+              <w:tab/>
+            </w:r>
+            <w:r>
+              <w:rPr>
+                <w:noProof/>
+                <w:webHidden/>
+              </w:rPr>
+              <w:fldChar w:fldCharType="begin"/>
+            </w:r>
+            <w:r>
+              <w:rPr>
+                <w:noProof/>
+                <w:webHidden/>
+              </w:rPr>
+              <w:instrText xml:space="preserve"> PAGEREF _Toc347471855 \h </w:instrText>
+            </w:r>
+            <w:r>
+              <w:rPr>
+                <w:noProof/>
+                <w:webHidden/>
+              </w:rPr>
+            </w:r>
+            <w:r>
+              <w:rPr>
+                <w:noProof/>
+                <w:webHidden/>
+              </w:rPr>
+              <w:fldChar w:fldCharType="separate"/>
+            </w:r>
+            <w:r>
+              <w:rPr>
+                <w:noProof/>
+                <w:webHidden/>
+              </w:rPr>
+              <w:t>24</w:t>
+            </w:r>
+            <w:r>
+              <w:rPr>
+                <w:noProof/>
+                <w:webHidden/>
+              </w:rPr>
+              <w:fldChar w:fldCharType="end"/>
+            </w:r>
+          </w:hyperlink>
+        </w:p>
+        <w:p>
+          <w:pPr>
+            <w:pStyle w:val="TM3"/>
+            <w:tabs>
+              <w:tab w:val="right" w:leader="dot" w:pos="9062"/>
+            </w:tabs>
+            <w:rPr>
+              <w:rFonts w:eastAsiaTheme="minorEastAsia"/>
+              <w:noProof/>
+              <w:lang w:eastAsia="fr-FR"/>
+            </w:rPr>
+          </w:pPr>
+          <w:hyperlink w:anchor="_Toc347471856" w:history="1">
+            <w:r>
+              <w:rPr>
+                <w:rStyle w:val="Lienhypertexte"/>
+                <w:noProof/>
+              </w:rPr>
+              <w:t>Obtient un mot-de-passe perdu</w:t>
+            </w:r>
+            <w:r>
+              <w:rPr>
+                <w:noProof/>
+                <w:webHidden/>
+              </w:rPr>
+              <w:tab/>
+            </w:r>
+            <w:r>
+              <w:rPr>
+                <w:noProof/>
+                <w:webHidden/>
+              </w:rPr>
+              <w:fldChar w:fldCharType="begin"/>
+            </w:r>
+            <w:r>
+              <w:rPr>
+                <w:noProof/>
+                <w:webHidden/>
+              </w:rPr>
+              <w:instrText xml:space="preserve"> PAGEREF _Toc347471856 \h </w:instrText>
+            </w:r>
+            <w:r>
+              <w:rPr>
+                <w:noProof/>
+                <w:webHidden/>
+              </w:rPr>
+            </w:r>
+            <w:r>
+              <w:rPr>
+                <w:noProof/>
+                <w:webHidden/>
+              </w:rPr>
+              <w:fldChar w:fldCharType="separate"/>
+            </w:r>
+            <w:r>
+              <w:rPr>
+                <w:noProof/>
+                <w:webHidden/>
+              </w:rPr>
+              <w:t>25</w:t>
+            </w:r>
+            <w:r>
+              <w:rPr>
+                <w:noProof/>
+                <w:webHidden/>
+              </w:rPr>
+              <w:fldChar w:fldCharType="end"/>
+            </w:r>
+          </w:hyperlink>
+        </w:p>
+        <w:p>
+          <w:pPr>
+            <w:pStyle w:val="TM3"/>
+            <w:tabs>
+              <w:tab w:val="right" w:leader="dot" w:pos="9062"/>
+            </w:tabs>
+            <w:rPr>
+              <w:rFonts w:eastAsiaTheme="minorEastAsia"/>
+              <w:noProof/>
+              <w:lang w:eastAsia="fr-FR"/>
+            </w:rPr>
+          </w:pPr>
+          <w:hyperlink w:anchor="_Toc347471857" w:history="1">
+            <w:r>
+              <w:rPr>
+                <w:rStyle w:val="Lienhypertexte"/>
+                <w:noProof/>
+              </w:rPr>
+              <w:t>Renseigne une identité</w:t>
+            </w:r>
+            <w:r>
+              <w:rPr>
+                <w:noProof/>
+                <w:webHidden/>
+              </w:rPr>
+              <w:tab/>
+            </w:r>
+            <w:r>
+              <w:rPr>
+                <w:noProof/>
+                <w:webHidden/>
+              </w:rPr>
+              <w:fldChar w:fldCharType="begin"/>
+            </w:r>
+            <w:r>
+              <w:rPr>
+                <w:noProof/>
+                <w:webHidden/>
+              </w:rPr>
+              <w:instrText xml:space="preserve"> PAGEREF _Toc347471857 \h </w:instrText>
+            </w:r>
+            <w:r>
+              <w:rPr>
+                <w:noProof/>
+                <w:webHidden/>
+              </w:rPr>
+            </w:r>
+            <w:r>
+              <w:rPr>
+                <w:noProof/>
+                <w:webHidden/>
+              </w:rPr>
+              <w:fldChar w:fldCharType="separate"/>
+            </w:r>
+            <w:r>
+              <w:rPr>
+                <w:noProof/>
+                <w:webHidden/>
+              </w:rPr>
+              <w:t>26</w:t>
+            </w:r>
+            <w:r>
+              <w:rPr>
+                <w:noProof/>
+                <w:webHidden/>
+              </w:rPr>
+              <w:fldChar w:fldCharType="end"/>
+            </w:r>
+          </w:hyperlink>
+        </w:p>
+        <w:p>
+          <w:pPr>
+            <w:pStyle w:val="TM1"/>
+            <w:tabs>
+              <w:tab w:val="right" w:leader="dot" w:pos="9062"/>
+            </w:tabs>
+            <w:rPr>
+              <w:rFonts w:eastAsiaTheme="minorEastAsia"/>
+              <w:noProof/>
+              <w:lang w:eastAsia="fr-FR"/>
+            </w:rPr>
+          </w:pPr>
+          <w:hyperlink w:anchor="_Toc347471858" w:history="1">
+            <w:r>
+              <w:rPr>
+                <w:rStyle w:val="Lienhypertexte"/>
+                <w:noProof/>
+              </w:rPr>
+              <w:t>Développement</w:t>
+            </w:r>
+            <w:r>
+              <w:rPr>
+                <w:noProof/>
+                <w:webHidden/>
+              </w:rPr>
+              <w:tab/>
+            </w:r>
+            <w:r>
+              <w:rPr>
+                <w:noProof/>
+                <w:webHidden/>
+              </w:rPr>
+              <w:fldChar w:fldCharType="begin"/>
+            </w:r>
+            <w:r>
+              <w:rPr>
+                <w:noProof/>
+                <w:webHidden/>
+              </w:rPr>
+              <w:instrText xml:space="preserve"> PAGEREF _Toc347471858 \h </w:instrText>
+            </w:r>
+            <w:r>
+              <w:rPr>
+                <w:noProof/>
+                <w:webHidden/>
+              </w:rPr>
+            </w:r>
+            <w:r>
+              <w:rPr>
+                <w:noProof/>
+                <w:webHidden/>
+              </w:rPr>
+              <w:fldChar w:fldCharType="separate"/>
+            </w:r>
+            <w:r>
+              <w:rPr>
+                <w:noProof/>
+                <w:webHidden/>
+              </w:rPr>
+              <w:t>27</w:t>
             </w:r>
             <w:r>
               <w:rPr>
@@ -2011,13 +3037,13 @@
               <w:lang w:eastAsia="fr-FR"/>
             </w:rPr>
           </w:pPr>
-          <w:hyperlink w:anchor="_Toc345001371" w:history="1">
+          <w:hyperlink w:anchor="_Toc347471859" w:history="1">
             <w:r>
               <w:rPr>
                 <w:rStyle w:val="Lienhypertexte"/>
                 <w:noProof/>
               </w:rPr>
-              <w:t>Cas d’utilisation</w:t>
+              <w:t>Point d’entrée de l’application</w:t>
             </w:r>
             <w:r>
               <w:rPr>
@@ -2038,7 +3064,7 @@
                 <w:noProof/>
                 <w:webHidden/>
               </w:rPr>
-              <w:instrText xml:space="preserve"> PAGEREF _Toc345001371 \h </w:instrText>
+              <w:instrText xml:space="preserve"> PAGEREF _Toc347471859 \h </w:instrText>
             </w:r>
             <w:r>
               <w:rPr>
@@ -2058,497 +3084,7 @@
                 <w:noProof/>
                 <w:webHidden/>
               </w:rPr>
-              <w:t>12</w:t>
-            </w:r>
-            <w:r>
-              <w:rPr>
-                <w:noProof/>
-                <w:webHidden/>
-              </w:rPr>
-              <w:fldChar w:fldCharType="end"/>
-            </w:r>
-          </w:hyperlink>
-        </w:p>
-        <w:p>
-          <w:pPr>
-            <w:pStyle w:val="TM3"/>
-            <w:tabs>
-              <w:tab w:val="right" w:leader="dot" w:pos="9062"/>
-            </w:tabs>
-            <w:rPr>
-              <w:rFonts w:eastAsiaTheme="minorEastAsia"/>
-              <w:noProof/>
-              <w:lang w:eastAsia="fr-FR"/>
-            </w:rPr>
-          </w:pPr>
-          <w:hyperlink w:anchor="_Toc345001372" w:history="1">
-            <w:r>
-              <w:rPr>
-                <w:rStyle w:val="Lienhypertexte"/>
-                <w:noProof/>
-              </w:rPr>
-              <w:t>userCreateAccount</w:t>
-            </w:r>
-            <w:r>
-              <w:rPr>
-                <w:noProof/>
-                <w:webHidden/>
-              </w:rPr>
-              <w:tab/>
-            </w:r>
-            <w:r>
-              <w:rPr>
-                <w:noProof/>
-                <w:webHidden/>
-              </w:rPr>
-              <w:fldChar w:fldCharType="begin"/>
-            </w:r>
-            <w:r>
-              <w:rPr>
-                <w:noProof/>
-                <w:webHidden/>
-              </w:rPr>
-              <w:instrText xml:space="preserve"> PAGEREF _Toc345001372 \h </w:instrText>
-            </w:r>
-            <w:r>
-              <w:rPr>
-                <w:noProof/>
-                <w:webHidden/>
-              </w:rPr>
-            </w:r>
-            <w:r>
-              <w:rPr>
-                <w:noProof/>
-                <w:webHidden/>
-              </w:rPr>
-              <w:fldChar w:fldCharType="separate"/>
-            </w:r>
-            <w:r>
-              <w:rPr>
-                <w:noProof/>
-                <w:webHidden/>
-              </w:rPr>
-              <w:t>13</w:t>
-            </w:r>
-            <w:r>
-              <w:rPr>
-                <w:noProof/>
-                <w:webHidden/>
-              </w:rPr>
-              <w:fldChar w:fldCharType="end"/>
-            </w:r>
-          </w:hyperlink>
-        </w:p>
-        <w:p>
-          <w:pPr>
-            <w:pStyle w:val="TM3"/>
-            <w:tabs>
-              <w:tab w:val="right" w:leader="dot" w:pos="9062"/>
-            </w:tabs>
-            <w:rPr>
-              <w:rFonts w:eastAsiaTheme="minorEastAsia"/>
-              <w:noProof/>
-              <w:lang w:eastAsia="fr-FR"/>
-            </w:rPr>
-          </w:pPr>
-          <w:hyperlink w:anchor="_Toc345001373" w:history="1">
-            <w:r>
-              <w:rPr>
-                <w:rStyle w:val="Lienhypertexte"/>
-                <w:noProof/>
-              </w:rPr>
-              <w:t>userConnectToSession</w:t>
-            </w:r>
-            <w:r>
-              <w:rPr>
-                <w:noProof/>
-                <w:webHidden/>
-              </w:rPr>
-              <w:tab/>
-            </w:r>
-            <w:r>
-              <w:rPr>
-                <w:noProof/>
-                <w:webHidden/>
-              </w:rPr>
-              <w:fldChar w:fldCharType="begin"/>
-            </w:r>
-            <w:r>
-              <w:rPr>
-                <w:noProof/>
-                <w:webHidden/>
-              </w:rPr>
-              <w:instrText xml:space="preserve"> PAGEREF _Toc345001373 \h </w:instrText>
-            </w:r>
-            <w:r>
-              <w:rPr>
-                <w:noProof/>
-                <w:webHidden/>
-              </w:rPr>
-            </w:r>
-            <w:r>
-              <w:rPr>
-                <w:noProof/>
-                <w:webHidden/>
-              </w:rPr>
-              <w:fldChar w:fldCharType="separate"/>
-            </w:r>
-            <w:r>
-              <w:rPr>
-                <w:noProof/>
-                <w:webHidden/>
-              </w:rPr>
-              <w:t>14</w:t>
-            </w:r>
-            <w:r>
-              <w:rPr>
-                <w:noProof/>
-                <w:webHidden/>
-              </w:rPr>
-              <w:fldChar w:fldCharType="end"/>
-            </w:r>
-          </w:hyperlink>
-        </w:p>
-        <w:p>
-          <w:pPr>
-            <w:pStyle w:val="TM3"/>
-            <w:tabs>
-              <w:tab w:val="right" w:leader="dot" w:pos="9062"/>
-            </w:tabs>
-            <w:rPr>
-              <w:rFonts w:eastAsiaTheme="minorEastAsia"/>
-              <w:noProof/>
-              <w:lang w:eastAsia="fr-FR"/>
-            </w:rPr>
-          </w:pPr>
-          <w:hyperlink w:anchor="_Toc345001374" w:history="1">
-            <w:r>
-              <w:rPr>
-                <w:rStyle w:val="Lienhypertexte"/>
-                <w:noProof/>
-              </w:rPr>
-              <w:t>userConnectToClient</w:t>
-            </w:r>
-            <w:r>
-              <w:rPr>
-                <w:noProof/>
-                <w:webHidden/>
-              </w:rPr>
-              <w:tab/>
-            </w:r>
-            <w:r>
-              <w:rPr>
-                <w:noProof/>
-                <w:webHidden/>
-              </w:rPr>
-              <w:fldChar w:fldCharType="begin"/>
-            </w:r>
-            <w:r>
-              <w:rPr>
-                <w:noProof/>
-                <w:webHidden/>
-              </w:rPr>
-              <w:instrText xml:space="preserve"> PAGEREF _Toc345001374 \h </w:instrText>
-            </w:r>
-            <w:r>
-              <w:rPr>
-                <w:noProof/>
-                <w:webHidden/>
-              </w:rPr>
-            </w:r>
-            <w:r>
-              <w:rPr>
-                <w:noProof/>
-                <w:webHidden/>
-              </w:rPr>
-              <w:fldChar w:fldCharType="separate"/>
-            </w:r>
-            <w:r>
-              <w:rPr>
-                <w:noProof/>
-                <w:webHidden/>
-              </w:rPr>
-              <w:t>15</w:t>
-            </w:r>
-            <w:r>
-              <w:rPr>
-                <w:noProof/>
-                <w:webHidden/>
-              </w:rPr>
-              <w:fldChar w:fldCharType="end"/>
-            </w:r>
-          </w:hyperlink>
-        </w:p>
-        <w:p>
-          <w:pPr>
-            <w:pStyle w:val="TM3"/>
-            <w:tabs>
-              <w:tab w:val="right" w:leader="dot" w:pos="9062"/>
-            </w:tabs>
-            <w:rPr>
-              <w:rFonts w:eastAsiaTheme="minorEastAsia"/>
-              <w:noProof/>
-              <w:lang w:eastAsia="fr-FR"/>
-            </w:rPr>
-          </w:pPr>
-          <w:hyperlink w:anchor="_Toc345001375" w:history="1">
-            <w:r>
-              <w:rPr>
-                <w:rStyle w:val="Lienhypertexte"/>
-                <w:noProof/>
-              </w:rPr>
-              <w:t>Check Connexion</w:t>
-            </w:r>
-            <w:r>
-              <w:rPr>
-                <w:noProof/>
-                <w:webHidden/>
-              </w:rPr>
-              <w:tab/>
-            </w:r>
-            <w:r>
-              <w:rPr>
-                <w:noProof/>
-                <w:webHidden/>
-              </w:rPr>
-              <w:fldChar w:fldCharType="begin"/>
-            </w:r>
-            <w:r>
-              <w:rPr>
-                <w:noProof/>
-                <w:webHidden/>
-              </w:rPr>
-              <w:instrText xml:space="preserve"> PAGEREF _Toc345001375 \h </w:instrText>
-            </w:r>
-            <w:r>
-              <w:rPr>
-                <w:noProof/>
-                <w:webHidden/>
-              </w:rPr>
-            </w:r>
-            <w:r>
-              <w:rPr>
-                <w:noProof/>
-                <w:webHidden/>
-              </w:rPr>
-              <w:fldChar w:fldCharType="separate"/>
-            </w:r>
-            <w:r>
-              <w:rPr>
-                <w:noProof/>
-                <w:webHidden/>
-              </w:rPr>
-              <w:t>16</w:t>
-            </w:r>
-            <w:r>
-              <w:rPr>
-                <w:noProof/>
-                <w:webHidden/>
-              </w:rPr>
-              <w:fldChar w:fldCharType="end"/>
-            </w:r>
-          </w:hyperlink>
-        </w:p>
-        <w:p>
-          <w:pPr>
-            <w:pStyle w:val="TM3"/>
-            <w:tabs>
-              <w:tab w:val="right" w:leader="dot" w:pos="9062"/>
-            </w:tabs>
-            <w:rPr>
-              <w:rFonts w:eastAsiaTheme="minorEastAsia"/>
-              <w:noProof/>
-              <w:lang w:eastAsia="fr-FR"/>
-            </w:rPr>
-          </w:pPr>
-          <w:hyperlink w:anchor="_Toc345001376" w:history="1">
-            <w:r>
-              <w:rPr>
-                <w:rStyle w:val="Lienhypertexte"/>
-                <w:noProof/>
-              </w:rPr>
-              <w:t>Déconnexion d’un utilisateur</w:t>
-            </w:r>
-            <w:r>
-              <w:rPr>
-                <w:noProof/>
-                <w:webHidden/>
-              </w:rPr>
-              <w:tab/>
-            </w:r>
-            <w:r>
-              <w:rPr>
-                <w:noProof/>
-                <w:webHidden/>
-              </w:rPr>
-              <w:fldChar w:fldCharType="begin"/>
-            </w:r>
-            <w:r>
-              <w:rPr>
-                <w:noProof/>
-                <w:webHidden/>
-              </w:rPr>
-              <w:instrText xml:space="preserve"> PAGEREF _Toc345001376 \h </w:instrText>
-            </w:r>
-            <w:r>
-              <w:rPr>
-                <w:noProof/>
-                <w:webHidden/>
-              </w:rPr>
-            </w:r>
-            <w:r>
-              <w:rPr>
-                <w:noProof/>
-                <w:webHidden/>
-              </w:rPr>
-              <w:fldChar w:fldCharType="separate"/>
-            </w:r>
-            <w:r>
-              <w:rPr>
-                <w:noProof/>
-                <w:webHidden/>
-              </w:rPr>
-              <w:t>17</w:t>
-            </w:r>
-            <w:r>
-              <w:rPr>
-                <w:noProof/>
-                <w:webHidden/>
-              </w:rPr>
-              <w:fldChar w:fldCharType="end"/>
-            </w:r>
-          </w:hyperlink>
-        </w:p>
-        <w:p>
-          <w:pPr>
-            <w:pStyle w:val="TM3"/>
-            <w:tabs>
-              <w:tab w:val="right" w:leader="dot" w:pos="9062"/>
-            </w:tabs>
-            <w:rPr>
-              <w:rFonts w:eastAsiaTheme="minorEastAsia"/>
-              <w:noProof/>
-              <w:lang w:eastAsia="fr-FR"/>
-            </w:rPr>
-          </w:pPr>
-          <w:hyperlink w:anchor="_Toc345001377" w:history="1">
-            <w:r>
-              <w:rPr>
-                <w:rStyle w:val="Lienhypertexte"/>
-                <w:noProof/>
-              </w:rPr>
-              <w:t>Déconnexion de tous les utilisateurs</w:t>
-            </w:r>
-            <w:r>
-              <w:rPr>
-                <w:noProof/>
-                <w:webHidden/>
-              </w:rPr>
-              <w:tab/>
-            </w:r>
-            <w:r>
-              <w:rPr>
-                <w:noProof/>
-                <w:webHidden/>
-              </w:rPr>
-              <w:fldChar w:fldCharType="begin"/>
-            </w:r>
-            <w:r>
-              <w:rPr>
-                <w:noProof/>
-                <w:webHidden/>
-              </w:rPr>
-              <w:instrText xml:space="preserve"> PAGEREF _Toc345001377 \h </w:instrText>
-            </w:r>
-            <w:r>
-              <w:rPr>
-                <w:noProof/>
-                <w:webHidden/>
-              </w:rPr>
-            </w:r>
-            <w:r>
-              <w:rPr>
-                <w:noProof/>
-                <w:webHidden/>
-              </w:rPr>
-              <w:fldChar w:fldCharType="separate"/>
-            </w:r>
-            <w:r>
-              <w:rPr>
-                <w:noProof/>
-                <w:webHidden/>
-              </w:rPr>
-              <w:t>18</w:t>
-            </w:r>
-            <w:r>
-              <w:rPr>
-                <w:noProof/>
-                <w:webHidden/>
-              </w:rPr>
-              <w:fldChar w:fldCharType="end"/>
-            </w:r>
-          </w:hyperlink>
-        </w:p>
-        <w:p>
-          <w:pPr>
-            <w:pStyle w:val="TM3"/>
-            <w:tabs>
-              <w:tab w:val="right" w:leader="dot" w:pos="9062"/>
-            </w:tabs>
-            <w:rPr>
-              <w:rFonts w:eastAsiaTheme="minorEastAsia"/>
-              <w:noProof/>
-              <w:lang w:eastAsia="fr-FR"/>
-            </w:rPr>
-          </w:pPr>
-          <w:hyperlink w:anchor="_Toc345001378" w:history="1">
-            <w:r>
-              <w:rPr>
-                <w:rStyle w:val="Lienhypertexte"/>
-                <w:noProof/>
-              </w:rPr>
-              <w:t>Activer un compte utilisateur</w:t>
-            </w:r>
-            <w:r>
-              <w:rPr>
-                <w:noProof/>
-                <w:webHidden/>
-              </w:rPr>
-              <w:tab/>
-            </w:r>
-            <w:r>
-              <w:rPr>
-                <w:noProof/>
-                <w:webHidden/>
-              </w:rPr>
-              <w:fldChar w:fldCharType="begin"/>
-            </w:r>
-            <w:r>
-              <w:rPr>
-                <w:noProof/>
-                <w:webHidden/>
-              </w:rPr>
-              <w:instrText xml:space="preserve"> PAGEREF _Toc345001378 \h </w:instrText>
-            </w:r>
-            <w:r>
-              <w:rPr>
-                <w:noProof/>
-                <w:webHidden/>
-              </w:rPr>
-            </w:r>
-            <w:r>
-              <w:rPr>
-                <w:noProof/>
-                <w:webHidden/>
-              </w:rPr>
-              <w:fldChar w:fldCharType="separate"/>
-            </w:r>
-            <w:r>
-              <w:rPr>
-                <w:noProof/>
-                <w:webHidden/>
-              </w:rPr>
-              <w:t>19</w:t>
+              <w:t>27</w:t>
             </w:r>
             <w:r>
               <w:rPr>
@@ -2571,13 +3107,13 @@
               <w:lang w:eastAsia="fr-FR"/>
             </w:rPr>
           </w:pPr>
-          <w:hyperlink w:anchor="_Toc345001379" w:history="1">
+          <w:hyperlink w:anchor="_Toc347471860" w:history="1">
             <w:r>
               <w:rPr>
                 <w:rStyle w:val="Lienhypertexte"/>
                 <w:noProof/>
               </w:rPr>
-              <w:t>Contrats d’opération</w:t>
+              <w:t>Modèle MVC</w:t>
             </w:r>
             <w:r>
               <w:rPr>
@@ -2598,7 +3134,7 @@
                 <w:noProof/>
                 <w:webHidden/>
               </w:rPr>
-              <w:instrText xml:space="preserve"> PAGEREF _Toc345001379 \h </w:instrText>
+              <w:instrText xml:space="preserve"> PAGEREF _Toc347471860 \h </w:instrText>
             </w:r>
             <w:r>
               <w:rPr>
@@ -2618,217 +3154,7 @@
                 <w:noProof/>
                 <w:webHidden/>
               </w:rPr>
-              <w:t>19</w:t>
-            </w:r>
-            <w:r>
-              <w:rPr>
-                <w:noProof/>
-                <w:webHidden/>
-              </w:rPr>
-              <w:fldChar w:fldCharType="end"/>
-            </w:r>
-          </w:hyperlink>
-        </w:p>
-        <w:p>
-          <w:pPr>
-            <w:pStyle w:val="TM3"/>
-            <w:tabs>
-              <w:tab w:val="right" w:leader="dot" w:pos="9062"/>
-            </w:tabs>
-            <w:rPr>
-              <w:rFonts w:eastAsiaTheme="minorEastAsia"/>
-              <w:noProof/>
-              <w:lang w:eastAsia="fr-FR"/>
-            </w:rPr>
-          </w:pPr>
-          <w:hyperlink w:anchor="_Toc345001380" w:history="1">
-            <w:r>
-              <w:rPr>
-                <w:rStyle w:val="Lienhypertexte"/>
-                <w:noProof/>
-              </w:rPr>
-              <w:t>Create</w:t>
-            </w:r>
-            <w:r>
-              <w:rPr>
-                <w:noProof/>
-                <w:webHidden/>
-              </w:rPr>
-              <w:tab/>
-            </w:r>
-            <w:r>
-              <w:rPr>
-                <w:noProof/>
-                <w:webHidden/>
-              </w:rPr>
-              <w:fldChar w:fldCharType="begin"/>
-            </w:r>
-            <w:r>
-              <w:rPr>
-                <w:noProof/>
-                <w:webHidden/>
-              </w:rPr>
-              <w:instrText xml:space="preserve"> PAGEREF _Toc345001380 \h </w:instrText>
-            </w:r>
-            <w:r>
-              <w:rPr>
-                <w:noProof/>
-                <w:webHidden/>
-              </w:rPr>
-            </w:r>
-            <w:r>
-              <w:rPr>
-                <w:noProof/>
-                <w:webHidden/>
-              </w:rPr>
-              <w:fldChar w:fldCharType="separate"/>
-            </w:r>
-            <w:r>
-              <w:rPr>
-                <w:noProof/>
-                <w:webHidden/>
-              </w:rPr>
-              <w:t>19</w:t>
-            </w:r>
-            <w:r>
-              <w:rPr>
-                <w:noProof/>
-                <w:webHidden/>
-              </w:rPr>
-              <w:fldChar w:fldCharType="end"/>
-            </w:r>
-          </w:hyperlink>
-        </w:p>
-        <w:p>
-          <w:pPr>
-            <w:pStyle w:val="TM3"/>
-            <w:tabs>
-              <w:tab w:val="right" w:leader="dot" w:pos="9062"/>
-            </w:tabs>
-            <w:rPr>
-              <w:rFonts w:eastAsiaTheme="minorEastAsia"/>
-              <w:noProof/>
-              <w:lang w:eastAsia="fr-FR"/>
-            </w:rPr>
-          </w:pPr>
-          <w:hyperlink w:anchor="_Toc345001381" w:history="1">
-            <w:r>
-              <w:rPr>
-                <w:rStyle w:val="Lienhypertexte"/>
-                <w:noProof/>
-              </w:rPr>
-              <w:t>Connect</w:t>
-            </w:r>
-            <w:r>
-              <w:rPr>
-                <w:noProof/>
-                <w:webHidden/>
-              </w:rPr>
-              <w:tab/>
-            </w:r>
-            <w:r>
-              <w:rPr>
-                <w:noProof/>
-                <w:webHidden/>
-              </w:rPr>
-              <w:fldChar w:fldCharType="begin"/>
-            </w:r>
-            <w:r>
-              <w:rPr>
-                <w:noProof/>
-                <w:webHidden/>
-              </w:rPr>
-              <w:instrText xml:space="preserve"> PAGEREF _Toc345001381 \h </w:instrText>
-            </w:r>
-            <w:r>
-              <w:rPr>
-                <w:noProof/>
-                <w:webHidden/>
-              </w:rPr>
-            </w:r>
-            <w:r>
-              <w:rPr>
-                <w:noProof/>
-                <w:webHidden/>
-              </w:rPr>
-              <w:fldChar w:fldCharType="separate"/>
-            </w:r>
-            <w:r>
-              <w:rPr>
-                <w:noProof/>
-                <w:webHidden/>
-              </w:rPr>
-              <w:t>20</w:t>
-            </w:r>
-            <w:r>
-              <w:rPr>
-                <w:noProof/>
-                <w:webHidden/>
-              </w:rPr>
-              <w:fldChar w:fldCharType="end"/>
-            </w:r>
-          </w:hyperlink>
-        </w:p>
-        <w:p>
-          <w:pPr>
-            <w:pStyle w:val="TM1"/>
-            <w:tabs>
-              <w:tab w:val="right" w:leader="dot" w:pos="9062"/>
-            </w:tabs>
-            <w:rPr>
-              <w:rFonts w:eastAsiaTheme="minorEastAsia"/>
-              <w:noProof/>
-              <w:lang w:eastAsia="fr-FR"/>
-            </w:rPr>
-          </w:pPr>
-          <w:hyperlink w:anchor="_Toc345001382" w:history="1">
-            <w:r>
-              <w:rPr>
-                <w:rStyle w:val="Lienhypertexte"/>
-                <w:noProof/>
-              </w:rPr>
-              <w:t>Développement</w:t>
-            </w:r>
-            <w:r>
-              <w:rPr>
-                <w:noProof/>
-                <w:webHidden/>
-              </w:rPr>
-              <w:tab/>
-            </w:r>
-            <w:r>
-              <w:rPr>
-                <w:noProof/>
-                <w:webHidden/>
-              </w:rPr>
-              <w:fldChar w:fldCharType="begin"/>
-            </w:r>
-            <w:r>
-              <w:rPr>
-                <w:noProof/>
-                <w:webHidden/>
-              </w:rPr>
-              <w:instrText xml:space="preserve"> PAGEREF _Toc345001382 \h </w:instrText>
-            </w:r>
-            <w:r>
-              <w:rPr>
-                <w:noProof/>
-                <w:webHidden/>
-              </w:rPr>
-            </w:r>
-            <w:r>
-              <w:rPr>
-                <w:noProof/>
-                <w:webHidden/>
-              </w:rPr>
-              <w:fldChar w:fldCharType="separate"/>
-            </w:r>
-            <w:r>
-              <w:rPr>
-                <w:noProof/>
-                <w:webHidden/>
-              </w:rPr>
-              <w:t>21</w:t>
+              <w:t>27</w:t>
             </w:r>
             <w:r>
               <w:rPr>
@@ -2851,13 +3177,13 @@
               <w:lang w:eastAsia="fr-FR"/>
             </w:rPr>
           </w:pPr>
-          <w:hyperlink w:anchor="_Toc345001383" w:history="1">
+          <w:hyperlink w:anchor="_Toc347471861" w:history="1">
             <w:r>
               <w:rPr>
                 <w:rStyle w:val="Lienhypertexte"/>
                 <w:noProof/>
               </w:rPr>
-              <w:t>Point d’entrée de l’application</w:t>
+              <w:t>API Références</w:t>
             </w:r>
             <w:r>
               <w:rPr>
@@ -2878,7 +3204,7 @@
                 <w:noProof/>
                 <w:webHidden/>
               </w:rPr>
-              <w:instrText xml:space="preserve"> PAGEREF _Toc345001383 \h </w:instrText>
+              <w:instrText xml:space="preserve"> PAGEREF _Toc347471861 \h </w:instrText>
             </w:r>
             <w:r>
               <w:rPr>
@@ -2898,7 +3224,7 @@
                 <w:noProof/>
                 <w:webHidden/>
               </w:rPr>
-              <w:t>21</w:t>
+              <w:t>27</w:t>
             </w:r>
             <w:r>
               <w:rPr>
@@ -2921,13 +3247,13 @@
               <w:lang w:eastAsia="fr-FR"/>
             </w:rPr>
           </w:pPr>
-          <w:hyperlink w:anchor="_Toc345001384" w:history="1">
+          <w:hyperlink w:anchor="_Toc347471862" w:history="1">
             <w:r>
               <w:rPr>
                 <w:rStyle w:val="Lienhypertexte"/>
                 <w:noProof/>
               </w:rPr>
-              <w:t>Modèle MVC</w:t>
+              <w:t>Modèle objet et Classes Managers</w:t>
             </w:r>
             <w:r>
               <w:rPr>
@@ -2948,7 +3274,7 @@
                 <w:noProof/>
                 <w:webHidden/>
               </w:rPr>
-              <w:instrText xml:space="preserve"> PAGEREF _Toc345001384 \h </w:instrText>
+              <w:instrText xml:space="preserve"> PAGEREF _Toc347471862 \h </w:instrText>
             </w:r>
             <w:r>
               <w:rPr>
@@ -2968,7 +3294,7 @@
                 <w:noProof/>
                 <w:webHidden/>
               </w:rPr>
-              <w:t>21</w:t>
+              <w:t>27</w:t>
             </w:r>
             <w:r>
               <w:rPr>
@@ -2991,13 +3317,13 @@
               <w:lang w:eastAsia="fr-FR"/>
             </w:rPr>
           </w:pPr>
-          <w:hyperlink w:anchor="_Toc345001385" w:history="1">
+          <w:hyperlink w:anchor="_Toc347471863" w:history="1">
             <w:r>
               <w:rPr>
                 <w:rStyle w:val="Lienhypertexte"/>
                 <w:noProof/>
               </w:rPr>
-              <w:t>API Références</w:t>
+              <w:t>Cookies</w:t>
             </w:r>
             <w:r>
               <w:rPr>
@@ -3018,7 +3344,7 @@
                 <w:noProof/>
                 <w:webHidden/>
               </w:rPr>
-              <w:instrText xml:space="preserve"> PAGEREF _Toc345001385 \h </w:instrText>
+              <w:instrText xml:space="preserve"> PAGEREF _Toc347471863 \h </w:instrText>
             </w:r>
             <w:r>
               <w:rPr>
@@ -3038,77 +3364,7 @@
                 <w:noProof/>
                 <w:webHidden/>
               </w:rPr>
-              <w:t>21</w:t>
-            </w:r>
-            <w:r>
-              <w:rPr>
-                <w:noProof/>
-                <w:webHidden/>
-              </w:rPr>
-              <w:fldChar w:fldCharType="end"/>
-            </w:r>
-          </w:hyperlink>
-        </w:p>
-        <w:p>
-          <w:pPr>
-            <w:pStyle w:val="TM2"/>
-            <w:tabs>
-              <w:tab w:val="right" w:leader="dot" w:pos="9062"/>
-            </w:tabs>
-            <w:rPr>
-              <w:rFonts w:eastAsiaTheme="minorEastAsia"/>
-              <w:noProof/>
-              <w:lang w:eastAsia="fr-FR"/>
-            </w:rPr>
-          </w:pPr>
-          <w:hyperlink w:anchor="_Toc345001386" w:history="1">
-            <w:r>
-              <w:rPr>
-                <w:rStyle w:val="Lienhypertexte"/>
-                <w:noProof/>
-              </w:rPr>
-              <w:t>Modèle objet et Classes Managers</w:t>
-            </w:r>
-            <w:r>
-              <w:rPr>
-                <w:noProof/>
-                <w:webHidden/>
-              </w:rPr>
-              <w:tab/>
-            </w:r>
-            <w:r>
-              <w:rPr>
-                <w:noProof/>
-                <w:webHidden/>
-              </w:rPr>
-              <w:fldChar w:fldCharType="begin"/>
-            </w:r>
-            <w:r>
-              <w:rPr>
-                <w:noProof/>
-                <w:webHidden/>
-              </w:rPr>
-              <w:instrText xml:space="preserve"> PAGEREF _Toc345001386 \h </w:instrText>
-            </w:r>
-            <w:r>
-              <w:rPr>
-                <w:noProof/>
-                <w:webHidden/>
-              </w:rPr>
-            </w:r>
-            <w:r>
-              <w:rPr>
-                <w:noProof/>
-                <w:webHidden/>
-              </w:rPr>
-              <w:fldChar w:fldCharType="separate"/>
-            </w:r>
-            <w:r>
-              <w:rPr>
-                <w:noProof/>
-                <w:webHidden/>
-              </w:rPr>
-              <w:t>21</w:t>
+              <w:t>27</w:t>
             </w:r>
             <w:r>
               <w:rPr>
@@ -3149,12 +3405,12 @@
       <w:pPr>
         <w:pStyle w:val="Titre1"/>
       </w:pPr>
-      <w:bookmarkStart w:id="0" w:name="_Toc345001348"/>
+      <w:bookmarkStart w:id="1" w:name="_Toc347471822"/>
       <w:r>
         <w:lastRenderedPageBreak/>
         <w:t>Introduction</w:t>
       </w:r>
-      <w:bookmarkEnd w:id="0"/>
+      <w:bookmarkEnd w:id="1"/>
     </w:p>
     <w:p>
       <w:r>
@@ -3235,12 +3491,12 @@
       <w:pPr>
         <w:pStyle w:val="Titre1"/>
       </w:pPr>
-      <w:bookmarkStart w:id="1" w:name="_Toc345001349"/>
+      <w:bookmarkStart w:id="2" w:name="_Toc347471823"/>
       <w:r>
         <w:lastRenderedPageBreak/>
         <w:t>Termes</w:t>
       </w:r>
-      <w:bookmarkEnd w:id="1"/>
+      <w:bookmarkEnd w:id="2"/>
     </w:p>
     <w:p>
       <w:pPr>
@@ -3252,13 +3508,14 @@
     </w:p>
     <w:p>
       <w:r>
-        <w:t xml:space="preserve">Le projet principal dont se module est une </w:t>
-      </w:r>
-      <w:proofErr w:type="spellStart"/>
-      <w:r>
-        <w:t>extesion</w:t>
-      </w:r>
-      <w:proofErr w:type="spellEnd"/>
+        <w:t>Le projet principal dont se module est une exte</w:t>
+      </w:r>
+      <w:r>
+        <w:t>n</w:t>
+      </w:r>
+      <w:r>
+        <w:t>sion</w:t>
+      </w:r>
       <w:r>
         <w:t>.</w:t>
       </w:r>
@@ -3270,12 +3527,12 @@
       <w:r>
         <w:br w:type="page"/>
       </w:r>
-      <w:bookmarkStart w:id="2" w:name="_Toc345001350"/>
+      <w:bookmarkStart w:id="3" w:name="_Toc347471824"/>
       <w:r>
         <w:lastRenderedPageBreak/>
         <w:t>Environnement</w:t>
       </w:r>
-      <w:bookmarkEnd w:id="2"/>
+      <w:bookmarkEnd w:id="3"/>
       <w:r>
         <w:t xml:space="preserve"> </w:t>
       </w:r>
@@ -3284,11 +3541,11 @@
       <w:pPr>
         <w:pStyle w:val="Titre2"/>
       </w:pPr>
-      <w:bookmarkStart w:id="3" w:name="_Toc345001351"/>
+      <w:bookmarkStart w:id="4" w:name="_Toc347471825"/>
       <w:r>
         <w:t>Webframework</w:t>
       </w:r>
-      <w:bookmarkEnd w:id="3"/>
+      <w:bookmarkEnd w:id="4"/>
     </w:p>
     <w:p>
       <w:r>
@@ -3380,11 +3637,11 @@
       <w:pPr>
         <w:pStyle w:val="Titre2"/>
       </w:pPr>
-      <w:bookmarkStart w:id="4" w:name="_Toc345001352"/>
+      <w:bookmarkStart w:id="5" w:name="_Toc347471826"/>
       <w:r>
         <w:t>Base de données</w:t>
       </w:r>
-      <w:bookmarkEnd w:id="4"/>
+      <w:bookmarkEnd w:id="5"/>
     </w:p>
     <w:p>
       <w:r>
@@ -3446,7 +3703,7 @@
       <w:pPr>
         <w:pStyle w:val="Titre2"/>
       </w:pPr>
-      <w:bookmarkStart w:id="5" w:name="_Toc345001353"/>
+      <w:bookmarkStart w:id="6" w:name="_Toc347471827"/>
       <w:r>
         <w:t>Environnement</w:t>
       </w:r>
@@ -3459,7 +3716,7 @@
       <w:r>
         <w:t xml:space="preserve"> (IDE)</w:t>
       </w:r>
-      <w:bookmarkEnd w:id="5"/>
+      <w:bookmarkEnd w:id="6"/>
     </w:p>
     <w:p>
       <w:r>
@@ -3486,12 +3743,21 @@
         <w:t xml:space="preserve"> 7.2.1</w:t>
       </w:r>
       <w:r>
-        <w:t xml:space="preserve"> en </w:t>
+        <w:t xml:space="preserve"> </w:t>
+      </w:r>
+      <w:r>
+        <w:t>avec les</w:t>
+      </w:r>
+      <w:r>
+        <w:t xml:space="preserve"> </w:t>
       </w:r>
       <w:r>
         <w:t>langage</w:t>
       </w:r>
       <w:r>
+        <w:t>s</w:t>
+      </w:r>
+      <w:r>
         <w:rPr>
           <w:rStyle w:val="lev"/>
         </w:rPr>
@@ -3509,18 +3775,30 @@
         <w:rPr>
           <w:rStyle w:val="lev"/>
         </w:rPr>
-        <w:t>/XHTML.</w:t>
+        <w:t>/XHTML</w:t>
+      </w:r>
+      <w:r>
+        <w:rPr>
+          <w:rStyle w:val="lev"/>
+        </w:rPr>
+        <w:t xml:space="preserve"> et SQL</w:t>
+      </w:r>
+      <w:r>
+        <w:rPr>
+          <w:rStyle w:val="lev"/>
+        </w:rPr>
+        <w:t>.</w:t>
       </w:r>
     </w:p>
     <w:p>
       <w:pPr>
         <w:pStyle w:val="Titre2"/>
       </w:pPr>
-      <w:bookmarkStart w:id="6" w:name="_Toc345001354"/>
+      <w:bookmarkStart w:id="7" w:name="_Toc347471828"/>
       <w:r>
         <w:t>Suivit de version</w:t>
       </w:r>
-      <w:bookmarkEnd w:id="6"/>
+      <w:bookmarkEnd w:id="7"/>
     </w:p>
     <w:p>
       <w:r>
@@ -3636,11 +3914,11 @@
       <w:pPr>
         <w:pStyle w:val="Titre2"/>
       </w:pPr>
-      <w:bookmarkStart w:id="7" w:name="_Toc345001355"/>
+      <w:bookmarkStart w:id="8" w:name="_Toc347471829"/>
       <w:r>
         <w:t>Modèle de données</w:t>
       </w:r>
-      <w:bookmarkEnd w:id="7"/>
+      <w:bookmarkEnd w:id="8"/>
     </w:p>
     <w:p>
       <w:r>
@@ -3662,13 +3940,19 @@
         <w:t>modèle orienté objet</w:t>
       </w:r>
       <w:r>
-        <w:t xml:space="preserve"> à été réalisé sur le principe de </w:t>
+        <w:t xml:space="preserve"> à été réalisé </w:t>
+      </w:r>
+      <w:r>
+        <w:t>en</w:t>
+      </w:r>
+      <w:r>
+        <w:t xml:space="preserve"> </w:t>
       </w:r>
       <w:r>
         <w:rPr>
           <w:rStyle w:val="lev"/>
         </w:rPr>
-        <w:t>l’UML</w:t>
+        <w:t>UML</w:t>
       </w:r>
       <w:r>
         <w:t xml:space="preserve"> avec le logiciel </w:t>
@@ -3690,6 +3974,9 @@
       <w:r>
         <w:t>.</w:t>
       </w:r>
+      <w:r>
+        <w:t xml:space="preserve"> </w:t>
+      </w:r>
     </w:p>
     <w:p>
       <w:pPr>
@@ -3707,7 +3994,43 @@
     </w:p>
     <w:p>
       <w:r>
-        <w:t>Pour pouvoir générer correctement le code PHP du modèle orienté objet, veuillez copier le fichier « </w:t>
+        <w:t xml:space="preserve">Pour générer correctement le code </w:t>
+      </w:r>
+      <w:r>
+        <w:rPr>
+          <w:rStyle w:val="lev"/>
+        </w:rPr>
+        <w:t>PHP</w:t>
+      </w:r>
+      <w:r>
+        <w:rPr>
+          <w:rStyle w:val="lev"/>
+        </w:rPr>
+        <w:t xml:space="preserve"> </w:t>
+      </w:r>
+      <w:r>
+        <w:rPr>
+          <w:rStyle w:val="lev"/>
+          <w:b w:val="0"/>
+        </w:rPr>
+        <w:t>depuis</w:t>
+      </w:r>
+      <w:r>
+        <w:rPr>
+          <w:rStyle w:val="lev"/>
+        </w:rPr>
+        <w:t xml:space="preserve"> </w:t>
+      </w:r>
+      <w:proofErr w:type="spellStart"/>
+      <w:r>
+        <w:rPr>
+          <w:rStyle w:val="lev"/>
+        </w:rPr>
+        <w:t>PowerAMC</w:t>
+      </w:r>
+      <w:proofErr w:type="spellEnd"/>
+      <w:r>
+        <w:t>, veuillez copier le fichier « </w:t>
       </w:r>
       <w:r>
         <w:rPr>
@@ -3764,25 +4087,34 @@
         </w:rPr>
       </w:pPr>
       <w:r>
-        <w:t xml:space="preserve">Ce fichier permet de générer le code </w:t>
+        <w:t xml:space="preserve">Ce fichier permet de générer le </w:t>
+      </w:r>
+      <w:r>
+        <w:t>modèle orienté objet</w:t>
+      </w:r>
+      <w:r>
+        <w:t xml:space="preserve"> </w:t>
+      </w:r>
+      <w:r>
+        <w:t>et</w:t>
+      </w:r>
+      <w:r>
+        <w:t xml:space="preserve"> les classes </w:t>
       </w:r>
       <w:r>
         <w:rPr>
           <w:rStyle w:val="lev"/>
         </w:rPr>
-        <w:t>PHP</w:t>
-      </w:r>
-      <w:r>
-        <w:t xml:space="preserve"> et les classes </w:t>
-      </w:r>
-      <w:r>
-        <w:rPr>
-          <w:rStyle w:val="lev"/>
-        </w:rPr>
         <w:t>managers</w:t>
       </w:r>
       <w:r>
-        <w:t xml:space="preserve"> pour l’interaction avec la base de données.</w:t>
+        <w:t xml:space="preserve"> </w:t>
+      </w:r>
+      <w:r>
+        <w:t>permettant</w:t>
+      </w:r>
+      <w:r>
+        <w:t xml:space="preserve"> l’interaction avec la base de données.</w:t>
       </w:r>
     </w:p>
     <w:p>
@@ -3804,12 +4136,12 @@
       <w:pPr>
         <w:pStyle w:val="Titre1"/>
       </w:pPr>
-      <w:bookmarkStart w:id="8" w:name="_Toc345001356"/>
+      <w:bookmarkStart w:id="9" w:name="_Toc347471830"/>
       <w:r>
         <w:lastRenderedPageBreak/>
         <w:t>Arborescence</w:t>
       </w:r>
-      <w:bookmarkEnd w:id="8"/>
+      <w:bookmarkEnd w:id="9"/>
       <w:r>
         <w:t xml:space="preserve"> </w:t>
       </w:r>
@@ -3966,7 +4298,19 @@
         <w:rPr>
           <w:caps/>
         </w:rPr>
-        <w:t>wfw-X.X</w:t>
+        <w:t>wfw-X</w:t>
+      </w:r>
+      <w:r>
+        <w:rPr>
+          <w:caps/>
+        </w:rPr>
+        <w:t>X</w:t>
+      </w:r>
+      <w:r>
+        <w:rPr>
+          <w:caps/>
+        </w:rPr>
+        <w:t>X</w:t>
       </w:r>
       <w:r>
         <w:rPr>
@@ -3992,7 +4336,6 @@
           <w:szCs w:val="28"/>
         </w:rPr>
       </w:pPr>
-      <w:bookmarkStart w:id="9" w:name="_Toc345001357"/>
       <w:r>
         <w:br w:type="page"/>
       </w:r>
@@ -4001,14 +4344,15 @@
       <w:pPr>
         <w:pStyle w:val="Titre1"/>
       </w:pPr>
+      <w:bookmarkStart w:id="10" w:name="_Toc347471831"/>
       <w:r>
         <w:lastRenderedPageBreak/>
         <w:t>Modèle de données</w:t>
       </w:r>
-      <w:bookmarkEnd w:id="9"/>
-    </w:p>
-    <w:p>
-      <w:bookmarkStart w:id="10" w:name="_Toc334797613"/>
+      <w:bookmarkEnd w:id="10"/>
+    </w:p>
+    <w:p>
+      <w:bookmarkStart w:id="11" w:name="_Toc334797613"/>
       <w:r>
         <w:t>Le modèle des données persistantes est conçu sur le modèle Merise.</w:t>
       </w:r>
@@ -4062,12 +4406,12 @@
       <w:pPr>
         <w:pStyle w:val="Titre2"/>
       </w:pPr>
-      <w:bookmarkStart w:id="11" w:name="_Toc345001358"/>
+      <w:bookmarkStart w:id="12" w:name="_Toc347471832"/>
       <w:r>
         <w:t>Entités</w:t>
       </w:r>
-      <w:bookmarkEnd w:id="10"/>
       <w:bookmarkEnd w:id="11"/>
+      <w:bookmarkEnd w:id="12"/>
     </w:p>
     <w:p>
       <w:r>
@@ -4095,7 +4439,7 @@
           <w:numId w:val="12"/>
         </w:numPr>
       </w:pPr>
-      <w:bookmarkStart w:id="12" w:name="_Toc334797614"/>
+      <w:bookmarkStart w:id="13" w:name="_Toc334797614"/>
       <w:r>
         <w:t xml:space="preserve">Le </w:t>
       </w:r>
@@ -4164,7 +4508,7 @@
       <w:r>
         <w:t>USER</w:t>
       </w:r>
-      <w:bookmarkEnd w:id="12"/>
+      <w:bookmarkEnd w:id="13"/>
       <w:r>
         <w:t>_ACCOUNT</w:t>
       </w:r>
@@ -4549,7 +4893,7 @@
       <w:pPr>
         <w:pStyle w:val="Sous-titre"/>
       </w:pPr>
-      <w:bookmarkStart w:id="13" w:name="_Toc334797615"/>
+      <w:bookmarkStart w:id="14" w:name="_Toc334797615"/>
       <w:r>
         <w:t>USER_REGISTER</w:t>
       </w:r>
@@ -5006,7 +5350,7 @@
       <w:r>
         <w:t>SESSION</w:t>
       </w:r>
-      <w:bookmarkEnd w:id="13"/>
+      <w:bookmarkEnd w:id="14"/>
     </w:p>
     <w:tbl>
       <w:tblPr>
@@ -5232,14 +5576,14 @@
       <w:pPr>
         <w:pStyle w:val="Sous-titre"/>
       </w:pPr>
-      <w:bookmarkStart w:id="14" w:name="_Toc334797616"/>
+      <w:bookmarkStart w:id="15" w:name="_Toc334797616"/>
       <w:r>
         <w:t>USER_</w:t>
       </w:r>
       <w:r>
         <w:t>CONNECTION</w:t>
       </w:r>
-      <w:bookmarkEnd w:id="14"/>
+      <w:bookmarkEnd w:id="15"/>
     </w:p>
     <w:tbl>
       <w:tblPr>
@@ -5570,8 +5914,6 @@
             <w:r>
               <w:t>-</w:t>
             </w:r>
-            <w:bookmarkStart w:id="15" w:name="_GoBack"/>
-            <w:bookmarkEnd w:id="15"/>
           </w:p>
         </w:tc>
         <w:tc>
@@ -6685,7 +7027,7 @@
         <w:br w:type="page"/>
       </w:r>
       <w:bookmarkStart w:id="18" w:name="_Toc334797619"/>
-      <w:bookmarkStart w:id="19" w:name="_Toc345001359"/>
+      <w:bookmarkStart w:id="19" w:name="_Toc347471833"/>
       <w:r>
         <w:lastRenderedPageBreak/>
         <w:t>Domaines</w:t>
@@ -6935,7 +7277,7 @@
       <w:pPr>
         <w:pStyle w:val="Titre2"/>
       </w:pPr>
-      <w:bookmarkStart w:id="22" w:name="_Toc345001360"/>
+      <w:bookmarkStart w:id="22" w:name="_Toc347471834"/>
       <w:r>
         <w:lastRenderedPageBreak/>
         <w:t>Formats</w:t>
@@ -6964,7 +7306,7 @@
         <w:br w:type="page"/>
       </w:r>
       <w:bookmarkStart w:id="23" w:name="_Toc334797622"/>
-      <w:bookmarkStart w:id="24" w:name="_Toc345001361"/>
+      <w:bookmarkStart w:id="24" w:name="_Toc347471835"/>
       <w:r>
         <w:lastRenderedPageBreak/>
         <w:t>Relations</w:t>
@@ -7331,7 +7673,7 @@
         <w:pStyle w:val="Titre2"/>
       </w:pPr>
       <w:bookmarkStart w:id="25" w:name="_Toc334797611"/>
-      <w:bookmarkStart w:id="26" w:name="_Toc345001362"/>
+      <w:bookmarkStart w:id="26" w:name="_Toc347471836"/>
       <w:r>
         <w:t>Contraintes</w:t>
       </w:r>
@@ -7509,17 +7851,17 @@
       <w:r>
         <w:br w:type="page"/>
       </w:r>
-      <w:bookmarkStart w:id="27" w:name="_Toc345001363"/>
-      <w:bookmarkStart w:id="28" w:name="_Toc334797623"/>
+      <w:bookmarkStart w:id="27" w:name="_Toc334797623"/>
+      <w:bookmarkStart w:id="28" w:name="_Toc347471837"/>
       <w:r>
         <w:lastRenderedPageBreak/>
         <w:t>Operations système</w:t>
       </w:r>
+      <w:bookmarkEnd w:id="28"/>
+    </w:p>
+    <w:p>
+      <w:bookmarkStart w:id="29" w:name="_Toc334797624"/>
       <w:bookmarkEnd w:id="27"/>
-    </w:p>
-    <w:p>
-      <w:bookmarkStart w:id="29" w:name="_Toc334797624"/>
-      <w:bookmarkEnd w:id="28"/>
       <w:r>
         <w:t>Les opérations systèmes sont conçues sur le modèle UML.</w:t>
       </w:r>
@@ -7581,11 +7923,12 @@
         <w:t>.</w:t>
       </w:r>
     </w:p>
+    <w:p/>
     <w:p>
       <w:pPr>
         <w:pStyle w:val="Titre2"/>
       </w:pPr>
-      <w:bookmarkStart w:id="30" w:name="_Toc345001364"/>
+      <w:bookmarkStart w:id="30" w:name="_Toc347471838"/>
       <w:r>
         <w:t>Acteurs</w:t>
       </w:r>
@@ -7601,7 +7944,7 @@
       </w:pPr>
       <w:bookmarkStart w:id="31" w:name="_Toc331179150"/>
       <w:bookmarkStart w:id="32" w:name="_Toc334797625"/>
-      <w:bookmarkStart w:id="33" w:name="_Toc345001365"/>
+      <w:bookmarkStart w:id="33" w:name="_Toc347471839"/>
       <w:r>
         <w:t>Visiteur</w:t>
       </w:r>
@@ -7633,7 +7976,7 @@
         <w:pStyle w:val="Titre3"/>
       </w:pPr>
       <w:bookmarkStart w:id="34" w:name="_Toc334797626"/>
-      <w:bookmarkStart w:id="35" w:name="_Toc345001366"/>
+      <w:bookmarkStart w:id="35" w:name="_Toc347471840"/>
       <w:r>
         <w:t>Utilisateur</w:t>
       </w:r>
@@ -7650,12 +7993,24 @@
         <w:rPr>
           <w:rFonts w:eastAsia="Times New Roman" w:cs="Times New Roman"/>
         </w:rPr>
-        <w:t>Utilisateur enregistré, ayant créé un compte utilisateur</w:t>
+        <w:t xml:space="preserve">Utilisateur enregistré, </w:t>
       </w:r>
       <w:r>
         <w:rPr>
           <w:rFonts w:eastAsia="Times New Roman" w:cs="Times New Roman"/>
         </w:rPr>
+        <w:t xml:space="preserve">possédant </w:t>
+      </w:r>
+      <w:r>
+        <w:rPr>
+          <w:rFonts w:eastAsia="Times New Roman" w:cs="Times New Roman"/>
+        </w:rPr>
+        <w:t>un compte utilisateur</w:t>
+      </w:r>
+      <w:r>
+        <w:rPr>
+          <w:rFonts w:eastAsia="Times New Roman" w:cs="Times New Roman"/>
+        </w:rPr>
         <w:t>.</w:t>
       </w:r>
     </w:p>
@@ -7667,7 +8022,7 @@
         </w:rPr>
       </w:pPr>
       <w:bookmarkStart w:id="36" w:name="_Toc334797627"/>
-      <w:bookmarkStart w:id="37" w:name="_Toc345001367"/>
+      <w:bookmarkStart w:id="37" w:name="_Toc347471841"/>
       <w:r>
         <w:rPr>
           <w:rFonts w:eastAsia="Times New Roman"/>
@@ -7679,15 +8034,26 @@
     </w:p>
     <w:p>
       <w:r>
-        <w:t>Utilisateur le l’interface de gestion.</w:t>
-      </w:r>
-    </w:p>
-    <w:p>
-      <w:pPr>
-        <w:pStyle w:val="Titre3"/>
-      </w:pPr>
+        <w:t>Super-</w:t>
+      </w:r>
+      <w:r>
+        <w:t xml:space="preserve">Utilisateur </w:t>
+      </w:r>
+      <w:r>
+        <w:t>d</w:t>
+      </w:r>
+      <w:r>
+        <w:t>e l’interface de gestion.</w:t>
+      </w:r>
+    </w:p>
+    <w:p>
       <w:bookmarkStart w:id="38" w:name="_Toc334797628"/>
-      <w:bookmarkStart w:id="39" w:name="_Toc345001368"/>
+    </w:p>
+    <w:p>
+      <w:pPr>
+        <w:pStyle w:val="Titre2"/>
+      </w:pPr>
+      <w:bookmarkStart w:id="39" w:name="_Toc347471842"/>
       <w:r>
         <w:t>Système</w:t>
       </w:r>
@@ -7854,7 +8220,6 @@
           <w:szCs w:val="26"/>
         </w:rPr>
       </w:pPr>
-      <w:bookmarkStart w:id="41" w:name="_Toc345001369"/>
       <w:r>
         <w:br w:type="page"/>
       </w:r>
@@ -7863,6 +8228,7 @@
       <w:pPr>
         <w:pStyle w:val="Titre2"/>
       </w:pPr>
+      <w:bookmarkStart w:id="41" w:name="_Toc347471843"/>
       <w:r>
         <w:lastRenderedPageBreak/>
         <w:t>Résultats d’opération</w:t>
@@ -7882,12 +8248,45 @@
       </w:r>
       <w:proofErr w:type="spellEnd"/>
       <w:r>
-        <w:t>. Pour plus de détails à ce sujet reportez-vous au document technique concerné.</w:t>
-      </w:r>
-    </w:p>
-    <w:p>
-      <w:r>
-        <w:t xml:space="preserve">Noté que ses codes d’erreurs viennent s’ajouter aux codes déjà existant dans le projet </w:t>
+        <w:t>,</w:t>
+      </w:r>
+      <w:r>
+        <w:t xml:space="preserve"> </w:t>
+      </w:r>
+      <w:r>
+        <w:t>p</w:t>
+      </w:r>
+      <w:r>
+        <w:t>our plus de détails à ce sujet reportez-vous au document technique concerné.</w:t>
+      </w:r>
+    </w:p>
+    <w:p>
+      <w:r>
+        <w:t>Not</w:t>
+      </w:r>
+      <w:r>
+        <w:t>ez</w:t>
+      </w:r>
+      <w:r>
+        <w:t xml:space="preserve"> que </w:t>
+      </w:r>
+      <w:r>
+        <w:t>c</w:t>
+      </w:r>
+      <w:r>
+        <w:t>es codes d’erreurs viennent s’ajouter aux codes existant</w:t>
+      </w:r>
+      <w:r>
+        <w:t>s</w:t>
+      </w:r>
+      <w:r>
+        <w:t xml:space="preserve"> </w:t>
+      </w:r>
+      <w:r>
+        <w:t>du</w:t>
+      </w:r>
+      <w:r>
+        <w:t xml:space="preserve"> projet </w:t>
       </w:r>
       <w:r>
         <w:rPr>
@@ -7896,20 +8295,29 @@
         <w:t>Webframework</w:t>
       </w:r>
       <w:r>
-        <w:t xml:space="preserve">. Certains d’entre eux peuvent être </w:t>
-      </w:r>
-      <w:r>
-        <w:t>utilisés</w:t>
-      </w:r>
-      <w:r>
-        <w:t xml:space="preserve"> par les opérations présentes ci-dessous.</w:t>
+        <w:t xml:space="preserve">. </w:t>
+      </w:r>
+      <w:r>
+        <w:t>C</w:t>
+      </w:r>
+      <w:r>
+        <w:t xml:space="preserve">ertains d’entre eux peuvent être </w:t>
+      </w:r>
+      <w:r>
+        <w:t>réutilisés</w:t>
+      </w:r>
+      <w:r>
+        <w:t xml:space="preserve"> dans ce projet</w:t>
+      </w:r>
+      <w:r>
+        <w:t>.</w:t>
       </w:r>
     </w:p>
     <w:p>
       <w:pPr>
         <w:pStyle w:val="Titre3"/>
       </w:pPr>
-      <w:bookmarkStart w:id="42" w:name="_Toc345001370"/>
+      <w:bookmarkStart w:id="42" w:name="_Toc347471844"/>
       <w:r>
         <w:t xml:space="preserve">Détail </w:t>
       </w:r>
@@ -8267,7 +8675,19 @@
           <w:sz w:val="18"/>
         </w:rPr>
         <w:tab/>
-        <w:t>L’adresse mail existe déjà</w:t>
+        <w:t xml:space="preserve">L’adresse </w:t>
+      </w:r>
+      <w:r>
+        <w:rPr>
+          <w:sz w:val="18"/>
+        </w:rPr>
+        <w:t>e-</w:t>
+      </w:r>
+      <w:r>
+        <w:rPr>
+          <w:sz w:val="18"/>
+        </w:rPr>
+        <w:t>mail existe déjà</w:t>
       </w:r>
     </w:p>
     <w:p>
@@ -8331,7 +8751,19 @@
           <w:sz w:val="18"/>
         </w:rPr>
         <w:tab/>
-        <w:t xml:space="preserve">Une inscription en attente existe déjà pour cette adresse mail </w:t>
+        <w:t xml:space="preserve">Une inscription en attente existe déjà pour cette adresse </w:t>
+      </w:r>
+      <w:r>
+        <w:rPr>
+          <w:sz w:val="18"/>
+        </w:rPr>
+        <w:t>e-</w:t>
+      </w:r>
+      <w:r>
+        <w:rPr>
+          <w:sz w:val="18"/>
+        </w:rPr>
+        <w:t xml:space="preserve">mail </w:t>
       </w:r>
     </w:p>
     <w:p>
@@ -8402,7 +8834,7 @@
       <w:pPr>
         <w:pStyle w:val="Titre2"/>
       </w:pPr>
-      <w:bookmarkStart w:id="43" w:name="_Toc345001371"/>
+      <w:bookmarkStart w:id="43" w:name="_Toc347471845"/>
       <w:r>
         <w:lastRenderedPageBreak/>
         <w:t>Cas d’utilisation</w:t>
@@ -9019,13 +9451,13 @@
       <w:pPr>
         <w:pStyle w:val="Titre3"/>
       </w:pPr>
-      <w:bookmarkStart w:id="45" w:name="_Toc345001372"/>
+      <w:bookmarkStart w:id="45" w:name="_Toc347471846"/>
       <w:r>
         <w:lastRenderedPageBreak/>
         <w:t>Crée un utilisateur</w:t>
       </w:r>
-    </w:p>
-    <w:bookmarkEnd w:id="45"/>
+      <w:bookmarkEnd w:id="45"/>
+    </w:p>
     <w:p>
       <w:r>
         <w:t>Crée un nouveau compte utilisateur.</w:t>
@@ -9327,10 +9759,12 @@
       <w:r>
         <w:br w:type="page"/>
       </w:r>
+      <w:bookmarkStart w:id="47" w:name="_Toc347471847"/>
       <w:r>
         <w:lastRenderedPageBreak/>
         <w:t>Inscrit un utilisateur</w:t>
       </w:r>
+      <w:bookmarkEnd w:id="47"/>
     </w:p>
     <w:p>
       <w:r>
@@ -9706,8 +10140,7 @@
           <w:color w:val="4F81BD" w:themeColor="accent1"/>
         </w:rPr>
       </w:pPr>
-      <w:bookmarkStart w:id="47" w:name="_Toc334797635"/>
-      <w:bookmarkStart w:id="48" w:name="_Toc345001378"/>
+      <w:bookmarkStart w:id="48" w:name="_Toc334797635"/>
       <w:bookmarkEnd w:id="46"/>
       <w:r>
         <w:br w:type="page"/>
@@ -9717,12 +10150,13 @@
       <w:pPr>
         <w:pStyle w:val="Titre3"/>
       </w:pPr>
+      <w:bookmarkStart w:id="49" w:name="_Toc347471848"/>
       <w:r>
         <w:lastRenderedPageBreak/>
         <w:t>Active un utilisateur</w:t>
       </w:r>
-      <w:bookmarkEnd w:id="47"/>
       <w:bookmarkEnd w:id="48"/>
+      <w:bookmarkEnd w:id="49"/>
     </w:p>
     <w:p>
       <w:r>
@@ -10218,10 +10652,12 @@
       <w:pPr>
         <w:pStyle w:val="Titre3"/>
       </w:pPr>
+      <w:bookmarkStart w:id="50" w:name="_Toc347471849"/>
       <w:r>
         <w:lastRenderedPageBreak/>
         <w:t>Supprime un utilisateur</w:t>
       </w:r>
+      <w:bookmarkEnd w:id="50"/>
     </w:p>
     <w:p>
       <w:r>
@@ -10507,6 +10943,7 @@
       <w:pPr>
         <w:pStyle w:val="Titre3"/>
       </w:pPr>
+      <w:bookmarkStart w:id="51" w:name="_Toc347471850"/>
       <w:r>
         <w:lastRenderedPageBreak/>
         <w:t>C</w:t>
@@ -10529,6 +10966,7 @@
       <w:r>
         <w:t>)</w:t>
       </w:r>
+      <w:bookmarkEnd w:id="51"/>
     </w:p>
     <w:p>
       <w:r>
@@ -10549,80 +10987,37 @@
         <w:tabs>
           <w:tab w:val="left" w:pos="2268"/>
         </w:tabs>
-        <w:rPr>
-          <w:lang w:val="en-US"/>
-        </w:rPr>
-      </w:pPr>
+      </w:pPr>
+      <w:r>
+        <w:t>Identifiant :</w:t>
+      </w:r>
+      <w:r>
+        <w:tab/>
+      </w:r>
       <w:proofErr w:type="spellStart"/>
-      <w:proofErr w:type="gramStart"/>
-      <w:r>
-        <w:rPr>
-          <w:lang w:val="en-US"/>
-        </w:rPr>
-        <w:t>Identifiant</w:t>
+      <w:r>
+        <w:t>user</w:t>
+      </w:r>
+      <w:r>
+        <w:t>_c</w:t>
+      </w:r>
+      <w:r>
+        <w:t>onnect</w:t>
+      </w:r>
+      <w:r>
+        <w:t>_t</w:t>
+      </w:r>
+      <w:r>
+        <w:t>o</w:t>
+      </w:r>
+      <w:r>
+        <w:t>_s</w:t>
+      </w:r>
+      <w:r>
+        <w:t>ession</w:t>
       </w:r>
       <w:proofErr w:type="spellEnd"/>
       <w:r>
-        <w:rPr>
-          <w:lang w:val="en-US"/>
-        </w:rPr>
-        <w:t xml:space="preserve"> :</w:t>
-      </w:r>
-      <w:proofErr w:type="gramEnd"/>
-      <w:r>
-        <w:rPr>
-          <w:lang w:val="en-US"/>
-        </w:rPr>
-        <w:tab/>
-      </w:r>
-      <w:proofErr w:type="spellStart"/>
-      <w:r>
-        <w:rPr>
-          <w:lang w:val="en-US"/>
-        </w:rPr>
-        <w:t>user</w:t>
-      </w:r>
-      <w:r>
-        <w:rPr>
-          <w:lang w:val="en-US"/>
-        </w:rPr>
-        <w:t>_c</w:t>
-      </w:r>
-      <w:r>
-        <w:rPr>
-          <w:lang w:val="en-US"/>
-        </w:rPr>
-        <w:t>onnect</w:t>
-      </w:r>
-      <w:r>
-        <w:rPr>
-          <w:lang w:val="en-US"/>
-        </w:rPr>
-        <w:t>_t</w:t>
-      </w:r>
-      <w:r>
-        <w:rPr>
-          <w:lang w:val="en-US"/>
-        </w:rPr>
-        <w:t>o</w:t>
-      </w:r>
-      <w:r>
-        <w:rPr>
-          <w:lang w:val="en-US"/>
-        </w:rPr>
-        <w:t>_s</w:t>
-      </w:r>
-      <w:r>
-        <w:rPr>
-          <w:lang w:val="en-US"/>
-        </w:rPr>
-        <w:t>ession</w:t>
-      </w:r>
-      <w:proofErr w:type="spellEnd"/>
-      <w:r>
-        <w:rPr>
-          <w:lang w:val="en-US"/>
-        </w:rPr>
         <w:t xml:space="preserve"> </w:t>
       </w:r>
     </w:p>
@@ -10632,9 +11027,6 @@
         <w:tabs>
           <w:tab w:val="left" w:pos="2268"/>
         </w:tabs>
-        <w:rPr>
-          <w:lang w:val="en-US"/>
-        </w:rPr>
       </w:pPr>
       <w:r>
         <w:t>Acteur :</w:t>
@@ -11080,6 +11472,7 @@
       <w:pPr>
         <w:pStyle w:val="Titre3"/>
       </w:pPr>
+      <w:bookmarkStart w:id="52" w:name="_Toc347471851"/>
       <w:r>
         <w:lastRenderedPageBreak/>
         <w:t>C</w:t>
@@ -11093,6 +11486,7 @@
       <w:r>
         <w:t>(nouvelle session)</w:t>
       </w:r>
+      <w:bookmarkEnd w:id="52"/>
     </w:p>
     <w:p>
       <w:r>
@@ -11627,6 +12021,7 @@
       <w:r>
         <w:br w:type="page"/>
       </w:r>
+      <w:bookmarkStart w:id="53" w:name="_Toc347471852"/>
       <w:r>
         <w:lastRenderedPageBreak/>
         <w:t>Actualise</w:t>
@@ -11640,6 +12035,7 @@
       <w:r>
         <w:t xml:space="preserve"> connexion</w:t>
       </w:r>
+      <w:bookmarkEnd w:id="53"/>
     </w:p>
     <w:p>
       <w:r>
@@ -13211,12 +13607,13 @@
       <w:r>
         <w:br w:type="page"/>
       </w:r>
-      <w:bookmarkStart w:id="49" w:name="_Toc334797633"/>
-      <w:bookmarkStart w:id="50" w:name="_Toc345001376"/>
+      <w:bookmarkStart w:id="54" w:name="_Toc334797633"/>
+      <w:bookmarkStart w:id="55" w:name="_Toc347471853"/>
       <w:r>
         <w:lastRenderedPageBreak/>
         <w:t>Déconnexion</w:t>
       </w:r>
+      <w:bookmarkEnd w:id="55"/>
     </w:p>
     <w:p>
       <w:r>
@@ -13470,6 +13867,7 @@
       <w:pPr>
         <w:pStyle w:val="Titre3"/>
       </w:pPr>
+      <w:bookmarkStart w:id="56" w:name="_Toc347471854"/>
       <w:r>
         <w:lastRenderedPageBreak/>
         <w:t>Déconne</w:t>
@@ -13480,8 +13878,8 @@
       <w:r>
         <w:t xml:space="preserve"> un utilisateur</w:t>
       </w:r>
-      <w:bookmarkEnd w:id="49"/>
-      <w:bookmarkEnd w:id="50"/>
+      <w:bookmarkEnd w:id="54"/>
+      <w:bookmarkEnd w:id="56"/>
     </w:p>
     <w:p>
       <w:r>
@@ -13669,8 +14067,8 @@
       <w:r>
         <w:br w:type="page"/>
       </w:r>
-      <w:bookmarkStart w:id="51" w:name="_Toc334797634"/>
-      <w:bookmarkStart w:id="52" w:name="_Toc345001377"/>
+      <w:bookmarkStart w:id="57" w:name="_Toc334797634"/>
+      <w:bookmarkStart w:id="58" w:name="_Toc347471855"/>
       <w:r>
         <w:lastRenderedPageBreak/>
         <w:t>Déconne</w:t>
@@ -13681,8 +14079,8 @@
       <w:r>
         <w:t xml:space="preserve"> tous les utilisateurs</w:t>
       </w:r>
-      <w:bookmarkEnd w:id="51"/>
-      <w:bookmarkEnd w:id="52"/>
+      <w:bookmarkEnd w:id="57"/>
+      <w:bookmarkEnd w:id="58"/>
     </w:p>
     <w:p>
       <w:pPr>
@@ -14918,6 +15316,7 @@
       <w:r>
         <w:br w:type="page"/>
       </w:r>
+      <w:bookmarkStart w:id="59" w:name="_Toc347471856"/>
       <w:r>
         <w:lastRenderedPageBreak/>
         <w:t>Obtient</w:t>
@@ -14925,6 +15324,7 @@
       <w:r>
         <w:t xml:space="preserve"> un mot-de-passe perdu</w:t>
       </w:r>
+      <w:bookmarkEnd w:id="59"/>
     </w:p>
     <w:p/>
     <w:p>
@@ -15132,7 +15532,6 @@
           <w:color w:val="4F81BD" w:themeColor="accent1"/>
         </w:rPr>
       </w:pPr>
-      <w:bookmarkStart w:id="53" w:name="_Toc345001382"/>
       <w:r>
         <w:br w:type="page"/>
       </w:r>
@@ -15141,6 +15540,7 @@
       <w:pPr>
         <w:pStyle w:val="Titre3"/>
       </w:pPr>
+      <w:bookmarkStart w:id="60" w:name="_Toc347471857"/>
       <w:r>
         <w:lastRenderedPageBreak/>
         <w:t>Renseigne</w:t>
@@ -15148,6 +15548,7 @@
       <w:r>
         <w:t xml:space="preserve"> une identité</w:t>
       </w:r>
+      <w:bookmarkEnd w:id="60"/>
     </w:p>
     <w:p/>
     <w:p>
@@ -15359,6 +15760,7 @@
       <w:pPr>
         <w:pStyle w:val="Titre1"/>
       </w:pPr>
+      <w:bookmarkStart w:id="61" w:name="_Toc347471858"/>
       <w:r>
         <w:lastRenderedPageBreak/>
         <w:t>D</w:t>
@@ -15369,17 +15771,17 @@
       <w:r>
         <w:t>veloppement</w:t>
       </w:r>
-      <w:bookmarkEnd w:id="53"/>
+      <w:bookmarkEnd w:id="61"/>
     </w:p>
     <w:p>
       <w:pPr>
         <w:pStyle w:val="Titre2"/>
       </w:pPr>
-      <w:bookmarkStart w:id="54" w:name="_Toc345001383"/>
+      <w:bookmarkStart w:id="62" w:name="_Toc347471859"/>
       <w:r>
         <w:t>Point d’entrée de l’application</w:t>
       </w:r>
-      <w:bookmarkEnd w:id="54"/>
+      <w:bookmarkEnd w:id="62"/>
     </w:p>
     <w:p>
       <w:r>
@@ -15471,11 +15873,11 @@
       <w:pPr>
         <w:pStyle w:val="Titre2"/>
       </w:pPr>
-      <w:bookmarkStart w:id="55" w:name="_Toc345001384"/>
+      <w:bookmarkStart w:id="63" w:name="_Toc347471860"/>
       <w:r>
         <w:t>Modèle MVC</w:t>
       </w:r>
-      <w:bookmarkEnd w:id="55"/>
+      <w:bookmarkEnd w:id="63"/>
     </w:p>
     <w:p>
       <w:r>
@@ -15620,11 +16022,11 @@
       <w:pPr>
         <w:pStyle w:val="Titre2"/>
       </w:pPr>
-      <w:bookmarkStart w:id="56" w:name="_Toc345001385"/>
+      <w:bookmarkStart w:id="64" w:name="_Toc347471861"/>
       <w:r>
         <w:t>API Références</w:t>
       </w:r>
-      <w:bookmarkEnd w:id="56"/>
+      <w:bookmarkEnd w:id="64"/>
     </w:p>
     <w:p>
       <w:r>
@@ -15697,11 +16099,11 @@
       <w:pPr>
         <w:pStyle w:val="Titre2"/>
       </w:pPr>
-      <w:bookmarkStart w:id="57" w:name="_Toc345001386"/>
+      <w:bookmarkStart w:id="65" w:name="_Toc347471862"/>
       <w:r>
         <w:t>Modèle objet et Classes Managers</w:t>
       </w:r>
-      <w:bookmarkEnd w:id="57"/>
+      <w:bookmarkEnd w:id="65"/>
     </w:p>
     <w:p>
       <w:r>
@@ -15717,7 +16119,167 @@
         <w:t>.</w:t>
       </w:r>
     </w:p>
+    <w:p>
+      <w:pPr>
+        <w:pStyle w:val="Titre2"/>
+      </w:pPr>
+      <w:bookmarkStart w:id="66" w:name="_Toc347471863"/>
+      <w:r>
+        <w:t>Cookies</w:t>
+      </w:r>
+      <w:bookmarkEnd w:id="66"/>
+    </w:p>
+    <w:p>
+      <w:r>
+        <w:t>Le module utilisateur utilise des cookies du navigateur client pour stocker des informations de connexion.</w:t>
+      </w:r>
+    </w:p>
+    <w:tbl>
+      <w:tblPr>
+        <w:tblStyle w:val="Grillemoyenne1-Accent5"/>
+        <w:tblW w:w="0" w:type="auto"/>
+        <w:tblLook w:val="04A0" w:firstRow="1" w:lastRow="0" w:firstColumn="1" w:lastColumn="0" w:noHBand="0" w:noVBand="1"/>
+      </w:tblPr>
+      <w:tblGrid>
+        <w:gridCol w:w="1951"/>
+        <w:gridCol w:w="7261"/>
+      </w:tblGrid>
+      <w:tr>
+        <w:trPr>
+          <w:cnfStyle w:val="100000000000" w:firstRow="1" w:lastRow="0" w:firstColumn="0" w:lastColumn="0" w:oddVBand="0" w:evenVBand="0" w:oddHBand="0" w:evenHBand="0" w:firstRowFirstColumn="0" w:firstRowLastColumn="0" w:lastRowFirstColumn="0" w:lastRowLastColumn="0"/>
+          <w:trHeight w:val="417"/>
+        </w:trPr>
+        <w:tc>
+          <w:tcPr>
+            <w:cnfStyle w:val="001000000000" w:firstRow="0" w:lastRow="0" w:firstColumn="1" w:lastColumn="0" w:oddVBand="0" w:evenVBand="0" w:oddHBand="0" w:evenHBand="0" w:firstRowFirstColumn="0" w:firstRowLastColumn="0" w:lastRowFirstColumn="0" w:lastRowLastColumn="0"/>
+            <w:tcW w:w="1951" w:type="dxa"/>
+          </w:tcPr>
+          <w:p>
+            <w:pPr>
+              <w:rPr>
+                <w:b w:val="0"/>
+                <w:i/>
+              </w:rPr>
+            </w:pPr>
+            <w:r>
+              <w:rPr>
+                <w:b w:val="0"/>
+                <w:i/>
+              </w:rPr>
+              <w:t>Nom du cookie</w:t>
+            </w:r>
+          </w:p>
+        </w:tc>
+        <w:tc>
+          <w:tcPr>
+            <w:tcW w:w="7261" w:type="dxa"/>
+          </w:tcPr>
+          <w:p>
+            <w:pPr>
+              <w:cnfStyle w:val="100000000000" w:firstRow="1" w:lastRow="0" w:firstColumn="0" w:lastColumn="0" w:oddVBand="0" w:evenVBand="0" w:oddHBand="0" w:evenHBand="0" w:firstRowFirstColumn="0" w:firstRowLastColumn="0" w:lastRowFirstColumn="0" w:lastRowLastColumn="0"/>
+              <w:rPr>
+                <w:b w:val="0"/>
+                <w:i/>
+              </w:rPr>
+            </w:pPr>
+            <w:r>
+              <w:rPr>
+                <w:b w:val="0"/>
+                <w:i/>
+              </w:rPr>
+              <w:t>Usage</w:t>
+            </w:r>
+          </w:p>
+        </w:tc>
+      </w:tr>
+      <w:tr>
+        <w:trPr>
+          <w:cnfStyle w:val="000000100000" w:firstRow="0" w:lastRow="0" w:firstColumn="0" w:lastColumn="0" w:oddVBand="0" w:evenVBand="0" w:oddHBand="1" w:evenHBand="0" w:firstRowFirstColumn="0" w:firstRowLastColumn="0" w:lastRowFirstColumn="0" w:lastRowLastColumn="0"/>
+        </w:trPr>
+        <w:tc>
+          <w:tcPr>
+            <w:cnfStyle w:val="001000000000" w:firstRow="0" w:lastRow="0" w:firstColumn="1" w:lastColumn="0" w:oddVBand="0" w:evenVBand="0" w:oddHBand="0" w:evenHBand="0" w:firstRowFirstColumn="0" w:firstRowLastColumn="0" w:lastRowFirstColumn="0" w:lastRowLastColumn="0"/>
+            <w:tcW w:w="1951" w:type="dxa"/>
+          </w:tcPr>
+          <w:p>
+            <w:r>
+              <w:t>wfw_user_cid</w:t>
+            </w:r>
+          </w:p>
+        </w:tc>
+        <w:tc>
+          <w:tcPr>
+            <w:tcW w:w="7261" w:type="dxa"/>
+          </w:tcPr>
+          <w:p>
+            <w:pPr>
+              <w:cnfStyle w:val="000000100000" w:firstRow="0" w:lastRow="0" w:firstColumn="0" w:lastColumn="0" w:oddVBand="0" w:evenVBand="0" w:oddHBand="1" w:evenHBand="0" w:firstRowFirstColumn="0" w:firstRowLastColumn="0" w:lastRowFirstColumn="0" w:lastRowLastColumn="0"/>
+            </w:pPr>
+            <w:r>
+              <w:t>Identifiant de connexion. Obligatoire, est utilisé pour maintenir une connexion d’une page à une autre.</w:t>
+            </w:r>
+          </w:p>
+        </w:tc>
+      </w:tr>
+      <w:tr>
+        <w:tc>
+          <w:tcPr>
+            <w:cnfStyle w:val="001000000000" w:firstRow="0" w:lastRow="0" w:firstColumn="1" w:lastColumn="0" w:oddVBand="0" w:evenVBand="0" w:oddHBand="0" w:evenHBand="0" w:firstRowFirstColumn="0" w:firstRowLastColumn="0" w:lastRowFirstColumn="0" w:lastRowLastColumn="0"/>
+            <w:tcW w:w="1951" w:type="dxa"/>
+          </w:tcPr>
+          <w:p>
+            <w:r>
+              <w:t>wfw_user_uid</w:t>
+            </w:r>
+          </w:p>
+        </w:tc>
+        <w:tc>
+          <w:tcPr>
+            <w:tcW w:w="7261" w:type="dxa"/>
+          </w:tcPr>
+          <w:p>
+            <w:pPr>
+              <w:cnfStyle w:val="000000000000" w:firstRow="0" w:lastRow="0" w:firstColumn="0" w:lastColumn="0" w:oddVBand="0" w:evenVBand="0" w:oddHBand="0" w:evenHBand="0" w:firstRowFirstColumn="0" w:firstRowLastColumn="0" w:lastRowFirstColumn="0" w:lastRowLastColumn="0"/>
+            </w:pPr>
+            <w:r>
+              <w:t>Nom d’utilisateur. Optionnel, est utilisé pour se reconnecter automatiquement.</w:t>
+            </w:r>
+          </w:p>
+        </w:tc>
+      </w:tr>
+      <w:tr>
+        <w:trPr>
+          <w:cnfStyle w:val="000000100000" w:firstRow="0" w:lastRow="0" w:firstColumn="0" w:lastColumn="0" w:oddVBand="0" w:evenVBand="0" w:oddHBand="1" w:evenHBand="0" w:firstRowFirstColumn="0" w:firstRowLastColumn="0" w:lastRowFirstColumn="0" w:lastRowLastColumn="0"/>
+        </w:trPr>
+        <w:tc>
+          <w:tcPr>
+            <w:cnfStyle w:val="001000000000" w:firstRow="0" w:lastRow="0" w:firstColumn="1" w:lastColumn="0" w:oddVBand="0" w:evenVBand="0" w:oddHBand="0" w:evenHBand="0" w:firstRowFirstColumn="0" w:firstRowLastColumn="0" w:lastRowFirstColumn="0" w:lastRowLastColumn="0"/>
+            <w:tcW w:w="1951" w:type="dxa"/>
+          </w:tcPr>
+          <w:p>
+            <w:r>
+              <w:t>wfw_user_pwd</w:t>
+            </w:r>
+          </w:p>
+        </w:tc>
+        <w:tc>
+          <w:tcPr>
+            <w:tcW w:w="7261" w:type="dxa"/>
+          </w:tcPr>
+          <w:p>
+            <w:pPr>
+              <w:cnfStyle w:val="000000100000" w:firstRow="0" w:lastRow="0" w:firstColumn="0" w:lastColumn="0" w:oddVBand="0" w:evenVBand="0" w:oddHBand="1" w:evenHBand="0" w:firstRowFirstColumn="0" w:firstRowLastColumn="0" w:lastRowFirstColumn="0" w:lastRowLastColumn="0"/>
+            </w:pPr>
+            <w:r>
+              <w:t>Identifiant de connexion. Optionnel, est utilisé pour se reconnecter automatiquement.</w:t>
+            </w:r>
+          </w:p>
+        </w:tc>
+      </w:tr>
+    </w:tbl>
+    <w:p/>
     <w:sectPr>
+      <w:footerReference w:type="default" r:id="rId11"/>
       <w:pgSz w:w="11906" w:h="16838"/>
       <w:pgMar w:top="1417" w:right="1417" w:bottom="1417" w:left="1417" w:header="708" w:footer="708" w:gutter="0"/>
       <w:pgNumType w:start="0"/>
@@ -15752,6 +16314,37 @@
     </w:p>
   </w:endnote>
 </w:endnotes>
+</file>
+
+<file path=word/footer1.xml><?xml version="1.0" encoding="utf-8"?>
+<w:ftr xmlns:wpc="http://schemas.microsoft.com/office/word/2010/wordprocessingCanvas" xmlns:mc="http://schemas.openxmlformats.org/markup-compatibility/2006" xmlns:o="urn:schemas-microsoft-com:office:office" xmlns:r="http://schemas.openxmlformats.org/officeDocument/2006/relationships" xmlns:m="http://schemas.openxmlformats.org/officeDocument/2006/math" xmlns:v="urn:schemas-microsoft-com:vml" xmlns:wp14="http://schemas.microsoft.com/office/word/2010/wordprocessingDrawing" xmlns:wp="http://schemas.openxmlformats.org/drawingml/2006/wordprocessingDrawing" xmlns:w10="urn:schemas-microsoft-com:office:word" xmlns:w="http://schemas.openxmlformats.org/wordprocessingml/2006/main" xmlns:w14="http://schemas.microsoft.com/office/word/2010/wordml" xmlns:wpg="http://schemas.microsoft.com/office/word/2010/wordprocessingGroup" xmlns:wpi="http://schemas.microsoft.com/office/word/2010/wordprocessingInk" xmlns:wne="http://schemas.microsoft.com/office/word/2006/wordml" xmlns:wps="http://schemas.microsoft.com/office/word/2010/wordprocessingShape" mc:Ignorable="w14 wp14">
+  <w:p>
+    <w:pPr>
+      <w:pStyle w:val="Pieddepage"/>
+    </w:pPr>
+    <w:r>
+      <w:t xml:space="preserve">Révision : </w:t>
+    </w:r>
+    <w:r>
+      <w:fldChar w:fldCharType="begin"/>
+    </w:r>
+    <w:r>
+      <w:instrText xml:space="preserve"> TIME \@ "dd/MM/yyyy" </w:instrText>
+    </w:r>
+    <w:r>
+      <w:fldChar w:fldCharType="separate"/>
+    </w:r>
+    <w:r>
+      <w:rPr>
+        <w:noProof/>
+      </w:rPr>
+      <w:t>01/02/2013</w:t>
+    </w:r>
+    <w:r>
+      <w:fldChar w:fldCharType="end"/>
+    </w:r>
+  </w:p>
+</w:ftr>
 </file>
 
 <file path=word/footnotes.xml><?xml version="1.0" encoding="utf-8"?>
@@ -15802,7 +16395,7 @@
         <v:path o:extrusionok="f" gradientshapeok="t" o:connecttype="rect"/>
         <o:lock v:ext="edit" aspectratio="t"/>
       </v:shapetype>
-      <v:shape id="_x0000_i1068" type="#_x0000_t75" style="width:134.05pt;height:140.15pt" o:bullet="t">
+      <v:shape id="_x0000_i1078" type="#_x0000_t75" style="width:133.7pt;height:140.15pt" o:bullet="t">
         <v:imagedata r:id="rId1" o:title="MC900199871[1]"/>
       </v:shape>
     </w:pict>
@@ -16034,6 +16627,119 @@
     </w:lvl>
   </w:abstractNum>
   <w:abstractNum w:abstractNumId="3">
+    <w:nsid w:val="0D8C7418"/>
+    <w:multiLevelType w:val="hybridMultilevel"/>
+    <w:tmpl w:val="38E65DC2"/>
+    <w:lvl w:ilvl="0" w:tplc="040C0001">
+      <w:start w:val="1"/>
+      <w:numFmt w:val="bullet"/>
+      <w:lvlText w:val=""/>
+      <w:lvlJc w:val="left"/>
+      <w:pPr>
+        <w:ind w:left="720" w:hanging="360"/>
+      </w:pPr>
+      <w:rPr>
+        <w:rFonts w:ascii="Symbol" w:hAnsi="Symbol" w:hint="default"/>
+      </w:rPr>
+    </w:lvl>
+    <w:lvl w:ilvl="1" w:tplc="040C0003">
+      <w:start w:val="1"/>
+      <w:numFmt w:val="bullet"/>
+      <w:lvlText w:val="o"/>
+      <w:lvlJc w:val="left"/>
+      <w:pPr>
+        <w:ind w:left="1440" w:hanging="360"/>
+      </w:pPr>
+      <w:rPr>
+        <w:rFonts w:ascii="Courier New" w:hAnsi="Courier New" w:cs="Courier New" w:hint="default"/>
+      </w:rPr>
+    </w:lvl>
+    <w:lvl w:ilvl="2" w:tplc="040C0005" w:tentative="1">
+      <w:start w:val="1"/>
+      <w:numFmt w:val="bullet"/>
+      <w:lvlText w:val=""/>
+      <w:lvlJc w:val="left"/>
+      <w:pPr>
+        <w:ind w:left="2160" w:hanging="360"/>
+      </w:pPr>
+      <w:rPr>
+        <w:rFonts w:ascii="Wingdings" w:hAnsi="Wingdings" w:hint="default"/>
+      </w:rPr>
+    </w:lvl>
+    <w:lvl w:ilvl="3" w:tplc="040C0001" w:tentative="1">
+      <w:start w:val="1"/>
+      <w:numFmt w:val="bullet"/>
+      <w:lvlText w:val=""/>
+      <w:lvlJc w:val="left"/>
+      <w:pPr>
+        <w:ind w:left="2880" w:hanging="360"/>
+      </w:pPr>
+      <w:rPr>
+        <w:rFonts w:ascii="Symbol" w:hAnsi="Symbol" w:hint="default"/>
+      </w:rPr>
+    </w:lvl>
+    <w:lvl w:ilvl="4" w:tplc="040C0003" w:tentative="1">
+      <w:start w:val="1"/>
+      <w:numFmt w:val="bullet"/>
+      <w:lvlText w:val="o"/>
+      <w:lvlJc w:val="left"/>
+      <w:pPr>
+        <w:ind w:left="3600" w:hanging="360"/>
+      </w:pPr>
+      <w:rPr>
+        <w:rFonts w:ascii="Courier New" w:hAnsi="Courier New" w:cs="Courier New" w:hint="default"/>
+      </w:rPr>
+    </w:lvl>
+    <w:lvl w:ilvl="5" w:tplc="040C0005" w:tentative="1">
+      <w:start w:val="1"/>
+      <w:numFmt w:val="bullet"/>
+      <w:lvlText w:val=""/>
+      <w:lvlJc w:val="left"/>
+      <w:pPr>
+        <w:ind w:left="4320" w:hanging="360"/>
+      </w:pPr>
+      <w:rPr>
+        <w:rFonts w:ascii="Wingdings" w:hAnsi="Wingdings" w:hint="default"/>
+      </w:rPr>
+    </w:lvl>
+    <w:lvl w:ilvl="6" w:tplc="040C0001" w:tentative="1">
+      <w:start w:val="1"/>
+      <w:numFmt w:val="bullet"/>
+      <w:lvlText w:val=""/>
+      <w:lvlJc w:val="left"/>
+      <w:pPr>
+        <w:ind w:left="5040" w:hanging="360"/>
+      </w:pPr>
+      <w:rPr>
+        <w:rFonts w:ascii="Symbol" w:hAnsi="Symbol" w:hint="default"/>
+      </w:rPr>
+    </w:lvl>
+    <w:lvl w:ilvl="7" w:tplc="040C0003" w:tentative="1">
+      <w:start w:val="1"/>
+      <w:numFmt w:val="bullet"/>
+      <w:lvlText w:val="o"/>
+      <w:lvlJc w:val="left"/>
+      <w:pPr>
+        <w:ind w:left="5760" w:hanging="360"/>
+      </w:pPr>
+      <w:rPr>
+        <w:rFonts w:ascii="Courier New" w:hAnsi="Courier New" w:cs="Courier New" w:hint="default"/>
+      </w:rPr>
+    </w:lvl>
+    <w:lvl w:ilvl="8" w:tplc="040C0005" w:tentative="1">
+      <w:start w:val="1"/>
+      <w:numFmt w:val="bullet"/>
+      <w:lvlText w:val=""/>
+      <w:lvlJc w:val="left"/>
+      <w:pPr>
+        <w:ind w:left="6480" w:hanging="360"/>
+      </w:pPr>
+      <w:rPr>
+        <w:rFonts w:ascii="Wingdings" w:hAnsi="Wingdings" w:hint="default"/>
+      </w:rPr>
+    </w:lvl>
+  </w:abstractNum>
+  <w:abstractNum w:abstractNumId="4">
     <w:nsid w:val="11B627DF"/>
     <w:multiLevelType w:val="hybridMultilevel"/>
     <w:tmpl w:val="9F36459C"/>
@@ -16146,7 +16852,7 @@
       </w:rPr>
     </w:lvl>
   </w:abstractNum>
-  <w:abstractNum w:abstractNumId="4">
+  <w:abstractNum w:abstractNumId="5">
     <w:nsid w:val="1322204F"/>
     <w:multiLevelType w:val="hybridMultilevel"/>
     <w:tmpl w:val="74C4E5C8"/>
@@ -16259,7 +16965,7 @@
       </w:rPr>
     </w:lvl>
   </w:abstractNum>
-  <w:abstractNum w:abstractNumId="5">
+  <w:abstractNum w:abstractNumId="6">
     <w:nsid w:val="148E3636"/>
     <w:multiLevelType w:val="hybridMultilevel"/>
     <w:tmpl w:val="E0F83444"/>
@@ -16345,7 +17051,7 @@
       </w:pPr>
     </w:lvl>
   </w:abstractNum>
-  <w:abstractNum w:abstractNumId="6">
+  <w:abstractNum w:abstractNumId="7">
     <w:nsid w:val="18EF42E2"/>
     <w:multiLevelType w:val="hybridMultilevel"/>
     <w:tmpl w:val="2152A022"/>
@@ -16458,7 +17164,7 @@
       </w:rPr>
     </w:lvl>
   </w:abstractNum>
-  <w:abstractNum w:abstractNumId="7">
+  <w:abstractNum w:abstractNumId="8">
     <w:nsid w:val="1E666FB7"/>
     <w:multiLevelType w:val="hybridMultilevel"/>
     <w:tmpl w:val="29AC2928"/>
@@ -16549,7 +17255,7 @@
       </w:pPr>
     </w:lvl>
   </w:abstractNum>
-  <w:abstractNum w:abstractNumId="8">
+  <w:abstractNum w:abstractNumId="9">
     <w:nsid w:val="22D45274"/>
     <w:multiLevelType w:val="hybridMultilevel"/>
     <w:tmpl w:val="6996F662"/>
@@ -16639,7 +17345,7 @@
       </w:pPr>
     </w:lvl>
   </w:abstractNum>
-  <w:abstractNum w:abstractNumId="9">
+  <w:abstractNum w:abstractNumId="10">
     <w:nsid w:val="282E1B50"/>
     <w:multiLevelType w:val="hybridMultilevel"/>
     <w:tmpl w:val="6152F870"/>
@@ -16730,7 +17436,7 @@
       </w:pPr>
     </w:lvl>
   </w:abstractNum>
-  <w:abstractNum w:abstractNumId="10">
+  <w:abstractNum w:abstractNumId="11">
     <w:nsid w:val="300E3FAA"/>
     <w:multiLevelType w:val="hybridMultilevel"/>
     <w:tmpl w:val="300A6E94"/>
@@ -16821,7 +17527,7 @@
       </w:pPr>
     </w:lvl>
   </w:abstractNum>
-  <w:abstractNum w:abstractNumId="11">
+  <w:abstractNum w:abstractNumId="12">
     <w:nsid w:val="30375995"/>
     <w:multiLevelType w:val="hybridMultilevel"/>
     <w:tmpl w:val="D0306726"/>
@@ -16934,7 +17640,7 @@
       </w:rPr>
     </w:lvl>
   </w:abstractNum>
-  <w:abstractNum w:abstractNumId="12">
+  <w:abstractNum w:abstractNumId="13">
     <w:nsid w:val="35635A4A"/>
     <w:multiLevelType w:val="hybridMultilevel"/>
     <w:tmpl w:val="54BE6F78"/>
@@ -17024,7 +17730,7 @@
       </w:pPr>
     </w:lvl>
   </w:abstractNum>
-  <w:abstractNum w:abstractNumId="13">
+  <w:abstractNum w:abstractNumId="14">
     <w:nsid w:val="36547C64"/>
     <w:multiLevelType w:val="hybridMultilevel"/>
     <w:tmpl w:val="BCD2536E"/>
@@ -17137,7 +17843,7 @@
       </w:rPr>
     </w:lvl>
   </w:abstractNum>
-  <w:abstractNum w:abstractNumId="14">
+  <w:abstractNum w:abstractNumId="15">
     <w:nsid w:val="387E03DC"/>
     <w:multiLevelType w:val="hybridMultilevel"/>
     <w:tmpl w:val="8D34692E"/>
@@ -17250,7 +17956,7 @@
       </w:rPr>
     </w:lvl>
   </w:abstractNum>
-  <w:abstractNum w:abstractNumId="15">
+  <w:abstractNum w:abstractNumId="16">
     <w:nsid w:val="391E6015"/>
     <w:multiLevelType w:val="hybridMultilevel"/>
     <w:tmpl w:val="8A88E98C"/>
@@ -17363,7 +18069,7 @@
       </w:rPr>
     </w:lvl>
   </w:abstractNum>
-  <w:abstractNum w:abstractNumId="16">
+  <w:abstractNum w:abstractNumId="17">
     <w:nsid w:val="48231BC3"/>
     <w:multiLevelType w:val="hybridMultilevel"/>
     <w:tmpl w:val="083C4024"/>
@@ -17454,7 +18160,7 @@
       </w:pPr>
     </w:lvl>
   </w:abstractNum>
-  <w:abstractNum w:abstractNumId="17">
+  <w:abstractNum w:abstractNumId="18">
     <w:nsid w:val="4E9A3679"/>
     <w:multiLevelType w:val="hybridMultilevel"/>
     <w:tmpl w:val="E73EF59C"/>
@@ -17567,7 +18273,7 @@
       </w:rPr>
     </w:lvl>
   </w:abstractNum>
-  <w:abstractNum w:abstractNumId="18">
+  <w:abstractNum w:abstractNumId="19">
     <w:nsid w:val="51642D04"/>
     <w:multiLevelType w:val="hybridMultilevel"/>
     <w:tmpl w:val="0FB01794"/>
@@ -17656,7 +18362,7 @@
       </w:pPr>
     </w:lvl>
   </w:abstractNum>
-  <w:abstractNum w:abstractNumId="19">
+  <w:abstractNum w:abstractNumId="20">
     <w:nsid w:val="530700A6"/>
     <w:multiLevelType w:val="hybridMultilevel"/>
     <w:tmpl w:val="30768794"/>
@@ -17742,7 +18448,7 @@
       </w:pPr>
     </w:lvl>
   </w:abstractNum>
-  <w:abstractNum w:abstractNumId="20">
+  <w:abstractNum w:abstractNumId="21">
     <w:nsid w:val="55B005CD"/>
     <w:multiLevelType w:val="hybridMultilevel"/>
     <w:tmpl w:val="29AC2928"/>
@@ -17833,7 +18539,7 @@
       </w:pPr>
     </w:lvl>
   </w:abstractNum>
-  <w:abstractNum w:abstractNumId="21">
+  <w:abstractNum w:abstractNumId="22">
     <w:nsid w:val="5FB02F2D"/>
     <w:multiLevelType w:val="hybridMultilevel"/>
     <w:tmpl w:val="0F1E5A76"/>
@@ -17946,7 +18652,7 @@
       </w:rPr>
     </w:lvl>
   </w:abstractNum>
-  <w:abstractNum w:abstractNumId="22">
+  <w:abstractNum w:abstractNumId="23">
     <w:nsid w:val="7AB95130"/>
     <w:multiLevelType w:val="hybridMultilevel"/>
     <w:tmpl w:val="083C4024"/>
@@ -18037,7 +18743,7 @@
       </w:pPr>
     </w:lvl>
   </w:abstractNum>
-  <w:abstractNum w:abstractNumId="23">
+  <w:abstractNum w:abstractNumId="24">
     <w:nsid w:val="7DF16462"/>
     <w:multiLevelType w:val="hybridMultilevel"/>
     <w:tmpl w:val="C546B2E2"/>
@@ -18158,70 +18864,73 @@
     <w:abstractNumId w:val="0"/>
   </w:num>
   <w:num w:numId="3">
-    <w:abstractNumId w:val="23"/>
+    <w:abstractNumId w:val="24"/>
   </w:num>
   <w:num w:numId="4">
+    <w:abstractNumId w:val="16"/>
+  </w:num>
+  <w:num w:numId="5">
+    <w:abstractNumId w:val="19"/>
+  </w:num>
+  <w:num w:numId="6">
+    <w:abstractNumId w:val="20"/>
+  </w:num>
+  <w:num w:numId="7">
+    <w:abstractNumId w:val="6"/>
+  </w:num>
+  <w:num w:numId="8">
+    <w:abstractNumId w:val="7"/>
+  </w:num>
+  <w:num w:numId="9">
+    <w:abstractNumId w:val="14"/>
+  </w:num>
+  <w:num w:numId="10">
+    <w:abstractNumId w:val="22"/>
+  </w:num>
+  <w:num w:numId="11">
+    <w:abstractNumId w:val="4"/>
+  </w:num>
+  <w:num w:numId="12">
+    <w:abstractNumId w:val="18"/>
+  </w:num>
+  <w:num w:numId="13">
+    <w:abstractNumId w:val="5"/>
+  </w:num>
+  <w:num w:numId="14">
+    <w:abstractNumId w:val="9"/>
+  </w:num>
+  <w:num w:numId="15">
+    <w:abstractNumId w:val="10"/>
+  </w:num>
+  <w:num w:numId="16">
     <w:abstractNumId w:val="15"/>
   </w:num>
-  <w:num w:numId="5">
-    <w:abstractNumId w:val="18"/>
-  </w:num>
-  <w:num w:numId="6">
-    <w:abstractNumId w:val="19"/>
-  </w:num>
-  <w:num w:numId="7">
-    <w:abstractNumId w:val="5"/>
-  </w:num>
-  <w:num w:numId="8">
-    <w:abstractNumId w:val="6"/>
-  </w:num>
-  <w:num w:numId="9">
-    <w:abstractNumId w:val="13"/>
-  </w:num>
-  <w:num w:numId="10">
-    <w:abstractNumId w:val="21"/>
-  </w:num>
-  <w:num w:numId="11">
-    <w:abstractNumId w:val="3"/>
-  </w:num>
-  <w:num w:numId="12">
-    <w:abstractNumId w:val="17"/>
-  </w:num>
-  <w:num w:numId="13">
-    <w:abstractNumId w:val="4"/>
-  </w:num>
-  <w:num w:numId="14">
-    <w:abstractNumId w:val="8"/>
-  </w:num>
-  <w:num w:numId="15">
-    <w:abstractNumId w:val="9"/>
-  </w:num>
-  <w:num w:numId="16">
-    <w:abstractNumId w:val="14"/>
-  </w:num>
   <w:num w:numId="17">
-    <w:abstractNumId w:val="11"/>
+    <w:abstractNumId w:val="12"/>
   </w:num>
   <w:num w:numId="18">
     <w:abstractNumId w:val="1"/>
   </w:num>
   <w:num w:numId="19">
-    <w:abstractNumId w:val="10"/>
+    <w:abstractNumId w:val="11"/>
   </w:num>
   <w:num w:numId="20">
-    <w:abstractNumId w:val="7"/>
+    <w:abstractNumId w:val="8"/>
   </w:num>
   <w:num w:numId="21">
-    <w:abstractNumId w:val="20"/>
+    <w:abstractNumId w:val="21"/>
   </w:num>
   <w:num w:numId="22">
-    <w:abstractNumId w:val="12"/>
+    <w:abstractNumId w:val="13"/>
   </w:num>
   <w:num w:numId="23">
-    <w:abstractNumId w:val="16"/>
+    <w:abstractNumId w:val="17"/>
   </w:num>
   <w:num w:numId="24">
-    <w:abstractNumId w:val="22"/>
+    <w:abstractNumId w:val="23"/>
+  </w:num>
+  <w:num w:numId="25">
+    <w:abstractNumId w:val="3"/>
   </w:num>
   <w:numIdMacAtCleanup w:val="12"/>
 </w:numbering>
@@ -19463,6 +20172,185 @@
       </w:tcPr>
     </w:tblStylePr>
   </w:style>
+  <w:style w:type="table" w:styleId="Tramemoyenne1-Accent5">
+    <w:name w:val="Medium Shading 1 Accent 5"/>
+    <w:basedOn w:val="TableauNormal"/>
+    <w:uiPriority w:val="63"/>
+    <w:rsid w:val="00611E19"/>
+    <w:pPr>
+      <w:spacing w:after="0" w:line="240" w:lineRule="auto"/>
+    </w:pPr>
+    <w:tblPr>
+      <w:tblStyleRowBandSize w:val="1"/>
+      <w:tblStyleColBandSize w:val="1"/>
+      <w:tblInd w:w="0" w:type="dxa"/>
+      <w:tblBorders>
+        <w:top w:val="single" w:sz="8" w:space="0" w:color="78C0D4" w:themeColor="accent5" w:themeTint="BF"/>
+        <w:left w:val="single" w:sz="8" w:space="0" w:color="78C0D4" w:themeColor="accent5" w:themeTint="BF"/>
+        <w:bottom w:val="single" w:sz="8" w:space="0" w:color="78C0D4" w:themeColor="accent5" w:themeTint="BF"/>
+        <w:right w:val="single" w:sz="8" w:space="0" w:color="78C0D4" w:themeColor="accent5" w:themeTint="BF"/>
+        <w:insideH w:val="single" w:sz="8" w:space="0" w:color="78C0D4" w:themeColor="accent5" w:themeTint="BF"/>
+      </w:tblBorders>
+      <w:tblCellMar>
+        <w:top w:w="0" w:type="dxa"/>
+        <w:left w:w="108" w:type="dxa"/>
+        <w:bottom w:w="0" w:type="dxa"/>
+        <w:right w:w="108" w:type="dxa"/>
+      </w:tblCellMar>
+    </w:tblPr>
+    <w:tblStylePr w:type="firstRow">
+      <w:pPr>
+        <w:spacing w:before="0" w:after="0" w:line="240" w:lineRule="auto"/>
+      </w:pPr>
+      <w:rPr>
+        <w:b/>
+        <w:bCs/>
+        <w:color w:val="FFFFFF" w:themeColor="background1"/>
+      </w:rPr>
+      <w:tblPr/>
+      <w:tcPr>
+        <w:tcBorders>
+          <w:top w:val="single" w:sz="8" w:space="0" w:color="78C0D4" w:themeColor="accent5" w:themeTint="BF"/>
+          <w:left w:val="single" w:sz="8" w:space="0" w:color="78C0D4" w:themeColor="accent5" w:themeTint="BF"/>
+          <w:bottom w:val="single" w:sz="8" w:space="0" w:color="78C0D4" w:themeColor="accent5" w:themeTint="BF"/>
+          <w:right w:val="single" w:sz="8" w:space="0" w:color="78C0D4" w:themeColor="accent5" w:themeTint="BF"/>
+          <w:insideH w:val="nil"/>
+          <w:insideV w:val="nil"/>
+        </w:tcBorders>
+        <w:shd w:val="clear" w:color="auto" w:fill="4BACC6" w:themeFill="accent5"/>
+      </w:tcPr>
+    </w:tblStylePr>
+    <w:tblStylePr w:type="lastRow">
+      <w:pPr>
+        <w:spacing w:before="0" w:after="0" w:line="240" w:lineRule="auto"/>
+      </w:pPr>
+      <w:rPr>
+        <w:b/>
+        <w:bCs/>
+      </w:rPr>
+      <w:tblPr/>
+      <w:tcPr>
+        <w:tcBorders>
+          <w:top w:val="double" w:sz="6" w:space="0" w:color="78C0D4" w:themeColor="accent5" w:themeTint="BF"/>
+          <w:left w:val="single" w:sz="8" w:space="0" w:color="78C0D4" w:themeColor="accent5" w:themeTint="BF"/>
+          <w:bottom w:val="single" w:sz="8" w:space="0" w:color="78C0D4" w:themeColor="accent5" w:themeTint="BF"/>
+          <w:right w:val="single" w:sz="8" w:space="0" w:color="78C0D4" w:themeColor="accent5" w:themeTint="BF"/>
+          <w:insideH w:val="nil"/>
+          <w:insideV w:val="nil"/>
+        </w:tcBorders>
+      </w:tcPr>
+    </w:tblStylePr>
+    <w:tblStylePr w:type="firstCol">
+      <w:rPr>
+        <w:b/>
+        <w:bCs/>
+      </w:rPr>
+    </w:tblStylePr>
+    <w:tblStylePr w:type="lastCol">
+      <w:rPr>
+        <w:b/>
+        <w:bCs/>
+      </w:rPr>
+    </w:tblStylePr>
+    <w:tblStylePr w:type="band1Vert">
+      <w:tblPr/>
+      <w:tcPr>
+        <w:shd w:val="clear" w:color="auto" w:fill="D2EAF1" w:themeFill="accent5" w:themeFillTint="3F"/>
+      </w:tcPr>
+    </w:tblStylePr>
+    <w:tblStylePr w:type="band1Horz">
+      <w:tblPr/>
+      <w:tcPr>
+        <w:tcBorders>
+          <w:insideH w:val="nil"/>
+          <w:insideV w:val="nil"/>
+        </w:tcBorders>
+        <w:shd w:val="clear" w:color="auto" w:fill="D2EAF1" w:themeFill="accent5" w:themeFillTint="3F"/>
+      </w:tcPr>
+    </w:tblStylePr>
+    <w:tblStylePr w:type="band2Horz">
+      <w:tblPr/>
+      <w:tcPr>
+        <w:tcBorders>
+          <w:insideH w:val="nil"/>
+          <w:insideV w:val="nil"/>
+        </w:tcBorders>
+      </w:tcPr>
+    </w:tblStylePr>
+  </w:style>
+  <w:style w:type="table" w:styleId="Grillemoyenne1-Accent5">
+    <w:name w:val="Medium Grid 1 Accent 5"/>
+    <w:basedOn w:val="TableauNormal"/>
+    <w:uiPriority w:val="67"/>
+    <w:rsid w:val="00611E19"/>
+    <w:pPr>
+      <w:spacing w:after="0" w:line="240" w:lineRule="auto"/>
+    </w:pPr>
+    <w:tblPr>
+      <w:tblStyleRowBandSize w:val="1"/>
+      <w:tblStyleColBandSize w:val="1"/>
+      <w:tblInd w:w="0" w:type="dxa"/>
+      <w:tblBorders>
+        <w:top w:val="single" w:sz="8" w:space="0" w:color="78C0D4" w:themeColor="accent5" w:themeTint="BF"/>
+        <w:left w:val="single" w:sz="8" w:space="0" w:color="78C0D4" w:themeColor="accent5" w:themeTint="BF"/>
+        <w:bottom w:val="single" w:sz="8" w:space="0" w:color="78C0D4" w:themeColor="accent5" w:themeTint="BF"/>
+        <w:right w:val="single" w:sz="8" w:space="0" w:color="78C0D4" w:themeColor="accent5" w:themeTint="BF"/>
+        <w:insideH w:val="single" w:sz="8" w:space="0" w:color="78C0D4" w:themeColor="accent5" w:themeTint="BF"/>
+        <w:insideV w:val="single" w:sz="8" w:space="0" w:color="78C0D4" w:themeColor="accent5" w:themeTint="BF"/>
+      </w:tblBorders>
+      <w:tblCellMar>
+        <w:top w:w="0" w:type="dxa"/>
+        <w:left w:w="108" w:type="dxa"/>
+        <w:bottom w:w="0" w:type="dxa"/>
+        <w:right w:w="108" w:type="dxa"/>
+      </w:tblCellMar>
+    </w:tblPr>
+    <w:tcPr>
+      <w:shd w:val="clear" w:color="auto" w:fill="D2EAF1" w:themeFill="accent5" w:themeFillTint="3F"/>
+    </w:tcPr>
+    <w:tblStylePr w:type="firstRow">
+      <w:rPr>
+        <w:b/>
+        <w:bCs/>
+      </w:rPr>
+    </w:tblStylePr>
+    <w:tblStylePr w:type="lastRow">
+      <w:rPr>
+        <w:b/>
+        <w:bCs/>
+      </w:rPr>
+      <w:tblPr/>
+      <w:tcPr>
+        <w:tcBorders>
+          <w:top w:val="single" w:sz="18" w:space="0" w:color="78C0D4" w:themeColor="accent5" w:themeTint="BF"/>
+        </w:tcBorders>
+      </w:tcPr>
+    </w:tblStylePr>
+    <w:tblStylePr w:type="firstCol">
+      <w:rPr>
+        <w:b/>
+        <w:bCs/>
+      </w:rPr>
+    </w:tblStylePr>
+    <w:tblStylePr w:type="lastCol">
+      <w:rPr>
+        <w:b/>
+        <w:bCs/>
+      </w:rPr>
+    </w:tblStylePr>
+    <w:tblStylePr w:type="band1Vert">
+      <w:tblPr/>
+      <w:tcPr>
+        <w:shd w:val="clear" w:color="auto" w:fill="A5D5E2" w:themeFill="accent5" w:themeFillTint="7F"/>
+      </w:tcPr>
+    </w:tblStylePr>
+    <w:tblStylePr w:type="band1Horz">
+      <w:tblPr/>
+      <w:tcPr>
+        <w:shd w:val="clear" w:color="auto" w:fill="A5D5E2" w:themeFill="accent5" w:themeFillTint="7F"/>
+      </w:tcPr>
+    </w:tblStylePr>
+  </w:style>
 </w:styles>
 </file>
 
@@ -20097,44 +20985,7 @@
 </file>
 
 <file path=word/glossary/document.xml><?xml version="1.0" encoding="utf-8"?>
-<w:glossaryDocument xmlns:wpc="http://schemas.microsoft.com/office/word/2010/wordprocessingCanvas" xmlns:mc="http://schemas.openxmlformats.org/markup-compatibility/2006" xmlns:o="urn:schemas-microsoft-com:office:office" xmlns:r="http://schemas.openxmlformats.org/officeDocument/2006/relationships" xmlns:m="http://schemas.openxmlformats.org/officeDocument/2006/math" xmlns:v="urn:schemas-microsoft-com:vml" xmlns:wp14="http://schemas.microsoft.com/office/word/2010/wordprocessingDrawing" xmlns:wp="http://schemas.openxmlformats.org/drawingml/2006/wordprocessingDrawing" xmlns:w10="urn:schemas-microsoft-com:office:word" xmlns:w="http://schemas.openxmlformats.org/wordprocessingml/2006/main" xmlns:w14="http://schemas.microsoft.com/office/word/2010/wordml" xmlns:wpg="http://schemas.microsoft.com/office/word/2010/wordprocessingGroup" xmlns:wpi="http://schemas.microsoft.com/office/word/2010/wordprocessingInk" xmlns:wne="http://schemas.microsoft.com/office/word/2006/wordml" xmlns:wps="http://schemas.microsoft.com/office/word/2010/wordprocessingShape" mc:Ignorable="w14 wp14">
-  <w:docParts>
-    <w:docPart>
-      <w:docPartPr>
-        <w:name w:val="8B7F6B1AAD0E44E0B5CEDC267C9C963B"/>
-        <w:category>
-          <w:name w:val="Général"/>
-          <w:gallery w:val="placeholder"/>
-        </w:category>
-        <w:types>
-          <w:type w:val="bbPlcHdr"/>
-        </w:types>
-        <w:behaviors>
-          <w:behavior w:val="content"/>
-        </w:behaviors>
-        <w:guid w:val="{35A05231-B7F1-4885-9D3E-1A124B1C79ED}"/>
-      </w:docPartPr>
-      <w:docPartBody>
-        <w:p>
-          <w:pPr>
-            <w:pStyle w:val="8B7F6B1AAD0E44E0B5CEDC267C9C963B"/>
-          </w:pPr>
-          <w:r>
-            <w:rPr>
-              <w:rFonts w:asciiTheme="majorHAnsi" w:eastAsiaTheme="majorEastAsia" w:hAnsiTheme="majorHAnsi" w:cstheme="majorBidi"/>
-              <w:b/>
-              <w:bCs/>
-              <w:color w:val="365F91" w:themeColor="accent1" w:themeShade="BF"/>
-              <w:sz w:val="48"/>
-              <w:szCs w:val="48"/>
-            </w:rPr>
-            <w:t>[Tapez le titre du document]</w:t>
-          </w:r>
-        </w:p>
-      </w:docPartBody>
-    </w:docPart>
-  </w:docParts>
-</w:glossaryDocument>
+<w:glossaryDocument xmlns:wpc="http://schemas.microsoft.com/office/word/2010/wordprocessingCanvas" xmlns:mc="http://schemas.openxmlformats.org/markup-compatibility/2006" xmlns:o="urn:schemas-microsoft-com:office:office" xmlns:r="http://schemas.openxmlformats.org/officeDocument/2006/relationships" xmlns:m="http://schemas.openxmlformats.org/officeDocument/2006/math" xmlns:v="urn:schemas-microsoft-com:vml" xmlns:wp14="http://schemas.microsoft.com/office/word/2010/wordprocessingDrawing" xmlns:wp="http://schemas.openxmlformats.org/drawingml/2006/wordprocessingDrawing" xmlns:w10="urn:schemas-microsoft-com:office:word" xmlns:w="http://schemas.openxmlformats.org/wordprocessingml/2006/main" xmlns:w14="http://schemas.microsoft.com/office/word/2010/wordml" xmlns:wpg="http://schemas.microsoft.com/office/word/2010/wordprocessingGroup" xmlns:wpi="http://schemas.microsoft.com/office/word/2010/wordprocessingInk" xmlns:wne="http://schemas.microsoft.com/office/word/2006/wordml" xmlns:wps="http://schemas.microsoft.com/office/word/2010/wordprocessingShape" mc:Ignorable="w14 wp14"/>
 </file>
 
 <file path=word/glossary/fontTable.xml><?xml version="1.0" encoding="utf-8"?>
@@ -20210,6 +21061,7 @@
   </w:compat>
   <w:rsids>
     <w:rsidRoot w:val="00FE305E"/>
+    <w:rsid w:val="000358D8"/>
     <w:rsid w:val="00112132"/>
     <w:rsid w:val="002A4CAC"/>
     <w:rsid w:val="00307AD6"/>
@@ -20972,7 +21824,7 @@
 </file>
 
 <file path=customXml/itemProps2.xml><?xml version="1.0" encoding="utf-8"?>
-<ds:datastoreItem xmlns:ds="http://schemas.openxmlformats.org/officeDocument/2006/customXml" ds:itemID="{36D90621-ABD6-4684-8CAA-20B728D598B9}">
+<ds:datastoreItem xmlns:ds="http://schemas.openxmlformats.org/officeDocument/2006/customXml" ds:itemID="{03FF0F72-CCB1-47B9-A5AC-9B3D79AA0C1B}">
   <ds:schemaRefs>
     <ds:schemaRef ds:uri="http://schemas.openxmlformats.org/officeDocument/2006/bibliography"/>
   </ds:schemaRefs>

</xml_diff>

<commit_message>
update User library according with new Result member 'ext_fields'
</commit_message>
<xml_diff>
--- a/documents/dossier technique.docx
+++ b/documents/dossier technique.docx
@@ -292,7 +292,7 @@
               <w:lang w:eastAsia="fr-FR"/>
             </w:rPr>
             <w:drawing>
-              <wp:anchor distT="0" distB="0" distL="114300" distR="114300" simplePos="0" relativeHeight="251663360" behindDoc="0" locked="0" layoutInCell="1" allowOverlap="1" wp14:anchorId="1D89E859" wp14:editId="4EA34EE3">
+              <wp:anchor distT="0" distB="0" distL="114300" distR="114300" simplePos="0" relativeHeight="251663360" behindDoc="0" locked="0" layoutInCell="1" allowOverlap="1" wp14:anchorId="78D89A23" wp14:editId="289E30EB">
                 <wp:simplePos x="0" y="0"/>
                 <wp:positionH relativeFrom="column">
                   <wp:posOffset>1798320</wp:posOffset>
@@ -395,8 +395,6 @@
             <w:br w:type="page"/>
           </w:r>
         </w:p>
-        <w:bookmarkStart w:id="0" w:name="_GoBack" w:displacedByCustomXml="next"/>
-        <w:bookmarkEnd w:id="0" w:displacedByCustomXml="next"/>
       </w:sdtContent>
     </w:sdt>
     <w:sdt>
@@ -3405,12 +3403,12 @@
       <w:pPr>
         <w:pStyle w:val="Titre1"/>
       </w:pPr>
-      <w:bookmarkStart w:id="1" w:name="_Toc347471822"/>
+      <w:bookmarkStart w:id="0" w:name="_Toc347471822"/>
       <w:r>
         <w:lastRenderedPageBreak/>
         <w:t>Introduction</w:t>
       </w:r>
-      <w:bookmarkEnd w:id="1"/>
+      <w:bookmarkEnd w:id="0"/>
     </w:p>
     <w:p>
       <w:r>
@@ -3491,12 +3489,12 @@
       <w:pPr>
         <w:pStyle w:val="Titre1"/>
       </w:pPr>
-      <w:bookmarkStart w:id="2" w:name="_Toc347471823"/>
+      <w:bookmarkStart w:id="1" w:name="_Toc347471823"/>
       <w:r>
         <w:lastRenderedPageBreak/>
         <w:t>Termes</w:t>
       </w:r>
-      <w:bookmarkEnd w:id="2"/>
+      <w:bookmarkEnd w:id="1"/>
     </w:p>
     <w:p>
       <w:pPr>
@@ -3527,398 +3525,398 @@
       <w:r>
         <w:br w:type="page"/>
       </w:r>
-      <w:bookmarkStart w:id="3" w:name="_Toc347471824"/>
+      <w:bookmarkStart w:id="2" w:name="_Toc347471824"/>
       <w:r>
         <w:lastRenderedPageBreak/>
         <w:t>Environnement</w:t>
       </w:r>
+      <w:bookmarkEnd w:id="2"/>
+      <w:r>
+        <w:t xml:space="preserve"> </w:t>
+      </w:r>
+    </w:p>
+    <w:p>
+      <w:pPr>
+        <w:pStyle w:val="Titre2"/>
+      </w:pPr>
+      <w:bookmarkStart w:id="3" w:name="_Toc347471825"/>
+      <w:r>
+        <w:t>Webframework</w:t>
+      </w:r>
       <w:bookmarkEnd w:id="3"/>
+    </w:p>
+    <w:p>
+      <w:r>
+        <w:t>Ce module est développé pour être utilisé avec le modèle minimal MVC du projet Webframework.</w:t>
+      </w:r>
+    </w:p>
+    <w:p>
+      <w:r>
+        <w:t xml:space="preserve">Votre application web doit au minimum implémenter l’interface </w:t>
+      </w:r>
+      <w:r>
+        <w:rPr>
+          <w:rStyle w:val="Accentuation"/>
+        </w:rPr>
+        <w:t>IApplication</w:t>
+      </w:r>
+      <w:r>
+        <w:t xml:space="preserve"> et définir la variable global</w:t>
+      </w:r>
+      <w:r>
+        <w:t>e</w:t>
+      </w:r>
       <w:r>
         <w:t xml:space="preserve"> </w:t>
       </w:r>
+      <w:r>
+        <w:rPr>
+          <w:rStyle w:val="Accentuation"/>
+        </w:rPr>
+        <w:t>$</w:t>
+      </w:r>
+      <w:proofErr w:type="spellStart"/>
+      <w:r>
+        <w:rPr>
+          <w:rStyle w:val="Accentuation"/>
+        </w:rPr>
+        <w:t>app</w:t>
+      </w:r>
+      <w:proofErr w:type="spellEnd"/>
+      <w:r>
+        <w:t xml:space="preserve"> pour fonctionner normalement</w:t>
+      </w:r>
+      <w:r>
+        <w:t xml:space="preserve"> (voir le modèle </w:t>
+      </w:r>
+      <w:r>
+        <w:rPr>
+          <w:rStyle w:val="lev"/>
+        </w:rPr>
+        <w:t>/</w:t>
+      </w:r>
+      <w:proofErr w:type="spellStart"/>
+      <w:r>
+        <w:rPr>
+          <w:rStyle w:val="lev"/>
+        </w:rPr>
+        <w:t>wfw</w:t>
+      </w:r>
+      <w:proofErr w:type="spellEnd"/>
+      <w:r>
+        <w:rPr>
+          <w:rStyle w:val="lev"/>
+        </w:rPr>
+        <w:t>/minimal</w:t>
+      </w:r>
+      <w:r>
+        <w:rPr>
+          <w:rStyle w:val="lev"/>
+        </w:rPr>
+        <w:t xml:space="preserve"> </w:t>
+      </w:r>
+      <w:r>
+        <w:t>du projet</w:t>
+      </w:r>
+      <w:r>
+        <w:rPr>
+          <w:rStyle w:val="lev"/>
+        </w:rPr>
+        <w:t xml:space="preserve"> Webframework</w:t>
+      </w:r>
+      <w:r>
+        <w:t>)</w:t>
+      </w:r>
+      <w:r>
+        <w:t>.</w:t>
+      </w:r>
     </w:p>
     <w:p>
       <w:pPr>
         <w:pStyle w:val="Titre2"/>
       </w:pPr>
-      <w:bookmarkStart w:id="4" w:name="_Toc347471825"/>
-      <w:r>
-        <w:t>Webframework</w:t>
+      <w:bookmarkStart w:id="4" w:name="_Toc347471826"/>
+      <w:r>
+        <w:t>Base de données</w:t>
       </w:r>
       <w:bookmarkEnd w:id="4"/>
     </w:p>
     <w:p>
       <w:r>
-        <w:t>Ce module est développé pour être utilisé avec le modèle minimal MVC du projet Webframework.</w:t>
-      </w:r>
-    </w:p>
-    <w:p>
-      <w:r>
-        <w:t xml:space="preserve">Votre application web doit au minimum implémenter l’interface </w:t>
+        <w:t xml:space="preserve">Le </w:t>
+      </w:r>
+      <w:r>
+        <w:rPr>
+          <w:rStyle w:val="lev"/>
+        </w:rPr>
+        <w:t>système de base de données</w:t>
+      </w:r>
+      <w:r>
+        <w:t xml:space="preserve"> </w:t>
+      </w:r>
+      <w:r>
+        <w:t>utilisé</w:t>
+      </w:r>
+      <w:r>
+        <w:t xml:space="preserve"> est de type </w:t>
+      </w:r>
+      <w:r>
+        <w:rPr>
+          <w:rStyle w:val="lev"/>
+        </w:rPr>
+        <w:t>PostgreSQL</w:t>
+      </w:r>
+      <w:r>
+        <w:rPr>
+          <w:rStyle w:val="lev"/>
+        </w:rPr>
+        <w:t xml:space="preserve"> 8.</w:t>
+      </w:r>
+      <w:r>
+        <w:rPr>
+          <w:rStyle w:val="lev"/>
+        </w:rPr>
+        <w:t>3</w:t>
+      </w:r>
+      <w:r>
+        <w:rPr>
+          <w:rStyle w:val="lev"/>
+        </w:rPr>
+        <w:t xml:space="preserve"> </w:t>
+      </w:r>
+      <w:r>
+        <w:t>en adéquation avec le projet</w:t>
+      </w:r>
+      <w:r>
+        <w:rPr>
+          <w:rStyle w:val="lev"/>
+        </w:rPr>
+        <w:t xml:space="preserve"> Webframework</w:t>
+      </w:r>
+      <w:r>
+        <w:t>.</w:t>
+      </w:r>
+    </w:p>
+    <w:p>
+      <w:pPr>
+        <w:pStyle w:val="Titre2"/>
+      </w:pPr>
+      <w:bookmarkStart w:id="5" w:name="_Toc347471827"/>
+      <w:r>
+        <w:t>Environnement</w:t>
+      </w:r>
+      <w:r>
+        <w:t xml:space="preserve"> de développement</w:t>
+      </w:r>
+      <w:r>
+        <w:t xml:space="preserve"> intégré</w:t>
+      </w:r>
+      <w:r>
+        <w:t xml:space="preserve"> (IDE)</w:t>
+      </w:r>
+      <w:bookmarkEnd w:id="5"/>
+    </w:p>
+    <w:p>
+      <w:r>
+        <w:t>Le module</w:t>
+      </w:r>
+      <w:r>
+        <w:t xml:space="preserve"> est </w:t>
+      </w:r>
+      <w:r>
+        <w:t xml:space="preserve">développé sous l’environnement </w:t>
+      </w:r>
+      <w:proofErr w:type="spellStart"/>
+      <w:r>
+        <w:rPr>
+          <w:rStyle w:val="lev"/>
+        </w:rPr>
+        <w:t>NetBeans</w:t>
+      </w:r>
+      <w:proofErr w:type="spellEnd"/>
+      <w:r>
+        <w:rPr>
+          <w:rStyle w:val="lev"/>
+        </w:rPr>
+        <w:t xml:space="preserve"> 7.2.1</w:t>
+      </w:r>
+      <w:r>
+        <w:t xml:space="preserve"> </w:t>
+      </w:r>
+      <w:r>
+        <w:t>avec les</w:t>
+      </w:r>
+      <w:r>
+        <w:t xml:space="preserve"> </w:t>
+      </w:r>
+      <w:r>
+        <w:t>langage</w:t>
+      </w:r>
+      <w:r>
+        <w:t>s</w:t>
+      </w:r>
+      <w:r>
+        <w:rPr>
+          <w:rStyle w:val="lev"/>
+        </w:rPr>
+        <w:t xml:space="preserve"> PHP/</w:t>
+      </w:r>
+      <w:proofErr w:type="spellStart"/>
+      <w:r>
+        <w:rPr>
+          <w:rStyle w:val="lev"/>
+        </w:rPr>
+        <w:t>Javascript</w:t>
+      </w:r>
+      <w:proofErr w:type="spellEnd"/>
+      <w:r>
+        <w:rPr>
+          <w:rStyle w:val="lev"/>
+        </w:rPr>
+        <w:t>/XHTML</w:t>
+      </w:r>
+      <w:r>
+        <w:rPr>
+          <w:rStyle w:val="lev"/>
+        </w:rPr>
+        <w:t xml:space="preserve"> et SQL</w:t>
+      </w:r>
+      <w:r>
+        <w:rPr>
+          <w:rStyle w:val="lev"/>
+        </w:rPr>
+        <w:t>.</w:t>
+      </w:r>
+    </w:p>
+    <w:p>
+      <w:pPr>
+        <w:pStyle w:val="Titre2"/>
+      </w:pPr>
+      <w:bookmarkStart w:id="6" w:name="_Toc347471828"/>
+      <w:r>
+        <w:t>Suivit de version</w:t>
+      </w:r>
+      <w:bookmarkEnd w:id="6"/>
+    </w:p>
+    <w:p>
+      <w:r>
+        <w:t xml:space="preserve">L’Utilitaire </w:t>
+      </w:r>
+      <w:r>
+        <w:rPr>
+          <w:rStyle w:val="lev"/>
+        </w:rPr>
+        <w:t>GIT</w:t>
+      </w:r>
+      <w:r>
+        <w:t xml:space="preserve"> est utilisé pour le suivit </w:t>
+      </w:r>
+      <w:r>
+        <w:t>et</w:t>
+      </w:r>
+      <w:r>
+        <w:t xml:space="preserve"> l’évolution du projet.</w:t>
+      </w:r>
+    </w:p>
+    <w:p>
+      <w:r>
+        <w:rPr>
+          <w:rStyle w:val="lev"/>
+        </w:rPr>
+        <w:t>Utile</w:t>
       </w:r>
       <w:r>
         <w:rPr>
           <w:rStyle w:val="Accentuation"/>
         </w:rPr>
-        <w:t>IApplication</w:t>
-      </w:r>
-      <w:r>
-        <w:t xml:space="preserve"> et définir la variable global</w:t>
+        <w:t> :</w:t>
+      </w:r>
+      <w:r>
+        <w:t xml:space="preserve"> Le script </w:t>
+      </w:r>
+      <w:r>
+        <w:rPr>
+          <w:rStyle w:val="Accentuation"/>
+        </w:rPr>
+        <w:t>archive.sh</w:t>
+      </w:r>
+      <w:r>
+        <w:t xml:space="preserve"> permet de créer une archive </w:t>
+      </w:r>
+      <w:r>
+        <w:t>compressée</w:t>
+      </w:r>
+      <w:r>
+        <w:t xml:space="preserve"> du projet ne contenant que les fichiers impor</w:t>
+      </w:r>
+      <w:r>
+        <w:t>t</w:t>
+      </w:r>
+      <w:r>
+        <w:t>ants. L’archive est stocké</w:t>
       </w:r>
       <w:r>
         <w:t>e</w:t>
       </w:r>
       <w:r>
-        <w:t xml:space="preserve"> </w:t>
-      </w:r>
-      <w:r>
-        <w:rPr>
-          <w:rStyle w:val="Accentuation"/>
-        </w:rPr>
-        <w:t>$</w:t>
-      </w:r>
-      <w:proofErr w:type="spellStart"/>
-      <w:r>
-        <w:rPr>
-          <w:rStyle w:val="Accentuation"/>
-        </w:rPr>
-        <w:t>app</w:t>
-      </w:r>
-      <w:proofErr w:type="spellEnd"/>
-      <w:r>
-        <w:t xml:space="preserve"> pour fonctionner normalement</w:t>
-      </w:r>
-      <w:r>
-        <w:t xml:space="preserve"> (voir le modèle </w:t>
+        <w:t xml:space="preserve"> dans le dossier </w:t>
+      </w:r>
+      <w:proofErr w:type="gramStart"/>
+      <w:r>
+        <w:t>« </w:t>
       </w:r>
       <w:r>
         <w:rPr>
           <w:rStyle w:val="lev"/>
         </w:rPr>
+        <w:t>..</w:t>
+      </w:r>
+      <w:proofErr w:type="gramEnd"/>
+      <w:r>
+        <w:rPr>
+          <w:rStyle w:val="lev"/>
+        </w:rPr>
         <w:t>/</w:t>
       </w:r>
-      <w:proofErr w:type="spellStart"/>
+      <w:proofErr w:type="gramStart"/>
       <w:r>
         <w:rPr>
           <w:rStyle w:val="lev"/>
         </w:rPr>
-        <w:t>wfw</w:t>
-      </w:r>
-      <w:proofErr w:type="spellEnd"/>
+        <w:t>archives</w:t>
+      </w:r>
+      <w:proofErr w:type="gramEnd"/>
       <w:r>
         <w:rPr>
           <w:rStyle w:val="lev"/>
         </w:rPr>
-        <w:t>/minimal</w:t>
-      </w:r>
-      <w:r>
-        <w:rPr>
-          <w:rStyle w:val="lev"/>
-        </w:rPr>
-        <w:t xml:space="preserve"> </w:t>
-      </w:r>
-      <w:r>
-        <w:t>du projet</w:t>
-      </w:r>
-      <w:r>
-        <w:rPr>
-          <w:rStyle w:val="lev"/>
-        </w:rPr>
-        <w:t xml:space="preserve"> Webframework</w:t>
-      </w:r>
-      <w:r>
-        <w:t>)</w:t>
-      </w:r>
-      <w:r>
-        <w:t>.</w:t>
+        <w:t> »</w:t>
+      </w:r>
+      <w:r>
+        <w:t xml:space="preserve"> et nommé</w:t>
+      </w:r>
+      <w:r>
+        <w:t>e</w:t>
+      </w:r>
+      <w:r>
+        <w:t xml:space="preserve"> automatiquement avec la version </w:t>
+      </w:r>
+      <w:r>
+        <w:t>du projet en</w:t>
+      </w:r>
+      <w:r>
+        <w:t xml:space="preserve"> cours.</w:t>
       </w:r>
     </w:p>
     <w:p>
       <w:pPr>
         <w:pStyle w:val="Titre2"/>
       </w:pPr>
-      <w:bookmarkStart w:id="5" w:name="_Toc347471826"/>
-      <w:r>
-        <w:t>Base de données</w:t>
-      </w:r>
-      <w:bookmarkEnd w:id="5"/>
-    </w:p>
-    <w:p>
-      <w:r>
-        <w:t xml:space="preserve">Le </w:t>
-      </w:r>
-      <w:r>
-        <w:rPr>
-          <w:rStyle w:val="lev"/>
-        </w:rPr>
-        <w:t>système de base de données</w:t>
-      </w:r>
-      <w:r>
-        <w:t xml:space="preserve"> </w:t>
-      </w:r>
-      <w:r>
-        <w:t>utilisé</w:t>
-      </w:r>
-      <w:r>
-        <w:t xml:space="preserve"> est de type </w:t>
-      </w:r>
-      <w:r>
-        <w:rPr>
-          <w:rStyle w:val="lev"/>
-        </w:rPr>
-        <w:t>PostgreSQL</w:t>
-      </w:r>
-      <w:r>
-        <w:rPr>
-          <w:rStyle w:val="lev"/>
-        </w:rPr>
-        <w:t xml:space="preserve"> 8.</w:t>
-      </w:r>
-      <w:r>
-        <w:rPr>
-          <w:rStyle w:val="lev"/>
-        </w:rPr>
-        <w:t>3</w:t>
-      </w:r>
-      <w:r>
-        <w:rPr>
-          <w:rStyle w:val="lev"/>
-        </w:rPr>
-        <w:t xml:space="preserve"> </w:t>
-      </w:r>
-      <w:r>
-        <w:t>en adéquation avec le projet</w:t>
-      </w:r>
-      <w:r>
-        <w:rPr>
-          <w:rStyle w:val="lev"/>
-        </w:rPr>
-        <w:t xml:space="preserve"> Webframework</w:t>
-      </w:r>
-      <w:r>
-        <w:t>.</w:t>
-      </w:r>
-    </w:p>
-    <w:p>
-      <w:pPr>
-        <w:pStyle w:val="Titre2"/>
-      </w:pPr>
-      <w:bookmarkStart w:id="6" w:name="_Toc347471827"/>
-      <w:r>
-        <w:t>Environnement</w:t>
-      </w:r>
-      <w:r>
-        <w:t xml:space="preserve"> de développement</w:t>
-      </w:r>
-      <w:r>
-        <w:t xml:space="preserve"> intégré</w:t>
-      </w:r>
-      <w:r>
-        <w:t xml:space="preserve"> (IDE)</w:t>
-      </w:r>
-      <w:bookmarkEnd w:id="6"/>
-    </w:p>
-    <w:p>
-      <w:r>
-        <w:t>Le module</w:t>
-      </w:r>
-      <w:r>
-        <w:t xml:space="preserve"> est </w:t>
-      </w:r>
-      <w:r>
-        <w:t xml:space="preserve">développé sous l’environnement </w:t>
-      </w:r>
-      <w:proofErr w:type="spellStart"/>
-      <w:r>
-        <w:rPr>
-          <w:rStyle w:val="lev"/>
-        </w:rPr>
-        <w:t>NetBeans</w:t>
-      </w:r>
-      <w:proofErr w:type="spellEnd"/>
-      <w:r>
-        <w:rPr>
-          <w:rStyle w:val="lev"/>
-        </w:rPr>
-        <w:t xml:space="preserve"> 7.2.1</w:t>
-      </w:r>
-      <w:r>
-        <w:t xml:space="preserve"> </w:t>
-      </w:r>
-      <w:r>
-        <w:t>avec les</w:t>
-      </w:r>
-      <w:r>
-        <w:t xml:space="preserve"> </w:t>
-      </w:r>
-      <w:r>
-        <w:t>langage</w:t>
-      </w:r>
-      <w:r>
-        <w:t>s</w:t>
-      </w:r>
-      <w:r>
-        <w:rPr>
-          <w:rStyle w:val="lev"/>
-        </w:rPr>
-        <w:t xml:space="preserve"> PHP/</w:t>
-      </w:r>
-      <w:proofErr w:type="spellStart"/>
-      <w:r>
-        <w:rPr>
-          <w:rStyle w:val="lev"/>
-        </w:rPr>
-        <w:t>Javascript</w:t>
-      </w:r>
-      <w:proofErr w:type="spellEnd"/>
-      <w:r>
-        <w:rPr>
-          <w:rStyle w:val="lev"/>
-        </w:rPr>
-        <w:t>/XHTML</w:t>
-      </w:r>
-      <w:r>
-        <w:rPr>
-          <w:rStyle w:val="lev"/>
-        </w:rPr>
-        <w:t xml:space="preserve"> et SQL</w:t>
-      </w:r>
-      <w:r>
-        <w:rPr>
-          <w:rStyle w:val="lev"/>
-        </w:rPr>
-        <w:t>.</w:t>
-      </w:r>
-    </w:p>
-    <w:p>
-      <w:pPr>
-        <w:pStyle w:val="Titre2"/>
-      </w:pPr>
-      <w:bookmarkStart w:id="7" w:name="_Toc347471828"/>
-      <w:r>
-        <w:t>Suivit de version</w:t>
+      <w:bookmarkStart w:id="7" w:name="_Toc347471829"/>
+      <w:r>
+        <w:t>Modèle de données</w:t>
       </w:r>
       <w:bookmarkEnd w:id="7"/>
-    </w:p>
-    <w:p>
-      <w:r>
-        <w:t xml:space="preserve">L’Utilitaire </w:t>
-      </w:r>
-      <w:r>
-        <w:rPr>
-          <w:rStyle w:val="lev"/>
-        </w:rPr>
-        <w:t>GIT</w:t>
-      </w:r>
-      <w:r>
-        <w:t xml:space="preserve"> est utilisé pour le suivit </w:t>
-      </w:r>
-      <w:r>
-        <w:t>et</w:t>
-      </w:r>
-      <w:r>
-        <w:t xml:space="preserve"> l’évolution du projet.</w:t>
-      </w:r>
-    </w:p>
-    <w:p>
-      <w:r>
-        <w:rPr>
-          <w:rStyle w:val="lev"/>
-        </w:rPr>
-        <w:t>Utile</w:t>
-      </w:r>
-      <w:r>
-        <w:rPr>
-          <w:rStyle w:val="Accentuation"/>
-        </w:rPr>
-        <w:t> :</w:t>
-      </w:r>
-      <w:r>
-        <w:t xml:space="preserve"> Le script </w:t>
-      </w:r>
-      <w:r>
-        <w:rPr>
-          <w:rStyle w:val="Accentuation"/>
-        </w:rPr>
-        <w:t>archive.sh</w:t>
-      </w:r>
-      <w:r>
-        <w:t xml:space="preserve"> permet de créer une archive </w:t>
-      </w:r>
-      <w:r>
-        <w:t>compressée</w:t>
-      </w:r>
-      <w:r>
-        <w:t xml:space="preserve"> du projet ne contenant que les fichiers impor</w:t>
-      </w:r>
-      <w:r>
-        <w:t>t</w:t>
-      </w:r>
-      <w:r>
-        <w:t>ants. L’archive est stocké</w:t>
-      </w:r>
-      <w:r>
-        <w:t>e</w:t>
-      </w:r>
-      <w:r>
-        <w:t xml:space="preserve"> dans le dossier </w:t>
-      </w:r>
-      <w:proofErr w:type="gramStart"/>
-      <w:r>
-        <w:t>« </w:t>
-      </w:r>
-      <w:r>
-        <w:rPr>
-          <w:rStyle w:val="lev"/>
-        </w:rPr>
-        <w:t>..</w:t>
-      </w:r>
-      <w:proofErr w:type="gramEnd"/>
-      <w:r>
-        <w:rPr>
-          <w:rStyle w:val="lev"/>
-        </w:rPr>
-        <w:t>/</w:t>
-      </w:r>
-      <w:proofErr w:type="gramStart"/>
-      <w:r>
-        <w:rPr>
-          <w:rStyle w:val="lev"/>
-        </w:rPr>
-        <w:t>archives</w:t>
-      </w:r>
-      <w:proofErr w:type="gramEnd"/>
-      <w:r>
-        <w:rPr>
-          <w:rStyle w:val="lev"/>
-        </w:rPr>
-        <w:t> »</w:t>
-      </w:r>
-      <w:r>
-        <w:t xml:space="preserve"> et nommé</w:t>
-      </w:r>
-      <w:r>
-        <w:t>e</w:t>
-      </w:r>
-      <w:r>
-        <w:t xml:space="preserve"> automatiquement avec la version </w:t>
-      </w:r>
-      <w:r>
-        <w:t>du projet en</w:t>
-      </w:r>
-      <w:r>
-        <w:t xml:space="preserve"> cours.</w:t>
-      </w:r>
-    </w:p>
-    <w:p>
-      <w:pPr>
-        <w:pStyle w:val="Titre2"/>
-      </w:pPr>
-      <w:bookmarkStart w:id="8" w:name="_Toc347471829"/>
-      <w:r>
-        <w:t>Modèle de données</w:t>
-      </w:r>
-      <w:bookmarkEnd w:id="8"/>
     </w:p>
     <w:p>
       <w:r>
@@ -4136,12 +4134,12 @@
       <w:pPr>
         <w:pStyle w:val="Titre1"/>
       </w:pPr>
-      <w:bookmarkStart w:id="9" w:name="_Toc347471830"/>
+      <w:bookmarkStart w:id="8" w:name="_Toc347471830"/>
       <w:r>
         <w:lastRenderedPageBreak/>
         <w:t>Arborescence</w:t>
       </w:r>
-      <w:bookmarkEnd w:id="9"/>
+      <w:bookmarkEnd w:id="8"/>
       <w:r>
         <w:t xml:space="preserve"> </w:t>
       </w:r>
@@ -4344,74 +4342,74 @@
       <w:pPr>
         <w:pStyle w:val="Titre1"/>
       </w:pPr>
-      <w:bookmarkStart w:id="10" w:name="_Toc347471831"/>
+      <w:bookmarkStart w:id="9" w:name="_Toc347471831"/>
       <w:r>
         <w:lastRenderedPageBreak/>
         <w:t>Modèle de données</w:t>
       </w:r>
+      <w:bookmarkEnd w:id="9"/>
+    </w:p>
+    <w:p>
+      <w:bookmarkStart w:id="10" w:name="_Toc334797613"/>
+      <w:r>
+        <w:t>Le modèle des données persistantes est conçu sur le modèle Merise.</w:t>
+      </w:r>
+    </w:p>
+    <w:p>
+      <w:r>
+        <w:t>Le document « </w:t>
+      </w:r>
+      <w:r>
+        <w:rPr>
+          <w:b/>
+        </w:rPr>
+        <w:t>mcd/</w:t>
+      </w:r>
+      <w:proofErr w:type="spellStart"/>
+      <w:r>
+        <w:rPr>
+          <w:b/>
+        </w:rPr>
+        <w:t>user.mcd</w:t>
+      </w:r>
+      <w:proofErr w:type="spellEnd"/>
+      <w:r>
+        <w:t xml:space="preserve"> » propose une version schématisé du modèle conceptuel de données, ce modèle est utilisé pour générer le script d’installation SQL. [Vous pouvez ouvrir ce fichier avec le logiciel </w:t>
+      </w:r>
+      <w:proofErr w:type="spellStart"/>
+      <w:r>
+        <w:rPr>
+          <w:b/>
+        </w:rPr>
+        <w:t>PowerAMC</w:t>
+      </w:r>
+      <w:proofErr w:type="spellEnd"/>
+      <w:r>
+        <w:t xml:space="preserve"> de </w:t>
+      </w:r>
+      <w:r>
+        <w:rPr>
+          <w:b/>
+        </w:rPr>
+        <w:t>Sybase</w:t>
+      </w:r>
+      <w:r>
+        <w:t>]</w:t>
+      </w:r>
+      <w:r>
+        <w:t>.</w:t>
+      </w:r>
+    </w:p>
+    <w:p>
+      <w:pPr>
+        <w:pStyle w:val="Titre2"/>
+      </w:pPr>
+      <w:bookmarkStart w:id="11" w:name="_Toc347471832"/>
+      <w:r>
+        <w:t>Entités</w:t>
+      </w:r>
       <w:bookmarkEnd w:id="10"/>
-    </w:p>
-    <w:p>
-      <w:bookmarkStart w:id="11" w:name="_Toc334797613"/>
-      <w:r>
-        <w:t>Le modèle des données persistantes est conçu sur le modèle Merise.</w:t>
-      </w:r>
-    </w:p>
-    <w:p>
-      <w:r>
-        <w:t>Le document « </w:t>
-      </w:r>
-      <w:r>
-        <w:rPr>
-          <w:b/>
-        </w:rPr>
-        <w:t>mcd/</w:t>
-      </w:r>
-      <w:proofErr w:type="spellStart"/>
-      <w:r>
-        <w:rPr>
-          <w:b/>
-        </w:rPr>
-        <w:t>user.mcd</w:t>
-      </w:r>
-      <w:proofErr w:type="spellEnd"/>
-      <w:r>
-        <w:t xml:space="preserve"> » propose une version schématisé du modèle conceptuel de données, ce modèle est utilisé pour générer le script d’installation SQL. [Vous pouvez ouvrir ce fichier avec le logiciel </w:t>
-      </w:r>
-      <w:proofErr w:type="spellStart"/>
-      <w:r>
-        <w:rPr>
-          <w:b/>
-        </w:rPr>
-        <w:t>PowerAMC</w:t>
-      </w:r>
-      <w:proofErr w:type="spellEnd"/>
-      <w:r>
-        <w:t xml:space="preserve"> de </w:t>
-      </w:r>
-      <w:r>
-        <w:rPr>
-          <w:b/>
-        </w:rPr>
-        <w:t>Sybase</w:t>
-      </w:r>
-      <w:r>
-        <w:t>]</w:t>
-      </w:r>
-      <w:r>
-        <w:t>.</w:t>
-      </w:r>
-    </w:p>
-    <w:p>
-      <w:pPr>
-        <w:pStyle w:val="Titre2"/>
-      </w:pPr>
-      <w:bookmarkStart w:id="12" w:name="_Toc347471832"/>
-      <w:r>
-        <w:t>Entités</w:t>
-      </w:r>
       <w:bookmarkEnd w:id="11"/>
-      <w:bookmarkEnd w:id="12"/>
     </w:p>
     <w:p>
       <w:r>
@@ -4439,7 +4437,7 @@
           <w:numId w:val="12"/>
         </w:numPr>
       </w:pPr>
-      <w:bookmarkStart w:id="13" w:name="_Toc334797614"/>
+      <w:bookmarkStart w:id="12" w:name="_Toc334797614"/>
       <w:r>
         <w:t xml:space="preserve">Le </w:t>
       </w:r>
@@ -4508,7 +4506,7 @@
       <w:r>
         <w:t>USER</w:t>
       </w:r>
-      <w:bookmarkEnd w:id="13"/>
+      <w:bookmarkEnd w:id="12"/>
       <w:r>
         <w:t>_ACCOUNT</w:t>
       </w:r>
@@ -4610,7 +4608,13 @@
           </w:tcPr>
           <w:p>
             <w:r>
-              <w:t>USER_ID</w:t>
+              <w:t>USER_</w:t>
+            </w:r>
+            <w:r>
+              <w:t>ACCOUNT_</w:t>
+            </w:r>
+            <w:r>
+              <w:t>ID</w:t>
             </w:r>
           </w:p>
         </w:tc>
@@ -4893,7 +4897,7 @@
       <w:pPr>
         <w:pStyle w:val="Sous-titre"/>
       </w:pPr>
-      <w:bookmarkStart w:id="14" w:name="_Toc334797615"/>
+      <w:bookmarkStart w:id="13" w:name="_Toc334797615"/>
       <w:r>
         <w:t>USER_REGISTER</w:t>
       </w:r>
@@ -5350,7 +5354,7 @@
       <w:r>
         <w:t>SESSION</w:t>
       </w:r>
-      <w:bookmarkEnd w:id="14"/>
+      <w:bookmarkEnd w:id="13"/>
     </w:p>
     <w:tbl>
       <w:tblPr>
@@ -5444,6 +5448,9 @@
           </w:tcPr>
           <w:p>
             <w:r>
+              <w:t>USER_</w:t>
+            </w:r>
+            <w:r>
               <w:t>SESSION_ID</w:t>
             </w:r>
           </w:p>
@@ -5576,12 +5583,436 @@
       <w:pPr>
         <w:pStyle w:val="Sous-titre"/>
       </w:pPr>
-      <w:bookmarkStart w:id="15" w:name="_Toc334797616"/>
+      <w:bookmarkStart w:id="14" w:name="_Toc334797616"/>
       <w:r>
         <w:t>USER_</w:t>
       </w:r>
       <w:r>
         <w:t>CONNECTION</w:t>
+      </w:r>
+      <w:bookmarkEnd w:id="14"/>
+    </w:p>
+    <w:tbl>
+      <w:tblPr>
+        <w:tblStyle w:val="Listeclaire-Accent5"/>
+        <w:tblW w:w="5000" w:type="pct"/>
+        <w:tblLook w:val="04A0" w:firstRow="1" w:lastRow="0" w:firstColumn="1" w:lastColumn="0" w:noHBand="0" w:noVBand="1"/>
+      </w:tblPr>
+      <w:tblGrid>
+        <w:gridCol w:w="1964"/>
+        <w:gridCol w:w="1831"/>
+        <w:gridCol w:w="1831"/>
+        <w:gridCol w:w="1831"/>
+        <w:gridCol w:w="1831"/>
+      </w:tblGrid>
+      <w:tr>
+        <w:trPr>
+          <w:cnfStyle w:val="100000000000" w:firstRow="1" w:lastRow="0" w:firstColumn="0" w:lastColumn="0" w:oddVBand="0" w:evenVBand="0" w:oddHBand="0" w:evenHBand="0" w:firstRowFirstColumn="0" w:firstRowLastColumn="0" w:lastRowFirstColumn="0" w:lastRowLastColumn="0"/>
+        </w:trPr>
+        <w:tc>
+          <w:tcPr>
+            <w:cnfStyle w:val="001000000000" w:firstRow="0" w:lastRow="0" w:firstColumn="1" w:lastColumn="0" w:oddVBand="0" w:evenVBand="0" w:oddHBand="0" w:evenHBand="0" w:firstRowFirstColumn="0" w:firstRowLastColumn="0" w:lastRowFirstColumn="0" w:lastRowLastColumn="0"/>
+            <w:tcW w:w="1000" w:type="pct"/>
+          </w:tcPr>
+          <w:p>
+            <w:r>
+              <w:t>Attribut</w:t>
+            </w:r>
+          </w:p>
+        </w:tc>
+        <w:tc>
+          <w:tcPr>
+            <w:tcW w:w="1000" w:type="pct"/>
+          </w:tcPr>
+          <w:p>
+            <w:pPr>
+              <w:cnfStyle w:val="100000000000" w:firstRow="1" w:lastRow="0" w:firstColumn="0" w:lastColumn="0" w:oddVBand="0" w:evenVBand="0" w:oddHBand="0" w:evenHBand="0" w:firstRowFirstColumn="0" w:firstRowLastColumn="0" w:lastRowFirstColumn="0" w:lastRowLastColumn="0"/>
+            </w:pPr>
+            <w:r>
+              <w:t>Description</w:t>
+            </w:r>
+          </w:p>
+        </w:tc>
+        <w:tc>
+          <w:tcPr>
+            <w:tcW w:w="1000" w:type="pct"/>
+          </w:tcPr>
+          <w:p>
+            <w:pPr>
+              <w:cnfStyle w:val="100000000000" w:firstRow="1" w:lastRow="0" w:firstColumn="0" w:lastColumn="0" w:oddVBand="0" w:evenVBand="0" w:oddHBand="0" w:evenHBand="0" w:firstRowFirstColumn="0" w:firstRowLastColumn="0" w:lastRowFirstColumn="0" w:lastRowLastColumn="0"/>
+            </w:pPr>
+            <w:r>
+              <w:t>Type</w:t>
+            </w:r>
+          </w:p>
+        </w:tc>
+        <w:tc>
+          <w:tcPr>
+            <w:tcW w:w="1000" w:type="pct"/>
+          </w:tcPr>
+          <w:p>
+            <w:pPr>
+              <w:cnfStyle w:val="100000000000" w:firstRow="1" w:lastRow="0" w:firstColumn="0" w:lastColumn="0" w:oddVBand="0" w:evenVBand="0" w:oddHBand="0" w:evenHBand="0" w:firstRowFirstColumn="0" w:firstRowLastColumn="0" w:lastRowFirstColumn="0" w:lastRowLastColumn="0"/>
+            </w:pPr>
+            <w:r>
+              <w:t>Contrainte</w:t>
+            </w:r>
+          </w:p>
+        </w:tc>
+        <w:tc>
+          <w:tcPr>
+            <w:tcW w:w="1000" w:type="pct"/>
+          </w:tcPr>
+          <w:p>
+            <w:pPr>
+              <w:cnfStyle w:val="100000000000" w:firstRow="1" w:lastRow="0" w:firstColumn="0" w:lastColumn="0" w:oddVBand="0" w:evenVBand="0" w:oddHBand="0" w:evenHBand="0" w:firstRowFirstColumn="0" w:firstRowLastColumn="0" w:lastRowFirstColumn="0" w:lastRowLastColumn="0"/>
+            </w:pPr>
+            <w:r>
+              <w:t>Format</w:t>
+            </w:r>
+          </w:p>
+        </w:tc>
+      </w:tr>
+      <w:tr>
+        <w:trPr>
+          <w:cnfStyle w:val="000000100000" w:firstRow="0" w:lastRow="0" w:firstColumn="0" w:lastColumn="0" w:oddVBand="0" w:evenVBand="0" w:oddHBand="1" w:evenHBand="0" w:firstRowFirstColumn="0" w:firstRowLastColumn="0" w:lastRowFirstColumn="0" w:lastRowLastColumn="0"/>
+        </w:trPr>
+        <w:tc>
+          <w:tcPr>
+            <w:cnfStyle w:val="001000000000" w:firstRow="0" w:lastRow="0" w:firstColumn="1" w:lastColumn="0" w:oddVBand="0" w:evenVBand="0" w:oddHBand="0" w:evenHBand="0" w:firstRowFirstColumn="0" w:firstRowLastColumn="0" w:lastRowFirstColumn="0" w:lastRowLastColumn="0"/>
+            <w:tcW w:w="1000" w:type="pct"/>
+          </w:tcPr>
+          <w:p>
+            <w:r>
+              <w:lastRenderedPageBreak/>
+              <w:t>USER_CONNECTION_ID</w:t>
+            </w:r>
+          </w:p>
+        </w:tc>
+        <w:tc>
+          <w:tcPr>
+            <w:tcW w:w="1000" w:type="pct"/>
+          </w:tcPr>
+          <w:p>
+            <w:pPr>
+              <w:cnfStyle w:val="000000100000" w:firstRow="0" w:lastRow="0" w:firstColumn="0" w:lastColumn="0" w:oddVBand="0" w:evenVBand="0" w:oddHBand="1" w:evenHBand="0" w:firstRowFirstColumn="0" w:firstRowLastColumn="0" w:lastRowFirstColumn="0" w:lastRowLastColumn="0"/>
+            </w:pPr>
+            <w:r>
+              <w:t>Identifiant</w:t>
+            </w:r>
+          </w:p>
+        </w:tc>
+        <w:tc>
+          <w:tcPr>
+            <w:tcW w:w="1000" w:type="pct"/>
+          </w:tcPr>
+          <w:p>
+            <w:pPr>
+              <w:cnfStyle w:val="000000100000" w:firstRow="0" w:lastRow="0" w:firstColumn="0" w:lastColumn="0" w:oddVBand="0" w:evenVBand="0" w:oddHBand="1" w:evenHBand="0" w:firstRowFirstColumn="0" w:firstRowLastColumn="0" w:lastRowFirstColumn="0" w:lastRowLastColumn="0"/>
+            </w:pPr>
+            <w:r>
+              <w:t>VARCHAR(16)</w:t>
+            </w:r>
+          </w:p>
+        </w:tc>
+        <w:tc>
+          <w:tcPr>
+            <w:tcW w:w="1000" w:type="pct"/>
+          </w:tcPr>
+          <w:p>
+            <w:pPr>
+              <w:cnfStyle w:val="000000100000" w:firstRow="0" w:lastRow="0" w:firstColumn="0" w:lastColumn="0" w:oddVBand="0" w:evenVBand="0" w:oddHBand="1" w:evenHBand="0" w:firstRowFirstColumn="0" w:firstRowLastColumn="0" w:lastRowFirstColumn="0" w:lastRowLastColumn="0"/>
+            </w:pPr>
+            <w:r>
+              <w:t>PRIMARY KEY</w:t>
+            </w:r>
+          </w:p>
+        </w:tc>
+        <w:tc>
+          <w:tcPr>
+            <w:tcW w:w="1000" w:type="pct"/>
+          </w:tcPr>
+          <w:p>
+            <w:pPr>
+              <w:cnfStyle w:val="000000100000" w:firstRow="0" w:lastRow="0" w:firstColumn="0" w:lastColumn="0" w:oddVBand="0" w:evenVBand="0" w:oddHBand="1" w:evenHBand="0" w:firstRowFirstColumn="0" w:firstRowLastColumn="0" w:lastRowFirstColumn="0" w:lastRowLastColumn="0"/>
+            </w:pPr>
+            <w:r>
+              <w:t>Name</w:t>
+            </w:r>
+          </w:p>
+        </w:tc>
+      </w:tr>
+      <w:tr>
+        <w:tc>
+          <w:tcPr>
+            <w:cnfStyle w:val="001000000000" w:firstRow="0" w:lastRow="0" w:firstColumn="1" w:lastColumn="0" w:oddVBand="0" w:evenVBand="0" w:oddHBand="0" w:evenHBand="0" w:firstRowFirstColumn="0" w:firstRowLastColumn="0" w:lastRowFirstColumn="0" w:lastRowLastColumn="0"/>
+            <w:tcW w:w="1000" w:type="pct"/>
+          </w:tcPr>
+          <w:p>
+            <w:r>
+              <w:t>CLIENT_IP</w:t>
+            </w:r>
+          </w:p>
+        </w:tc>
+        <w:tc>
+          <w:tcPr>
+            <w:tcW w:w="1000" w:type="pct"/>
+          </w:tcPr>
+          <w:p>
+            <w:pPr>
+              <w:cnfStyle w:val="000000000000" w:firstRow="0" w:lastRow="0" w:firstColumn="0" w:lastColumn="0" w:oddVBand="0" w:evenVBand="0" w:oddHBand="0" w:evenHBand="0" w:firstRowFirstColumn="0" w:firstRowLastColumn="0" w:lastRowFirstColumn="0" w:lastRowLastColumn="0"/>
+            </w:pPr>
+            <w:r>
+              <w:t>Adresse IP du client</w:t>
+            </w:r>
+          </w:p>
+        </w:tc>
+        <w:tc>
+          <w:tcPr>
+            <w:tcW w:w="1000" w:type="pct"/>
+          </w:tcPr>
+          <w:p>
+            <w:pPr>
+              <w:cnfStyle w:val="000000000000" w:firstRow="0" w:lastRow="0" w:firstColumn="0" w:lastColumn="0" w:oddVBand="0" w:evenVBand="0" w:oddHBand="0" w:evenHBand="0" w:firstRowFirstColumn="0" w:firstRowLastColumn="0" w:lastRowFirstColumn="0" w:lastRowLastColumn="0"/>
+            </w:pPr>
+            <w:r>
+              <w:t>VARCHAR(15)</w:t>
+            </w:r>
+          </w:p>
+        </w:tc>
+        <w:tc>
+          <w:tcPr>
+            <w:tcW w:w="1000" w:type="pct"/>
+          </w:tcPr>
+          <w:p>
+            <w:pPr>
+              <w:cnfStyle w:val="000000000000" w:firstRow="0" w:lastRow="0" w:firstColumn="0" w:lastColumn="0" w:oddVBand="0" w:evenVBand="0" w:oddHBand="0" w:evenHBand="0" w:firstRowFirstColumn="0" w:firstRowLastColumn="0" w:lastRowFirstColumn="0" w:lastRowLastColumn="0"/>
+            </w:pPr>
+            <w:r>
+              <w:t>PRIMARY KEY</w:t>
+            </w:r>
+          </w:p>
+        </w:tc>
+        <w:tc>
+          <w:tcPr>
+            <w:tcW w:w="1000" w:type="pct"/>
+          </w:tcPr>
+          <w:p>
+            <w:pPr>
+              <w:cnfStyle w:val="000000000000" w:firstRow="0" w:lastRow="0" w:firstColumn="0" w:lastColumn="0" w:oddVBand="0" w:evenVBand="0" w:oddHBand="0" w:evenHBand="0" w:firstRowFirstColumn="0" w:firstRowLastColumn="0" w:lastRowFirstColumn="0" w:lastRowLastColumn="0"/>
+            </w:pPr>
+            <w:r>
+              <w:t>IPv4</w:t>
+            </w:r>
+          </w:p>
+        </w:tc>
+      </w:tr>
+      <w:tr>
+        <w:trPr>
+          <w:cnfStyle w:val="000000100000" w:firstRow="0" w:lastRow="0" w:firstColumn="0" w:lastColumn="0" w:oddVBand="0" w:evenVBand="0" w:oddHBand="1" w:evenHBand="0" w:firstRowFirstColumn="0" w:firstRowLastColumn="0" w:lastRowFirstColumn="0" w:lastRowLastColumn="0"/>
+        </w:trPr>
+        <w:tc>
+          <w:tcPr>
+            <w:cnfStyle w:val="001000000000" w:firstRow="0" w:lastRow="0" w:firstColumn="1" w:lastColumn="0" w:oddVBand="0" w:evenVBand="0" w:oddHBand="0" w:evenHBand="0" w:firstRowFirstColumn="0" w:firstRowLastColumn="0" w:lastRowFirstColumn="0" w:lastRowLastColumn="0"/>
+            <w:tcW w:w="1000" w:type="pct"/>
+          </w:tcPr>
+          <w:p>
+            <w:r>
+              <w:t>LAST_ACCESS</w:t>
+            </w:r>
+          </w:p>
+        </w:tc>
+        <w:tc>
+          <w:tcPr>
+            <w:tcW w:w="1000" w:type="pct"/>
+          </w:tcPr>
+          <w:p>
+            <w:pPr>
+              <w:cnfStyle w:val="000000100000" w:firstRow="0" w:lastRow="0" w:firstColumn="0" w:lastColumn="0" w:oddVBand="0" w:evenVBand="0" w:oddHBand="1" w:evenHBand="0" w:firstRowFirstColumn="0" w:firstRowLastColumn="0" w:lastRowFirstColumn="0" w:lastRowLastColumn="0"/>
+            </w:pPr>
+            <w:r>
+              <w:t>Date de dernier accès à la session</w:t>
+            </w:r>
+          </w:p>
+        </w:tc>
+        <w:tc>
+          <w:tcPr>
+            <w:tcW w:w="1000" w:type="pct"/>
+          </w:tcPr>
+          <w:p>
+            <w:pPr>
+              <w:cnfStyle w:val="000000100000" w:firstRow="0" w:lastRow="0" w:firstColumn="0" w:lastColumn="0" w:oddVBand="0" w:evenVBand="0" w:oddHBand="1" w:evenHBand="0" w:firstRowFirstColumn="0" w:firstRowLastColumn="0" w:lastRowFirstColumn="0" w:lastRowLastColumn="0"/>
+            </w:pPr>
+            <w:r>
+              <w:t>DATE</w:t>
+            </w:r>
+          </w:p>
+        </w:tc>
+        <w:tc>
+          <w:tcPr>
+            <w:tcW w:w="1000" w:type="pct"/>
+          </w:tcPr>
+          <w:p>
+            <w:pPr>
+              <w:cnfStyle w:val="000000100000" w:firstRow="0" w:lastRow="0" w:firstColumn="0" w:lastColumn="0" w:oddVBand="0" w:evenVBand="0" w:oddHBand="1" w:evenHBand="0" w:firstRowFirstColumn="0" w:firstRowLastColumn="0" w:lastRowFirstColumn="0" w:lastRowLastColumn="0"/>
+            </w:pPr>
+            <w:r>
+              <w:t>NOT NULL</w:t>
+            </w:r>
+          </w:p>
+        </w:tc>
+        <w:tc>
+          <w:tcPr>
+            <w:tcW w:w="1000" w:type="pct"/>
+          </w:tcPr>
+          <w:p>
+            <w:pPr>
+              <w:cnfStyle w:val="000000100000" w:firstRow="0" w:lastRow="0" w:firstColumn="0" w:lastColumn="0" w:oddVBand="0" w:evenVBand="0" w:oddHBand="1" w:evenHBand="0" w:firstRowFirstColumn="0" w:firstRowLastColumn="0" w:lastRowFirstColumn="0" w:lastRowLastColumn="0"/>
+            </w:pPr>
+          </w:p>
+        </w:tc>
+      </w:tr>
+      <w:tr>
+        <w:tc>
+          <w:tcPr>
+            <w:cnfStyle w:val="001000000000" w:firstRow="0" w:lastRow="0" w:firstColumn="1" w:lastColumn="0" w:oddVBand="0" w:evenVBand="0" w:oddHBand="0" w:evenHBand="0" w:firstRowFirstColumn="0" w:firstRowLastColumn="0" w:lastRowFirstColumn="0" w:lastRowLastColumn="0"/>
+            <w:tcW w:w="1000" w:type="pct"/>
+          </w:tcPr>
+          <w:p>
+            <w:r>
+              <w:t>LIFE_TIME</w:t>
+            </w:r>
+          </w:p>
+        </w:tc>
+        <w:tc>
+          <w:tcPr>
+            <w:tcW w:w="1000" w:type="pct"/>
+          </w:tcPr>
+          <w:p>
+            <w:pPr>
+              <w:cnfStyle w:val="000000000000" w:firstRow="0" w:lastRow="0" w:firstColumn="0" w:lastColumn="0" w:oddVBand="0" w:evenVBand="0" w:oddHBand="0" w:evenHBand="0" w:firstRowFirstColumn="0" w:firstRowLastColumn="0" w:lastRowFirstColumn="0" w:lastRowLastColumn="0"/>
+            </w:pPr>
+            <w:r>
+              <w:t>Temps de vie avant déconnexion</w:t>
+            </w:r>
+          </w:p>
+        </w:tc>
+        <w:tc>
+          <w:tcPr>
+            <w:tcW w:w="1000" w:type="pct"/>
+          </w:tcPr>
+          <w:p>
+            <w:pPr>
+              <w:cnfStyle w:val="000000000000" w:firstRow="0" w:lastRow="0" w:firstColumn="0" w:lastColumn="0" w:oddVBand="0" w:evenVBand="0" w:oddHBand="0" w:evenHBand="0" w:firstRowFirstColumn="0" w:firstRowLastColumn="0" w:lastRowFirstColumn="0" w:lastRowLastColumn="0"/>
+            </w:pPr>
+            <w:r>
+              <w:t>INTEGER</w:t>
+            </w:r>
+          </w:p>
+        </w:tc>
+        <w:tc>
+          <w:tcPr>
+            <w:tcW w:w="1000" w:type="pct"/>
+          </w:tcPr>
+          <w:p>
+            <w:pPr>
+              <w:cnfStyle w:val="000000000000" w:firstRow="0" w:lastRow="0" w:firstColumn="0" w:lastColumn="0" w:oddVBand="0" w:evenVBand="0" w:oddHBand="0" w:evenHBand="0" w:firstRowFirstColumn="0" w:firstRowLastColumn="0" w:lastRowFirstColumn="0" w:lastRowLastColumn="0"/>
+            </w:pPr>
+            <w:r>
+              <w:t>NOT NULL</w:t>
+            </w:r>
+          </w:p>
+        </w:tc>
+        <w:tc>
+          <w:tcPr>
+            <w:tcW w:w="1000" w:type="pct"/>
+          </w:tcPr>
+          <w:p>
+            <w:pPr>
+              <w:cnfStyle w:val="000000000000" w:firstRow="0" w:lastRow="0" w:firstColumn="0" w:lastColumn="0" w:oddVBand="0" w:evenVBand="0" w:oddHBand="0" w:evenHBand="0" w:firstRowFirstColumn="0" w:firstRowLastColumn="0" w:lastRowFirstColumn="0" w:lastRowLastColumn="0"/>
+            </w:pPr>
+          </w:p>
+        </w:tc>
+      </w:tr>
+      <w:tr>
+        <w:trPr>
+          <w:cnfStyle w:val="000000100000" w:firstRow="0" w:lastRow="0" w:firstColumn="0" w:lastColumn="0" w:oddVBand="0" w:evenVBand="0" w:oddHBand="1" w:evenHBand="0" w:firstRowFirstColumn="0" w:firstRowLastColumn="0" w:lastRowFirstColumn="0" w:lastRowLastColumn="0"/>
+        </w:trPr>
+        <w:tc>
+          <w:tcPr>
+            <w:cnfStyle w:val="001000000000" w:firstRow="0" w:lastRow="0" w:firstColumn="1" w:lastColumn="0" w:oddVBand="0" w:evenVBand="0" w:oddHBand="0" w:evenHBand="0" w:firstRowFirstColumn="0" w:firstRowLastColumn="0" w:lastRowFirstColumn="0" w:lastRowLastColumn="0"/>
+            <w:tcW w:w="1000" w:type="pct"/>
+          </w:tcPr>
+          <w:p>
+            <w:r>
+              <w:t>LINK_PATH</w:t>
+            </w:r>
+          </w:p>
+        </w:tc>
+        <w:tc>
+          <w:tcPr>
+            <w:tcW w:w="1000" w:type="pct"/>
+          </w:tcPr>
+          <w:p>
+            <w:pPr>
+              <w:cnfStyle w:val="000000100000" w:firstRow="0" w:lastRow="0" w:firstColumn="0" w:lastColumn="0" w:oddVBand="0" w:evenVBand="0" w:oddHBand="1" w:evenHBand="0" w:firstRowFirstColumn="0" w:firstRowLastColumn="0" w:lastRowFirstColumn="0" w:lastRowLastColumn="0"/>
+            </w:pPr>
+            <w:r>
+              <w:t>Emplacement du lien symbolique dans le système de fichier (PUBLIC)</w:t>
+            </w:r>
+          </w:p>
+        </w:tc>
+        <w:tc>
+          <w:tcPr>
+            <w:tcW w:w="1000" w:type="pct"/>
+          </w:tcPr>
+          <w:p>
+            <w:pPr>
+              <w:cnfStyle w:val="000000100000" w:firstRow="0" w:lastRow="0" w:firstColumn="0" w:lastColumn="0" w:oddVBand="0" w:evenVBand="0" w:oddHBand="1" w:evenHBand="0" w:firstRowFirstColumn="0" w:firstRowLastColumn="0" w:lastRowFirstColumn="0" w:lastRowLastColumn="0"/>
+            </w:pPr>
+            <w:r>
+              <w:t>CHAR(260</w:t>
+            </w:r>
+            <w:r>
+              <w:t>)</w:t>
+            </w:r>
+          </w:p>
+        </w:tc>
+        <w:tc>
+          <w:tcPr>
+            <w:tcW w:w="1000" w:type="pct"/>
+          </w:tcPr>
+          <w:p>
+            <w:pPr>
+              <w:cnfStyle w:val="000000100000" w:firstRow="0" w:lastRow="0" w:firstColumn="0" w:lastColumn="0" w:oddVBand="0" w:evenVBand="0" w:oddHBand="1" w:evenHBand="0" w:firstRowFirstColumn="0" w:firstRowLastColumn="0" w:lastRowFirstColumn="0" w:lastRowLastColumn="0"/>
+            </w:pPr>
+            <w:r>
+              <w:t>-</w:t>
+            </w:r>
+          </w:p>
+        </w:tc>
+        <w:tc>
+          <w:tcPr>
+            <w:tcW w:w="1000" w:type="pct"/>
+          </w:tcPr>
+          <w:p>
+            <w:pPr>
+              <w:cnfStyle w:val="000000100000" w:firstRow="0" w:lastRow="0" w:firstColumn="0" w:lastColumn="0" w:oddVBand="0" w:evenVBand="0" w:oddHBand="1" w:evenHBand="0" w:firstRowFirstColumn="0" w:firstRowLastColumn="0" w:lastRowFirstColumn="0" w:lastRowLastColumn="0"/>
+            </w:pPr>
+          </w:p>
+        </w:tc>
+      </w:tr>
+    </w:tbl>
+    <w:p>
+      <w:pPr>
+        <w:pStyle w:val="Sous-titre"/>
+      </w:pPr>
+      <w:bookmarkStart w:id="15" w:name="_Toc334797617"/>
+      <w:r>
+        <w:t>USER_</w:t>
+      </w:r>
+      <w:r>
+        <w:t>IDENTITY</w:t>
       </w:r>
       <w:bookmarkEnd w:id="15"/>
     </w:p>
@@ -5677,8 +6108,10 @@
           </w:tcPr>
           <w:p>
             <w:r>
-              <w:lastRenderedPageBreak/>
-              <w:t>CLIENT_IP</w:t>
+              <w:t>USER_</w:t>
+            </w:r>
+            <w:r>
+              <w:t>IDENTITY_ID</w:t>
             </w:r>
           </w:p>
         </w:tc>
@@ -5691,7 +6124,7 @@
               <w:cnfStyle w:val="000000100000" w:firstRow="0" w:lastRow="0" w:firstColumn="0" w:lastColumn="0" w:oddVBand="0" w:evenVBand="0" w:oddHBand="1" w:evenHBand="0" w:firstRowFirstColumn="0" w:firstRowLastColumn="0" w:lastRowFirstColumn="0" w:lastRowLastColumn="0"/>
             </w:pPr>
             <w:r>
-              <w:t>Adresse IP du client</w:t>
+              <w:t>Identifiant</w:t>
             </w:r>
           </w:p>
         </w:tc>
@@ -5704,7 +6137,7 @@
               <w:cnfStyle w:val="000000100000" w:firstRow="0" w:lastRow="0" w:firstColumn="0" w:lastColumn="0" w:oddVBand="0" w:evenVBand="0" w:oddHBand="1" w:evenHBand="0" w:firstRowFirstColumn="0" w:firstRowLastColumn="0" w:lastRowFirstColumn="0" w:lastRowLastColumn="0"/>
             </w:pPr>
             <w:r>
-              <w:t>VARCHAR(15)</w:t>
+              <w:t>INTEGER</w:t>
             </w:r>
           </w:p>
         </w:tc>
@@ -5729,9 +6162,6 @@
             <w:pPr>
               <w:cnfStyle w:val="000000100000" w:firstRow="0" w:lastRow="0" w:firstColumn="0" w:lastColumn="0" w:oddVBand="0" w:evenVBand="0" w:oddHBand="1" w:evenHBand="0" w:firstRowFirstColumn="0" w:firstRowLastColumn="0" w:lastRowFirstColumn="0" w:lastRowLastColumn="0"/>
             </w:pPr>
-            <w:r>
-              <w:t>IPv4</w:t>
-            </w:r>
           </w:p>
         </w:tc>
       </w:tr>
@@ -5743,7 +6173,7 @@
           </w:tcPr>
           <w:p>
             <w:r>
-              <w:t>LAST_ACCESS</w:t>
+              <w:t>FIRST_NAME</w:t>
             </w:r>
           </w:p>
         </w:tc>
@@ -5756,7 +6186,7 @@
               <w:cnfStyle w:val="000000000000" w:firstRow="0" w:lastRow="0" w:firstColumn="0" w:lastColumn="0" w:oddVBand="0" w:evenVBand="0" w:oddHBand="0" w:evenHBand="0" w:firstRowFirstColumn="0" w:firstRowLastColumn="0" w:lastRowFirstColumn="0" w:lastRowLastColumn="0"/>
             </w:pPr>
             <w:r>
-              <w:t>Date de dernier accès à la session</w:t>
+              <w:t>Prénom</w:t>
             </w:r>
           </w:p>
         </w:tc>
@@ -5769,7 +6199,7 @@
               <w:cnfStyle w:val="000000000000" w:firstRow="0" w:lastRow="0" w:firstColumn="0" w:lastColumn="0" w:oddVBand="0" w:evenVBand="0" w:oddHBand="0" w:evenHBand="0" w:firstRowFirstColumn="0" w:firstRowLastColumn="0" w:lastRowFirstColumn="0" w:lastRowLastColumn="0"/>
             </w:pPr>
             <w:r>
-              <w:t>DATE</w:t>
+              <w:t>CHAR(80)</w:t>
             </w:r>
           </w:p>
         </w:tc>
@@ -5808,7 +6238,7 @@
           </w:tcPr>
           <w:p>
             <w:r>
-              <w:t>LIFE_TIME</w:t>
+              <w:t>LAST_NAME</w:t>
             </w:r>
           </w:p>
         </w:tc>
@@ -5821,7 +6251,7 @@
               <w:cnfStyle w:val="000000100000" w:firstRow="0" w:lastRow="0" w:firstColumn="0" w:lastColumn="0" w:oddVBand="0" w:evenVBand="0" w:oddHBand="1" w:evenHBand="0" w:firstRowFirstColumn="0" w:firstRowLastColumn="0" w:lastRowFirstColumn="0" w:lastRowLastColumn="0"/>
             </w:pPr>
             <w:r>
-              <w:t>Temps de vie avant déconnexion</w:t>
+              <w:t>Nom</w:t>
             </w:r>
           </w:p>
         </w:tc>
@@ -5834,7 +6264,10 @@
               <w:cnfStyle w:val="000000100000" w:firstRow="0" w:lastRow="0" w:firstColumn="0" w:lastColumn="0" w:oddVBand="0" w:evenVBand="0" w:oddHBand="1" w:evenHBand="0" w:firstRowFirstColumn="0" w:firstRowLastColumn="0" w:lastRowFirstColumn="0" w:lastRowLastColumn="0"/>
             </w:pPr>
             <w:r>
-              <w:t>INTEGER</w:t>
+              <w:t>CHAR(80</w:t>
+            </w:r>
+            <w:r>
+              <w:t>)</w:t>
             </w:r>
           </w:p>
         </w:tc>
@@ -5870,7 +6303,7 @@
           </w:tcPr>
           <w:p>
             <w:r>
-              <w:t>LINK_PATH</w:t>
+              <w:t>BIRTH_DAY</w:t>
             </w:r>
           </w:p>
         </w:tc>
@@ -5883,7 +6316,7 @@
               <w:cnfStyle w:val="000000000000" w:firstRow="0" w:lastRow="0" w:firstColumn="0" w:lastColumn="0" w:oddVBand="0" w:evenVBand="0" w:oddHBand="0" w:evenHBand="0" w:firstRowFirstColumn="0" w:firstRowLastColumn="0" w:lastRowFirstColumn="0" w:lastRowLastColumn="0"/>
             </w:pPr>
             <w:r>
-              <w:t>Emplacement du lien symbolique dans le système de fichier (PUBLIC)</w:t>
+              <w:t>Date de naissance</w:t>
             </w:r>
           </w:p>
         </w:tc>
@@ -5896,10 +6329,7 @@
               <w:cnfStyle w:val="000000000000" w:firstRow="0" w:lastRow="0" w:firstColumn="0" w:lastColumn="0" w:oddVBand="0" w:evenVBand="0" w:oddHBand="0" w:evenHBand="0" w:firstRowFirstColumn="0" w:firstRowLastColumn="0" w:lastRowFirstColumn="0" w:lastRowLastColumn="0"/>
             </w:pPr>
             <w:r>
-              <w:t>CHAR(260</w:t>
-            </w:r>
-            <w:r>
-              <w:t>)</w:t>
+              <w:t>DATE</w:t>
             </w:r>
           </w:p>
         </w:tc>
@@ -5912,7 +6342,7 @@
               <w:cnfStyle w:val="000000000000" w:firstRow="0" w:lastRow="0" w:firstColumn="0" w:lastColumn="0" w:oddVBand="0" w:evenVBand="0" w:oddHBand="0" w:evenHBand="0" w:firstRowFirstColumn="0" w:firstRowLastColumn="0" w:lastRowFirstColumn="0" w:lastRowLastColumn="0"/>
             </w:pPr>
             <w:r>
-              <w:t>-</w:t>
+              <w:t>NOT NULL</w:t>
             </w:r>
           </w:p>
         </w:tc>
@@ -5924,101 +6354,6 @@
             <w:pPr>
               <w:cnfStyle w:val="000000000000" w:firstRow="0" w:lastRow="0" w:firstColumn="0" w:lastColumn="0" w:oddVBand="0" w:evenVBand="0" w:oddHBand="0" w:evenHBand="0" w:firstRowFirstColumn="0" w:firstRowLastColumn="0" w:lastRowFirstColumn="0" w:lastRowLastColumn="0"/>
             </w:pPr>
-          </w:p>
-        </w:tc>
-      </w:tr>
-    </w:tbl>
-    <w:p>
-      <w:pPr>
-        <w:pStyle w:val="Sous-titre"/>
-      </w:pPr>
-      <w:bookmarkStart w:id="16" w:name="_Toc334797617"/>
-      <w:r>
-        <w:t>USER_</w:t>
-      </w:r>
-      <w:r>
-        <w:t>IDENTITY</w:t>
-      </w:r>
-      <w:bookmarkEnd w:id="16"/>
-    </w:p>
-    <w:tbl>
-      <w:tblPr>
-        <w:tblStyle w:val="Listeclaire-Accent5"/>
-        <w:tblW w:w="5000" w:type="pct"/>
-        <w:tblLook w:val="04A0" w:firstRow="1" w:lastRow="0" w:firstColumn="1" w:lastColumn="0" w:noHBand="0" w:noVBand="1"/>
-      </w:tblPr>
-      <w:tblGrid>
-        <w:gridCol w:w="1857"/>
-        <w:gridCol w:w="1857"/>
-        <w:gridCol w:w="1858"/>
-        <w:gridCol w:w="1858"/>
-        <w:gridCol w:w="1858"/>
-      </w:tblGrid>
-      <w:tr>
-        <w:trPr>
-          <w:cnfStyle w:val="100000000000" w:firstRow="1" w:lastRow="0" w:firstColumn="0" w:lastColumn="0" w:oddVBand="0" w:evenVBand="0" w:oddHBand="0" w:evenHBand="0" w:firstRowFirstColumn="0" w:firstRowLastColumn="0" w:lastRowFirstColumn="0" w:lastRowLastColumn="0"/>
-        </w:trPr>
-        <w:tc>
-          <w:tcPr>
-            <w:cnfStyle w:val="001000000000" w:firstRow="0" w:lastRow="0" w:firstColumn="1" w:lastColumn="0" w:oddVBand="0" w:evenVBand="0" w:oddHBand="0" w:evenHBand="0" w:firstRowFirstColumn="0" w:firstRowLastColumn="0" w:lastRowFirstColumn="0" w:lastRowLastColumn="0"/>
-            <w:tcW w:w="1000" w:type="pct"/>
-          </w:tcPr>
-          <w:p>
-            <w:r>
-              <w:t>Attribut</w:t>
-            </w:r>
-          </w:p>
-        </w:tc>
-        <w:tc>
-          <w:tcPr>
-            <w:tcW w:w="1000" w:type="pct"/>
-          </w:tcPr>
-          <w:p>
-            <w:pPr>
-              <w:cnfStyle w:val="100000000000" w:firstRow="1" w:lastRow="0" w:firstColumn="0" w:lastColumn="0" w:oddVBand="0" w:evenVBand="0" w:oddHBand="0" w:evenHBand="0" w:firstRowFirstColumn="0" w:firstRowLastColumn="0" w:lastRowFirstColumn="0" w:lastRowLastColumn="0"/>
-            </w:pPr>
-            <w:r>
-              <w:t>Description</w:t>
-            </w:r>
-          </w:p>
-        </w:tc>
-        <w:tc>
-          <w:tcPr>
-            <w:tcW w:w="1000" w:type="pct"/>
-          </w:tcPr>
-          <w:p>
-            <w:pPr>
-              <w:cnfStyle w:val="100000000000" w:firstRow="1" w:lastRow="0" w:firstColumn="0" w:lastColumn="0" w:oddVBand="0" w:evenVBand="0" w:oddHBand="0" w:evenHBand="0" w:firstRowFirstColumn="0" w:firstRowLastColumn="0" w:lastRowFirstColumn="0" w:lastRowLastColumn="0"/>
-            </w:pPr>
-            <w:r>
-              <w:t>Type</w:t>
-            </w:r>
-          </w:p>
-        </w:tc>
-        <w:tc>
-          <w:tcPr>
-            <w:tcW w:w="1000" w:type="pct"/>
-          </w:tcPr>
-          <w:p>
-            <w:pPr>
-              <w:cnfStyle w:val="100000000000" w:firstRow="1" w:lastRow="0" w:firstColumn="0" w:lastColumn="0" w:oddVBand="0" w:evenVBand="0" w:oddHBand="0" w:evenHBand="0" w:firstRowFirstColumn="0" w:firstRowLastColumn="0" w:lastRowFirstColumn="0" w:lastRowLastColumn="0"/>
-            </w:pPr>
-            <w:r>
-              <w:t>Contrainte</w:t>
-            </w:r>
-          </w:p>
-        </w:tc>
-        <w:tc>
-          <w:tcPr>
-            <w:tcW w:w="1000" w:type="pct"/>
-          </w:tcPr>
-          <w:p>
-            <w:pPr>
-              <w:cnfStyle w:val="100000000000" w:firstRow="1" w:lastRow="0" w:firstColumn="0" w:lastColumn="0" w:oddVBand="0" w:evenVBand="0" w:oddHBand="0" w:evenHBand="0" w:firstRowFirstColumn="0" w:firstRowLastColumn="0" w:lastRowFirstColumn="0" w:lastRowLastColumn="0"/>
-            </w:pPr>
-            <w:r>
-              <w:t>Format</w:t>
-            </w:r>
           </w:p>
         </w:tc>
       </w:tr>
@@ -6033,263 +6368,6 @@
           </w:tcPr>
           <w:p>
             <w:r>
-              <w:t>IDENTITY_ID</w:t>
-            </w:r>
-          </w:p>
-        </w:tc>
-        <w:tc>
-          <w:tcPr>
-            <w:tcW w:w="1000" w:type="pct"/>
-          </w:tcPr>
-          <w:p>
-            <w:pPr>
-              <w:cnfStyle w:val="000000100000" w:firstRow="0" w:lastRow="0" w:firstColumn="0" w:lastColumn="0" w:oddVBand="0" w:evenVBand="0" w:oddHBand="1" w:evenHBand="0" w:firstRowFirstColumn="0" w:firstRowLastColumn="0" w:lastRowFirstColumn="0" w:lastRowLastColumn="0"/>
-            </w:pPr>
-            <w:r>
-              <w:t>Identifiant</w:t>
-            </w:r>
-          </w:p>
-        </w:tc>
-        <w:tc>
-          <w:tcPr>
-            <w:tcW w:w="1000" w:type="pct"/>
-          </w:tcPr>
-          <w:p>
-            <w:pPr>
-              <w:cnfStyle w:val="000000100000" w:firstRow="0" w:lastRow="0" w:firstColumn="0" w:lastColumn="0" w:oddVBand="0" w:evenVBand="0" w:oddHBand="1" w:evenHBand="0" w:firstRowFirstColumn="0" w:firstRowLastColumn="0" w:lastRowFirstColumn="0" w:lastRowLastColumn="0"/>
-            </w:pPr>
-            <w:r>
-              <w:t>INTEGER</w:t>
-            </w:r>
-          </w:p>
-        </w:tc>
-        <w:tc>
-          <w:tcPr>
-            <w:tcW w:w="1000" w:type="pct"/>
-          </w:tcPr>
-          <w:p>
-            <w:pPr>
-              <w:cnfStyle w:val="000000100000" w:firstRow="0" w:lastRow="0" w:firstColumn="0" w:lastColumn="0" w:oddVBand="0" w:evenVBand="0" w:oddHBand="1" w:evenHBand="0" w:firstRowFirstColumn="0" w:firstRowLastColumn="0" w:lastRowFirstColumn="0" w:lastRowLastColumn="0"/>
-            </w:pPr>
-            <w:r>
-              <w:t>PRIMARY KEY</w:t>
-            </w:r>
-          </w:p>
-        </w:tc>
-        <w:tc>
-          <w:tcPr>
-            <w:tcW w:w="1000" w:type="pct"/>
-          </w:tcPr>
-          <w:p>
-            <w:pPr>
-              <w:cnfStyle w:val="000000100000" w:firstRow="0" w:lastRow="0" w:firstColumn="0" w:lastColumn="0" w:oddVBand="0" w:evenVBand="0" w:oddHBand="1" w:evenHBand="0" w:firstRowFirstColumn="0" w:firstRowLastColumn="0" w:lastRowFirstColumn="0" w:lastRowLastColumn="0"/>
-            </w:pPr>
-          </w:p>
-        </w:tc>
-      </w:tr>
-      <w:tr>
-        <w:tc>
-          <w:tcPr>
-            <w:cnfStyle w:val="001000000000" w:firstRow="0" w:lastRow="0" w:firstColumn="1" w:lastColumn="0" w:oddVBand="0" w:evenVBand="0" w:oddHBand="0" w:evenHBand="0" w:firstRowFirstColumn="0" w:firstRowLastColumn="0" w:lastRowFirstColumn="0" w:lastRowLastColumn="0"/>
-            <w:tcW w:w="1000" w:type="pct"/>
-          </w:tcPr>
-          <w:p>
-            <w:r>
-              <w:t>FIRST_NAME</w:t>
-            </w:r>
-          </w:p>
-        </w:tc>
-        <w:tc>
-          <w:tcPr>
-            <w:tcW w:w="1000" w:type="pct"/>
-          </w:tcPr>
-          <w:p>
-            <w:pPr>
-              <w:cnfStyle w:val="000000000000" w:firstRow="0" w:lastRow="0" w:firstColumn="0" w:lastColumn="0" w:oddVBand="0" w:evenVBand="0" w:oddHBand="0" w:evenHBand="0" w:firstRowFirstColumn="0" w:firstRowLastColumn="0" w:lastRowFirstColumn="0" w:lastRowLastColumn="0"/>
-            </w:pPr>
-            <w:r>
-              <w:t>Prénom</w:t>
-            </w:r>
-          </w:p>
-        </w:tc>
-        <w:tc>
-          <w:tcPr>
-            <w:tcW w:w="1000" w:type="pct"/>
-          </w:tcPr>
-          <w:p>
-            <w:pPr>
-              <w:cnfStyle w:val="000000000000" w:firstRow="0" w:lastRow="0" w:firstColumn="0" w:lastColumn="0" w:oddVBand="0" w:evenVBand="0" w:oddHBand="0" w:evenHBand="0" w:firstRowFirstColumn="0" w:firstRowLastColumn="0" w:lastRowFirstColumn="0" w:lastRowLastColumn="0"/>
-            </w:pPr>
-            <w:r>
-              <w:t>CHAR(80)</w:t>
-            </w:r>
-          </w:p>
-        </w:tc>
-        <w:tc>
-          <w:tcPr>
-            <w:tcW w:w="1000" w:type="pct"/>
-          </w:tcPr>
-          <w:p>
-            <w:pPr>
-              <w:cnfStyle w:val="000000000000" w:firstRow="0" w:lastRow="0" w:firstColumn="0" w:lastColumn="0" w:oddVBand="0" w:evenVBand="0" w:oddHBand="0" w:evenHBand="0" w:firstRowFirstColumn="0" w:firstRowLastColumn="0" w:lastRowFirstColumn="0" w:lastRowLastColumn="0"/>
-            </w:pPr>
-            <w:r>
-              <w:t>NOT NULL</w:t>
-            </w:r>
-          </w:p>
-        </w:tc>
-        <w:tc>
-          <w:tcPr>
-            <w:tcW w:w="1000" w:type="pct"/>
-          </w:tcPr>
-          <w:p>
-            <w:pPr>
-              <w:cnfStyle w:val="000000000000" w:firstRow="0" w:lastRow="0" w:firstColumn="0" w:lastColumn="0" w:oddVBand="0" w:evenVBand="0" w:oddHBand="0" w:evenHBand="0" w:firstRowFirstColumn="0" w:firstRowLastColumn="0" w:lastRowFirstColumn="0" w:lastRowLastColumn="0"/>
-            </w:pPr>
-          </w:p>
-        </w:tc>
-      </w:tr>
-      <w:tr>
-        <w:trPr>
-          <w:cnfStyle w:val="000000100000" w:firstRow="0" w:lastRow="0" w:firstColumn="0" w:lastColumn="0" w:oddVBand="0" w:evenVBand="0" w:oddHBand="1" w:evenHBand="0" w:firstRowFirstColumn="0" w:firstRowLastColumn="0" w:lastRowFirstColumn="0" w:lastRowLastColumn="0"/>
-        </w:trPr>
-        <w:tc>
-          <w:tcPr>
-            <w:cnfStyle w:val="001000000000" w:firstRow="0" w:lastRow="0" w:firstColumn="1" w:lastColumn="0" w:oddVBand="0" w:evenVBand="0" w:oddHBand="0" w:evenHBand="0" w:firstRowFirstColumn="0" w:firstRowLastColumn="0" w:lastRowFirstColumn="0" w:lastRowLastColumn="0"/>
-            <w:tcW w:w="1000" w:type="pct"/>
-          </w:tcPr>
-          <w:p>
-            <w:r>
-              <w:t>LAST_NAME</w:t>
-            </w:r>
-          </w:p>
-        </w:tc>
-        <w:tc>
-          <w:tcPr>
-            <w:tcW w:w="1000" w:type="pct"/>
-          </w:tcPr>
-          <w:p>
-            <w:pPr>
-              <w:cnfStyle w:val="000000100000" w:firstRow="0" w:lastRow="0" w:firstColumn="0" w:lastColumn="0" w:oddVBand="0" w:evenVBand="0" w:oddHBand="1" w:evenHBand="0" w:firstRowFirstColumn="0" w:firstRowLastColumn="0" w:lastRowFirstColumn="0" w:lastRowLastColumn="0"/>
-            </w:pPr>
-            <w:r>
-              <w:t>Nom</w:t>
-            </w:r>
-          </w:p>
-        </w:tc>
-        <w:tc>
-          <w:tcPr>
-            <w:tcW w:w="1000" w:type="pct"/>
-          </w:tcPr>
-          <w:p>
-            <w:pPr>
-              <w:cnfStyle w:val="000000100000" w:firstRow="0" w:lastRow="0" w:firstColumn="0" w:lastColumn="0" w:oddVBand="0" w:evenVBand="0" w:oddHBand="1" w:evenHBand="0" w:firstRowFirstColumn="0" w:firstRowLastColumn="0" w:lastRowFirstColumn="0" w:lastRowLastColumn="0"/>
-            </w:pPr>
-            <w:r>
-              <w:t>CHAR(80</w:t>
-            </w:r>
-            <w:r>
-              <w:t>)</w:t>
-            </w:r>
-          </w:p>
-        </w:tc>
-        <w:tc>
-          <w:tcPr>
-            <w:tcW w:w="1000" w:type="pct"/>
-          </w:tcPr>
-          <w:p>
-            <w:pPr>
-              <w:cnfStyle w:val="000000100000" w:firstRow="0" w:lastRow="0" w:firstColumn="0" w:lastColumn="0" w:oddVBand="0" w:evenVBand="0" w:oddHBand="1" w:evenHBand="0" w:firstRowFirstColumn="0" w:firstRowLastColumn="0" w:lastRowFirstColumn="0" w:lastRowLastColumn="0"/>
-            </w:pPr>
-            <w:r>
-              <w:t>NOT NULL</w:t>
-            </w:r>
-          </w:p>
-        </w:tc>
-        <w:tc>
-          <w:tcPr>
-            <w:tcW w:w="1000" w:type="pct"/>
-          </w:tcPr>
-          <w:p>
-            <w:pPr>
-              <w:cnfStyle w:val="000000100000" w:firstRow="0" w:lastRow="0" w:firstColumn="0" w:lastColumn="0" w:oddVBand="0" w:evenVBand="0" w:oddHBand="1" w:evenHBand="0" w:firstRowFirstColumn="0" w:firstRowLastColumn="0" w:lastRowFirstColumn="0" w:lastRowLastColumn="0"/>
-            </w:pPr>
-          </w:p>
-        </w:tc>
-      </w:tr>
-      <w:tr>
-        <w:tc>
-          <w:tcPr>
-            <w:cnfStyle w:val="001000000000" w:firstRow="0" w:lastRow="0" w:firstColumn="1" w:lastColumn="0" w:oddVBand="0" w:evenVBand="0" w:oddHBand="0" w:evenHBand="0" w:firstRowFirstColumn="0" w:firstRowLastColumn="0" w:lastRowFirstColumn="0" w:lastRowLastColumn="0"/>
-            <w:tcW w:w="1000" w:type="pct"/>
-          </w:tcPr>
-          <w:p>
-            <w:r>
-              <w:t>BIRTH_DAY</w:t>
-            </w:r>
-          </w:p>
-        </w:tc>
-        <w:tc>
-          <w:tcPr>
-            <w:tcW w:w="1000" w:type="pct"/>
-          </w:tcPr>
-          <w:p>
-            <w:pPr>
-              <w:cnfStyle w:val="000000000000" w:firstRow="0" w:lastRow="0" w:firstColumn="0" w:lastColumn="0" w:oddVBand="0" w:evenVBand="0" w:oddHBand="0" w:evenHBand="0" w:firstRowFirstColumn="0" w:firstRowLastColumn="0" w:lastRowFirstColumn="0" w:lastRowLastColumn="0"/>
-            </w:pPr>
-            <w:r>
-              <w:t>Date de naissance</w:t>
-            </w:r>
-          </w:p>
-        </w:tc>
-        <w:tc>
-          <w:tcPr>
-            <w:tcW w:w="1000" w:type="pct"/>
-          </w:tcPr>
-          <w:p>
-            <w:pPr>
-              <w:cnfStyle w:val="000000000000" w:firstRow="0" w:lastRow="0" w:firstColumn="0" w:lastColumn="0" w:oddVBand="0" w:evenVBand="0" w:oddHBand="0" w:evenHBand="0" w:firstRowFirstColumn="0" w:firstRowLastColumn="0" w:lastRowFirstColumn="0" w:lastRowLastColumn="0"/>
-            </w:pPr>
-            <w:r>
-              <w:t>DATE</w:t>
-            </w:r>
-          </w:p>
-        </w:tc>
-        <w:tc>
-          <w:tcPr>
-            <w:tcW w:w="1000" w:type="pct"/>
-          </w:tcPr>
-          <w:p>
-            <w:pPr>
-              <w:cnfStyle w:val="000000000000" w:firstRow="0" w:lastRow="0" w:firstColumn="0" w:lastColumn="0" w:oddVBand="0" w:evenVBand="0" w:oddHBand="0" w:evenHBand="0" w:firstRowFirstColumn="0" w:firstRowLastColumn="0" w:lastRowFirstColumn="0" w:lastRowLastColumn="0"/>
-            </w:pPr>
-            <w:r>
-              <w:t>NOT NULL</w:t>
-            </w:r>
-          </w:p>
-        </w:tc>
-        <w:tc>
-          <w:tcPr>
-            <w:tcW w:w="1000" w:type="pct"/>
-          </w:tcPr>
-          <w:p>
-            <w:pPr>
-              <w:cnfStyle w:val="000000000000" w:firstRow="0" w:lastRow="0" w:firstColumn="0" w:lastColumn="0" w:oddVBand="0" w:evenVBand="0" w:oddHBand="0" w:evenHBand="0" w:firstRowFirstColumn="0" w:firstRowLastColumn="0" w:lastRowFirstColumn="0" w:lastRowLastColumn="0"/>
-            </w:pPr>
-          </w:p>
-        </w:tc>
-      </w:tr>
-      <w:tr>
-        <w:trPr>
-          <w:cnfStyle w:val="000000100000" w:firstRow="0" w:lastRow="0" w:firstColumn="0" w:lastColumn="0" w:oddVBand="0" w:evenVBand="0" w:oddHBand="1" w:evenHBand="0" w:firstRowFirstColumn="0" w:firstRowLastColumn="0" w:lastRowFirstColumn="0" w:lastRowLastColumn="0"/>
-        </w:trPr>
-        <w:tc>
-          <w:tcPr>
-            <w:cnfStyle w:val="001000000000" w:firstRow="0" w:lastRow="0" w:firstColumn="1" w:lastColumn="0" w:oddVBand="0" w:evenVBand="0" w:oddHBand="0" w:evenHBand="0" w:firstRowFirstColumn="0" w:firstRowLastColumn="0" w:lastRowFirstColumn="0" w:lastRowLastColumn="0"/>
-            <w:tcW w:w="1000" w:type="pct"/>
-          </w:tcPr>
-          <w:p>
-            <w:r>
               <w:t>SEX</w:t>
             </w:r>
           </w:p>
@@ -6349,14 +6427,14 @@
       <w:pPr>
         <w:pStyle w:val="Sous-titre"/>
       </w:pPr>
-      <w:bookmarkStart w:id="17" w:name="_Toc334797618"/>
+      <w:bookmarkStart w:id="16" w:name="_Toc334797618"/>
       <w:r>
         <w:t>USER_</w:t>
       </w:r>
       <w:r>
         <w:t>ADDRESS</w:t>
       </w:r>
-      <w:bookmarkEnd w:id="17"/>
+      <w:bookmarkEnd w:id="16"/>
     </w:p>
     <w:tbl>
       <w:tblPr>
@@ -6450,6 +6528,9 @@
           </w:tcPr>
           <w:p>
             <w:r>
+              <w:t>USER_</w:t>
+            </w:r>
+            <w:r>
               <w:t>ADDRESS_ID</w:t>
             </w:r>
           </w:p>
@@ -7026,24 +7107,24 @@
       <w:r>
         <w:br w:type="page"/>
       </w:r>
-      <w:bookmarkStart w:id="18" w:name="_Toc334797619"/>
-      <w:bookmarkStart w:id="19" w:name="_Toc347471833"/>
+      <w:bookmarkStart w:id="17" w:name="_Toc334797619"/>
+      <w:bookmarkStart w:id="18" w:name="_Toc347471833"/>
       <w:r>
         <w:lastRenderedPageBreak/>
         <w:t>Domaines</w:t>
       </w:r>
+      <w:bookmarkEnd w:id="17"/>
       <w:bookmarkEnd w:id="18"/>
+    </w:p>
+    <w:p>
+      <w:pPr>
+        <w:pStyle w:val="Sous-titre"/>
+      </w:pPr>
+      <w:bookmarkStart w:id="19" w:name="_Toc334797620"/>
+      <w:r>
+        <w:t>STREET_PREFIX</w:t>
+      </w:r>
       <w:bookmarkEnd w:id="19"/>
-    </w:p>
-    <w:p>
-      <w:pPr>
-        <w:pStyle w:val="Sous-titre"/>
-      </w:pPr>
-      <w:bookmarkStart w:id="20" w:name="_Toc334797620"/>
-      <w:r>
-        <w:t>STREET_PREFIX</w:t>
-      </w:r>
-      <w:bookmarkEnd w:id="20"/>
       <w:r>
         <w:t xml:space="preserve"> </w:t>
       </w:r>
@@ -7152,11 +7233,11 @@
       <w:pPr>
         <w:pStyle w:val="Sous-titre"/>
       </w:pPr>
-      <w:bookmarkStart w:id="21" w:name="_Toc334797621"/>
+      <w:bookmarkStart w:id="20" w:name="_Toc334797621"/>
       <w:r>
         <w:t>SEX</w:t>
       </w:r>
-      <w:bookmarkEnd w:id="21"/>
+      <w:bookmarkEnd w:id="20"/>
     </w:p>
     <w:p>
       <w:r>
@@ -7277,12 +7358,12 @@
       <w:pPr>
         <w:pStyle w:val="Titre2"/>
       </w:pPr>
-      <w:bookmarkStart w:id="22" w:name="_Toc347471834"/>
+      <w:bookmarkStart w:id="21" w:name="_Toc347471834"/>
       <w:r>
         <w:lastRenderedPageBreak/>
         <w:t>Formats</w:t>
       </w:r>
-      <w:bookmarkEnd w:id="22"/>
+      <w:bookmarkEnd w:id="21"/>
     </w:p>
     <w:p>
       <w:r>
@@ -7305,14 +7386,14 @@
       <w:r>
         <w:br w:type="page"/>
       </w:r>
-      <w:bookmarkStart w:id="23" w:name="_Toc334797622"/>
-      <w:bookmarkStart w:id="24" w:name="_Toc347471835"/>
+      <w:bookmarkStart w:id="22" w:name="_Toc334797622"/>
+      <w:bookmarkStart w:id="23" w:name="_Toc347471835"/>
       <w:r>
         <w:lastRenderedPageBreak/>
         <w:t>Relations</w:t>
       </w:r>
+      <w:bookmarkEnd w:id="22"/>
       <w:bookmarkEnd w:id="23"/>
-      <w:bookmarkEnd w:id="24"/>
       <w:r>
         <w:t xml:space="preserve"> </w:t>
       </w:r>
@@ -7672,13 +7753,13 @@
       <w:pPr>
         <w:pStyle w:val="Titre2"/>
       </w:pPr>
-      <w:bookmarkStart w:id="25" w:name="_Toc334797611"/>
-      <w:bookmarkStart w:id="26" w:name="_Toc347471836"/>
+      <w:bookmarkStart w:id="24" w:name="_Toc334797611"/>
+      <w:bookmarkStart w:id="25" w:name="_Toc347471836"/>
       <w:r>
         <w:t>Contraintes</w:t>
       </w:r>
+      <w:bookmarkEnd w:id="24"/>
       <w:bookmarkEnd w:id="25"/>
-      <w:bookmarkEnd w:id="26"/>
     </w:p>
     <w:p>
       <w:pPr>
@@ -7851,106 +7932,137 @@
       <w:r>
         <w:br w:type="page"/>
       </w:r>
-      <w:bookmarkStart w:id="27" w:name="_Toc334797623"/>
-      <w:bookmarkStart w:id="28" w:name="_Toc347471837"/>
+      <w:bookmarkStart w:id="26" w:name="_Toc334797623"/>
+      <w:bookmarkStart w:id="27" w:name="_Toc347471837"/>
       <w:r>
         <w:lastRenderedPageBreak/>
         <w:t>Operations système</w:t>
       </w:r>
+      <w:bookmarkEnd w:id="27"/>
+    </w:p>
+    <w:p>
+      <w:bookmarkStart w:id="28" w:name="_Toc334797624"/>
+      <w:bookmarkEnd w:id="26"/>
+      <w:r>
+        <w:t>Les opérations systèmes sont conçues sur le modèle UML.</w:t>
+      </w:r>
+    </w:p>
+    <w:p>
+      <w:r>
+        <w:t>Le document « </w:t>
+      </w:r>
+      <w:r>
+        <w:rPr>
+          <w:b/>
+        </w:rPr>
+        <w:t>mcd/</w:t>
+      </w:r>
+      <w:proofErr w:type="spellStart"/>
+      <w:r>
+        <w:rPr>
+          <w:b/>
+        </w:rPr>
+        <w:t>operations</w:t>
+      </w:r>
+      <w:r>
+        <w:rPr>
+          <w:b/>
+        </w:rPr>
+        <w:t>.m</w:t>
+      </w:r>
+      <w:r>
+        <w:rPr>
+          <w:b/>
+        </w:rPr>
+        <w:t>oo</w:t>
+      </w:r>
+      <w:proofErr w:type="spellEnd"/>
+      <w:r>
+        <w:t xml:space="preserve"> » propose une version schématisé des cas d’opération. [Vous pouvez ouvrir ce fichier avec le logiciel </w:t>
+      </w:r>
+      <w:proofErr w:type="spellStart"/>
+      <w:r>
+        <w:rPr>
+          <w:b/>
+        </w:rPr>
+        <w:t>PowerAMC</w:t>
+      </w:r>
+      <w:proofErr w:type="spellEnd"/>
+      <w:r>
+        <w:t xml:space="preserve"> de </w:t>
+      </w:r>
+      <w:r>
+        <w:rPr>
+          <w:b/>
+        </w:rPr>
+        <w:t>Sybase</w:t>
+      </w:r>
+      <w:r>
+        <w:t>]</w:t>
+      </w:r>
+      <w:r>
+        <w:t>.</w:t>
+      </w:r>
+    </w:p>
+    <w:p/>
+    <w:p>
+      <w:pPr>
+        <w:pStyle w:val="Titre2"/>
+      </w:pPr>
+      <w:bookmarkStart w:id="29" w:name="_Toc347471838"/>
+      <w:r>
+        <w:t>Acteurs</w:t>
+      </w:r>
       <w:bookmarkEnd w:id="28"/>
-    </w:p>
-    <w:p>
-      <w:bookmarkStart w:id="29" w:name="_Toc334797624"/>
-      <w:bookmarkEnd w:id="27"/>
-      <w:r>
-        <w:t>Les opérations systèmes sont conçues sur le modèle UML.</w:t>
-      </w:r>
-    </w:p>
-    <w:p>
-      <w:r>
-        <w:t>Le document « </w:t>
-      </w:r>
-      <w:r>
-        <w:rPr>
-          <w:b/>
-        </w:rPr>
-        <w:t>mcd/</w:t>
-      </w:r>
-      <w:proofErr w:type="spellStart"/>
-      <w:r>
-        <w:rPr>
-          <w:b/>
-        </w:rPr>
-        <w:t>operations</w:t>
-      </w:r>
-      <w:r>
-        <w:rPr>
-          <w:b/>
-        </w:rPr>
-        <w:t>.m</w:t>
-      </w:r>
-      <w:r>
-        <w:rPr>
-          <w:b/>
-        </w:rPr>
-        <w:t>oo</w:t>
-      </w:r>
-      <w:proofErr w:type="spellEnd"/>
-      <w:r>
-        <w:t xml:space="preserve"> » propose une version schématisé des cas d’opération. [Vous pouvez ouvrir ce fichier avec le logiciel </w:t>
-      </w:r>
-      <w:proofErr w:type="spellStart"/>
-      <w:r>
-        <w:rPr>
-          <w:b/>
-        </w:rPr>
-        <w:t>PowerAMC</w:t>
-      </w:r>
-      <w:proofErr w:type="spellEnd"/>
-      <w:r>
-        <w:t xml:space="preserve"> de </w:t>
-      </w:r>
-      <w:r>
-        <w:rPr>
-          <w:b/>
-        </w:rPr>
-        <w:t>Sybase</w:t>
-      </w:r>
-      <w:r>
-        <w:t>]</w:t>
-      </w:r>
-      <w:r>
-        <w:t>.</w:t>
-      </w:r>
-    </w:p>
-    <w:p/>
-    <w:p>
-      <w:pPr>
-        <w:pStyle w:val="Titre2"/>
-      </w:pPr>
-      <w:bookmarkStart w:id="30" w:name="_Toc347471838"/>
-      <w:r>
-        <w:t>Acteurs</w:t>
-      </w:r>
       <w:bookmarkEnd w:id="29"/>
+      <w:r>
+        <w:t xml:space="preserve"> </w:t>
+      </w:r>
+    </w:p>
+    <w:p>
+      <w:pPr>
+        <w:pStyle w:val="Titre3"/>
+      </w:pPr>
+      <w:bookmarkStart w:id="30" w:name="_Toc331179150"/>
+      <w:bookmarkStart w:id="31" w:name="_Toc334797625"/>
+      <w:bookmarkStart w:id="32" w:name="_Toc347471839"/>
+      <w:r>
+        <w:t>Visiteur</w:t>
+      </w:r>
       <w:bookmarkEnd w:id="30"/>
-      <w:r>
-        <w:t xml:space="preserve"> </w:t>
-      </w:r>
-    </w:p>
-    <w:p>
-      <w:pPr>
-        <w:pStyle w:val="Titre3"/>
-      </w:pPr>
-      <w:bookmarkStart w:id="31" w:name="_Toc331179150"/>
-      <w:bookmarkStart w:id="32" w:name="_Toc334797625"/>
-      <w:bookmarkStart w:id="33" w:name="_Toc347471839"/>
-      <w:r>
-        <w:t>Visiteur</w:t>
-      </w:r>
       <w:bookmarkEnd w:id="31"/>
       <w:bookmarkEnd w:id="32"/>
+    </w:p>
+    <w:p>
+      <w:pPr>
+        <w:rPr>
+          <w:rFonts w:eastAsia="Times New Roman" w:cs="Times New Roman"/>
+        </w:rPr>
+      </w:pPr>
+      <w:r>
+        <w:rPr>
+          <w:rFonts w:eastAsia="Times New Roman" w:cs="Times New Roman"/>
+        </w:rPr>
+        <w:t>U</w:t>
+      </w:r>
+      <w:r>
+        <w:rPr>
+          <w:rFonts w:eastAsia="Times New Roman" w:cs="Times New Roman"/>
+        </w:rPr>
+        <w:t>tilisateur non enregistré.</w:t>
+      </w:r>
+    </w:p>
+    <w:p>
+      <w:pPr>
+        <w:pStyle w:val="Titre3"/>
+      </w:pPr>
+      <w:bookmarkStart w:id="33" w:name="_Toc334797626"/>
+      <w:bookmarkStart w:id="34" w:name="_Toc347471840"/>
+      <w:r>
+        <w:t>Utilisateur</w:t>
+      </w:r>
       <w:bookmarkEnd w:id="33"/>
+      <w:bookmarkEnd w:id="34"/>
     </w:p>
     <w:p>
       <w:pPr>
@@ -7962,103 +8074,72 @@
         <w:rPr>
           <w:rFonts w:eastAsia="Times New Roman" w:cs="Times New Roman"/>
         </w:rPr>
-        <w:t>U</w:t>
+        <w:t xml:space="preserve">Utilisateur enregistré, </w:t>
       </w:r>
       <w:r>
         <w:rPr>
           <w:rFonts w:eastAsia="Times New Roman" w:cs="Times New Roman"/>
         </w:rPr>
-        <w:t>tilisateur non enregistré.</w:t>
+        <w:t xml:space="preserve">possédant </w:t>
+      </w:r>
+      <w:r>
+        <w:rPr>
+          <w:rFonts w:eastAsia="Times New Roman" w:cs="Times New Roman"/>
+        </w:rPr>
+        <w:t>un compte utilisateur</w:t>
+      </w:r>
+      <w:r>
+        <w:rPr>
+          <w:rFonts w:eastAsia="Times New Roman" w:cs="Times New Roman"/>
+        </w:rPr>
+        <w:t>.</w:t>
       </w:r>
     </w:p>
     <w:p>
       <w:pPr>
         <w:pStyle w:val="Titre3"/>
-      </w:pPr>
-      <w:bookmarkStart w:id="34" w:name="_Toc334797626"/>
-      <w:bookmarkStart w:id="35" w:name="_Toc347471840"/>
-      <w:r>
-        <w:t>Utilisateur</w:t>
-      </w:r>
-      <w:bookmarkEnd w:id="34"/>
+        <w:rPr>
+          <w:rFonts w:eastAsia="Times New Roman"/>
+        </w:rPr>
+      </w:pPr>
+      <w:bookmarkStart w:id="35" w:name="_Toc334797627"/>
+      <w:bookmarkStart w:id="36" w:name="_Toc347471841"/>
+      <w:r>
+        <w:rPr>
+          <w:rFonts w:eastAsia="Times New Roman"/>
+        </w:rPr>
+        <w:t>Administrateur</w:t>
+      </w:r>
       <w:bookmarkEnd w:id="35"/>
-    </w:p>
-    <w:p>
-      <w:pPr>
-        <w:rPr>
-          <w:rFonts w:eastAsia="Times New Roman" w:cs="Times New Roman"/>
-        </w:rPr>
-      </w:pPr>
-      <w:r>
-        <w:rPr>
-          <w:rFonts w:eastAsia="Times New Roman" w:cs="Times New Roman"/>
-        </w:rPr>
-        <w:t xml:space="preserve">Utilisateur enregistré, </w:t>
-      </w:r>
-      <w:r>
-        <w:rPr>
-          <w:rFonts w:eastAsia="Times New Roman" w:cs="Times New Roman"/>
-        </w:rPr>
-        <w:t xml:space="preserve">possédant </w:t>
-      </w:r>
-      <w:r>
-        <w:rPr>
-          <w:rFonts w:eastAsia="Times New Roman" w:cs="Times New Roman"/>
-        </w:rPr>
-        <w:t>un compte utilisateur</w:t>
-      </w:r>
-      <w:r>
-        <w:rPr>
-          <w:rFonts w:eastAsia="Times New Roman" w:cs="Times New Roman"/>
-        </w:rPr>
-        <w:t>.</w:t>
-      </w:r>
-    </w:p>
-    <w:p>
-      <w:pPr>
-        <w:pStyle w:val="Titre3"/>
-        <w:rPr>
-          <w:rFonts w:eastAsia="Times New Roman"/>
-        </w:rPr>
-      </w:pPr>
-      <w:bookmarkStart w:id="36" w:name="_Toc334797627"/>
-      <w:bookmarkStart w:id="37" w:name="_Toc347471841"/>
-      <w:r>
-        <w:rPr>
-          <w:rFonts w:eastAsia="Times New Roman"/>
-        </w:rPr>
-        <w:t>Administrateur</w:t>
-      </w:r>
       <w:bookmarkEnd w:id="36"/>
+    </w:p>
+    <w:p>
+      <w:r>
+        <w:t>Super-</w:t>
+      </w:r>
+      <w:r>
+        <w:t xml:space="preserve">Utilisateur </w:t>
+      </w:r>
+      <w:r>
+        <w:t>d</w:t>
+      </w:r>
+      <w:r>
+        <w:t>e l’interface de gestion.</w:t>
+      </w:r>
+    </w:p>
+    <w:p>
+      <w:bookmarkStart w:id="37" w:name="_Toc334797628"/>
+    </w:p>
+    <w:p>
+      <w:pPr>
+        <w:pStyle w:val="Titre2"/>
+      </w:pPr>
+      <w:bookmarkStart w:id="38" w:name="_Toc347471842"/>
+      <w:r>
+        <w:t>Système</w:t>
+      </w:r>
       <w:bookmarkEnd w:id="37"/>
-    </w:p>
-    <w:p>
-      <w:r>
-        <w:t>Super-</w:t>
-      </w:r>
-      <w:r>
-        <w:t xml:space="preserve">Utilisateur </w:t>
-      </w:r>
-      <w:r>
-        <w:t>d</w:t>
-      </w:r>
-      <w:r>
-        <w:t>e l’interface de gestion.</w:t>
-      </w:r>
-    </w:p>
-    <w:p>
-      <w:bookmarkStart w:id="38" w:name="_Toc334797628"/>
-    </w:p>
-    <w:p>
-      <w:pPr>
-        <w:pStyle w:val="Titre2"/>
-      </w:pPr>
-      <w:bookmarkStart w:id="39" w:name="_Toc347471842"/>
-      <w:r>
-        <w:t>Système</w:t>
-      </w:r>
       <w:bookmarkEnd w:id="38"/>
-      <w:bookmarkEnd w:id="39"/>
     </w:p>
     <w:p>
       <w:r>
@@ -8207,7 +8288,7 @@
         <w:tab/>
         <w:t>SQL</w:t>
       </w:r>
-      <w:bookmarkStart w:id="40" w:name="_Toc334797629"/>
+      <w:bookmarkStart w:id="39" w:name="_Toc334797629"/>
     </w:p>
     <w:p>
       <w:pPr>
@@ -8228,103 +8309,103 @@
       <w:pPr>
         <w:pStyle w:val="Titre2"/>
       </w:pPr>
-      <w:bookmarkStart w:id="41" w:name="_Toc347471843"/>
+      <w:bookmarkStart w:id="40" w:name="_Toc347471843"/>
       <w:r>
         <w:lastRenderedPageBreak/>
         <w:t>Résultats d’opération</w:t>
       </w:r>
+      <w:bookmarkEnd w:id="40"/>
+    </w:p>
+    <w:p>
+      <w:r>
+        <w:t xml:space="preserve">Les résultats d’opération sont basés sur le modèle du projet </w:t>
+      </w:r>
+      <w:proofErr w:type="spellStart"/>
+      <w:r>
+        <w:rPr>
+          <w:b/>
+        </w:rPr>
+        <w:t>WebframeWork</w:t>
+      </w:r>
+      <w:proofErr w:type="spellEnd"/>
+      <w:r>
+        <w:t>,</w:t>
+      </w:r>
+      <w:r>
+        <w:t xml:space="preserve"> </w:t>
+      </w:r>
+      <w:r>
+        <w:t>p</w:t>
+      </w:r>
+      <w:r>
+        <w:t>our plus de détails à ce sujet reportez-vous au document technique concerné.</w:t>
+      </w:r>
+    </w:p>
+    <w:p>
+      <w:r>
+        <w:t>Not</w:t>
+      </w:r>
+      <w:r>
+        <w:t>ez</w:t>
+      </w:r>
+      <w:r>
+        <w:t xml:space="preserve"> que </w:t>
+      </w:r>
+      <w:r>
+        <w:t>c</w:t>
+      </w:r>
+      <w:r>
+        <w:t>es codes d’erreurs viennent s’ajouter aux codes existant</w:t>
+      </w:r>
+      <w:r>
+        <w:t>s</w:t>
+      </w:r>
+      <w:r>
+        <w:t xml:space="preserve"> </w:t>
+      </w:r>
+      <w:r>
+        <w:t>du</w:t>
+      </w:r>
+      <w:r>
+        <w:t xml:space="preserve"> projet </w:t>
+      </w:r>
+      <w:r>
+        <w:rPr>
+          <w:b/>
+        </w:rPr>
+        <w:t>Webframework</w:t>
+      </w:r>
+      <w:r>
+        <w:t xml:space="preserve">. </w:t>
+      </w:r>
+      <w:r>
+        <w:t>C</w:t>
+      </w:r>
+      <w:r>
+        <w:t xml:space="preserve">ertains d’entre eux peuvent être </w:t>
+      </w:r>
+      <w:r>
+        <w:t>réutilisés</w:t>
+      </w:r>
+      <w:r>
+        <w:t xml:space="preserve"> dans ce projet</w:t>
+      </w:r>
+      <w:r>
+        <w:t>.</w:t>
+      </w:r>
+    </w:p>
+    <w:p>
+      <w:pPr>
+        <w:pStyle w:val="Titre3"/>
+      </w:pPr>
+      <w:bookmarkStart w:id="41" w:name="_Toc347471844"/>
+      <w:r>
+        <w:t xml:space="preserve">Détail </w:t>
+      </w:r>
+      <w:r>
+        <w:t>des codes</w:t>
+      </w:r>
       <w:bookmarkEnd w:id="41"/>
-    </w:p>
-    <w:p>
-      <w:r>
-        <w:t xml:space="preserve">Les résultats d’opération sont basés sur le modèle du projet </w:t>
-      </w:r>
-      <w:proofErr w:type="spellStart"/>
-      <w:r>
-        <w:rPr>
-          <w:b/>
-        </w:rPr>
-        <w:t>WebframeWork</w:t>
-      </w:r>
-      <w:proofErr w:type="spellEnd"/>
-      <w:r>
-        <w:t>,</w:t>
-      </w:r>
-      <w:r>
-        <w:t xml:space="preserve"> </w:t>
-      </w:r>
-      <w:r>
-        <w:t>p</w:t>
-      </w:r>
-      <w:r>
-        <w:t>our plus de détails à ce sujet reportez-vous au document technique concerné.</w:t>
-      </w:r>
-    </w:p>
-    <w:p>
-      <w:r>
-        <w:t>Not</w:t>
-      </w:r>
-      <w:r>
-        <w:t>ez</w:t>
-      </w:r>
-      <w:r>
-        <w:t xml:space="preserve"> que </w:t>
-      </w:r>
-      <w:r>
-        <w:t>c</w:t>
-      </w:r>
-      <w:r>
-        <w:t>es codes d’erreurs viennent s’ajouter aux codes existant</w:t>
-      </w:r>
-      <w:r>
-        <w:t>s</w:t>
-      </w:r>
-      <w:r>
-        <w:t xml:space="preserve"> </w:t>
-      </w:r>
-      <w:r>
-        <w:t>du</w:t>
-      </w:r>
-      <w:r>
-        <w:t xml:space="preserve"> projet </w:t>
-      </w:r>
-      <w:r>
-        <w:rPr>
-          <w:b/>
-        </w:rPr>
-        <w:t>Webframework</w:t>
-      </w:r>
-      <w:r>
-        <w:t xml:space="preserve">. </w:t>
-      </w:r>
-      <w:r>
-        <w:t>C</w:t>
-      </w:r>
-      <w:r>
-        <w:t xml:space="preserve">ertains d’entre eux peuvent être </w:t>
-      </w:r>
-      <w:r>
-        <w:t>réutilisés</w:t>
-      </w:r>
-      <w:r>
-        <w:t xml:space="preserve"> dans ce projet</w:t>
-      </w:r>
-      <w:r>
-        <w:t>.</w:t>
-      </w:r>
-    </w:p>
-    <w:p>
-      <w:pPr>
-        <w:pStyle w:val="Titre3"/>
-      </w:pPr>
-      <w:bookmarkStart w:id="42" w:name="_Toc347471844"/>
-      <w:r>
-        <w:t xml:space="preserve">Détail </w:t>
-      </w:r>
-      <w:r>
-        <w:t>des codes</w:t>
-      </w:r>
-      <w:bookmarkEnd w:id="42"/>
     </w:p>
     <w:p>
       <w:pPr>
@@ -8834,16 +8915,16 @@
       <w:pPr>
         <w:pStyle w:val="Titre2"/>
       </w:pPr>
-      <w:bookmarkStart w:id="43" w:name="_Toc347471845"/>
+      <w:bookmarkStart w:id="42" w:name="_Toc347471845"/>
       <w:r>
         <w:lastRenderedPageBreak/>
         <w:t>Cas d’utilisation</w:t>
       </w:r>
-      <w:bookmarkStart w:id="44" w:name="_Toc334797630"/>
-      <w:bookmarkEnd w:id="40"/>
-      <w:bookmarkEnd w:id="43"/>
-    </w:p>
-    <w:bookmarkEnd w:id="44"/>
+      <w:bookmarkStart w:id="43" w:name="_Toc334797630"/>
+      <w:bookmarkEnd w:id="39"/>
+      <w:bookmarkEnd w:id="42"/>
+    </w:p>
+    <w:bookmarkEnd w:id="43"/>
     <w:p>
       <w:r>
         <w:t>Les cas d’utilisations ou use cases, liste les procédures et leurs interactions avec le système.</w:t>
@@ -9451,12 +9532,12 @@
       <w:pPr>
         <w:pStyle w:val="Titre3"/>
       </w:pPr>
-      <w:bookmarkStart w:id="45" w:name="_Toc347471846"/>
+      <w:bookmarkStart w:id="44" w:name="_Toc347471846"/>
       <w:r>
         <w:lastRenderedPageBreak/>
         <w:t>Crée un utilisateur</w:t>
       </w:r>
-      <w:bookmarkEnd w:id="45"/>
+      <w:bookmarkEnd w:id="44"/>
     </w:p>
     <w:p>
       <w:r>
@@ -9755,16 +9836,16 @@
       <w:pPr>
         <w:pStyle w:val="Titre3"/>
       </w:pPr>
-      <w:bookmarkStart w:id="46" w:name="_Toc334797631"/>
+      <w:bookmarkStart w:id="45" w:name="_Toc334797631"/>
       <w:r>
         <w:br w:type="page"/>
       </w:r>
-      <w:bookmarkStart w:id="47" w:name="_Toc347471847"/>
+      <w:bookmarkStart w:id="46" w:name="_Toc347471847"/>
       <w:r>
         <w:lastRenderedPageBreak/>
         <w:t>Inscrit un utilisateur</w:t>
       </w:r>
-      <w:bookmarkEnd w:id="47"/>
+      <w:bookmarkEnd w:id="46"/>
     </w:p>
     <w:p>
       <w:r>
@@ -10140,8 +10221,8 @@
           <w:color w:val="4F81BD" w:themeColor="accent1"/>
         </w:rPr>
       </w:pPr>
-      <w:bookmarkStart w:id="48" w:name="_Toc334797635"/>
-      <w:bookmarkEnd w:id="46"/>
+      <w:bookmarkStart w:id="47" w:name="_Toc334797635"/>
+      <w:bookmarkEnd w:id="45"/>
       <w:r>
         <w:br w:type="page"/>
       </w:r>
@@ -10150,13 +10231,13 @@
       <w:pPr>
         <w:pStyle w:val="Titre3"/>
       </w:pPr>
-      <w:bookmarkStart w:id="49" w:name="_Toc347471848"/>
+      <w:bookmarkStart w:id="48" w:name="_Toc347471848"/>
       <w:r>
         <w:lastRenderedPageBreak/>
         <w:t>Active un utilisateur</w:t>
       </w:r>
+      <w:bookmarkEnd w:id="47"/>
       <w:bookmarkEnd w:id="48"/>
-      <w:bookmarkEnd w:id="49"/>
     </w:p>
     <w:p>
       <w:r>
@@ -10652,12 +10733,12 @@
       <w:pPr>
         <w:pStyle w:val="Titre3"/>
       </w:pPr>
-      <w:bookmarkStart w:id="50" w:name="_Toc347471849"/>
+      <w:bookmarkStart w:id="49" w:name="_Toc347471849"/>
       <w:r>
         <w:lastRenderedPageBreak/>
         <w:t>Supprime un utilisateur</w:t>
       </w:r>
-      <w:bookmarkEnd w:id="50"/>
+      <w:bookmarkEnd w:id="49"/>
     </w:p>
     <w:p>
       <w:r>
@@ -10943,7 +11024,7 @@
       <w:pPr>
         <w:pStyle w:val="Titre3"/>
       </w:pPr>
-      <w:bookmarkStart w:id="51" w:name="_Toc347471850"/>
+      <w:bookmarkStart w:id="50" w:name="_Toc347471850"/>
       <w:r>
         <w:lastRenderedPageBreak/>
         <w:t>C</w:t>
@@ -10966,7 +11047,7 @@
       <w:r>
         <w:t>)</w:t>
       </w:r>
-      <w:bookmarkEnd w:id="51"/>
+      <w:bookmarkEnd w:id="50"/>
     </w:p>
     <w:p>
       <w:r>
@@ -11472,7 +11553,7 @@
       <w:pPr>
         <w:pStyle w:val="Titre3"/>
       </w:pPr>
-      <w:bookmarkStart w:id="52" w:name="_Toc347471851"/>
+      <w:bookmarkStart w:id="51" w:name="_Toc347471851"/>
       <w:r>
         <w:lastRenderedPageBreak/>
         <w:t>C</w:t>
@@ -11486,7 +11567,7 @@
       <w:r>
         <w:t>(nouvelle session)</w:t>
       </w:r>
-      <w:bookmarkEnd w:id="52"/>
+      <w:bookmarkEnd w:id="51"/>
     </w:p>
     <w:p>
       <w:r>
@@ -11959,20 +12040,43 @@
         <w:t xml:space="preserve"> le répertoire</w:t>
       </w:r>
       <w:r>
-        <w:t xml:space="preserve"> du dossier client portant le nom de cet utilisateur (</w:t>
-      </w:r>
+        <w:t xml:space="preserve"> </w:t>
+      </w:r>
+      <w:bookmarkStart w:id="52" w:name="_GoBack"/>
+      <w:bookmarkEnd w:id="52"/>
+      <w:r>
+        <w:t>client portant le nom de cet utilisateur (</w:t>
+      </w:r>
+      <w:proofErr w:type="spellStart"/>
       <w:r>
         <w:rPr>
           <w:rStyle w:val="Accentuation"/>
         </w:rPr>
-        <w:t xml:space="preserve">procédure </w:t>
-      </w:r>
-      <w:proofErr w:type="spellStart"/>
+        <w:t>client</w:t>
+      </w:r>
       <w:r>
         <w:rPr>
           <w:rStyle w:val="Accentuation"/>
         </w:rPr>
-        <w:t>clientLinkData</w:t>
+        <w:t>_l</w:t>
+      </w:r>
+      <w:r>
+        <w:rPr>
+          <w:rStyle w:val="Accentuation"/>
+        </w:rPr>
+        <w:t>ink</w:t>
+      </w:r>
+      <w:r>
+        <w:rPr>
+          <w:rStyle w:val="Accentuation"/>
+        </w:rPr>
+        <w:t>_d</w:t>
+      </w:r>
+      <w:r>
+        <w:rPr>
+          <w:rStyle w:val="Accentuation"/>
+        </w:rPr>
+        <w:t>ata</w:t>
       </w:r>
       <w:proofErr w:type="spellEnd"/>
       <w:r>
@@ -11996,14 +12100,18 @@
       <w:r>
         <w:t xml:space="preserve"> (</w:t>
       </w:r>
-      <w:proofErr w:type="spellStart"/>
       <w:r>
         <w:rPr>
           <w:rStyle w:val="Accentuation"/>
         </w:rPr>
-        <w:t>userCloseConnection</w:t>
-      </w:r>
-      <w:proofErr w:type="spellEnd"/>
+        <w:t>user</w:t>
+      </w:r>
+      <w:r>
+        <w:rPr>
+          <w:rStyle w:val="Accentuation"/>
+        </w:rPr>
+        <w:t>_disconnect_account</w:t>
+      </w:r>
       <w:r>
         <w:t>)</w:t>
       </w:r>
@@ -12012,6 +12120,33 @@
       </w:r>
       <w:r>
         <w:t>estimée (date actuelle + temps de vie)</w:t>
+      </w:r>
+    </w:p>
+    <w:p>
+      <w:pPr>
+        <w:pStyle w:val="Paragraphedeliste"/>
+        <w:numPr>
+          <w:ilvl w:val="0"/>
+          <w:numId w:val="18"/>
+        </w:numPr>
+      </w:pPr>
+      <w:r>
+        <w:t xml:space="preserve">Définit l’identificateur de connexion dans le cookie </w:t>
+      </w:r>
+      <w:r>
+        <w:t>de navigateur</w:t>
+      </w:r>
+      <w:r>
+        <w:t xml:space="preserve"> &lt;</w:t>
+      </w:r>
+      <w:r>
+        <w:rPr>
+          <w:rStyle w:val="notationCar"/>
+        </w:rPr>
+        <w:t>wfw_user_cid</w:t>
+      </w:r>
+      <w:r>
+        <w:t>&gt;</w:t>
       </w:r>
     </w:p>
     <w:p>
@@ -16395,7 +16530,7 @@
         <v:path o:extrusionok="f" gradientshapeok="t" o:connecttype="rect"/>
         <o:lock v:ext="edit" aspectratio="t"/>
       </v:shapetype>
-      <v:shape id="_x0000_i1078" type="#_x0000_t75" style="width:133.7pt;height:140.15pt" o:bullet="t">
+      <v:shape id="_x0000_i1086" type="#_x0000_t75" style="width:134.3pt;height:139.85pt" o:bullet="t">
         <v:imagedata r:id="rId1" o:title="MC900199871[1]"/>
       </v:shape>
     </w:pict>
@@ -20985,7 +21120,44 @@
 </file>
 
 <file path=word/glossary/document.xml><?xml version="1.0" encoding="utf-8"?>
-<w:glossaryDocument xmlns:wpc="http://schemas.microsoft.com/office/word/2010/wordprocessingCanvas" xmlns:mc="http://schemas.openxmlformats.org/markup-compatibility/2006" xmlns:o="urn:schemas-microsoft-com:office:office" xmlns:r="http://schemas.openxmlformats.org/officeDocument/2006/relationships" xmlns:m="http://schemas.openxmlformats.org/officeDocument/2006/math" xmlns:v="urn:schemas-microsoft-com:vml" xmlns:wp14="http://schemas.microsoft.com/office/word/2010/wordprocessingDrawing" xmlns:wp="http://schemas.openxmlformats.org/drawingml/2006/wordprocessingDrawing" xmlns:w10="urn:schemas-microsoft-com:office:word" xmlns:w="http://schemas.openxmlformats.org/wordprocessingml/2006/main" xmlns:w14="http://schemas.microsoft.com/office/word/2010/wordml" xmlns:wpg="http://schemas.microsoft.com/office/word/2010/wordprocessingGroup" xmlns:wpi="http://schemas.microsoft.com/office/word/2010/wordprocessingInk" xmlns:wne="http://schemas.microsoft.com/office/word/2006/wordml" xmlns:wps="http://schemas.microsoft.com/office/word/2010/wordprocessingShape" mc:Ignorable="w14 wp14"/>
+<w:glossaryDocument xmlns:wpc="http://schemas.microsoft.com/office/word/2010/wordprocessingCanvas" xmlns:mc="http://schemas.openxmlformats.org/markup-compatibility/2006" xmlns:o="urn:schemas-microsoft-com:office:office" xmlns:r="http://schemas.openxmlformats.org/officeDocument/2006/relationships" xmlns:m="http://schemas.openxmlformats.org/officeDocument/2006/math" xmlns:v="urn:schemas-microsoft-com:vml" xmlns:wp14="http://schemas.microsoft.com/office/word/2010/wordprocessingDrawing" xmlns:wp="http://schemas.openxmlformats.org/drawingml/2006/wordprocessingDrawing" xmlns:w10="urn:schemas-microsoft-com:office:word" xmlns:w="http://schemas.openxmlformats.org/wordprocessingml/2006/main" xmlns:w14="http://schemas.microsoft.com/office/word/2010/wordml" xmlns:wpg="http://schemas.microsoft.com/office/word/2010/wordprocessingGroup" xmlns:wpi="http://schemas.microsoft.com/office/word/2010/wordprocessingInk" xmlns:wne="http://schemas.microsoft.com/office/word/2006/wordml" xmlns:wps="http://schemas.microsoft.com/office/word/2010/wordprocessingShape" mc:Ignorable="w14 wp14">
+  <w:docParts>
+    <w:docPart>
+      <w:docPartPr>
+        <w:name w:val="8B7F6B1AAD0E44E0B5CEDC267C9C963B"/>
+        <w:category>
+          <w:name w:val="Général"/>
+          <w:gallery w:val="placeholder"/>
+        </w:category>
+        <w:types>
+          <w:type w:val="bbPlcHdr"/>
+        </w:types>
+        <w:behaviors>
+          <w:behavior w:val="content"/>
+        </w:behaviors>
+        <w:guid w:val="{35A05231-B7F1-4885-9D3E-1A124B1C79ED}"/>
+      </w:docPartPr>
+      <w:docPartBody>
+        <w:p>
+          <w:pPr>
+            <w:pStyle w:val="8B7F6B1AAD0E44E0B5CEDC267C9C963B"/>
+          </w:pPr>
+          <w:r>
+            <w:rPr>
+              <w:rFonts w:asciiTheme="majorHAnsi" w:eastAsiaTheme="majorEastAsia" w:hAnsiTheme="majorHAnsi" w:cstheme="majorBidi"/>
+              <w:b/>
+              <w:bCs/>
+              <w:color w:val="365F91" w:themeColor="accent1" w:themeShade="BF"/>
+              <w:sz w:val="48"/>
+              <w:szCs w:val="48"/>
+            </w:rPr>
+            <w:t>[Tapez le titre du document]</w:t>
+          </w:r>
+        </w:p>
+      </w:docPartBody>
+    </w:docPart>
+  </w:docParts>
+</w:glossaryDocument>
 </file>
 
 <file path=word/glossary/fontTable.xml><?xml version="1.0" encoding="utf-8"?>
@@ -21315,6 +21487,10 @@
   <w:style w:type="paragraph" w:customStyle="1" w:styleId="E8CEC826ED704B0D9A32A1C622B3AC66">
     <w:name w:val="E8CEC826ED704B0D9A32A1C622B3AC66"/>
     <w:rsid w:val="00FE305E"/>
+  </w:style>
+  <w:style w:type="paragraph" w:customStyle="1" w:styleId="18F27C658475431B8A60793913516563">
+    <w:name w:val="18F27C658475431B8A60793913516563"/>
+    <w:rsid w:val="000358D8"/>
   </w:style>
 </w:styles>
 </file>
@@ -21824,7 +22000,7 @@
 </file>
 
 <file path=customXml/itemProps2.xml><?xml version="1.0" encoding="utf-8"?>
-<ds:datastoreItem xmlns:ds="http://schemas.openxmlformats.org/officeDocument/2006/customXml" ds:itemID="{03FF0F72-CCB1-47B9-A5AC-9B3D79AA0C1B}">
+<ds:datastoreItem xmlns:ds="http://schemas.openxmlformats.org/officeDocument/2006/customXml" ds:itemID="{FEBF186A-3F49-46AF-AEFB-8F4E4E9AE48F}">
   <ds:schemaRefs>
     <ds:schemaRef ds:uri="http://schemas.openxmlformats.org/officeDocument/2006/bibliography"/>
   </ds:schemaRefs>

</xml_diff>

<commit_message>
update templates with new result members
</commit_message>
<xml_diff>
--- a/documents/dossier technique.docx
+++ b/documents/dossier technique.docx
@@ -108,6 +108,7 @@
                 <w:dataBinding w:prefixMappings="xmlns:ns0='http://schemas.openxmlformats.org/package/2006/metadata/core-properties' xmlns:ns1='http://purl.org/dc/elements/1.1/'" w:xpath="/ns0:coreProperties[1]/ns1:subject[1]" w:storeItemID="{6C3C8BC8-F283-45AE-878A-BAB7291924A1}"/>
                 <w:text/>
               </w:sdtPr>
+              <w:sdtEndPr/>
               <w:sdtContent>
                 <w:tc>
                   <w:tcPr>
@@ -160,6 +161,7 @@
                 <w:dataBinding w:prefixMappings="xmlns:ns0='http://schemas.microsoft.com/office/2006/coverPageProps'" w:xpath="/ns0:CoverPageProperties[1]/ns0:Abstract[1]" w:storeItemID="{55AF091B-3C7A-41E3-B477-F2FDAA23CFDA}"/>
                 <w:text/>
               </w:sdtPr>
+              <w:sdtEndPr/>
               <w:sdtContent>
                 <w:tc>
                   <w:tcPr>
@@ -201,6 +203,7 @@
                 <w:dataBinding w:prefixMappings="xmlns:ns0='http://schemas.openxmlformats.org/package/2006/metadata/core-properties' xmlns:ns1='http://purl.org/dc/elements/1.1/'" w:xpath="/ns0:coreProperties[1]/ns1:creator[1]" w:storeItemID="{6C3C8BC8-F283-45AE-878A-BAB7291924A1}"/>
                 <w:text/>
               </w:sdtPr>
+              <w:sdtEndPr/>
               <w:sdtContent>
                 <w:tc>
                   <w:tcPr>
@@ -243,6 +246,7 @@
                   <w:calendar w:val="gregorian"/>
                 </w:date>
               </w:sdtPr>
+              <w:sdtEndPr/>
               <w:sdtContent>
                 <w:tc>
                   <w:tcPr>
@@ -372,7 +376,7 @@
               <w:noProof/>
             </w:rPr>
             <w:pict>
-              <v:group id="_x0000_s1053" style="position:absolute;margin-left:2414.6pt;margin-top:0;width:264.55pt;height:690.65pt;z-index:251660288;mso-position-horizontal:right;mso-position-horizontal-relative:page;mso-position-vertical:bottom;mso-position-vertical-relative:page" coordorigin="5531,1258" coordsize="5291,13813">
+              <v:group id="_x0000_s1053" style="position:absolute;margin-left:2627.95pt;margin-top:0;width:264.55pt;height:690.65pt;z-index:251660288;mso-position-horizontal:right;mso-position-horizontal-relative:page;mso-position-vertical:bottom;mso-position-vertical-relative:page" coordorigin="5531,1258" coordsize="5291,13813">
                 <v:shape id="_x0000_s1054" type="#_x0000_t32" style="position:absolute;left:6519;top:1258;width:4303;height:10040;flip:x" o:connectortype="straight" strokecolor="#a7bfde [1620]"/>
                 <v:group id="_x0000_s1055" style="position:absolute;left:5531;top:9226;width:5291;height:5845" coordorigin="5531,9226" coordsize="5291,5845">
                   <v:shape id="_x0000_s1056" style="position:absolute;left:5531;top:9226;width:5291;height:5845;mso-position-horizontal-relative:text;mso-position-vertical-relative:text;mso-width-relative:page;mso-height-relative:page" coordsize="6418,6670" path="m6418,1185r,5485l1809,6669c974,5889,,3958,1407,1987hfc2830,,5591,411,6418,1185haxe" fillcolor="#a7bfde [1620]" stroked="f">
@@ -414,6 +418,7 @@
           <w:docPartUnique/>
         </w:docPartObj>
       </w:sdtPr>
+      <w:sdtEndPr/>
       <w:sdtContent>
         <w:p>
           <w:pPr>
@@ -4088,10 +4093,7 @@
         <w:t xml:space="preserve">Ce fichier permet de générer le </w:t>
       </w:r>
       <w:r>
-        <w:t>modèle orienté objet</w:t>
-      </w:r>
-      <w:r>
-        <w:t xml:space="preserve"> </w:t>
+        <w:t xml:space="preserve">modèle orienté objet </w:t>
       </w:r>
       <w:r>
         <w:t>et</w:t>
@@ -5126,11 +5128,9 @@
             <w:pPr>
               <w:cnfStyle w:val="000000100000" w:firstRow="0" w:lastRow="0" w:firstColumn="0" w:lastColumn="0" w:oddVBand="0" w:evenVBand="0" w:oddHBand="1" w:evenHBand="0" w:firstRowFirstColumn="0" w:firstRowLastColumn="0" w:lastRowFirstColumn="0" w:lastRowLastColumn="0"/>
             </w:pPr>
-            <w:proofErr w:type="spellStart"/>
             <w:r>
               <w:t>Integer</w:t>
             </w:r>
-            <w:proofErr w:type="spellEnd"/>
           </w:p>
         </w:tc>
       </w:tr>
@@ -7932,17 +7932,17 @@
       <w:r>
         <w:br w:type="page"/>
       </w:r>
-      <w:bookmarkStart w:id="26" w:name="_Toc334797623"/>
-      <w:bookmarkStart w:id="27" w:name="_Toc347471837"/>
+      <w:bookmarkStart w:id="26" w:name="_Toc347471837"/>
+      <w:bookmarkStart w:id="27" w:name="_Toc334797623"/>
       <w:r>
         <w:lastRenderedPageBreak/>
         <w:t>Operations système</w:t>
       </w:r>
+      <w:bookmarkEnd w:id="26"/>
+    </w:p>
+    <w:p>
+      <w:bookmarkStart w:id="28" w:name="_Toc334797624"/>
       <w:bookmarkEnd w:id="27"/>
-    </w:p>
-    <w:p>
-      <w:bookmarkStart w:id="28" w:name="_Toc334797624"/>
-      <w:bookmarkEnd w:id="26"/>
       <w:r>
         <w:t>Les opérations systèmes sont conçues sur le modèle UML.</w:t>
       </w:r>
@@ -8382,7 +8382,13 @@
         <w:t>C</w:t>
       </w:r>
       <w:r>
-        <w:t xml:space="preserve">ertains d’entre eux peuvent être </w:t>
+        <w:t>ertains d’</w:t>
+      </w:r>
+      <w:r>
+        <w:t>entre</w:t>
+      </w:r>
+      <w:r>
+        <w:t xml:space="preserve"> eux peuvent être </w:t>
       </w:r>
       <w:r>
         <w:t>réutilisés</w:t>
@@ -8883,6 +8889,87 @@
     </w:p>
     <w:p>
       <w:pPr>
+        <w:pStyle w:val="Sansinterligne"/>
+        <w:rPr>
+          <w:sz w:val="18"/>
+        </w:rPr>
+      </w:pPr>
+      <w:r>
+        <w:rPr>
+          <w:sz w:val="18"/>
+        </w:rPr>
+        <w:t>ERR_FAILED</w:t>
+      </w:r>
+      <w:r>
+        <w:rPr>
+          <w:sz w:val="18"/>
+        </w:rPr>
+        <w:tab/>
+        <w:t>USER_CONNECTION_NOT_</w:t>
+      </w:r>
+      <w:r>
+        <w:rPr>
+          <w:sz w:val="18"/>
+        </w:rPr>
+        <w:t>EXISTS</w:t>
+      </w:r>
+      <w:r>
+        <w:rPr>
+          <w:sz w:val="18"/>
+        </w:rPr>
+        <w:tab/>
+      </w:r>
+      <w:r>
+        <w:rPr>
+          <w:sz w:val="18"/>
+        </w:rPr>
+        <w:t>La connexion n’existe pas</w:t>
+      </w:r>
+    </w:p>
+    <w:p>
+      <w:pPr>
+        <w:pStyle w:val="Sansinterligne"/>
+        <w:rPr>
+          <w:sz w:val="18"/>
+        </w:rPr>
+      </w:pPr>
+      <w:r>
+        <w:rPr>
+          <w:sz w:val="18"/>
+        </w:rPr>
+        <w:t>ERR_FAILED</w:t>
+      </w:r>
+      <w:r>
+        <w:rPr>
+          <w:sz w:val="18"/>
+        </w:rPr>
+        <w:tab/>
+        <w:t>USER_CONNECTION_IP_REFUSED</w:t>
+      </w:r>
+      <w:r>
+        <w:rPr>
+          <w:sz w:val="18"/>
+        </w:rPr>
+        <w:tab/>
+      </w:r>
+      <w:r>
+        <w:rPr>
+          <w:sz w:val="18"/>
+        </w:rPr>
+        <w:t>L’Adresse IP ne correspond pas</w:t>
+      </w:r>
+    </w:p>
+    <w:p>
+      <w:pPr>
+        <w:pStyle w:val="Sansinterligne"/>
+        <w:rPr>
+          <w:sz w:val="18"/>
+        </w:rPr>
+      </w:pPr>
+    </w:p>
+    <w:p>
+      <w:pPr>
+        <w:pStyle w:val="Sansinterligne"/>
         <w:tabs>
           <w:tab w:val="left" w:pos="1418"/>
           <w:tab w:val="left" w:pos="4253"/>
@@ -8891,6 +8978,43 @@
           <w:sz w:val="18"/>
         </w:rPr>
       </w:pPr>
+      <w:r>
+        <w:rPr>
+          <w:sz w:val="18"/>
+        </w:rPr>
+        <w:t>ERR_</w:t>
+      </w:r>
+      <w:r>
+        <w:rPr>
+          <w:sz w:val="18"/>
+        </w:rPr>
+        <w:t>SYSTEM</w:t>
+      </w:r>
+      <w:r>
+        <w:rPr>
+          <w:sz w:val="18"/>
+        </w:rPr>
+        <w:tab/>
+      </w:r>
+      <w:r>
+        <w:rPr>
+          <w:sz w:val="18"/>
+        </w:rPr>
+        <w:t>SYS_TASK_UPDATE</w:t>
+      </w:r>
+      <w:r>
+        <w:rPr>
+          <w:sz w:val="18"/>
+        </w:rPr>
+        <w:tab/>
+        <w:t>La tâc</w:t>
+      </w:r>
+      <w:r>
+        <w:rPr>
+          <w:sz w:val="18"/>
+        </w:rPr>
+        <w:t>he ne peut pas être mise à jour</w:t>
+      </w:r>
     </w:p>
     <w:p>
       <w:pPr>
@@ -11180,11 +11304,9 @@
           <w:numId w:val="13"/>
         </w:numPr>
       </w:pPr>
-      <w:proofErr w:type="spellStart"/>
       <w:r>
         <w:t>Integer</w:t>
       </w:r>
-      <w:proofErr w:type="spellEnd"/>
       <w:r>
         <w:tab/>
       </w:r>
@@ -11709,11 +11831,9 @@
           <w:numId w:val="13"/>
         </w:numPr>
       </w:pPr>
-      <w:proofErr w:type="spellStart"/>
       <w:r>
         <w:t>Integer</w:t>
       </w:r>
-      <w:proofErr w:type="spellEnd"/>
       <w:r>
         <w:tab/>
       </w:r>
@@ -12040,12 +12160,7 @@
         <w:t xml:space="preserve"> le répertoire</w:t>
       </w:r>
       <w:r>
-        <w:t xml:space="preserve"> </w:t>
-      </w:r>
-      <w:bookmarkStart w:id="52" w:name="_GoBack"/>
-      <w:bookmarkEnd w:id="52"/>
-      <w:r>
-        <w:t>client portant le nom de cet utilisateur (</w:t>
+        <w:t xml:space="preserve"> client portant le nom de cet utilisateur (</w:t>
       </w:r>
       <w:proofErr w:type="spellStart"/>
       <w:r>
@@ -12156,21 +12271,18 @@
       <w:r>
         <w:br w:type="page"/>
       </w:r>
-      <w:bookmarkStart w:id="53" w:name="_Toc347471852"/>
+      <w:bookmarkStart w:id="52" w:name="_Toc347471852"/>
       <w:r>
         <w:lastRenderedPageBreak/>
-        <w:t>Actualise</w:t>
-      </w:r>
-      <w:r>
-        <w:t xml:space="preserve"> l’état </w:t>
-      </w:r>
-      <w:r>
-        <w:t>d’une</w:t>
+        <w:t xml:space="preserve">Maintient </w:t>
+      </w:r>
+      <w:r>
+        <w:t>une</w:t>
       </w:r>
       <w:r>
         <w:t xml:space="preserve"> connexion</w:t>
       </w:r>
-      <w:bookmarkEnd w:id="53"/>
+      <w:bookmarkEnd w:id="52"/>
     </w:p>
     <w:p>
       <w:r>
@@ -12228,1577 +12340,6 @@
       </w:r>
       <w:r>
         <w:tab/>
-        <w:t>Utilisateur</w:t>
-      </w:r>
-    </w:p>
-    <w:p/>
-    <w:tbl>
-      <w:tblPr>
-        <w:tblStyle w:val="Grillecouleur-Accent5"/>
-        <w:tblW w:w="0" w:type="auto"/>
-        <w:tblLook w:val="04A0" w:firstRow="1" w:lastRow="0" w:firstColumn="1" w:lastColumn="0" w:noHBand="0" w:noVBand="1"/>
-      </w:tblPr>
-      <w:tblGrid>
-        <w:gridCol w:w="341"/>
-        <w:gridCol w:w="3016"/>
-        <w:gridCol w:w="744"/>
-        <w:gridCol w:w="959"/>
-        <w:gridCol w:w="2300"/>
-        <w:gridCol w:w="1928"/>
-      </w:tblGrid>
-      <w:tr>
-        <w:trPr>
-          <w:cnfStyle w:val="100000000000" w:firstRow="1" w:lastRow="0" w:firstColumn="0" w:lastColumn="0" w:oddVBand="0" w:evenVBand="0" w:oddHBand="0" w:evenHBand="0" w:firstRowFirstColumn="0" w:firstRowLastColumn="0" w:lastRowFirstColumn="0" w:lastRowLastColumn="0"/>
-        </w:trPr>
-        <w:tc>
-          <w:tcPr>
-            <w:cnfStyle w:val="001000000000" w:firstRow="0" w:lastRow="0" w:firstColumn="1" w:lastColumn="0" w:oddVBand="0" w:evenVBand="0" w:oddHBand="0" w:evenHBand="0" w:firstRowFirstColumn="0" w:firstRowLastColumn="0" w:lastRowFirstColumn="0" w:lastRowLastColumn="0"/>
-            <w:tcW w:w="4278" w:type="dxa"/>
-            <w:gridSpan w:val="3"/>
-          </w:tcPr>
-          <w:p>
-            <w:r>
-              <w:t>UC</w:t>
-            </w:r>
-            <w:r>
-              <w:t>2</w:t>
-            </w:r>
-          </w:p>
-        </w:tc>
-        <w:tc>
-          <w:tcPr>
-            <w:tcW w:w="5605" w:type="dxa"/>
-            <w:gridSpan w:val="2"/>
-          </w:tcPr>
-          <w:p>
-            <w:pPr>
-              <w:cnfStyle w:val="100000000000" w:firstRow="1" w:lastRow="0" w:firstColumn="0" w:lastColumn="0" w:oddVBand="0" w:evenVBand="0" w:oddHBand="0" w:evenHBand="0" w:firstRowFirstColumn="0" w:firstRowLastColumn="0" w:lastRowFirstColumn="0" w:lastRowLastColumn="0"/>
-              <w:rPr>
-                <w:color w:val="FFFFFF" w:themeColor="background1"/>
-              </w:rPr>
-            </w:pPr>
-            <w:r>
-              <w:rPr>
-                <w:color w:val="FFFFFF" w:themeColor="background1"/>
-              </w:rPr>
-              <w:t>Actualise l’état de la connexion</w:t>
-            </w:r>
-          </w:p>
-        </w:tc>
-        <w:tc>
-          <w:tcPr>
-            <w:tcW w:w="4337" w:type="dxa"/>
-          </w:tcPr>
-          <w:p>
-            <w:pPr>
-              <w:cnfStyle w:val="100000000000" w:firstRow="1" w:lastRow="0" w:firstColumn="0" w:lastColumn="0" w:oddVBand="0" w:evenVBand="0" w:oddHBand="0" w:evenHBand="0" w:firstRowFirstColumn="0" w:firstRowLastColumn="0" w:lastRowFirstColumn="0" w:lastRowLastColumn="0"/>
-            </w:pPr>
-          </w:p>
-        </w:tc>
-      </w:tr>
-      <w:tr>
-        <w:trPr>
-          <w:cnfStyle w:val="000000100000" w:firstRow="0" w:lastRow="0" w:firstColumn="0" w:lastColumn="0" w:oddVBand="0" w:evenVBand="0" w:oddHBand="1" w:evenHBand="0" w:firstRowFirstColumn="0" w:firstRowLastColumn="0" w:lastRowFirstColumn="0" w:lastRowLastColumn="0"/>
-        </w:trPr>
-        <w:tc>
-          <w:tcPr>
-            <w:cnfStyle w:val="001000000000" w:firstRow="0" w:lastRow="0" w:firstColumn="1" w:lastColumn="0" w:oddVBand="0" w:evenVBand="0" w:oddHBand="0" w:evenHBand="0" w:firstRowFirstColumn="0" w:firstRowLastColumn="0" w:lastRowFirstColumn="0" w:lastRowLastColumn="0"/>
-            <w:tcW w:w="4278" w:type="dxa"/>
-            <w:gridSpan w:val="3"/>
-          </w:tcPr>
-          <w:p>
-            <w:r>
-              <w:t>Intentions et objectifs</w:t>
-            </w:r>
-          </w:p>
-        </w:tc>
-        <w:tc>
-          <w:tcPr>
-            <w:tcW w:w="9942" w:type="dxa"/>
-            <w:gridSpan w:val="3"/>
-          </w:tcPr>
-          <w:p>
-            <w:pPr>
-              <w:cnfStyle w:val="000000100000" w:firstRow="0" w:lastRow="0" w:firstColumn="0" w:lastColumn="0" w:oddVBand="0" w:evenVBand="0" w:oddHBand="1" w:evenHBand="0" w:firstRowFirstColumn="0" w:firstRowLastColumn="0" w:lastRowFirstColumn="0" w:lastRowLastColumn="0"/>
-            </w:pPr>
-            <w:r>
-              <w:t xml:space="preserve">Vérifier l’état de la connexion et renvoie le chemin d’accès aux fichiers. </w:t>
-            </w:r>
-          </w:p>
-        </w:tc>
-      </w:tr>
-      <w:tr>
-        <w:tc>
-          <w:tcPr>
-            <w:cnfStyle w:val="001000000000" w:firstRow="0" w:lastRow="0" w:firstColumn="1" w:lastColumn="0" w:oddVBand="0" w:evenVBand="0" w:oddHBand="0" w:evenHBand="0" w:firstRowFirstColumn="0" w:firstRowLastColumn="0" w:lastRowFirstColumn="0" w:lastRowLastColumn="0"/>
-            <w:tcW w:w="4278" w:type="dxa"/>
-            <w:gridSpan w:val="3"/>
-          </w:tcPr>
-          <w:p>
-            <w:r>
-              <w:t>Conditions</w:t>
-            </w:r>
-          </w:p>
-        </w:tc>
-        <w:tc>
-          <w:tcPr>
-            <w:tcW w:w="9942" w:type="dxa"/>
-            <w:gridSpan w:val="3"/>
-          </w:tcPr>
-          <w:p>
-            <w:pPr>
-              <w:cnfStyle w:val="000000000000" w:firstRow="0" w:lastRow="0" w:firstColumn="0" w:lastColumn="0" w:oddVBand="0" w:evenVBand="0" w:oddHBand="0" w:evenHBand="0" w:firstRowFirstColumn="0" w:firstRowLastColumn="0" w:lastRowFirstColumn="0" w:lastRowLastColumn="0"/>
-            </w:pPr>
-            <w:r>
-              <w:t>L’identifiant de connexion est connu</w:t>
-            </w:r>
-          </w:p>
-          <w:p>
-            <w:pPr>
-              <w:cnfStyle w:val="000000000000" w:firstRow="0" w:lastRow="0" w:firstColumn="0" w:lastColumn="0" w:oddVBand="0" w:evenVBand="0" w:oddHBand="0" w:evenHBand="0" w:firstRowFirstColumn="0" w:firstRowLastColumn="0" w:lastRowFirstColumn="0" w:lastRowLastColumn="0"/>
-            </w:pPr>
-            <w:r>
-              <w:t>ou</w:t>
-            </w:r>
-          </w:p>
-          <w:p>
-            <w:pPr>
-              <w:cnfStyle w:val="000000000000" w:firstRow="0" w:lastRow="0" w:firstColumn="0" w:lastColumn="0" w:oddVBand="0" w:evenVBand="0" w:oddHBand="0" w:evenHBand="0" w:firstRowFirstColumn="0" w:firstRowLastColumn="0" w:lastRowFirstColumn="0" w:lastRowLastColumn="0"/>
-            </w:pPr>
-            <w:r>
-              <w:t>Le login, le mot-de-passe et l’IP de l’utilisateur est connue</w:t>
-            </w:r>
-          </w:p>
-        </w:tc>
-      </w:tr>
-      <w:tr>
-        <w:trPr>
-          <w:cnfStyle w:val="000000100000" w:firstRow="0" w:lastRow="0" w:firstColumn="0" w:lastColumn="0" w:oddVBand="0" w:evenVBand="0" w:oddHBand="1" w:evenHBand="0" w:firstRowFirstColumn="0" w:firstRowLastColumn="0" w:lastRowFirstColumn="0" w:lastRowLastColumn="0"/>
-        </w:trPr>
-        <w:tc>
-          <w:tcPr>
-            <w:cnfStyle w:val="001000000000" w:firstRow="0" w:lastRow="0" w:firstColumn="1" w:lastColumn="0" w:oddVBand="0" w:evenVBand="0" w:oddHBand="0" w:evenHBand="0" w:firstRowFirstColumn="0" w:firstRowLastColumn="0" w:lastRowFirstColumn="0" w:lastRowLastColumn="0"/>
-            <w:tcW w:w="4278" w:type="dxa"/>
-            <w:gridSpan w:val="3"/>
-          </w:tcPr>
-          <w:p>
-            <w:r>
-              <w:t>Résultat</w:t>
-            </w:r>
-          </w:p>
-        </w:tc>
-        <w:tc>
-          <w:tcPr>
-            <w:tcW w:w="9942" w:type="dxa"/>
-            <w:gridSpan w:val="3"/>
-          </w:tcPr>
-          <w:p>
-            <w:pPr>
-              <w:cnfStyle w:val="000000100000" w:firstRow="0" w:lastRow="0" w:firstColumn="0" w:lastColumn="0" w:oddVBand="0" w:evenVBand="0" w:oddHBand="1" w:evenHBand="0" w:firstRowFirstColumn="0" w:firstRowLastColumn="0" w:lastRowFirstColumn="0" w:lastRowLastColumn="0"/>
-            </w:pPr>
-            <w:r>
-              <w:t>La date d’expiration est actualisée (temps de vie + date en cours).</w:t>
-            </w:r>
-          </w:p>
-          <w:p>
-            <w:pPr>
-              <w:cnfStyle w:val="000000100000" w:firstRow="0" w:lastRow="0" w:firstColumn="0" w:lastColumn="0" w:oddVBand="0" w:evenVBand="0" w:oddHBand="1" w:evenHBand="0" w:firstRowFirstColumn="0" w:firstRowLastColumn="0" w:lastRowFirstColumn="0" w:lastRowLastColumn="0"/>
-            </w:pPr>
-            <w:r>
-              <w:t>Le chemin d’accès au système de fichier est retourné.</w:t>
-            </w:r>
-          </w:p>
-        </w:tc>
-      </w:tr>
-      <w:tr>
-        <w:tc>
-          <w:tcPr>
-            <w:cnfStyle w:val="001000000000" w:firstRow="0" w:lastRow="0" w:firstColumn="1" w:lastColumn="0" w:oddVBand="0" w:evenVBand="0" w:oddHBand="0" w:evenHBand="0" w:firstRowFirstColumn="0" w:firstRowLastColumn="0" w:lastRowFirstColumn="0" w:lastRowLastColumn="0"/>
-            <w:tcW w:w="4278" w:type="dxa"/>
-            <w:gridSpan w:val="3"/>
-          </w:tcPr>
-          <w:p>
-            <w:r>
-              <w:t>Déclenchement</w:t>
-            </w:r>
-          </w:p>
-        </w:tc>
-        <w:tc>
-          <w:tcPr>
-            <w:tcW w:w="9942" w:type="dxa"/>
-            <w:gridSpan w:val="3"/>
-          </w:tcPr>
-          <w:p>
-            <w:pPr>
-              <w:cnfStyle w:val="000000000000" w:firstRow="0" w:lastRow="0" w:firstColumn="0" w:lastColumn="0" w:oddVBand="0" w:evenVBand="0" w:oddHBand="0" w:evenHBand="0" w:firstRowFirstColumn="0" w:firstRowLastColumn="0" w:lastRowFirstColumn="0" w:lastRowLastColumn="0"/>
-            </w:pPr>
-            <w:r>
-              <w:t>L’utilisateur actualise l’état de sa connexion</w:t>
-            </w:r>
-          </w:p>
-        </w:tc>
-      </w:tr>
-      <w:tr>
-        <w:trPr>
-          <w:cnfStyle w:val="000000100000" w:firstRow="0" w:lastRow="0" w:firstColumn="0" w:lastColumn="0" w:oddVBand="0" w:evenVBand="0" w:oddHBand="1" w:evenHBand="0" w:firstRowFirstColumn="0" w:firstRowLastColumn="0" w:lastRowFirstColumn="0" w:lastRowLastColumn="0"/>
-        </w:trPr>
-        <w:tc>
-          <w:tcPr>
-            <w:cnfStyle w:val="001000000000" w:firstRow="0" w:lastRow="0" w:firstColumn="1" w:lastColumn="0" w:oddVBand="0" w:evenVBand="0" w:oddHBand="0" w:evenHBand="0" w:firstRowFirstColumn="0" w:firstRowLastColumn="0" w:lastRowFirstColumn="0" w:lastRowLastColumn="0"/>
-            <w:tcW w:w="4278" w:type="dxa"/>
-            <w:gridSpan w:val="3"/>
-          </w:tcPr>
-          <w:p>
-            <w:pPr>
-              <w:tabs>
-                <w:tab w:val="left" w:pos="2612"/>
-              </w:tabs>
-            </w:pPr>
-            <w:r>
-              <w:t>Scénario principal</w:t>
-            </w:r>
-            <w:r>
-              <w:tab/>
-            </w:r>
-          </w:p>
-        </w:tc>
-        <w:tc>
-          <w:tcPr>
-            <w:tcW w:w="1306" w:type="dxa"/>
-          </w:tcPr>
-          <w:p>
-            <w:pPr>
-              <w:cnfStyle w:val="000000100000" w:firstRow="0" w:lastRow="0" w:firstColumn="0" w:lastColumn="0" w:oddVBand="0" w:evenVBand="0" w:oddHBand="1" w:evenHBand="0" w:firstRowFirstColumn="0" w:firstRowLastColumn="0" w:lastRowFirstColumn="0" w:lastRowLastColumn="0"/>
-            </w:pPr>
-          </w:p>
-        </w:tc>
-        <w:tc>
-          <w:tcPr>
-            <w:tcW w:w="8636" w:type="dxa"/>
-            <w:gridSpan w:val="2"/>
-          </w:tcPr>
-          <w:p>
-            <w:pPr>
-              <w:cnfStyle w:val="000000100000" w:firstRow="0" w:lastRow="0" w:firstColumn="0" w:lastColumn="0" w:oddVBand="0" w:evenVBand="0" w:oddHBand="1" w:evenHBand="0" w:firstRowFirstColumn="0" w:firstRowLastColumn="0" w:lastRowFirstColumn="0" w:lastRowLastColumn="0"/>
-            </w:pPr>
-          </w:p>
-        </w:tc>
-      </w:tr>
-      <w:tr>
-        <w:tc>
-          <w:tcPr>
-            <w:cnfStyle w:val="001000000000" w:firstRow="0" w:lastRow="0" w:firstColumn="1" w:lastColumn="0" w:oddVBand="0" w:evenVBand="0" w:oddHBand="0" w:evenHBand="0" w:firstRowFirstColumn="0" w:firstRowLastColumn="0" w:lastRowFirstColumn="0" w:lastRowLastColumn="0"/>
-            <w:tcW w:w="508" w:type="dxa"/>
-          </w:tcPr>
-          <w:p>
-            <w:pPr>
-              <w:jc w:val="right"/>
-              <w:rPr>
-                <w:b w:val="0"/>
-              </w:rPr>
-            </w:pPr>
-          </w:p>
-        </w:tc>
-        <w:tc>
-          <w:tcPr>
-            <w:tcW w:w="3016" w:type="dxa"/>
-          </w:tcPr>
-          <w:p>
-            <w:pPr>
-              <w:jc w:val="right"/>
-              <w:cnfStyle w:val="000000000000" w:firstRow="0" w:lastRow="0" w:firstColumn="0" w:lastColumn="0" w:oddVBand="0" w:evenVBand="0" w:oddHBand="0" w:evenHBand="0" w:firstRowFirstColumn="0" w:firstRowLastColumn="0" w:lastRowFirstColumn="0" w:lastRowLastColumn="0"/>
-              <w:rPr>
-                <w:b/>
-              </w:rPr>
-            </w:pPr>
-            <w:r>
-              <w:rPr>
-                <w:b/>
-              </w:rPr>
-              <w:t>Acteur</w:t>
-            </w:r>
-          </w:p>
-        </w:tc>
-        <w:tc>
-          <w:tcPr>
-            <w:tcW w:w="754" w:type="dxa"/>
-          </w:tcPr>
-          <w:p>
-            <w:pPr>
-              <w:jc w:val="center"/>
-              <w:cnfStyle w:val="000000000000" w:firstRow="0" w:lastRow="0" w:firstColumn="0" w:lastColumn="0" w:oddVBand="0" w:evenVBand="0" w:oddHBand="0" w:evenHBand="0" w:firstRowFirstColumn="0" w:firstRowLastColumn="0" w:lastRowFirstColumn="0" w:lastRowLastColumn="0"/>
-              <w:rPr>
-                <w:b/>
-              </w:rPr>
-            </w:pPr>
-            <w:r>
-              <w:rPr>
-                <w:b/>
-              </w:rPr>
-              <w:t>Etape</w:t>
-            </w:r>
-          </w:p>
-        </w:tc>
-        <w:tc>
-          <w:tcPr>
-            <w:tcW w:w="9942" w:type="dxa"/>
-            <w:gridSpan w:val="3"/>
-          </w:tcPr>
-          <w:p>
-            <w:pPr>
-              <w:cnfStyle w:val="000000000000" w:firstRow="0" w:lastRow="0" w:firstColumn="0" w:lastColumn="0" w:oddVBand="0" w:evenVBand="0" w:oddHBand="0" w:evenHBand="0" w:firstRowFirstColumn="0" w:firstRowLastColumn="0" w:lastRowFirstColumn="0" w:lastRowLastColumn="0"/>
-              <w:rPr>
-                <w:b/>
-              </w:rPr>
-            </w:pPr>
-            <w:r>
-              <w:rPr>
-                <w:b/>
-              </w:rPr>
-              <w:t>Action</w:t>
-            </w:r>
-          </w:p>
-        </w:tc>
-      </w:tr>
-      <w:tr>
-        <w:trPr>
-          <w:cnfStyle w:val="000000100000" w:firstRow="0" w:lastRow="0" w:firstColumn="0" w:lastColumn="0" w:oddVBand="0" w:evenVBand="0" w:oddHBand="1" w:evenHBand="0" w:firstRowFirstColumn="0" w:firstRowLastColumn="0" w:lastRowFirstColumn="0" w:lastRowLastColumn="0"/>
-        </w:trPr>
-        <w:tc>
-          <w:tcPr>
-            <w:cnfStyle w:val="001000000000" w:firstRow="0" w:lastRow="0" w:firstColumn="1" w:lastColumn="0" w:oddVBand="0" w:evenVBand="0" w:oddHBand="0" w:evenHBand="0" w:firstRowFirstColumn="0" w:firstRowLastColumn="0" w:lastRowFirstColumn="0" w:lastRowLastColumn="0"/>
-            <w:tcW w:w="508" w:type="dxa"/>
-          </w:tcPr>
-          <w:p>
-            <w:pPr>
-              <w:jc w:val="right"/>
-              <w:rPr>
-                <w:rFonts w:asciiTheme="majorHAnsi" w:eastAsiaTheme="majorEastAsia" w:hAnsiTheme="majorHAnsi" w:cstheme="majorBidi"/>
-                <w:b w:val="0"/>
-                <w:color w:val="000000" w:themeColor="text1"/>
-              </w:rPr>
-            </w:pPr>
-          </w:p>
-        </w:tc>
-        <w:tc>
-          <w:tcPr>
-            <w:tcW w:w="3016" w:type="dxa"/>
-          </w:tcPr>
-          <w:p>
-            <w:pPr>
-              <w:jc w:val="right"/>
-              <w:cnfStyle w:val="000000100000" w:firstRow="0" w:lastRow="0" w:firstColumn="0" w:lastColumn="0" w:oddVBand="0" w:evenVBand="0" w:oddHBand="1" w:evenHBand="0" w:firstRowFirstColumn="0" w:firstRowLastColumn="0" w:lastRowFirstColumn="0" w:lastRowLastColumn="0"/>
-              <w:rPr>
-                <w:rFonts w:ascii="Verdana" w:eastAsiaTheme="majorEastAsia" w:hAnsi="Verdana" w:cstheme="majorBidi"/>
-                <w:sz w:val="20"/>
-                <w:szCs w:val="20"/>
-              </w:rPr>
-            </w:pPr>
-            <w:r>
-              <w:rPr>
-                <w:rFonts w:ascii="Verdana" w:hAnsi="Verdana"/>
-                <w:sz w:val="20"/>
-                <w:szCs w:val="20"/>
-              </w:rPr>
-              <w:t>Utilisateur</w:t>
-            </w:r>
-          </w:p>
-        </w:tc>
-        <w:tc>
-          <w:tcPr>
-            <w:tcW w:w="754" w:type="dxa"/>
-          </w:tcPr>
-          <w:p>
-            <w:pPr>
-              <w:jc w:val="center"/>
-              <w:cnfStyle w:val="000000100000" w:firstRow="0" w:lastRow="0" w:firstColumn="0" w:lastColumn="0" w:oddVBand="0" w:evenVBand="0" w:oddHBand="1" w:evenHBand="0" w:firstRowFirstColumn="0" w:firstRowLastColumn="0" w:lastRowFirstColumn="0" w:lastRowLastColumn="0"/>
-              <w:rPr>
-                <w:b/>
-              </w:rPr>
-            </w:pPr>
-            <w:r>
-              <w:rPr>
-                <w:b/>
-              </w:rPr>
-              <w:t>P</w:t>
-            </w:r>
-            <w:r>
-              <w:rPr>
-                <w:b/>
-              </w:rPr>
-              <w:t>1</w:t>
-            </w:r>
-          </w:p>
-        </w:tc>
-        <w:tc>
-          <w:tcPr>
-            <w:tcW w:w="9942" w:type="dxa"/>
-            <w:gridSpan w:val="3"/>
-          </w:tcPr>
-          <w:p>
-            <w:pPr>
-              <w:cnfStyle w:val="000000100000" w:firstRow="0" w:lastRow="0" w:firstColumn="0" w:lastColumn="0" w:oddVBand="0" w:evenVBand="0" w:oddHBand="1" w:evenHBand="0" w:firstRowFirstColumn="0" w:firstRowLastColumn="0" w:lastRowFirstColumn="0" w:lastRowLastColumn="0"/>
-            </w:pPr>
-            <w:r>
-              <w:t>Saisie l’identifiant de connexion</w:t>
-            </w:r>
-          </w:p>
-        </w:tc>
-      </w:tr>
-      <w:tr>
-        <w:tc>
-          <w:tcPr>
-            <w:cnfStyle w:val="001000000000" w:firstRow="0" w:lastRow="0" w:firstColumn="1" w:lastColumn="0" w:oddVBand="0" w:evenVBand="0" w:oddHBand="0" w:evenHBand="0" w:firstRowFirstColumn="0" w:firstRowLastColumn="0" w:lastRowFirstColumn="0" w:lastRowLastColumn="0"/>
-            <w:tcW w:w="508" w:type="dxa"/>
-          </w:tcPr>
-          <w:p>
-            <w:pPr>
-              <w:jc w:val="right"/>
-              <w:rPr>
-                <w:rFonts w:asciiTheme="majorHAnsi" w:eastAsiaTheme="majorEastAsia" w:hAnsiTheme="majorHAnsi" w:cstheme="majorBidi"/>
-                <w:b w:val="0"/>
-                <w:color w:val="000000" w:themeColor="text1"/>
-              </w:rPr>
-            </w:pPr>
-          </w:p>
-        </w:tc>
-        <w:tc>
-          <w:tcPr>
-            <w:tcW w:w="3016" w:type="dxa"/>
-          </w:tcPr>
-          <w:p>
-            <w:pPr>
-              <w:jc w:val="right"/>
-              <w:cnfStyle w:val="000000000000" w:firstRow="0" w:lastRow="0" w:firstColumn="0" w:lastColumn="0" w:oddVBand="0" w:evenVBand="0" w:oddHBand="0" w:evenHBand="0" w:firstRowFirstColumn="0" w:firstRowLastColumn="0" w:lastRowFirstColumn="0" w:lastRowLastColumn="0"/>
-              <w:rPr>
-                <w:rFonts w:ascii="Verdana" w:hAnsi="Verdana"/>
-                <w:sz w:val="20"/>
-                <w:szCs w:val="20"/>
-              </w:rPr>
-            </w:pPr>
-            <w:r>
-              <w:rPr>
-                <w:rFonts w:ascii="Verdana" w:hAnsi="Verdana"/>
-                <w:sz w:val="20"/>
-                <w:szCs w:val="20"/>
-              </w:rPr>
-              <w:t>Système</w:t>
-            </w:r>
-          </w:p>
-        </w:tc>
-        <w:tc>
-          <w:tcPr>
-            <w:tcW w:w="754" w:type="dxa"/>
-          </w:tcPr>
-          <w:p>
-            <w:pPr>
-              <w:jc w:val="center"/>
-              <w:cnfStyle w:val="000000000000" w:firstRow="0" w:lastRow="0" w:firstColumn="0" w:lastColumn="0" w:oddVBand="0" w:evenVBand="0" w:oddHBand="0" w:evenHBand="0" w:firstRowFirstColumn="0" w:firstRowLastColumn="0" w:lastRowFirstColumn="0" w:lastRowLastColumn="0"/>
-              <w:rPr>
-                <w:b/>
-              </w:rPr>
-            </w:pPr>
-            <w:r>
-              <w:rPr>
-                <w:b/>
-              </w:rPr>
-              <w:t>P2</w:t>
-            </w:r>
-          </w:p>
-        </w:tc>
-        <w:tc>
-          <w:tcPr>
-            <w:tcW w:w="9942" w:type="dxa"/>
-            <w:gridSpan w:val="3"/>
-          </w:tcPr>
-          <w:p>
-            <w:pPr>
-              <w:cnfStyle w:val="000000000000" w:firstRow="0" w:lastRow="0" w:firstColumn="0" w:lastColumn="0" w:oddVBand="0" w:evenVBand="0" w:oddHBand="0" w:evenHBand="0" w:firstRowFirstColumn="0" w:firstRowLastColumn="0" w:lastRowFirstColumn="0" w:lastRowLastColumn="0"/>
-            </w:pPr>
-            <w:r>
-              <w:t>Vérifie l’existence de la connexion (E1, E2)</w:t>
-            </w:r>
-          </w:p>
-        </w:tc>
-      </w:tr>
-      <w:tr>
-        <w:trPr>
-          <w:cnfStyle w:val="000000100000" w:firstRow="0" w:lastRow="0" w:firstColumn="0" w:lastColumn="0" w:oddVBand="0" w:evenVBand="0" w:oddHBand="1" w:evenHBand="0" w:firstRowFirstColumn="0" w:firstRowLastColumn="0" w:lastRowFirstColumn="0" w:lastRowLastColumn="0"/>
-        </w:trPr>
-        <w:tc>
-          <w:tcPr>
-            <w:cnfStyle w:val="001000000000" w:firstRow="0" w:lastRow="0" w:firstColumn="1" w:lastColumn="0" w:oddVBand="0" w:evenVBand="0" w:oddHBand="0" w:evenHBand="0" w:firstRowFirstColumn="0" w:firstRowLastColumn="0" w:lastRowFirstColumn="0" w:lastRowLastColumn="0"/>
-            <w:tcW w:w="508" w:type="dxa"/>
-          </w:tcPr>
-          <w:p>
-            <w:pPr>
-              <w:jc w:val="right"/>
-              <w:rPr>
-                <w:rFonts w:asciiTheme="majorHAnsi" w:eastAsiaTheme="majorEastAsia" w:hAnsiTheme="majorHAnsi" w:cstheme="majorBidi"/>
-                <w:b w:val="0"/>
-                <w:color w:val="000000" w:themeColor="text1"/>
-              </w:rPr>
-            </w:pPr>
-          </w:p>
-        </w:tc>
-        <w:tc>
-          <w:tcPr>
-            <w:tcW w:w="3016" w:type="dxa"/>
-          </w:tcPr>
-          <w:p>
-            <w:pPr>
-              <w:jc w:val="right"/>
-              <w:cnfStyle w:val="000000100000" w:firstRow="0" w:lastRow="0" w:firstColumn="0" w:lastColumn="0" w:oddVBand="0" w:evenVBand="0" w:oddHBand="1" w:evenHBand="0" w:firstRowFirstColumn="0" w:firstRowLastColumn="0" w:lastRowFirstColumn="0" w:lastRowLastColumn="0"/>
-              <w:rPr>
-                <w:rFonts w:ascii="Verdana" w:hAnsi="Verdana"/>
-                <w:sz w:val="20"/>
-                <w:szCs w:val="20"/>
-              </w:rPr>
-            </w:pPr>
-            <w:r>
-              <w:rPr>
-                <w:rFonts w:ascii="Verdana" w:hAnsi="Verdana"/>
-                <w:sz w:val="20"/>
-                <w:szCs w:val="20"/>
-              </w:rPr>
-              <w:t>Système</w:t>
-            </w:r>
-          </w:p>
-        </w:tc>
-        <w:tc>
-          <w:tcPr>
-            <w:tcW w:w="754" w:type="dxa"/>
-          </w:tcPr>
-          <w:p>
-            <w:pPr>
-              <w:jc w:val="center"/>
-              <w:cnfStyle w:val="000000100000" w:firstRow="0" w:lastRow="0" w:firstColumn="0" w:lastColumn="0" w:oddVBand="0" w:evenVBand="0" w:oddHBand="1" w:evenHBand="0" w:firstRowFirstColumn="0" w:firstRowLastColumn="0" w:lastRowFirstColumn="0" w:lastRowLastColumn="0"/>
-              <w:rPr>
-                <w:b/>
-              </w:rPr>
-            </w:pPr>
-            <w:r>
-              <w:rPr>
-                <w:b/>
-              </w:rPr>
-              <w:t>P3</w:t>
-            </w:r>
-          </w:p>
-        </w:tc>
-        <w:tc>
-          <w:tcPr>
-            <w:tcW w:w="9942" w:type="dxa"/>
-            <w:gridSpan w:val="3"/>
-          </w:tcPr>
-          <w:p>
-            <w:pPr>
-              <w:cnfStyle w:val="000000100000" w:firstRow="0" w:lastRow="0" w:firstColumn="0" w:lastColumn="0" w:oddVBand="0" w:evenVBand="0" w:oddHBand="1" w:evenHBand="0" w:firstRowFirstColumn="0" w:firstRowLastColumn="0" w:lastRowFirstColumn="0" w:lastRowLastColumn="0"/>
-            </w:pPr>
-            <w:r>
-              <w:t>Actualise la date d’expiration (date system + durée de vie)</w:t>
-            </w:r>
-          </w:p>
-        </w:tc>
-      </w:tr>
-      <w:tr>
-        <w:tc>
-          <w:tcPr>
-            <w:cnfStyle w:val="001000000000" w:firstRow="0" w:lastRow="0" w:firstColumn="1" w:lastColumn="0" w:oddVBand="0" w:evenVBand="0" w:oddHBand="0" w:evenHBand="0" w:firstRowFirstColumn="0" w:firstRowLastColumn="0" w:lastRowFirstColumn="0" w:lastRowLastColumn="0"/>
-            <w:tcW w:w="508" w:type="dxa"/>
-          </w:tcPr>
-          <w:p>
-            <w:pPr>
-              <w:jc w:val="right"/>
-              <w:rPr>
-                <w:rFonts w:asciiTheme="majorHAnsi" w:eastAsiaTheme="majorEastAsia" w:hAnsiTheme="majorHAnsi" w:cstheme="majorBidi"/>
-                <w:b w:val="0"/>
-                <w:color w:val="000000" w:themeColor="text1"/>
-              </w:rPr>
-            </w:pPr>
-          </w:p>
-        </w:tc>
-        <w:tc>
-          <w:tcPr>
-            <w:tcW w:w="3016" w:type="dxa"/>
-          </w:tcPr>
-          <w:p>
-            <w:pPr>
-              <w:jc w:val="right"/>
-              <w:cnfStyle w:val="000000000000" w:firstRow="0" w:lastRow="0" w:firstColumn="0" w:lastColumn="0" w:oddVBand="0" w:evenVBand="0" w:oddHBand="0" w:evenHBand="0" w:firstRowFirstColumn="0" w:firstRowLastColumn="0" w:lastRowFirstColumn="0" w:lastRowLastColumn="0"/>
-              <w:rPr>
-                <w:rFonts w:ascii="Verdana" w:hAnsi="Verdana"/>
-                <w:sz w:val="20"/>
-                <w:szCs w:val="20"/>
-              </w:rPr>
-            </w:pPr>
-            <w:r>
-              <w:rPr>
-                <w:rFonts w:ascii="Verdana" w:hAnsi="Verdana"/>
-                <w:sz w:val="20"/>
-                <w:szCs w:val="20"/>
-              </w:rPr>
-              <w:t>Système</w:t>
-            </w:r>
-          </w:p>
-        </w:tc>
-        <w:tc>
-          <w:tcPr>
-            <w:tcW w:w="754" w:type="dxa"/>
-          </w:tcPr>
-          <w:p>
-            <w:pPr>
-              <w:jc w:val="center"/>
-              <w:cnfStyle w:val="000000000000" w:firstRow="0" w:lastRow="0" w:firstColumn="0" w:lastColumn="0" w:oddVBand="0" w:evenVBand="0" w:oddHBand="0" w:evenHBand="0" w:firstRowFirstColumn="0" w:firstRowLastColumn="0" w:lastRowFirstColumn="0" w:lastRowLastColumn="0"/>
-              <w:rPr>
-                <w:b/>
-              </w:rPr>
-            </w:pPr>
-            <w:r>
-              <w:rPr>
-                <w:b/>
-              </w:rPr>
-              <w:t>P4</w:t>
-            </w:r>
-          </w:p>
-        </w:tc>
-        <w:tc>
-          <w:tcPr>
-            <w:tcW w:w="9942" w:type="dxa"/>
-            <w:gridSpan w:val="3"/>
-          </w:tcPr>
-          <w:p>
-            <w:pPr>
-              <w:cnfStyle w:val="000000000000" w:firstRow="0" w:lastRow="0" w:firstColumn="0" w:lastColumn="0" w:oddVBand="0" w:evenVBand="0" w:oddHBand="0" w:evenHBand="0" w:firstRowFirstColumn="0" w:firstRowLastColumn="0" w:lastRowFirstColumn="0" w:lastRowLastColumn="0"/>
-            </w:pPr>
-            <w:r>
-              <w:t>Actualise la tâche fermeture automatique (E3)</w:t>
-            </w:r>
-          </w:p>
-        </w:tc>
-      </w:tr>
-      <w:tr>
-        <w:trPr>
-          <w:cnfStyle w:val="000000100000" w:firstRow="0" w:lastRow="0" w:firstColumn="0" w:lastColumn="0" w:oddVBand="0" w:evenVBand="0" w:oddHBand="1" w:evenHBand="0" w:firstRowFirstColumn="0" w:firstRowLastColumn="0" w:lastRowFirstColumn="0" w:lastRowLastColumn="0"/>
-        </w:trPr>
-        <w:tc>
-          <w:tcPr>
-            <w:cnfStyle w:val="001000000000" w:firstRow="0" w:lastRow="0" w:firstColumn="1" w:lastColumn="0" w:oddVBand="0" w:evenVBand="0" w:oddHBand="0" w:evenHBand="0" w:firstRowFirstColumn="0" w:firstRowLastColumn="0" w:lastRowFirstColumn="0" w:lastRowLastColumn="0"/>
-            <w:tcW w:w="508" w:type="dxa"/>
-          </w:tcPr>
-          <w:p>
-            <w:pPr>
-              <w:jc w:val="right"/>
-              <w:rPr>
-                <w:rFonts w:asciiTheme="majorHAnsi" w:eastAsiaTheme="majorEastAsia" w:hAnsiTheme="majorHAnsi" w:cstheme="majorBidi"/>
-                <w:b w:val="0"/>
-                <w:color w:val="000000" w:themeColor="text1"/>
-              </w:rPr>
-            </w:pPr>
-          </w:p>
-        </w:tc>
-        <w:tc>
-          <w:tcPr>
-            <w:tcW w:w="3016" w:type="dxa"/>
-          </w:tcPr>
-          <w:p>
-            <w:pPr>
-              <w:jc w:val="right"/>
-              <w:cnfStyle w:val="000000100000" w:firstRow="0" w:lastRow="0" w:firstColumn="0" w:lastColumn="0" w:oddVBand="0" w:evenVBand="0" w:oddHBand="1" w:evenHBand="0" w:firstRowFirstColumn="0" w:firstRowLastColumn="0" w:lastRowFirstColumn="0" w:lastRowLastColumn="0"/>
-              <w:rPr>
-                <w:rFonts w:ascii="Verdana" w:eastAsiaTheme="majorEastAsia" w:hAnsi="Verdana" w:cstheme="majorBidi"/>
-                <w:sz w:val="20"/>
-                <w:szCs w:val="20"/>
-              </w:rPr>
-            </w:pPr>
-          </w:p>
-        </w:tc>
-        <w:tc>
-          <w:tcPr>
-            <w:tcW w:w="754" w:type="dxa"/>
-          </w:tcPr>
-          <w:p>
-            <w:pPr>
-              <w:jc w:val="center"/>
-              <w:cnfStyle w:val="000000100000" w:firstRow="0" w:lastRow="0" w:firstColumn="0" w:lastColumn="0" w:oddVBand="0" w:evenVBand="0" w:oddHBand="1" w:evenHBand="0" w:firstRowFirstColumn="0" w:firstRowLastColumn="0" w:lastRowFirstColumn="0" w:lastRowLastColumn="0"/>
-              <w:rPr>
-                <w:b/>
-              </w:rPr>
-            </w:pPr>
-          </w:p>
-        </w:tc>
-        <w:tc>
-          <w:tcPr>
-            <w:tcW w:w="9942" w:type="dxa"/>
-            <w:gridSpan w:val="3"/>
-          </w:tcPr>
-          <w:p>
-            <w:pPr>
-              <w:cnfStyle w:val="000000100000" w:firstRow="0" w:lastRow="0" w:firstColumn="0" w:lastColumn="0" w:oddVBand="0" w:evenVBand="0" w:oddHBand="1" w:evenHBand="0" w:firstRowFirstColumn="0" w:firstRowLastColumn="0" w:lastRowFirstColumn="0" w:lastRowLastColumn="0"/>
-            </w:pPr>
-          </w:p>
-        </w:tc>
-      </w:tr>
-      <w:tr>
-        <w:tc>
-          <w:tcPr>
-            <w:cnfStyle w:val="001000000000" w:firstRow="0" w:lastRow="0" w:firstColumn="1" w:lastColumn="0" w:oddVBand="0" w:evenVBand="0" w:oddHBand="0" w:evenHBand="0" w:firstRowFirstColumn="0" w:firstRowLastColumn="0" w:lastRowFirstColumn="0" w:lastRowLastColumn="0"/>
-            <w:tcW w:w="508" w:type="dxa"/>
-          </w:tcPr>
-          <w:p>
-            <w:pPr>
-              <w:jc w:val="right"/>
-              <w:rPr>
-                <w:rFonts w:asciiTheme="majorHAnsi" w:eastAsiaTheme="majorEastAsia" w:hAnsiTheme="majorHAnsi" w:cstheme="majorBidi"/>
-                <w:b w:val="0"/>
-                <w:color w:val="000000" w:themeColor="text1"/>
-              </w:rPr>
-            </w:pPr>
-          </w:p>
-        </w:tc>
-        <w:tc>
-          <w:tcPr>
-            <w:tcW w:w="3016" w:type="dxa"/>
-          </w:tcPr>
-          <w:p>
-            <w:pPr>
-              <w:jc w:val="right"/>
-              <w:cnfStyle w:val="000000000000" w:firstRow="0" w:lastRow="0" w:firstColumn="0" w:lastColumn="0" w:oddVBand="0" w:evenVBand="0" w:oddHBand="0" w:evenHBand="0" w:firstRowFirstColumn="0" w:firstRowLastColumn="0" w:lastRowFirstColumn="0" w:lastRowLastColumn="0"/>
-              <w:rPr>
-                <w:rFonts w:ascii="Verdana" w:eastAsiaTheme="majorEastAsia" w:hAnsi="Verdana" w:cstheme="majorBidi"/>
-                <w:sz w:val="20"/>
-                <w:szCs w:val="20"/>
-              </w:rPr>
-            </w:pPr>
-          </w:p>
-        </w:tc>
-        <w:tc>
-          <w:tcPr>
-            <w:tcW w:w="754" w:type="dxa"/>
-          </w:tcPr>
-          <w:p>
-            <w:pPr>
-              <w:jc w:val="center"/>
-              <w:cnfStyle w:val="000000000000" w:firstRow="0" w:lastRow="0" w:firstColumn="0" w:lastColumn="0" w:oddVBand="0" w:evenVBand="0" w:oddHBand="0" w:evenHBand="0" w:firstRowFirstColumn="0" w:firstRowLastColumn="0" w:lastRowFirstColumn="0" w:lastRowLastColumn="0"/>
-              <w:rPr>
-                <w:b/>
-              </w:rPr>
-            </w:pPr>
-          </w:p>
-        </w:tc>
-        <w:tc>
-          <w:tcPr>
-            <w:tcW w:w="9942" w:type="dxa"/>
-            <w:gridSpan w:val="3"/>
-          </w:tcPr>
-          <w:p>
-            <w:pPr>
-              <w:cnfStyle w:val="000000000000" w:firstRow="0" w:lastRow="0" w:firstColumn="0" w:lastColumn="0" w:oddVBand="0" w:evenVBand="0" w:oddHBand="0" w:evenHBand="0" w:firstRowFirstColumn="0" w:firstRowLastColumn="0" w:lastRowFirstColumn="0" w:lastRowLastColumn="0"/>
-            </w:pPr>
-          </w:p>
-        </w:tc>
-      </w:tr>
-      <w:tr>
-        <w:trPr>
-          <w:cnfStyle w:val="000000100000" w:firstRow="0" w:lastRow="0" w:firstColumn="0" w:lastColumn="0" w:oddVBand="0" w:evenVBand="0" w:oddHBand="1" w:evenHBand="0" w:firstRowFirstColumn="0" w:firstRowLastColumn="0" w:lastRowFirstColumn="0" w:lastRowLastColumn="0"/>
-        </w:trPr>
-        <w:tc>
-          <w:tcPr>
-            <w:cnfStyle w:val="001000000000" w:firstRow="0" w:lastRow="0" w:firstColumn="1" w:lastColumn="0" w:oddVBand="0" w:evenVBand="0" w:oddHBand="0" w:evenHBand="0" w:firstRowFirstColumn="0" w:firstRowLastColumn="0" w:lastRowFirstColumn="0" w:lastRowLastColumn="0"/>
-            <w:tcW w:w="508" w:type="dxa"/>
-          </w:tcPr>
-          <w:p>
-            <w:pPr>
-              <w:jc w:val="right"/>
-              <w:rPr>
-                <w:b w:val="0"/>
-              </w:rPr>
-            </w:pPr>
-          </w:p>
-        </w:tc>
-        <w:tc>
-          <w:tcPr>
-            <w:tcW w:w="3016" w:type="dxa"/>
-          </w:tcPr>
-          <w:p>
-            <w:pPr>
-              <w:jc w:val="right"/>
-              <w:cnfStyle w:val="000000100000" w:firstRow="0" w:lastRow="0" w:firstColumn="0" w:lastColumn="0" w:oddVBand="0" w:evenVBand="0" w:oddHBand="1" w:evenHBand="0" w:firstRowFirstColumn="0" w:firstRowLastColumn="0" w:lastRowFirstColumn="0" w:lastRowLastColumn="0"/>
-              <w:rPr>
-                <w:rFonts w:ascii="Verdana" w:hAnsi="Verdana"/>
-                <w:sz w:val="20"/>
-                <w:szCs w:val="20"/>
-              </w:rPr>
-            </w:pPr>
-          </w:p>
-        </w:tc>
-        <w:tc>
-          <w:tcPr>
-            <w:tcW w:w="754" w:type="dxa"/>
-          </w:tcPr>
-          <w:p>
-            <w:pPr>
-              <w:jc w:val="center"/>
-              <w:cnfStyle w:val="000000100000" w:firstRow="0" w:lastRow="0" w:firstColumn="0" w:lastColumn="0" w:oddVBand="0" w:evenVBand="0" w:oddHBand="1" w:evenHBand="0" w:firstRowFirstColumn="0" w:firstRowLastColumn="0" w:lastRowFirstColumn="0" w:lastRowLastColumn="0"/>
-              <w:rPr>
-                <w:b/>
-              </w:rPr>
-            </w:pPr>
-          </w:p>
-        </w:tc>
-        <w:tc>
-          <w:tcPr>
-            <w:tcW w:w="9942" w:type="dxa"/>
-            <w:gridSpan w:val="3"/>
-          </w:tcPr>
-          <w:p>
-            <w:pPr>
-              <w:cnfStyle w:val="000000100000" w:firstRow="0" w:lastRow="0" w:firstColumn="0" w:lastColumn="0" w:oddVBand="0" w:evenVBand="0" w:oddHBand="1" w:evenHBand="0" w:firstRowFirstColumn="0" w:firstRowLastColumn="0" w:lastRowFirstColumn="0" w:lastRowLastColumn="0"/>
-            </w:pPr>
-          </w:p>
-        </w:tc>
-      </w:tr>
-      <w:tr>
-        <w:tc>
-          <w:tcPr>
-            <w:cnfStyle w:val="001000000000" w:firstRow="0" w:lastRow="0" w:firstColumn="1" w:lastColumn="0" w:oddVBand="0" w:evenVBand="0" w:oddHBand="0" w:evenHBand="0" w:firstRowFirstColumn="0" w:firstRowLastColumn="0" w:lastRowFirstColumn="0" w:lastRowLastColumn="0"/>
-            <w:tcW w:w="4278" w:type="dxa"/>
-            <w:gridSpan w:val="3"/>
-          </w:tcPr>
-          <w:p>
-            <w:pPr>
-              <w:tabs>
-                <w:tab w:val="left" w:pos="2612"/>
-              </w:tabs>
-            </w:pPr>
-            <w:r>
-              <w:t>Scénario alternatif</w:t>
-            </w:r>
-            <w:r>
-              <w:tab/>
-            </w:r>
-          </w:p>
-        </w:tc>
-        <w:tc>
-          <w:tcPr>
-            <w:tcW w:w="9942" w:type="dxa"/>
-            <w:gridSpan w:val="3"/>
-          </w:tcPr>
-          <w:p>
-            <w:pPr>
-              <w:cnfStyle w:val="000000000000" w:firstRow="0" w:lastRow="0" w:firstColumn="0" w:lastColumn="0" w:oddVBand="0" w:evenVBand="0" w:oddHBand="0" w:evenHBand="0" w:firstRowFirstColumn="0" w:firstRowLastColumn="0" w:lastRowFirstColumn="0" w:lastRowLastColumn="0"/>
-            </w:pPr>
-          </w:p>
-        </w:tc>
-      </w:tr>
-      <w:tr>
-        <w:trPr>
-          <w:cnfStyle w:val="000000100000" w:firstRow="0" w:lastRow="0" w:firstColumn="0" w:lastColumn="0" w:oddVBand="0" w:evenVBand="0" w:oddHBand="1" w:evenHBand="0" w:firstRowFirstColumn="0" w:firstRowLastColumn="0" w:lastRowFirstColumn="0" w:lastRowLastColumn="0"/>
-        </w:trPr>
-        <w:tc>
-          <w:tcPr>
-            <w:cnfStyle w:val="001000000000" w:firstRow="0" w:lastRow="0" w:firstColumn="1" w:lastColumn="0" w:oddVBand="0" w:evenVBand="0" w:oddHBand="0" w:evenHBand="0" w:firstRowFirstColumn="0" w:firstRowLastColumn="0" w:lastRowFirstColumn="0" w:lastRowLastColumn="0"/>
-            <w:tcW w:w="508" w:type="dxa"/>
-          </w:tcPr>
-          <w:p>
-            <w:pPr>
-              <w:jc w:val="right"/>
-              <w:rPr>
-                <w:b w:val="0"/>
-              </w:rPr>
-            </w:pPr>
-          </w:p>
-        </w:tc>
-        <w:tc>
-          <w:tcPr>
-            <w:tcW w:w="3016" w:type="dxa"/>
-          </w:tcPr>
-          <w:p>
-            <w:pPr>
-              <w:jc w:val="right"/>
-              <w:cnfStyle w:val="000000100000" w:firstRow="0" w:lastRow="0" w:firstColumn="0" w:lastColumn="0" w:oddVBand="0" w:evenVBand="0" w:oddHBand="1" w:evenHBand="0" w:firstRowFirstColumn="0" w:firstRowLastColumn="0" w:lastRowFirstColumn="0" w:lastRowLastColumn="0"/>
-              <w:rPr>
-                <w:b/>
-              </w:rPr>
-            </w:pPr>
-            <w:r>
-              <w:rPr>
-                <w:b/>
-              </w:rPr>
-              <w:t>Acteur</w:t>
-            </w:r>
-          </w:p>
-        </w:tc>
-        <w:tc>
-          <w:tcPr>
-            <w:tcW w:w="754" w:type="dxa"/>
-          </w:tcPr>
-          <w:p>
-            <w:pPr>
-              <w:jc w:val="center"/>
-              <w:cnfStyle w:val="000000100000" w:firstRow="0" w:lastRow="0" w:firstColumn="0" w:lastColumn="0" w:oddVBand="0" w:evenVBand="0" w:oddHBand="1" w:evenHBand="0" w:firstRowFirstColumn="0" w:firstRowLastColumn="0" w:lastRowFirstColumn="0" w:lastRowLastColumn="0"/>
-              <w:rPr>
-                <w:b/>
-              </w:rPr>
-            </w:pPr>
-            <w:r>
-              <w:rPr>
-                <w:b/>
-              </w:rPr>
-              <w:t>Etape</w:t>
-            </w:r>
-          </w:p>
-        </w:tc>
-        <w:tc>
-          <w:tcPr>
-            <w:tcW w:w="9942" w:type="dxa"/>
-            <w:gridSpan w:val="3"/>
-          </w:tcPr>
-          <w:p>
-            <w:pPr>
-              <w:cnfStyle w:val="000000100000" w:firstRow="0" w:lastRow="0" w:firstColumn="0" w:lastColumn="0" w:oddVBand="0" w:evenVBand="0" w:oddHBand="1" w:evenHBand="0" w:firstRowFirstColumn="0" w:firstRowLastColumn="0" w:lastRowFirstColumn="0" w:lastRowLastColumn="0"/>
-              <w:rPr>
-                <w:b/>
-              </w:rPr>
-            </w:pPr>
-            <w:r>
-              <w:rPr>
-                <w:b/>
-              </w:rPr>
-              <w:t>Action</w:t>
-            </w:r>
-          </w:p>
-        </w:tc>
-      </w:tr>
-      <w:tr>
-        <w:tc>
-          <w:tcPr>
-            <w:cnfStyle w:val="001000000000" w:firstRow="0" w:lastRow="0" w:firstColumn="1" w:lastColumn="0" w:oddVBand="0" w:evenVBand="0" w:oddHBand="0" w:evenHBand="0" w:firstRowFirstColumn="0" w:firstRowLastColumn="0" w:lastRowFirstColumn="0" w:lastRowLastColumn="0"/>
-            <w:tcW w:w="508" w:type="dxa"/>
-          </w:tcPr>
-          <w:p>
-            <w:pPr>
-              <w:jc w:val="right"/>
-              <w:rPr>
-                <w:b w:val="0"/>
-              </w:rPr>
-            </w:pPr>
-          </w:p>
-        </w:tc>
-        <w:tc>
-          <w:tcPr>
-            <w:tcW w:w="3016" w:type="dxa"/>
-          </w:tcPr>
-          <w:p>
-            <w:pPr>
-              <w:jc w:val="right"/>
-              <w:cnfStyle w:val="000000000000" w:firstRow="0" w:lastRow="0" w:firstColumn="0" w:lastColumn="0" w:oddVBand="0" w:evenVBand="0" w:oddHBand="0" w:evenHBand="0" w:firstRowFirstColumn="0" w:firstRowLastColumn="0" w:lastRowFirstColumn="0" w:lastRowLastColumn="0"/>
-              <w:rPr>
-                <w:b/>
-              </w:rPr>
-            </w:pPr>
-            <w:r>
-              <w:t>Système</w:t>
-            </w:r>
-          </w:p>
-        </w:tc>
-        <w:tc>
-          <w:tcPr>
-            <w:tcW w:w="754" w:type="dxa"/>
-          </w:tcPr>
-          <w:p>
-            <w:pPr>
-              <w:jc w:val="center"/>
-              <w:cnfStyle w:val="000000000000" w:firstRow="0" w:lastRow="0" w:firstColumn="0" w:lastColumn="0" w:oddVBand="0" w:evenVBand="0" w:oddHBand="0" w:evenHBand="0" w:firstRowFirstColumn="0" w:firstRowLastColumn="0" w:lastRowFirstColumn="0" w:lastRowLastColumn="0"/>
-              <w:rPr>
-                <w:b/>
-              </w:rPr>
-            </w:pPr>
-            <w:r>
-              <w:rPr>
-                <w:b/>
-              </w:rPr>
-              <w:t>A1</w:t>
-            </w:r>
-          </w:p>
-        </w:tc>
-        <w:tc>
-          <w:tcPr>
-            <w:tcW w:w="9942" w:type="dxa"/>
-            <w:gridSpan w:val="3"/>
-          </w:tcPr>
-          <w:p>
-            <w:pPr>
-              <w:cnfStyle w:val="000000000000" w:firstRow="0" w:lastRow="0" w:firstColumn="0" w:lastColumn="0" w:oddVBand="0" w:evenVBand="0" w:oddHBand="0" w:evenHBand="0" w:firstRowFirstColumn="0" w:firstRowLastColumn="0" w:lastRowFirstColumn="0" w:lastRowLastColumn="0"/>
-            </w:pPr>
-            <w:r>
-              <w:t>Si la connexion n’existe pas, i</w:t>
-            </w:r>
-            <w:r>
-              <w:t xml:space="preserve">nforme </w:t>
-            </w:r>
-            <w:r>
-              <w:t xml:space="preserve">l’utilisateur </w:t>
-            </w:r>
-            <w:r>
-              <w:t xml:space="preserve">que le mot de passe </w:t>
-            </w:r>
-            <w:r>
-              <w:t>et/</w:t>
-            </w:r>
-            <w:r>
-              <w:t>ou le nom d’utilisateur est invalide.</w:t>
-            </w:r>
-          </w:p>
-          <w:p>
-            <w:pPr>
-              <w:cnfStyle w:val="000000000000" w:firstRow="0" w:lastRow="0" w:firstColumn="0" w:lastColumn="0" w:oddVBand="0" w:evenVBand="0" w:oddHBand="0" w:evenHBand="0" w:firstRowFirstColumn="0" w:firstRowLastColumn="0" w:lastRowFirstColumn="0" w:lastRowLastColumn="0"/>
-            </w:pPr>
-            <w:r>
-              <w:t xml:space="preserve">[Retour à l’étape </w:t>
-            </w:r>
-            <w:r>
-              <w:rPr>
-                <w:u w:val="single"/>
-              </w:rPr>
-              <w:t>P</w:t>
-            </w:r>
-            <w:r>
-              <w:rPr>
-                <w:u w:val="single"/>
-              </w:rPr>
-              <w:t>1</w:t>
-            </w:r>
-            <w:r>
-              <w:t>]</w:t>
-            </w:r>
-          </w:p>
-        </w:tc>
-      </w:tr>
-      <w:tr>
-        <w:trPr>
-          <w:cnfStyle w:val="000000100000" w:firstRow="0" w:lastRow="0" w:firstColumn="0" w:lastColumn="0" w:oddVBand="0" w:evenVBand="0" w:oddHBand="1" w:evenHBand="0" w:firstRowFirstColumn="0" w:firstRowLastColumn="0" w:lastRowFirstColumn="0" w:lastRowLastColumn="0"/>
-        </w:trPr>
-        <w:tc>
-          <w:tcPr>
-            <w:cnfStyle w:val="001000000000" w:firstRow="0" w:lastRow="0" w:firstColumn="1" w:lastColumn="0" w:oddVBand="0" w:evenVBand="0" w:oddHBand="0" w:evenHBand="0" w:firstRowFirstColumn="0" w:firstRowLastColumn="0" w:lastRowFirstColumn="0" w:lastRowLastColumn="0"/>
-            <w:tcW w:w="508" w:type="dxa"/>
-          </w:tcPr>
-          <w:p>
-            <w:pPr>
-              <w:jc w:val="right"/>
-              <w:rPr>
-                <w:b w:val="0"/>
-              </w:rPr>
-            </w:pPr>
-          </w:p>
-        </w:tc>
-        <w:tc>
-          <w:tcPr>
-            <w:tcW w:w="3016" w:type="dxa"/>
-          </w:tcPr>
-          <w:p>
-            <w:pPr>
-              <w:jc w:val="right"/>
-              <w:cnfStyle w:val="000000100000" w:firstRow="0" w:lastRow="0" w:firstColumn="0" w:lastColumn="0" w:oddVBand="0" w:evenVBand="0" w:oddHBand="1" w:evenHBand="0" w:firstRowFirstColumn="0" w:firstRowLastColumn="0" w:lastRowFirstColumn="0" w:lastRowLastColumn="0"/>
-              <w:rPr>
-                <w:b/>
-              </w:rPr>
-            </w:pPr>
-            <w:r>
-              <w:t>Système</w:t>
-            </w:r>
-          </w:p>
-        </w:tc>
-        <w:tc>
-          <w:tcPr>
-            <w:tcW w:w="754" w:type="dxa"/>
-          </w:tcPr>
-          <w:p>
-            <w:pPr>
-              <w:jc w:val="center"/>
-              <w:cnfStyle w:val="000000100000" w:firstRow="0" w:lastRow="0" w:firstColumn="0" w:lastColumn="0" w:oddVBand="0" w:evenVBand="0" w:oddHBand="1" w:evenHBand="0" w:firstRowFirstColumn="0" w:firstRowLastColumn="0" w:lastRowFirstColumn="0" w:lastRowLastColumn="0"/>
-              <w:rPr>
-                <w:b/>
-              </w:rPr>
-            </w:pPr>
-            <w:r>
-              <w:rPr>
-                <w:b/>
-              </w:rPr>
-              <w:t>A2</w:t>
-            </w:r>
-          </w:p>
-        </w:tc>
-        <w:tc>
-          <w:tcPr>
-            <w:tcW w:w="9942" w:type="dxa"/>
-            <w:gridSpan w:val="3"/>
-          </w:tcPr>
-          <w:p>
-            <w:pPr>
-              <w:cnfStyle w:val="000000100000" w:firstRow="0" w:lastRow="0" w:firstColumn="0" w:lastColumn="0" w:oddVBand="0" w:evenVBand="0" w:oddHBand="1" w:evenHBand="0" w:firstRowFirstColumn="0" w:firstRowLastColumn="0" w:lastRowFirstColumn="0" w:lastRowLastColumn="0"/>
-            </w:pPr>
-            <w:r>
-              <w:t>Si l</w:t>
-            </w:r>
-            <w:r>
-              <w:t xml:space="preserve">a session </w:t>
-            </w:r>
-            <w:r>
-              <w:t>n’existe pas, la session est créée</w:t>
-            </w:r>
-            <w:r>
-              <w:t xml:space="preserve"> avec </w:t>
-            </w:r>
-            <w:r>
-              <w:rPr>
-                <w:u w:val="single"/>
-              </w:rPr>
-              <w:t xml:space="preserve">le nom de dossier client </w:t>
-            </w:r>
-            <w:r>
-              <w:t>associé au</w:t>
-            </w:r>
-            <w:r>
-              <w:rPr>
-                <w:u w:val="single"/>
-              </w:rPr>
-              <w:t xml:space="preserve"> compte utilisateur</w:t>
-            </w:r>
-            <w:r>
-              <w:t xml:space="preserve"> </w:t>
-            </w:r>
-            <w:r>
-              <w:t xml:space="preserve">et le </w:t>
-            </w:r>
-            <w:r>
-              <w:rPr>
-                <w:u w:val="single"/>
-              </w:rPr>
-              <w:t>chemin d’accès</w:t>
-            </w:r>
-            <w:r>
-              <w:rPr>
-                <w:u w:val="single"/>
-              </w:rPr>
-              <w:t>.</w:t>
-            </w:r>
-          </w:p>
-        </w:tc>
-      </w:tr>
-      <w:tr>
-        <w:tc>
-          <w:tcPr>
-            <w:cnfStyle w:val="001000000000" w:firstRow="0" w:lastRow="0" w:firstColumn="1" w:lastColumn="0" w:oddVBand="0" w:evenVBand="0" w:oddHBand="0" w:evenHBand="0" w:firstRowFirstColumn="0" w:firstRowLastColumn="0" w:lastRowFirstColumn="0" w:lastRowLastColumn="0"/>
-            <w:tcW w:w="4278" w:type="dxa"/>
-            <w:gridSpan w:val="3"/>
-          </w:tcPr>
-          <w:p>
-            <w:pPr>
-              <w:tabs>
-                <w:tab w:val="left" w:pos="2612"/>
-              </w:tabs>
-            </w:pPr>
-            <w:r>
-              <w:t>Exceptions</w:t>
-            </w:r>
-            <w:r>
-              <w:tab/>
-            </w:r>
-          </w:p>
-        </w:tc>
-        <w:tc>
-          <w:tcPr>
-            <w:tcW w:w="9942" w:type="dxa"/>
-            <w:gridSpan w:val="3"/>
-          </w:tcPr>
-          <w:p>
-            <w:pPr>
-              <w:cnfStyle w:val="000000000000" w:firstRow="0" w:lastRow="0" w:firstColumn="0" w:lastColumn="0" w:oddVBand="0" w:evenVBand="0" w:oddHBand="0" w:evenHBand="0" w:firstRowFirstColumn="0" w:firstRowLastColumn="0" w:lastRowFirstColumn="0" w:lastRowLastColumn="0"/>
-            </w:pPr>
-          </w:p>
-        </w:tc>
-      </w:tr>
-      <w:tr>
-        <w:trPr>
-          <w:cnfStyle w:val="000000100000" w:firstRow="0" w:lastRow="0" w:firstColumn="0" w:lastColumn="0" w:oddVBand="0" w:evenVBand="0" w:oddHBand="1" w:evenHBand="0" w:firstRowFirstColumn="0" w:firstRowLastColumn="0" w:lastRowFirstColumn="0" w:lastRowLastColumn="0"/>
-        </w:trPr>
-        <w:tc>
-          <w:tcPr>
-            <w:cnfStyle w:val="001000000000" w:firstRow="0" w:lastRow="0" w:firstColumn="1" w:lastColumn="0" w:oddVBand="0" w:evenVBand="0" w:oddHBand="0" w:evenHBand="0" w:firstRowFirstColumn="0" w:firstRowLastColumn="0" w:lastRowFirstColumn="0" w:lastRowLastColumn="0"/>
-            <w:tcW w:w="508" w:type="dxa"/>
-          </w:tcPr>
-          <w:p>
-            <w:pPr>
-              <w:jc w:val="right"/>
-              <w:rPr>
-                <w:b w:val="0"/>
-              </w:rPr>
-            </w:pPr>
-          </w:p>
-        </w:tc>
-        <w:tc>
-          <w:tcPr>
-            <w:tcW w:w="3016" w:type="dxa"/>
-          </w:tcPr>
-          <w:p>
-            <w:pPr>
-              <w:jc w:val="right"/>
-              <w:cnfStyle w:val="000000100000" w:firstRow="0" w:lastRow="0" w:firstColumn="0" w:lastColumn="0" w:oddVBand="0" w:evenVBand="0" w:oddHBand="1" w:evenHBand="0" w:firstRowFirstColumn="0" w:firstRowLastColumn="0" w:lastRowFirstColumn="0" w:lastRowLastColumn="0"/>
-              <w:rPr>
-                <w:b/>
-              </w:rPr>
-            </w:pPr>
-            <w:r>
-              <w:rPr>
-                <w:b/>
-              </w:rPr>
-              <w:t>Code d’erreur</w:t>
-            </w:r>
-          </w:p>
-        </w:tc>
-        <w:tc>
-          <w:tcPr>
-            <w:tcW w:w="754" w:type="dxa"/>
-          </w:tcPr>
-          <w:p>
-            <w:pPr>
-              <w:jc w:val="center"/>
-              <w:cnfStyle w:val="000000100000" w:firstRow="0" w:lastRow="0" w:firstColumn="0" w:lastColumn="0" w:oddVBand="0" w:evenVBand="0" w:oddHBand="1" w:evenHBand="0" w:firstRowFirstColumn="0" w:firstRowLastColumn="0" w:lastRowFirstColumn="0" w:lastRowLastColumn="0"/>
-              <w:rPr>
-                <w:b/>
-              </w:rPr>
-            </w:pPr>
-            <w:r>
-              <w:rPr>
-                <w:b/>
-              </w:rPr>
-              <w:t>Etape</w:t>
-            </w:r>
-          </w:p>
-        </w:tc>
-        <w:tc>
-          <w:tcPr>
-            <w:tcW w:w="9942" w:type="dxa"/>
-            <w:gridSpan w:val="3"/>
-          </w:tcPr>
-          <w:p>
-            <w:pPr>
-              <w:cnfStyle w:val="000000100000" w:firstRow="0" w:lastRow="0" w:firstColumn="0" w:lastColumn="0" w:oddVBand="0" w:evenVBand="0" w:oddHBand="1" w:evenHBand="0" w:firstRowFirstColumn="0" w:firstRowLastColumn="0" w:lastRowFirstColumn="0" w:lastRowLastColumn="0"/>
-              <w:rPr>
-                <w:b/>
-              </w:rPr>
-            </w:pPr>
-            <w:r>
-              <w:rPr>
-                <w:b/>
-              </w:rPr>
-              <w:t>Action</w:t>
-            </w:r>
-          </w:p>
-        </w:tc>
-      </w:tr>
-      <w:tr>
-        <w:tc>
-          <w:tcPr>
-            <w:cnfStyle w:val="001000000000" w:firstRow="0" w:lastRow="0" w:firstColumn="1" w:lastColumn="0" w:oddVBand="0" w:evenVBand="0" w:oddHBand="0" w:evenHBand="0" w:firstRowFirstColumn="0" w:firstRowLastColumn="0" w:lastRowFirstColumn="0" w:lastRowLastColumn="0"/>
-            <w:tcW w:w="508" w:type="dxa"/>
-          </w:tcPr>
-          <w:p>
-            <w:pPr>
-              <w:jc w:val="right"/>
-              <w:rPr>
-                <w:b w:val="0"/>
-              </w:rPr>
-            </w:pPr>
-          </w:p>
-        </w:tc>
-        <w:tc>
-          <w:tcPr>
-            <w:tcW w:w="3016" w:type="dxa"/>
-          </w:tcPr>
-          <w:p>
-            <w:pPr>
-              <w:jc w:val="right"/>
-              <w:cnfStyle w:val="000000000000" w:firstRow="0" w:lastRow="0" w:firstColumn="0" w:lastColumn="0" w:oddVBand="0" w:evenVBand="0" w:oddHBand="0" w:evenHBand="0" w:firstRowFirstColumn="0" w:firstRowLastColumn="0" w:lastRowFirstColumn="0" w:lastRowLastColumn="0"/>
-              <w:rPr>
-                <w:sz w:val="20"/>
-                <w:szCs w:val="20"/>
-              </w:rPr>
-            </w:pPr>
-            <w:r>
-              <w:rPr>
-                <w:sz w:val="20"/>
-                <w:szCs w:val="20"/>
-              </w:rPr>
-              <w:t>USER_</w:t>
-            </w:r>
-            <w:r>
-              <w:rPr>
-                <w:sz w:val="20"/>
-                <w:szCs w:val="20"/>
-              </w:rPr>
-              <w:t>CONNECTION_NOT_FOUND</w:t>
-            </w:r>
-          </w:p>
-        </w:tc>
-        <w:tc>
-          <w:tcPr>
-            <w:tcW w:w="754" w:type="dxa"/>
-          </w:tcPr>
-          <w:p>
-            <w:pPr>
-              <w:jc w:val="center"/>
-              <w:cnfStyle w:val="000000000000" w:firstRow="0" w:lastRow="0" w:firstColumn="0" w:lastColumn="0" w:oddVBand="0" w:evenVBand="0" w:oddHBand="0" w:evenHBand="0" w:firstRowFirstColumn="0" w:firstRowLastColumn="0" w:lastRowFirstColumn="0" w:lastRowLastColumn="0"/>
-              <w:rPr>
-                <w:b/>
-              </w:rPr>
-            </w:pPr>
-            <w:r>
-              <w:rPr>
-                <w:b/>
-              </w:rPr>
-              <w:t>E1</w:t>
-            </w:r>
-          </w:p>
-        </w:tc>
-        <w:tc>
-          <w:tcPr>
-            <w:tcW w:w="9942" w:type="dxa"/>
-            <w:gridSpan w:val="3"/>
-          </w:tcPr>
-          <w:p>
-            <w:pPr>
-              <w:cnfStyle w:val="000000000000" w:firstRow="0" w:lastRow="0" w:firstColumn="0" w:lastColumn="0" w:oddVBand="0" w:evenVBand="0" w:oddHBand="0" w:evenHBand="0" w:firstRowFirstColumn="0" w:firstRowLastColumn="0" w:lastRowFirstColumn="0" w:lastRowLastColumn="0"/>
-            </w:pPr>
-            <w:r>
-              <w:t>La connexion n’existe pas.</w:t>
-            </w:r>
-          </w:p>
-        </w:tc>
-      </w:tr>
-      <w:tr>
-        <w:trPr>
-          <w:cnfStyle w:val="000000100000" w:firstRow="0" w:lastRow="0" w:firstColumn="0" w:lastColumn="0" w:oddVBand="0" w:evenVBand="0" w:oddHBand="1" w:evenHBand="0" w:firstRowFirstColumn="0" w:firstRowLastColumn="0" w:lastRowFirstColumn="0" w:lastRowLastColumn="0"/>
-        </w:trPr>
-        <w:tc>
-          <w:tcPr>
-            <w:cnfStyle w:val="001000000000" w:firstRow="0" w:lastRow="0" w:firstColumn="1" w:lastColumn="0" w:oddVBand="0" w:evenVBand="0" w:oddHBand="0" w:evenHBand="0" w:firstRowFirstColumn="0" w:firstRowLastColumn="0" w:lastRowFirstColumn="0" w:lastRowLastColumn="0"/>
-            <w:tcW w:w="508" w:type="dxa"/>
-          </w:tcPr>
-          <w:p>
-            <w:pPr>
-              <w:jc w:val="right"/>
-              <w:rPr>
-                <w:b w:val="0"/>
-              </w:rPr>
-            </w:pPr>
-          </w:p>
-        </w:tc>
-        <w:tc>
-          <w:tcPr>
-            <w:tcW w:w="3016" w:type="dxa"/>
-          </w:tcPr>
-          <w:p>
-            <w:pPr>
-              <w:jc w:val="right"/>
-              <w:cnfStyle w:val="000000100000" w:firstRow="0" w:lastRow="0" w:firstColumn="0" w:lastColumn="0" w:oddVBand="0" w:evenVBand="0" w:oddHBand="1" w:evenHBand="0" w:firstRowFirstColumn="0" w:firstRowLastColumn="0" w:lastRowFirstColumn="0" w:lastRowLastColumn="0"/>
-              <w:rPr>
-                <w:sz w:val="20"/>
-                <w:szCs w:val="20"/>
-              </w:rPr>
-            </w:pPr>
-            <w:r>
-              <w:rPr>
-                <w:sz w:val="20"/>
-                <w:szCs w:val="20"/>
-              </w:rPr>
-              <w:t>USER_</w:t>
-            </w:r>
-            <w:r>
-              <w:rPr>
-                <w:sz w:val="20"/>
-                <w:szCs w:val="20"/>
-              </w:rPr>
-              <w:t>CONNECTION_IP_REFUSED</w:t>
-            </w:r>
-          </w:p>
-        </w:tc>
-        <w:tc>
-          <w:tcPr>
-            <w:tcW w:w="754" w:type="dxa"/>
-          </w:tcPr>
-          <w:p>
-            <w:pPr>
-              <w:jc w:val="center"/>
-              <w:cnfStyle w:val="000000100000" w:firstRow="0" w:lastRow="0" w:firstColumn="0" w:lastColumn="0" w:oddVBand="0" w:evenVBand="0" w:oddHBand="1" w:evenHBand="0" w:firstRowFirstColumn="0" w:firstRowLastColumn="0" w:lastRowFirstColumn="0" w:lastRowLastColumn="0"/>
-              <w:rPr>
-                <w:b/>
-              </w:rPr>
-            </w:pPr>
-            <w:r>
-              <w:rPr>
-                <w:b/>
-              </w:rPr>
-              <w:t>E2</w:t>
-            </w:r>
-          </w:p>
-        </w:tc>
-        <w:tc>
-          <w:tcPr>
-            <w:tcW w:w="9942" w:type="dxa"/>
-            <w:gridSpan w:val="3"/>
-          </w:tcPr>
-          <w:p>
-            <w:pPr>
-              <w:cnfStyle w:val="000000100000" w:firstRow="0" w:lastRow="0" w:firstColumn="0" w:lastColumn="0" w:oddVBand="0" w:evenVBand="0" w:oddHBand="1" w:evenHBand="0" w:firstRowFirstColumn="0" w:firstRowLastColumn="0" w:lastRowFirstColumn="0" w:lastRowLastColumn="0"/>
-            </w:pPr>
-            <w:r>
-              <w:t>L’Adresse IP ne correspond pas.</w:t>
-            </w:r>
-          </w:p>
-        </w:tc>
-      </w:tr>
-      <w:tr>
-        <w:trPr>
-          <w:trHeight w:val="127"/>
-        </w:trPr>
-        <w:tc>
-          <w:tcPr>
-            <w:cnfStyle w:val="001000000000" w:firstRow="0" w:lastRow="0" w:firstColumn="1" w:lastColumn="0" w:oddVBand="0" w:evenVBand="0" w:oddHBand="0" w:evenHBand="0" w:firstRowFirstColumn="0" w:firstRowLastColumn="0" w:lastRowFirstColumn="0" w:lastRowLastColumn="0"/>
-            <w:tcW w:w="508" w:type="dxa"/>
-          </w:tcPr>
-          <w:p>
-            <w:pPr>
-              <w:jc w:val="right"/>
-              <w:rPr>
-                <w:b w:val="0"/>
-              </w:rPr>
-            </w:pPr>
-          </w:p>
-        </w:tc>
-        <w:tc>
-          <w:tcPr>
-            <w:tcW w:w="3016" w:type="dxa"/>
-          </w:tcPr>
-          <w:p>
-            <w:pPr>
-              <w:jc w:val="right"/>
-              <w:cnfStyle w:val="000000000000" w:firstRow="0" w:lastRow="0" w:firstColumn="0" w:lastColumn="0" w:oddVBand="0" w:evenVBand="0" w:oddHBand="0" w:evenHBand="0" w:firstRowFirstColumn="0" w:firstRowLastColumn="0" w:lastRowFirstColumn="0" w:lastRowLastColumn="0"/>
-              <w:rPr>
-                <w:sz w:val="20"/>
-                <w:szCs w:val="20"/>
-              </w:rPr>
-            </w:pPr>
-            <w:r>
-              <w:rPr>
-                <w:sz w:val="20"/>
-                <w:szCs w:val="20"/>
-              </w:rPr>
-              <w:t>SYS_UPDATE_TASK</w:t>
-            </w:r>
-          </w:p>
-        </w:tc>
-        <w:tc>
-          <w:tcPr>
-            <w:tcW w:w="754" w:type="dxa"/>
-          </w:tcPr>
-          <w:p>
-            <w:pPr>
-              <w:jc w:val="center"/>
-              <w:cnfStyle w:val="000000000000" w:firstRow="0" w:lastRow="0" w:firstColumn="0" w:lastColumn="0" w:oddVBand="0" w:evenVBand="0" w:oddHBand="0" w:evenHBand="0" w:firstRowFirstColumn="0" w:firstRowLastColumn="0" w:lastRowFirstColumn="0" w:lastRowLastColumn="0"/>
-              <w:rPr>
-                <w:b/>
-              </w:rPr>
-            </w:pPr>
-            <w:r>
-              <w:rPr>
-                <w:b/>
-              </w:rPr>
-              <w:t>E3</w:t>
-            </w:r>
-          </w:p>
-        </w:tc>
-        <w:tc>
-          <w:tcPr>
-            <w:tcW w:w="9942" w:type="dxa"/>
-            <w:gridSpan w:val="3"/>
-          </w:tcPr>
-          <w:p>
-            <w:pPr>
-              <w:cnfStyle w:val="000000000000" w:firstRow="0" w:lastRow="0" w:firstColumn="0" w:lastColumn="0" w:oddVBand="0" w:evenVBand="0" w:oddHBand="0" w:evenHBand="0" w:firstRowFirstColumn="0" w:firstRowLastColumn="0" w:lastRowFirstColumn="0" w:lastRowLastColumn="0"/>
-            </w:pPr>
-            <w:r>
-              <w:t>La tâche ne peut pas être mise à jour.</w:t>
-            </w:r>
-          </w:p>
-        </w:tc>
-      </w:tr>
-    </w:tbl>
-    <w:p>
-      <w:pPr>
-        <w:pStyle w:val="Titre3"/>
-      </w:pPr>
-      <w:r>
-        <w:br w:type="page"/>
-      </w:r>
-      <w:bookmarkStart w:id="54" w:name="_Toc334797633"/>
-      <w:bookmarkStart w:id="55" w:name="_Toc347471853"/>
-      <w:r>
-        <w:lastRenderedPageBreak/>
-        <w:t>Déconnexion</w:t>
-      </w:r>
-      <w:bookmarkEnd w:id="55"/>
-    </w:p>
-    <w:p>
-      <w:r>
-        <w:t>Termine une connexion entre un compte et une session</w:t>
-      </w:r>
-    </w:p>
-    <w:p>
-      <w:pPr>
-        <w:pStyle w:val="Sous-titre"/>
-      </w:pPr>
-      <w:r>
-        <w:t>Informations</w:t>
-      </w:r>
-    </w:p>
-    <w:p>
-      <w:pPr>
-        <w:pStyle w:val="Sansinterligne"/>
-        <w:tabs>
-          <w:tab w:val="left" w:pos="2268"/>
-        </w:tabs>
-      </w:pPr>
-      <w:r>
-        <w:t>Identifiant :</w:t>
-      </w:r>
-      <w:r>
-        <w:tab/>
-      </w:r>
-      <w:proofErr w:type="spellStart"/>
-      <w:r>
-        <w:t>user</w:t>
-      </w:r>
-      <w:r>
-        <w:t>_disconnect</w:t>
-      </w:r>
-      <w:proofErr w:type="spellEnd"/>
-    </w:p>
-    <w:p>
-      <w:pPr>
-        <w:pStyle w:val="Sansinterligne"/>
-        <w:tabs>
-          <w:tab w:val="left" w:pos="2268"/>
-        </w:tabs>
-      </w:pPr>
-      <w:r>
-        <w:t>Acteur :</w:t>
-      </w:r>
-      <w:r>
-        <w:tab/>
-      </w:r>
-      <w:r>
         <w:t>Utilisateur</w:t>
       </w:r>
     </w:p>
@@ -13847,11 +12388,16 @@
         </w:numPr>
       </w:pPr>
       <w:r>
-        <w:t>Identifier</w:t>
+        <w:t>Name</w:t>
       </w:r>
       <w:r>
         <w:tab/>
-        <w:t>Nom d’utilisateur</w:t>
+      </w:r>
+      <w:r>
+        <w:tab/>
+      </w:r>
+      <w:r>
+        <w:t>Identificateur de connexion</w:t>
       </w:r>
     </w:p>
     <w:p>
@@ -13870,7 +12416,310 @@
       </w:r>
       <w:r>
         <w:tab/>
-        <w:t>Adresse IP</w:t>
+        <w:t>Adresse IP du client</w:t>
+      </w:r>
+    </w:p>
+    <w:p>
+      <w:pPr>
+        <w:pStyle w:val="Sous-titre"/>
+      </w:pPr>
+      <w:r>
+        <w:t>Sortie</w:t>
+      </w:r>
+    </w:p>
+    <w:p>
+      <w:pPr>
+        <w:rPr>
+          <w:u w:val="single"/>
+        </w:rPr>
+      </w:pPr>
+      <w:r>
+        <w:tab/>
+      </w:r>
+      <w:r>
+        <w:rPr>
+          <w:u w:val="single"/>
+        </w:rPr>
+        <w:t>Type</w:t>
+      </w:r>
+      <w:r>
+        <w:tab/>
+      </w:r>
+      <w:r>
+        <w:tab/>
+      </w:r>
+      <w:r>
+        <w:rPr>
+          <w:u w:val="single"/>
+        </w:rPr>
+        <w:t>Description</w:t>
+      </w:r>
+    </w:p>
+    <w:p>
+      <w:pPr>
+        <w:pStyle w:val="Paragraphedeliste"/>
+        <w:numPr>
+          <w:ilvl w:val="0"/>
+          <w:numId w:val="17"/>
+        </w:numPr>
+      </w:pPr>
+      <w:r>
+        <w:t>Integer</w:t>
+      </w:r>
+      <w:r>
+        <w:tab/>
+      </w:r>
+      <w:r>
+        <w:tab/>
+        <w:t xml:space="preserve">Temps de vie de la </w:t>
+      </w:r>
+      <w:r>
+        <w:t>connexion</w:t>
+      </w:r>
+      <w:r>
+        <w:t xml:space="preserve"> (en seconde)</w:t>
+      </w:r>
+    </w:p>
+    <w:p>
+      <w:pPr>
+        <w:pStyle w:val="Paragraphedeliste"/>
+        <w:numPr>
+          <w:ilvl w:val="0"/>
+          <w:numId w:val="17"/>
+        </w:numPr>
+      </w:pPr>
+      <w:r>
+        <w:t>FileName</w:t>
+      </w:r>
+      <w:r>
+        <w:tab/>
+        <w:t>Chemin d’accès au part</w:t>
+      </w:r>
+      <w:r>
+        <w:t>a</w:t>
+      </w:r>
+      <w:r>
+        <w:t>ge public</w:t>
+      </w:r>
+    </w:p>
+    <w:p>
+      <w:pPr>
+        <w:pStyle w:val="Sous-titre"/>
+      </w:pPr>
+      <w:r>
+        <w:t>Procédure</w:t>
+      </w:r>
+    </w:p>
+    <w:p>
+      <w:pPr>
+        <w:pStyle w:val="Paragraphedeliste"/>
+        <w:numPr>
+          <w:ilvl w:val="0"/>
+          <w:numId w:val="26"/>
+        </w:numPr>
+      </w:pPr>
+      <w:r>
+        <w:t xml:space="preserve">Vérifie </w:t>
+      </w:r>
+      <w:r>
+        <w:t>l’existence de la connexion</w:t>
+      </w:r>
+      <w:r>
+        <w:t xml:space="preserve"> (</w:t>
+      </w:r>
+      <w:r>
+        <w:rPr>
+          <w:rStyle w:val="Accentuation"/>
+        </w:rPr>
+        <w:t>USER_CONNECTION_NOT_EXISTS</w:t>
+      </w:r>
+      <w:r>
+        <w:t>)</w:t>
+      </w:r>
+    </w:p>
+    <w:p>
+      <w:pPr>
+        <w:pStyle w:val="Paragraphedeliste"/>
+        <w:numPr>
+          <w:ilvl w:val="0"/>
+          <w:numId w:val="26"/>
+        </w:numPr>
+      </w:pPr>
+      <w:r>
+        <w:t>Vérifie l’adresse IP (</w:t>
+      </w:r>
+      <w:r>
+        <w:rPr>
+          <w:rStyle w:val="Accentuation"/>
+        </w:rPr>
+        <w:t>USER_CONNECTION_IP_REFUSED</w:t>
+      </w:r>
+      <w:r>
+        <w:rPr>
+          <w:sz w:val="20"/>
+          <w:szCs w:val="20"/>
+        </w:rPr>
+        <w:t>)</w:t>
+      </w:r>
+    </w:p>
+    <w:p>
+      <w:pPr>
+        <w:pStyle w:val="Paragraphedeliste"/>
+        <w:numPr>
+          <w:ilvl w:val="0"/>
+          <w:numId w:val="26"/>
+        </w:numPr>
+      </w:pPr>
+      <w:r>
+        <w:t>Actualise la date d’expiration (date system + durée de vie)</w:t>
+      </w:r>
+      <w:r>
+        <w:t xml:space="preserve"> </w:t>
+      </w:r>
+      <w:r>
+        <w:t xml:space="preserve">dans la table </w:t>
+      </w:r>
+      <w:r>
+        <w:rPr>
+          <w:rStyle w:val="Accentuation"/>
+        </w:rPr>
+        <w:t>USER_CONNECTION</w:t>
+      </w:r>
+    </w:p>
+    <w:p>
+      <w:pPr>
+        <w:pStyle w:val="Paragraphedeliste"/>
+        <w:numPr>
+          <w:ilvl w:val="0"/>
+          <w:numId w:val="26"/>
+        </w:numPr>
+      </w:pPr>
+      <w:r>
+        <w:t>Actualise la tâche fermeture automatique</w:t>
+      </w:r>
+      <w:r>
+        <w:t xml:space="preserve"> </w:t>
+      </w:r>
+      <w:r>
+        <w:t>(</w:t>
+      </w:r>
+      <w:r>
+        <w:rPr>
+          <w:rStyle w:val="Accentuation"/>
+        </w:rPr>
+        <w:t>SYS_TASK_</w:t>
+      </w:r>
+      <w:r>
+        <w:rPr>
+          <w:rStyle w:val="Accentuation"/>
+        </w:rPr>
+        <w:t>UPDATE</w:t>
+      </w:r>
+      <w:r>
+        <w:t>)</w:t>
+      </w:r>
+    </w:p>
+    <w:p>
+      <w:pPr>
+        <w:pStyle w:val="Titre3"/>
+      </w:pPr>
+      <w:r>
+        <w:br w:type="page"/>
+      </w:r>
+      <w:bookmarkStart w:id="53" w:name="_Toc347471853"/>
+      <w:bookmarkStart w:id="54" w:name="_Toc334797633"/>
+      <w:r>
+        <w:lastRenderedPageBreak/>
+        <w:t>Déconnexion</w:t>
+      </w:r>
+      <w:bookmarkEnd w:id="53"/>
+    </w:p>
+    <w:p>
+      <w:r>
+        <w:t>Termine une connexion entre un compte et une session</w:t>
+      </w:r>
+    </w:p>
+    <w:p>
+      <w:pPr>
+        <w:pStyle w:val="Sous-titre"/>
+      </w:pPr>
+      <w:r>
+        <w:t>Informations</w:t>
+      </w:r>
+    </w:p>
+    <w:p>
+      <w:pPr>
+        <w:pStyle w:val="Sansinterligne"/>
+        <w:tabs>
+          <w:tab w:val="left" w:pos="2268"/>
+        </w:tabs>
+      </w:pPr>
+      <w:r>
+        <w:t>Identifiant :</w:t>
+      </w:r>
+      <w:r>
+        <w:tab/>
+      </w:r>
+      <w:proofErr w:type="spellStart"/>
+      <w:r>
+        <w:t>user</w:t>
+      </w:r>
+      <w:r>
+        <w:t>_disconnect</w:t>
+      </w:r>
+      <w:proofErr w:type="spellEnd"/>
+    </w:p>
+    <w:p>
+      <w:pPr>
+        <w:pStyle w:val="Sansinterligne"/>
+        <w:tabs>
+          <w:tab w:val="left" w:pos="2268"/>
+        </w:tabs>
+      </w:pPr>
+      <w:r>
+        <w:t>Acteur :</w:t>
+      </w:r>
+      <w:r>
+        <w:tab/>
+      </w:r>
+      <w:r>
+        <w:t>Utilisateur</w:t>
+      </w:r>
+    </w:p>
+    <w:p>
+      <w:pPr>
+        <w:pStyle w:val="Sous-titre"/>
+      </w:pPr>
+      <w:r>
+        <w:t>Entrée</w:t>
+      </w:r>
+    </w:p>
+    <w:p>
+      <w:pPr>
+        <w:rPr>
+          <w:u w:val="single"/>
+        </w:rPr>
+      </w:pPr>
+      <w:r>
+        <w:tab/>
+      </w:r>
+      <w:r>
+        <w:rPr>
+          <w:u w:val="single"/>
+        </w:rPr>
+        <w:t>Type</w:t>
+      </w:r>
+      <w:r>
+        <w:tab/>
+      </w:r>
+      <w:r>
+        <w:tab/>
+      </w:r>
+      <w:r>
+        <w:rPr>
+          <w:u w:val="single"/>
+        </w:rPr>
+        <w:t>Description</w:t>
       </w:r>
     </w:p>
     <w:p>
@@ -13882,6 +12731,41 @@
         </w:numPr>
       </w:pPr>
       <w:r>
+        <w:t>Identifier</w:t>
+      </w:r>
+      <w:r>
+        <w:tab/>
+        <w:t>Nom d’utilisateur</w:t>
+      </w:r>
+    </w:p>
+    <w:p>
+      <w:pPr>
+        <w:pStyle w:val="Paragraphedeliste"/>
+        <w:numPr>
+          <w:ilvl w:val="0"/>
+          <w:numId w:val="13"/>
+        </w:numPr>
+      </w:pPr>
+      <w:r>
+        <w:t>IPv4</w:t>
+      </w:r>
+      <w:r>
+        <w:tab/>
+      </w:r>
+      <w:r>
+        <w:tab/>
+        <w:t>Adresse IP</w:t>
+      </w:r>
+    </w:p>
+    <w:p>
+      <w:pPr>
+        <w:pStyle w:val="Paragraphedeliste"/>
+        <w:numPr>
+          <w:ilvl w:val="0"/>
+          <w:numId w:val="13"/>
+        </w:numPr>
+      </w:pPr>
+      <w:r>
         <w:t>Name</w:t>
       </w:r>
       <w:r>
@@ -14002,7 +12886,7 @@
       <w:pPr>
         <w:pStyle w:val="Titre3"/>
       </w:pPr>
-      <w:bookmarkStart w:id="56" w:name="_Toc347471854"/>
+      <w:bookmarkStart w:id="55" w:name="_Toc347471854"/>
       <w:r>
         <w:lastRenderedPageBreak/>
         <w:t>Déconne</w:t>
@@ -14014,7 +12898,7 @@
         <w:t xml:space="preserve"> un utilisateur</w:t>
       </w:r>
       <w:bookmarkEnd w:id="54"/>
-      <w:bookmarkEnd w:id="56"/>
+      <w:bookmarkEnd w:id="55"/>
     </w:p>
     <w:p>
       <w:r>
@@ -14202,8 +13086,8 @@
       <w:r>
         <w:br w:type="page"/>
       </w:r>
-      <w:bookmarkStart w:id="57" w:name="_Toc334797634"/>
-      <w:bookmarkStart w:id="58" w:name="_Toc347471855"/>
+      <w:bookmarkStart w:id="56" w:name="_Toc334797634"/>
+      <w:bookmarkStart w:id="57" w:name="_Toc347471855"/>
       <w:r>
         <w:lastRenderedPageBreak/>
         <w:t>Déconne</w:t>
@@ -14214,8 +13098,8 @@
       <w:r>
         <w:t xml:space="preserve"> tous les utilisateurs</w:t>
       </w:r>
+      <w:bookmarkEnd w:id="56"/>
       <w:bookmarkEnd w:id="57"/>
-      <w:bookmarkEnd w:id="58"/>
     </w:p>
     <w:p>
       <w:pPr>
@@ -15451,7 +14335,7 @@
       <w:r>
         <w:br w:type="page"/>
       </w:r>
-      <w:bookmarkStart w:id="59" w:name="_Toc347471856"/>
+      <w:bookmarkStart w:id="58" w:name="_Toc347471856"/>
       <w:r>
         <w:lastRenderedPageBreak/>
         <w:t>Obtient</w:t>
@@ -15459,7 +14343,7 @@
       <w:r>
         <w:t xml:space="preserve"> un mot-de-passe perdu</w:t>
       </w:r>
-      <w:bookmarkEnd w:id="59"/>
+      <w:bookmarkEnd w:id="58"/>
     </w:p>
     <w:p/>
     <w:p>
@@ -15675,7 +14559,7 @@
       <w:pPr>
         <w:pStyle w:val="Titre3"/>
       </w:pPr>
-      <w:bookmarkStart w:id="60" w:name="_Toc347471857"/>
+      <w:bookmarkStart w:id="59" w:name="_Toc347471857"/>
       <w:r>
         <w:lastRenderedPageBreak/>
         <w:t>Renseigne</w:t>
@@ -15683,7 +14567,7 @@
       <w:r>
         <w:t xml:space="preserve"> une identité</w:t>
       </w:r>
-      <w:bookmarkEnd w:id="60"/>
+      <w:bookmarkEnd w:id="59"/>
     </w:p>
     <w:p/>
     <w:p>
@@ -15895,7 +14779,7 @@
       <w:pPr>
         <w:pStyle w:val="Titre1"/>
       </w:pPr>
-      <w:bookmarkStart w:id="61" w:name="_Toc347471858"/>
+      <w:bookmarkStart w:id="60" w:name="_Toc347471858"/>
       <w:r>
         <w:lastRenderedPageBreak/>
         <w:t>D</w:t>
@@ -15906,99 +14790,349 @@
       <w:r>
         <w:t>veloppement</w:t>
       </w:r>
+      <w:bookmarkEnd w:id="60"/>
+    </w:p>
+    <w:p>
+      <w:pPr>
+        <w:pStyle w:val="Titre2"/>
+      </w:pPr>
+      <w:bookmarkStart w:id="61" w:name="_Toc347471859"/>
+      <w:r>
+        <w:t>Point d’entrée de l’application</w:t>
+      </w:r>
       <w:bookmarkEnd w:id="61"/>
     </w:p>
     <w:p>
+      <w:r>
+        <w:t>Conformément</w:t>
+      </w:r>
+      <w:r>
+        <w:t xml:space="preserve"> au projet </w:t>
+      </w:r>
+      <w:r>
+        <w:rPr>
+          <w:rStyle w:val="lev"/>
+        </w:rPr>
+        <w:t>Webframework</w:t>
+      </w:r>
+      <w:r>
+        <w:t xml:space="preserve">, ce </w:t>
+      </w:r>
+      <w:r>
+        <w:t>projet</w:t>
+      </w:r>
+      <w:r>
+        <w:t xml:space="preserve"> implémente l’interface </w:t>
+      </w:r>
+      <w:proofErr w:type="spellStart"/>
+      <w:r>
+        <w:rPr>
+          <w:rStyle w:val="Accentuation"/>
+        </w:rPr>
+        <w:t>IModule</w:t>
+      </w:r>
+      <w:proofErr w:type="spellEnd"/>
+      <w:r>
+        <w:t>.</w:t>
+      </w:r>
+    </w:p>
+    <w:p>
+      <w:r>
+        <w:t xml:space="preserve">Vous trouverez le code de la classe </w:t>
+      </w:r>
+      <w:proofErr w:type="spellStart"/>
+      <w:r>
+        <w:rPr>
+          <w:rStyle w:val="Accentuation"/>
+        </w:rPr>
+        <w:t>UserModule</w:t>
+      </w:r>
+      <w:proofErr w:type="spellEnd"/>
+      <w:r>
+        <w:t xml:space="preserve"> dans le dossier</w:t>
+      </w:r>
+      <w:r>
+        <w:t xml:space="preserve"> </w:t>
+      </w:r>
+      <w:r>
+        <w:t>« </w:t>
+      </w:r>
+      <w:r>
+        <w:rPr>
+          <w:rStyle w:val="Accentuation"/>
+        </w:rPr>
+        <w:t>wfw-1.x/lib</w:t>
+      </w:r>
+      <w:r>
+        <w:t> »</w:t>
+      </w:r>
+      <w:r>
+        <w:t xml:space="preserve"> avec l’ensemble des classes du modèle, vous devez inclure le fichier « </w:t>
+      </w:r>
+      <w:r>
+        <w:rPr>
+          <w:rStyle w:val="Accentuation"/>
+        </w:rPr>
+        <w:t>module.php</w:t>
+      </w:r>
+      <w:r>
+        <w:t xml:space="preserve"> » à votre application pour pouvoir utiliser les fonctionnalités du module </w:t>
+      </w:r>
+      <w:r>
+        <w:rPr>
+          <w:rStyle w:val="lev"/>
+        </w:rPr>
+        <w:t>Utilisateur</w:t>
+      </w:r>
+      <w:r>
+        <w:t>.</w:t>
+      </w:r>
+    </w:p>
+    <w:p>
       <w:pPr>
         <w:pStyle w:val="Titre2"/>
       </w:pPr>
-      <w:bookmarkStart w:id="62" w:name="_Toc347471859"/>
-      <w:r>
-        <w:t>Point d’entrée de l’application</w:t>
+      <w:bookmarkStart w:id="62" w:name="_Toc347471860"/>
+      <w:r>
+        <w:t>Modèle MVC</w:t>
       </w:r>
       <w:bookmarkEnd w:id="62"/>
     </w:p>
     <w:p>
       <w:r>
-        <w:t>Conformément</w:t>
-      </w:r>
-      <w:r>
-        <w:t xml:space="preserve"> au projet </w:t>
+        <w:t>Le projet est construit sur le modèle &lt;</w:t>
       </w:r>
       <w:r>
         <w:rPr>
           <w:rStyle w:val="lev"/>
         </w:rPr>
-        <w:t>Webframework</w:t>
-      </w:r>
-      <w:r>
-        <w:t xml:space="preserve">, ce </w:t>
-      </w:r>
-      <w:r>
-        <w:t>projet</w:t>
-      </w:r>
-      <w:r>
-        <w:t xml:space="preserve"> implémente l’interface </w:t>
+        <w:t>Modèle-Vue-Contrôleur</w:t>
+      </w:r>
+      <w:r>
+        <w:t>&gt;</w:t>
+      </w:r>
+      <w:r>
+        <w:t>.</w:t>
+      </w:r>
+    </w:p>
+    <w:p>
+      <w:pPr>
+        <w:pStyle w:val="Listeitem"/>
+      </w:pPr>
+      <w:r>
+        <w:t xml:space="preserve">Les classes C++ du modèles sont </w:t>
+      </w:r>
+      <w:r>
+        <w:t>stockées</w:t>
+      </w:r>
+      <w:r>
+        <w:t xml:space="preserve"> dans le dossier </w:t>
+      </w:r>
+      <w:r>
+        <w:t>« </w:t>
+      </w:r>
+      <w:r>
+        <w:rPr>
+          <w:rStyle w:val="Accentuation"/>
+        </w:rPr>
+        <w:t>wfw-1.x/lib</w:t>
+      </w:r>
+      <w:r>
+        <w:t> </w:t>
+      </w:r>
+      <w:r>
+        <w:rPr>
+          <w:rStyle w:val="lev"/>
+        </w:rPr>
+        <w:t>»</w:t>
+      </w:r>
+      <w:r>
+        <w:t>.</w:t>
+      </w:r>
+    </w:p>
+    <w:p>
+      <w:pPr>
+        <w:pStyle w:val="Listeitem"/>
+        <w:rPr>
+          <w:rStyle w:val="Accentuation"/>
+        </w:rPr>
+      </w:pPr>
+      <w:r>
+        <w:t xml:space="preserve">Les classes de vues sont </w:t>
+      </w:r>
+      <w:r>
+        <w:t>stockées</w:t>
+      </w:r>
+      <w:r>
+        <w:t xml:space="preserve"> </w:t>
+      </w:r>
+      <w:r>
+        <w:t xml:space="preserve">dans le dossier </w:t>
+      </w:r>
+      <w:r>
+        <w:t>« </w:t>
+      </w:r>
+      <w:r>
+        <w:rPr>
+          <w:rStyle w:val="Accentuation"/>
+        </w:rPr>
+        <w:t>public/</w:t>
       </w:r>
       <w:proofErr w:type="spellStart"/>
       <w:r>
         <w:rPr>
           <w:rStyle w:val="Accentuation"/>
         </w:rPr>
-        <w:t>IModule</w:t>
+        <w:t>view</w:t>
       </w:r>
       <w:proofErr w:type="spellEnd"/>
       <w:r>
+        <w:rPr>
+          <w:rStyle w:val="Accentuation"/>
+        </w:rPr>
+        <w:t> </w:t>
+      </w:r>
+      <w:r>
+        <w:t>»</w:t>
+      </w:r>
+    </w:p>
+    <w:p>
+      <w:pPr>
+        <w:pStyle w:val="Listeitem"/>
+      </w:pPr>
+      <w:r>
+        <w:t xml:space="preserve">Les classes contrôleurs sont </w:t>
+      </w:r>
+      <w:r>
+        <w:t xml:space="preserve">stockées </w:t>
+      </w:r>
+      <w:r>
+        <w:t xml:space="preserve">à la racine du dossier </w:t>
+      </w:r>
+      <w:r>
+        <w:t>« </w:t>
+      </w:r>
+      <w:r>
+        <w:rPr>
+          <w:rStyle w:val="lev"/>
+        </w:rPr>
+        <w:t>/</w:t>
+      </w:r>
+      <w:r>
+        <w:rPr>
+          <w:rStyle w:val="Accentuation"/>
+        </w:rPr>
+        <w:t>public</w:t>
+      </w:r>
+      <w:r>
+        <w:rPr>
+          <w:rStyle w:val="lev"/>
+        </w:rPr>
+        <w:t> »</w:t>
+      </w:r>
+      <w:r>
+        <w:rPr>
+          <w:rStyle w:val="lev"/>
+        </w:rPr>
         <w:t>.</w:t>
       </w:r>
     </w:p>
     <w:p>
-      <w:r>
-        <w:t xml:space="preserve">Vous trouverez le code de la classe </w:t>
-      </w:r>
-      <w:proofErr w:type="spellStart"/>
+      <w:pPr>
+        <w:pStyle w:val="Titre2"/>
+      </w:pPr>
+      <w:bookmarkStart w:id="63" w:name="_Toc347471861"/>
+      <w:r>
+        <w:t>API Références</w:t>
+      </w:r>
+      <w:bookmarkEnd w:id="63"/>
+    </w:p>
+    <w:p>
+      <w:r>
+        <w:t xml:space="preserve">La documentation du code source est disponible dans le dossier </w:t>
+      </w:r>
+      <w:r>
+        <w:t>« </w:t>
+      </w:r>
       <w:r>
         <w:rPr>
           <w:rStyle w:val="Accentuation"/>
         </w:rPr>
-        <w:t>UserModule</w:t>
-      </w:r>
-      <w:proofErr w:type="spellEnd"/>
-      <w:r>
-        <w:t xml:space="preserve"> dans le dossier</w:t>
-      </w:r>
-      <w:r>
-        <w:t xml:space="preserve"> </w:t>
-      </w:r>
-      <w:r>
-        <w:t>« </w:t>
+        <w:t>doc</w:t>
       </w:r>
       <w:r>
         <w:rPr>
           <w:rStyle w:val="Accentuation"/>
         </w:rPr>
-        <w:t>wfw-1.x/lib</w:t>
+        <w:t> </w:t>
+      </w:r>
+      <w:r>
+        <w:t>»</w:t>
+      </w:r>
+      <w:r>
+        <w:t xml:space="preserve">, il contient une </w:t>
+      </w:r>
+      <w:r>
+        <w:t>arborescence</w:t>
+      </w:r>
+      <w:r>
+        <w:t xml:space="preserve"> web (</w:t>
+      </w:r>
+      <w:r>
+        <w:rPr>
+          <w:rStyle w:val="Accentuation"/>
+        </w:rPr>
+        <w:t>HTML</w:t>
+      </w:r>
+      <w:r>
+        <w:t>) généré à partir du code source.</w:t>
+      </w:r>
+    </w:p>
+    <w:p>
+      <w:r>
+        <w:t xml:space="preserve">Les fichiers de projet </w:t>
+      </w:r>
+      <w:r>
+        <w:rPr>
+          <w:rStyle w:val="lev"/>
+        </w:rPr>
+        <w:t>Doxygen</w:t>
+      </w:r>
+      <w:r>
+        <w:t xml:space="preserve"> est situé dans le dossier «  </w:t>
+      </w:r>
+      <w:r>
+        <w:rPr>
+          <w:rStyle w:val="Accentuation"/>
+        </w:rPr>
+        <w:t>doxygen</w:t>
       </w:r>
       <w:r>
         <w:t> »</w:t>
       </w:r>
       <w:r>
-        <w:t xml:space="preserve"> avec l’ensemble des classes du modèle, vous devez inclure le fichier « </w:t>
-      </w:r>
-      <w:r>
-        <w:rPr>
-          <w:rStyle w:val="Accentuation"/>
-        </w:rPr>
-        <w:t>module.php</w:t>
-      </w:r>
-      <w:r>
-        <w:t xml:space="preserve"> » à votre application pour pouvoir utiliser les fonctionnalités du module </w:t>
+        <w:t>.</w:t>
+      </w:r>
+    </w:p>
+    <w:p>
+      <w:pPr>
+        <w:pStyle w:val="Titre2"/>
+      </w:pPr>
+      <w:bookmarkStart w:id="64" w:name="_Toc347471862"/>
+      <w:r>
+        <w:t>Modèle objet et Classes Managers</w:t>
+      </w:r>
+      <w:bookmarkEnd w:id="64"/>
+    </w:p>
+    <w:p>
+      <w:r>
+        <w:t xml:space="preserve">Le modèle de données a son équivalent en classes objets sous </w:t>
       </w:r>
       <w:r>
         <w:rPr>
           <w:rStyle w:val="lev"/>
         </w:rPr>
-        <w:t>Utilisateur</w:t>
+        <w:t>PHP</w:t>
       </w:r>
       <w:r>
         <w:t>.</w:t>
@@ -16008,261 +15142,11 @@
       <w:pPr>
         <w:pStyle w:val="Titre2"/>
       </w:pPr>
-      <w:bookmarkStart w:id="63" w:name="_Toc347471860"/>
-      <w:r>
-        <w:t>Modèle MVC</w:t>
-      </w:r>
-      <w:bookmarkEnd w:id="63"/>
-    </w:p>
-    <w:p>
-      <w:r>
-        <w:t>Le projet est construit sur le modèle &lt;</w:t>
-      </w:r>
-      <w:r>
-        <w:rPr>
-          <w:rStyle w:val="lev"/>
-        </w:rPr>
-        <w:t>Modèle-Vue-Contrôleur</w:t>
-      </w:r>
-      <w:r>
-        <w:t>&gt;</w:t>
-      </w:r>
-      <w:r>
-        <w:t>.</w:t>
-      </w:r>
-    </w:p>
-    <w:p>
-      <w:pPr>
-        <w:pStyle w:val="Listeitem"/>
-      </w:pPr>
-      <w:r>
-        <w:t xml:space="preserve">Les classes C++ du modèles sont </w:t>
-      </w:r>
-      <w:r>
-        <w:t>stockées</w:t>
-      </w:r>
-      <w:r>
-        <w:t xml:space="preserve"> dans le dossier </w:t>
-      </w:r>
-      <w:r>
-        <w:t>« </w:t>
-      </w:r>
-      <w:r>
-        <w:rPr>
-          <w:rStyle w:val="Accentuation"/>
-        </w:rPr>
-        <w:t>wfw-1.x/lib</w:t>
-      </w:r>
-      <w:r>
-        <w:t> </w:t>
-      </w:r>
-      <w:r>
-        <w:rPr>
-          <w:rStyle w:val="lev"/>
-        </w:rPr>
-        <w:t>»</w:t>
-      </w:r>
-      <w:r>
-        <w:t>.</w:t>
-      </w:r>
-    </w:p>
-    <w:p>
-      <w:pPr>
-        <w:pStyle w:val="Listeitem"/>
-        <w:rPr>
-          <w:rStyle w:val="Accentuation"/>
-        </w:rPr>
-      </w:pPr>
-      <w:r>
-        <w:t xml:space="preserve">Les classes de vues sont </w:t>
-      </w:r>
-      <w:r>
-        <w:t>stockées</w:t>
-      </w:r>
-      <w:r>
-        <w:t xml:space="preserve"> </w:t>
-      </w:r>
-      <w:r>
-        <w:t xml:space="preserve">dans le dossier </w:t>
-      </w:r>
-      <w:r>
-        <w:t>« </w:t>
-      </w:r>
-      <w:r>
-        <w:rPr>
-          <w:rStyle w:val="Accentuation"/>
-        </w:rPr>
-        <w:t>public/</w:t>
-      </w:r>
-      <w:proofErr w:type="spellStart"/>
-      <w:r>
-        <w:rPr>
-          <w:rStyle w:val="Accentuation"/>
-        </w:rPr>
-        <w:t>view</w:t>
-      </w:r>
-      <w:proofErr w:type="spellEnd"/>
-      <w:r>
-        <w:rPr>
-          <w:rStyle w:val="Accentuation"/>
-        </w:rPr>
-        <w:t> </w:t>
-      </w:r>
-      <w:r>
-        <w:t>»</w:t>
-      </w:r>
-    </w:p>
-    <w:p>
-      <w:pPr>
-        <w:pStyle w:val="Listeitem"/>
-      </w:pPr>
-      <w:r>
-        <w:t xml:space="preserve">Les classes contrôleurs sont </w:t>
-      </w:r>
-      <w:r>
-        <w:t xml:space="preserve">stockées </w:t>
-      </w:r>
-      <w:r>
-        <w:t xml:space="preserve">à la racine du dossier </w:t>
-      </w:r>
-      <w:r>
-        <w:t>« </w:t>
-      </w:r>
-      <w:r>
-        <w:rPr>
-          <w:rStyle w:val="lev"/>
-        </w:rPr>
-        <w:t>/</w:t>
-      </w:r>
-      <w:r>
-        <w:rPr>
-          <w:rStyle w:val="Accentuation"/>
-        </w:rPr>
-        <w:t>public</w:t>
-      </w:r>
-      <w:r>
-        <w:rPr>
-          <w:rStyle w:val="lev"/>
-        </w:rPr>
-        <w:t> »</w:t>
-      </w:r>
-      <w:r>
-        <w:rPr>
-          <w:rStyle w:val="lev"/>
-        </w:rPr>
-        <w:t>.</w:t>
-      </w:r>
-    </w:p>
-    <w:p>
-      <w:pPr>
-        <w:pStyle w:val="Titre2"/>
-      </w:pPr>
-      <w:bookmarkStart w:id="64" w:name="_Toc347471861"/>
-      <w:r>
-        <w:t>API Références</w:t>
-      </w:r>
-      <w:bookmarkEnd w:id="64"/>
-    </w:p>
-    <w:p>
-      <w:r>
-        <w:t xml:space="preserve">La documentation du code source est disponible dans le dossier </w:t>
-      </w:r>
-      <w:r>
-        <w:t>« </w:t>
-      </w:r>
-      <w:r>
-        <w:rPr>
-          <w:rStyle w:val="Accentuation"/>
-        </w:rPr>
-        <w:t>doc</w:t>
-      </w:r>
-      <w:r>
-        <w:rPr>
-          <w:rStyle w:val="Accentuation"/>
-        </w:rPr>
-        <w:t> </w:t>
-      </w:r>
-      <w:r>
-        <w:t>»</w:t>
-      </w:r>
-      <w:r>
-        <w:t xml:space="preserve">, il contient une </w:t>
-      </w:r>
-      <w:r>
-        <w:t>arborescence</w:t>
-      </w:r>
-      <w:r>
-        <w:t xml:space="preserve"> web (</w:t>
-      </w:r>
-      <w:r>
-        <w:rPr>
-          <w:rStyle w:val="Accentuation"/>
-        </w:rPr>
-        <w:t>HTML</w:t>
-      </w:r>
-      <w:r>
-        <w:t>) généré à partir du code source.</w:t>
-      </w:r>
-    </w:p>
-    <w:p>
-      <w:r>
-        <w:t xml:space="preserve">Les fichiers de projet </w:t>
-      </w:r>
-      <w:r>
-        <w:rPr>
-          <w:rStyle w:val="lev"/>
-        </w:rPr>
-        <w:t>Doxygen</w:t>
-      </w:r>
-      <w:r>
-        <w:t xml:space="preserve"> est situé dans le dossier «  </w:t>
-      </w:r>
-      <w:r>
-        <w:rPr>
-          <w:rStyle w:val="Accentuation"/>
-        </w:rPr>
-        <w:t>doxygen</w:t>
-      </w:r>
-      <w:r>
-        <w:t> »</w:t>
-      </w:r>
-      <w:r>
-        <w:t>.</w:t>
-      </w:r>
-    </w:p>
-    <w:p>
-      <w:pPr>
-        <w:pStyle w:val="Titre2"/>
-      </w:pPr>
-      <w:bookmarkStart w:id="65" w:name="_Toc347471862"/>
-      <w:r>
-        <w:t>Modèle objet et Classes Managers</w:t>
+      <w:bookmarkStart w:id="65" w:name="_Toc347471863"/>
+      <w:r>
+        <w:t>Cookies</w:t>
       </w:r>
       <w:bookmarkEnd w:id="65"/>
-    </w:p>
-    <w:p>
-      <w:r>
-        <w:t xml:space="preserve">Le modèle de données a son équivalent en classes objets sous </w:t>
-      </w:r>
-      <w:r>
-        <w:rPr>
-          <w:rStyle w:val="lev"/>
-        </w:rPr>
-        <w:t>PHP</w:t>
-      </w:r>
-      <w:r>
-        <w:t>.</w:t>
-      </w:r>
-    </w:p>
-    <w:p>
-      <w:pPr>
-        <w:pStyle w:val="Titre2"/>
-      </w:pPr>
-      <w:bookmarkStart w:id="66" w:name="_Toc347471863"/>
-      <w:r>
-        <w:t>Cookies</w:t>
-      </w:r>
-      <w:bookmarkEnd w:id="66"/>
     </w:p>
     <w:p>
       <w:r>
@@ -16276,8 +15160,9 @@
         <w:tblLook w:val="04A0" w:firstRow="1" w:lastRow="0" w:firstColumn="1" w:lastColumn="0" w:noHBand="0" w:noVBand="1"/>
       </w:tblPr>
       <w:tblGrid>
-        <w:gridCol w:w="1951"/>
-        <w:gridCol w:w="7261"/>
+        <w:gridCol w:w="1865"/>
+        <w:gridCol w:w="6181"/>
+        <w:gridCol w:w="1242"/>
       </w:tblGrid>
       <w:tr>
         <w:trPr>
@@ -16287,7 +15172,7 @@
         <w:tc>
           <w:tcPr>
             <w:cnfStyle w:val="001000000000" w:firstRow="0" w:lastRow="0" w:firstColumn="1" w:lastColumn="0" w:oddVBand="0" w:evenVBand="0" w:oddHBand="0" w:evenHBand="0" w:firstRowFirstColumn="0" w:firstRowLastColumn="0" w:lastRowFirstColumn="0" w:lastRowLastColumn="0"/>
-            <w:tcW w:w="1951" w:type="dxa"/>
+            <w:tcW w:w="1865" w:type="dxa"/>
           </w:tcPr>
           <w:p>
             <w:pPr>
@@ -16307,7 +15192,7 @@
         </w:tc>
         <w:tc>
           <w:tcPr>
-            <w:tcW w:w="7261" w:type="dxa"/>
+            <w:tcW w:w="6181" w:type="dxa"/>
           </w:tcPr>
           <w:p>
             <w:pPr>
@@ -16323,6 +15208,27 @@
                 <w:i/>
               </w:rPr>
               <w:t>Usage</w:t>
+            </w:r>
+          </w:p>
+        </w:tc>
+        <w:tc>
+          <w:tcPr>
+            <w:tcW w:w="1242" w:type="dxa"/>
+          </w:tcPr>
+          <w:p>
+            <w:pPr>
+              <w:cnfStyle w:val="100000000000" w:firstRow="1" w:lastRow="0" w:firstColumn="0" w:lastColumn="0" w:oddVBand="0" w:evenVBand="0" w:oddHBand="0" w:evenHBand="0" w:firstRowFirstColumn="0" w:firstRowLastColumn="0" w:lastRowFirstColumn="0" w:lastRowLastColumn="0"/>
+              <w:rPr>
+                <w:b w:val="0"/>
+                <w:i/>
+              </w:rPr>
+            </w:pPr>
+            <w:r>
+              <w:rPr>
+                <w:b w:val="0"/>
+                <w:i/>
+              </w:rPr>
+              <w:t>Format</w:t>
             </w:r>
           </w:p>
         </w:tc>
@@ -16334,7 +15240,7 @@
         <w:tc>
           <w:tcPr>
             <w:cnfStyle w:val="001000000000" w:firstRow="0" w:lastRow="0" w:firstColumn="1" w:lastColumn="0" w:oddVBand="0" w:evenVBand="0" w:oddHBand="0" w:evenHBand="0" w:firstRowFirstColumn="0" w:firstRowLastColumn="0" w:lastRowFirstColumn="0" w:lastRowLastColumn="0"/>
-            <w:tcW w:w="1951" w:type="dxa"/>
+            <w:tcW w:w="1865" w:type="dxa"/>
           </w:tcPr>
           <w:p>
             <w:r>
@@ -16344,7 +15250,7 @@
         </w:tc>
         <w:tc>
           <w:tcPr>
-            <w:tcW w:w="7261" w:type="dxa"/>
+            <w:tcW w:w="6181" w:type="dxa"/>
           </w:tcPr>
           <w:p>
             <w:pPr>
@@ -16352,6 +15258,19 @@
             </w:pPr>
             <w:r>
               <w:t>Identifiant de connexion. Obligatoire, est utilisé pour maintenir une connexion d’une page à une autre.</w:t>
+            </w:r>
+          </w:p>
+        </w:tc>
+        <w:tc>
+          <w:tcPr>
+            <w:tcW w:w="1242" w:type="dxa"/>
+          </w:tcPr>
+          <w:p>
+            <w:pPr>
+              <w:cnfStyle w:val="000000100000" w:firstRow="0" w:lastRow="0" w:firstColumn="0" w:lastColumn="0" w:oddVBand="0" w:evenVBand="0" w:oddHBand="1" w:evenHBand="0" w:firstRowFirstColumn="0" w:firstRowLastColumn="0" w:lastRowFirstColumn="0" w:lastRowLastColumn="0"/>
+            </w:pPr>
+            <w:r>
+              <w:t>Name</w:t>
             </w:r>
           </w:p>
         </w:tc>
@@ -16360,7 +15279,7 @@
         <w:tc>
           <w:tcPr>
             <w:cnfStyle w:val="001000000000" w:firstRow="0" w:lastRow="0" w:firstColumn="1" w:lastColumn="0" w:oddVBand="0" w:evenVBand="0" w:oddHBand="0" w:evenHBand="0" w:firstRowFirstColumn="0" w:firstRowLastColumn="0" w:lastRowFirstColumn="0" w:lastRowLastColumn="0"/>
-            <w:tcW w:w="1951" w:type="dxa"/>
+            <w:tcW w:w="1865" w:type="dxa"/>
           </w:tcPr>
           <w:p>
             <w:r>
@@ -16370,7 +15289,7 @@
         </w:tc>
         <w:tc>
           <w:tcPr>
-            <w:tcW w:w="7261" w:type="dxa"/>
+            <w:tcW w:w="6181" w:type="dxa"/>
           </w:tcPr>
           <w:p>
             <w:pPr>
@@ -16378,6 +15297,19 @@
             </w:pPr>
             <w:r>
               <w:t>Nom d’utilisateur. Optionnel, est utilisé pour se reconnecter automatiquement.</w:t>
+            </w:r>
+          </w:p>
+        </w:tc>
+        <w:tc>
+          <w:tcPr>
+            <w:tcW w:w="1242" w:type="dxa"/>
+          </w:tcPr>
+          <w:p>
+            <w:pPr>
+              <w:cnfStyle w:val="000000000000" w:firstRow="0" w:lastRow="0" w:firstColumn="0" w:lastColumn="0" w:oddVBand="0" w:evenVBand="0" w:oddHBand="0" w:evenHBand="0" w:firstRowFirstColumn="0" w:firstRowLastColumn="0" w:lastRowFirstColumn="0" w:lastRowLastColumn="0"/>
+            </w:pPr>
+            <w:r>
+              <w:t>Identifier</w:t>
             </w:r>
           </w:p>
         </w:tc>
@@ -16389,7 +15321,7 @@
         <w:tc>
           <w:tcPr>
             <w:cnfStyle w:val="001000000000" w:firstRow="0" w:lastRow="0" w:firstColumn="1" w:lastColumn="0" w:oddVBand="0" w:evenVBand="0" w:oddHBand="0" w:evenHBand="0" w:firstRowFirstColumn="0" w:firstRowLastColumn="0" w:lastRowFirstColumn="0" w:lastRowLastColumn="0"/>
-            <w:tcW w:w="1951" w:type="dxa"/>
+            <w:tcW w:w="1865" w:type="dxa"/>
           </w:tcPr>
           <w:p>
             <w:r>
@@ -16399,7 +15331,7 @@
         </w:tc>
         <w:tc>
           <w:tcPr>
-            <w:tcW w:w="7261" w:type="dxa"/>
+            <w:tcW w:w="6181" w:type="dxa"/>
           </w:tcPr>
           <w:p>
             <w:pPr>
@@ -16407,6 +15339,67 @@
             </w:pPr>
             <w:r>
               <w:t>Identifiant de connexion. Optionnel, est utilisé pour se reconnecter automatiquement.</w:t>
+            </w:r>
+          </w:p>
+        </w:tc>
+        <w:tc>
+          <w:tcPr>
+            <w:tcW w:w="1242" w:type="dxa"/>
+          </w:tcPr>
+          <w:p>
+            <w:pPr>
+              <w:cnfStyle w:val="000000100000" w:firstRow="0" w:lastRow="0" w:firstColumn="0" w:lastColumn="0" w:oddVBand="0" w:evenVBand="0" w:oddHBand="1" w:evenHBand="0" w:firstRowFirstColumn="0" w:firstRowLastColumn="0" w:lastRowFirstColumn="0" w:lastRowLastColumn="0"/>
+            </w:pPr>
+            <w:proofErr w:type="spellStart"/>
+            <w:r>
+              <w:t>Password</w:t>
+            </w:r>
+            <w:proofErr w:type="spellEnd"/>
+          </w:p>
+        </w:tc>
+      </w:tr>
+      <w:tr>
+        <w:tc>
+          <w:tcPr>
+            <w:cnfStyle w:val="001000000000" w:firstRow="0" w:lastRow="0" w:firstColumn="1" w:lastColumn="0" w:oddVBand="0" w:evenVBand="0" w:oddHBand="0" w:evenHBand="0" w:firstRowFirstColumn="0" w:firstRowLastColumn="0" w:lastRowFirstColumn="0" w:lastRowLastColumn="0"/>
+            <w:tcW w:w="1865" w:type="dxa"/>
+          </w:tcPr>
+          <w:p>
+            <w:proofErr w:type="spellStart"/>
+            <w:r>
+              <w:t>wfw_user_expire</w:t>
+            </w:r>
+            <w:proofErr w:type="spellEnd"/>
+          </w:p>
+        </w:tc>
+        <w:tc>
+          <w:tcPr>
+            <w:tcW w:w="6181" w:type="dxa"/>
+          </w:tcPr>
+          <w:p>
+            <w:pPr>
+              <w:cnfStyle w:val="000000000000" w:firstRow="0" w:lastRow="0" w:firstColumn="0" w:lastColumn="0" w:oddVBand="0" w:evenVBand="0" w:oddHBand="0" w:evenHBand="0" w:firstRowFirstColumn="0" w:firstRowLastColumn="0" w:lastRowFirstColumn="0" w:lastRowLastColumn="0"/>
+            </w:pPr>
+            <w:r>
+              <w:t>Date d’expiration de la connexion</w:t>
+            </w:r>
+          </w:p>
+        </w:tc>
+        <w:tc>
+          <w:tcPr>
+            <w:tcW w:w="1242" w:type="dxa"/>
+          </w:tcPr>
+          <w:p>
+            <w:pPr>
+              <w:cnfStyle w:val="000000000000" w:firstRow="0" w:lastRow="0" w:firstColumn="0" w:lastColumn="0" w:oddVBand="0" w:evenVBand="0" w:oddHBand="0" w:evenHBand="0" w:firstRowFirstColumn="0" w:firstRowLastColumn="0" w:lastRowFirstColumn="0" w:lastRowLastColumn="0"/>
+            </w:pPr>
+            <w:r>
+              <w:t>Inte</w:t>
+            </w:r>
+            <w:bookmarkStart w:id="66" w:name="_GoBack"/>
+            <w:bookmarkEnd w:id="66"/>
+            <w:r>
+              <w:t>ger</w:t>
             </w:r>
           </w:p>
         </w:tc>
@@ -16530,7 +15523,7 @@
         <v:path o:extrusionok="f" gradientshapeok="t" o:connecttype="rect"/>
         <o:lock v:ext="edit" aspectratio="t"/>
       </v:shapetype>
-      <v:shape id="_x0000_i1086" type="#_x0000_t75" style="width:134.3pt;height:139.85pt" o:bullet="t">
+      <v:shape id="_x0000_i1046" type="#_x0000_t75" style="width:134.3pt;height:139.85pt" o:bullet="t">
         <v:imagedata r:id="rId1" o:title="MC900199871[1]"/>
       </v:shape>
     </w:pict>
@@ -18788,6 +17781,95 @@
     </w:lvl>
   </w:abstractNum>
   <w:abstractNum w:abstractNumId="23">
+    <w:nsid w:val="72754D81"/>
+    <w:multiLevelType w:val="hybridMultilevel"/>
+    <w:tmpl w:val="F2D67B14"/>
+    <w:lvl w:ilvl="0" w:tplc="1F3CAA64">
+      <w:start w:val="1"/>
+      <w:numFmt w:val="decimal"/>
+      <w:lvlText w:val="%1."/>
+      <w:lvlJc w:val="left"/>
+      <w:pPr>
+        <w:ind w:left="720" w:hanging="360"/>
+      </w:pPr>
+      <w:rPr>
+        <w:rFonts w:hint="default"/>
+      </w:rPr>
+    </w:lvl>
+    <w:lvl w:ilvl="1" w:tplc="040C0019">
+      <w:start w:val="1"/>
+      <w:numFmt w:val="lowerLetter"/>
+      <w:lvlText w:val="%2."/>
+      <w:lvlJc w:val="left"/>
+      <w:pPr>
+        <w:ind w:left="1440" w:hanging="360"/>
+      </w:pPr>
+    </w:lvl>
+    <w:lvl w:ilvl="2" w:tplc="040C001B" w:tentative="1">
+      <w:start w:val="1"/>
+      <w:numFmt w:val="lowerRoman"/>
+      <w:lvlText w:val="%3."/>
+      <w:lvlJc w:val="right"/>
+      <w:pPr>
+        <w:ind w:left="2160" w:hanging="180"/>
+      </w:pPr>
+    </w:lvl>
+    <w:lvl w:ilvl="3" w:tplc="040C000F" w:tentative="1">
+      <w:start w:val="1"/>
+      <w:numFmt w:val="decimal"/>
+      <w:lvlText w:val="%4."/>
+      <w:lvlJc w:val="left"/>
+      <w:pPr>
+        <w:ind w:left="2880" w:hanging="360"/>
+      </w:pPr>
+    </w:lvl>
+    <w:lvl w:ilvl="4" w:tplc="040C0019" w:tentative="1">
+      <w:start w:val="1"/>
+      <w:numFmt w:val="lowerLetter"/>
+      <w:lvlText w:val="%5."/>
+      <w:lvlJc w:val="left"/>
+      <w:pPr>
+        <w:ind w:left="3600" w:hanging="360"/>
+      </w:pPr>
+    </w:lvl>
+    <w:lvl w:ilvl="5" w:tplc="040C001B" w:tentative="1">
+      <w:start w:val="1"/>
+      <w:numFmt w:val="lowerRoman"/>
+      <w:lvlText w:val="%6."/>
+      <w:lvlJc w:val="right"/>
+      <w:pPr>
+        <w:ind w:left="4320" w:hanging="180"/>
+      </w:pPr>
+    </w:lvl>
+    <w:lvl w:ilvl="6" w:tplc="040C000F" w:tentative="1">
+      <w:start w:val="1"/>
+      <w:numFmt w:val="decimal"/>
+      <w:lvlText w:val="%7."/>
+      <w:lvlJc w:val="left"/>
+      <w:pPr>
+        <w:ind w:left="5040" w:hanging="360"/>
+      </w:pPr>
+    </w:lvl>
+    <w:lvl w:ilvl="7" w:tplc="040C0019" w:tentative="1">
+      <w:start w:val="1"/>
+      <w:numFmt w:val="lowerLetter"/>
+      <w:lvlText w:val="%8."/>
+      <w:lvlJc w:val="left"/>
+      <w:pPr>
+        <w:ind w:left="5760" w:hanging="360"/>
+      </w:pPr>
+    </w:lvl>
+    <w:lvl w:ilvl="8" w:tplc="040C001B" w:tentative="1">
+      <w:start w:val="1"/>
+      <w:numFmt w:val="lowerRoman"/>
+      <w:lvlText w:val="%9."/>
+      <w:lvlJc w:val="right"/>
+      <w:pPr>
+        <w:ind w:left="6480" w:hanging="180"/>
+      </w:pPr>
+    </w:lvl>
+  </w:abstractNum>
+  <w:abstractNum w:abstractNumId="24">
     <w:nsid w:val="7AB95130"/>
     <w:multiLevelType w:val="hybridMultilevel"/>
     <w:tmpl w:val="083C4024"/>
@@ -18878,7 +17960,7 @@
       </w:pPr>
     </w:lvl>
   </w:abstractNum>
-  <w:abstractNum w:abstractNumId="24">
+  <w:abstractNum w:abstractNumId="25">
     <w:nsid w:val="7DF16462"/>
     <w:multiLevelType w:val="hybridMultilevel"/>
     <w:tmpl w:val="C546B2E2"/>
@@ -18999,7 +18081,7 @@
     <w:abstractNumId w:val="0"/>
   </w:num>
   <w:num w:numId="3">
-    <w:abstractNumId w:val="24"/>
+    <w:abstractNumId w:val="25"/>
   </w:num>
   <w:num w:numId="4">
     <w:abstractNumId w:val="16"/>
@@ -19062,10 +18144,13 @@
     <w:abstractNumId w:val="17"/>
   </w:num>
   <w:num w:numId="24">
-    <w:abstractNumId w:val="23"/>
+    <w:abstractNumId w:val="24"/>
   </w:num>
   <w:num w:numId="25">
     <w:abstractNumId w:val="3"/>
+  </w:num>
+  <w:num w:numId="26">
+    <w:abstractNumId w:val="23"/>
   </w:num>
   <w:numIdMacAtCleanup w:val="12"/>
 </w:numbering>
@@ -21120,44 +20205,7 @@
 </file>
 
 <file path=word/glossary/document.xml><?xml version="1.0" encoding="utf-8"?>
-<w:glossaryDocument xmlns:wpc="http://schemas.microsoft.com/office/word/2010/wordprocessingCanvas" xmlns:mc="http://schemas.openxmlformats.org/markup-compatibility/2006" xmlns:o="urn:schemas-microsoft-com:office:office" xmlns:r="http://schemas.openxmlformats.org/officeDocument/2006/relationships" xmlns:m="http://schemas.openxmlformats.org/officeDocument/2006/math" xmlns:v="urn:schemas-microsoft-com:vml" xmlns:wp14="http://schemas.microsoft.com/office/word/2010/wordprocessingDrawing" xmlns:wp="http://schemas.openxmlformats.org/drawingml/2006/wordprocessingDrawing" xmlns:w10="urn:schemas-microsoft-com:office:word" xmlns:w="http://schemas.openxmlformats.org/wordprocessingml/2006/main" xmlns:w14="http://schemas.microsoft.com/office/word/2010/wordml" xmlns:wpg="http://schemas.microsoft.com/office/word/2010/wordprocessingGroup" xmlns:wpi="http://schemas.microsoft.com/office/word/2010/wordprocessingInk" xmlns:wne="http://schemas.microsoft.com/office/word/2006/wordml" xmlns:wps="http://schemas.microsoft.com/office/word/2010/wordprocessingShape" mc:Ignorable="w14 wp14">
-  <w:docParts>
-    <w:docPart>
-      <w:docPartPr>
-        <w:name w:val="8B7F6B1AAD0E44E0B5CEDC267C9C963B"/>
-        <w:category>
-          <w:name w:val="Général"/>
-          <w:gallery w:val="placeholder"/>
-        </w:category>
-        <w:types>
-          <w:type w:val="bbPlcHdr"/>
-        </w:types>
-        <w:behaviors>
-          <w:behavior w:val="content"/>
-        </w:behaviors>
-        <w:guid w:val="{35A05231-B7F1-4885-9D3E-1A124B1C79ED}"/>
-      </w:docPartPr>
-      <w:docPartBody>
-        <w:p>
-          <w:pPr>
-            <w:pStyle w:val="8B7F6B1AAD0E44E0B5CEDC267C9C963B"/>
-          </w:pPr>
-          <w:r>
-            <w:rPr>
-              <w:rFonts w:asciiTheme="majorHAnsi" w:eastAsiaTheme="majorEastAsia" w:hAnsiTheme="majorHAnsi" w:cstheme="majorBidi"/>
-              <w:b/>
-              <w:bCs/>
-              <w:color w:val="365F91" w:themeColor="accent1" w:themeShade="BF"/>
-              <w:sz w:val="48"/>
-              <w:szCs w:val="48"/>
-            </w:rPr>
-            <w:t>[Tapez le titre du document]</w:t>
-          </w:r>
-        </w:p>
-      </w:docPartBody>
-    </w:docPart>
-  </w:docParts>
-</w:glossaryDocument>
+<w:glossaryDocument xmlns:wpc="http://schemas.microsoft.com/office/word/2010/wordprocessingCanvas" xmlns:mc="http://schemas.openxmlformats.org/markup-compatibility/2006" xmlns:o="urn:schemas-microsoft-com:office:office" xmlns:r="http://schemas.openxmlformats.org/officeDocument/2006/relationships" xmlns:m="http://schemas.openxmlformats.org/officeDocument/2006/math" xmlns:v="urn:schemas-microsoft-com:vml" xmlns:wp14="http://schemas.microsoft.com/office/word/2010/wordprocessingDrawing" xmlns:wp="http://schemas.openxmlformats.org/drawingml/2006/wordprocessingDrawing" xmlns:w10="urn:schemas-microsoft-com:office:word" xmlns:w="http://schemas.openxmlformats.org/wordprocessingml/2006/main" xmlns:w14="http://schemas.microsoft.com/office/word/2010/wordml" xmlns:wpg="http://schemas.microsoft.com/office/word/2010/wordprocessingGroup" xmlns:wpi="http://schemas.microsoft.com/office/word/2010/wordprocessingInk" xmlns:wne="http://schemas.microsoft.com/office/word/2006/wordml" xmlns:wps="http://schemas.microsoft.com/office/word/2010/wordprocessingShape" mc:Ignorable="w14 wp14"/>
 </file>
 
 <file path=word/glossary/fontTable.xml><?xml version="1.0" encoding="utf-8"?>
@@ -21211,13 +20259,6 @@
     <w:pitch w:val="variable"/>
     <w:sig w:usb0="E1002EFF" w:usb1="C000605B" w:usb2="00000029" w:usb3="00000000" w:csb0="000101FF" w:csb1="00000000"/>
   </w:font>
-  <w:font w:name="Verdana">
-    <w:panose1 w:val="020B0604030504040204"/>
-    <w:charset w:val="00"/>
-    <w:family w:val="swiss"/>
-    <w:pitch w:val="variable"/>
-    <w:sig w:usb0="A10006FF" w:usb1="4000205B" w:usb2="00000010" w:usb3="00000000" w:csb0="0000019F" w:csb1="00000000"/>
-  </w:font>
 </w:fonts>
 </file>
 
@@ -21236,6 +20277,7 @@
     <w:rsid w:val="000358D8"/>
     <w:rsid w:val="00112132"/>
     <w:rsid w:val="002A4CAC"/>
+    <w:rsid w:val="002C4717"/>
     <w:rsid w:val="00307AD6"/>
     <w:rsid w:val="00502DA3"/>
     <w:rsid w:val="00DF5A54"/>
@@ -22000,7 +21042,7 @@
 </file>
 
 <file path=customXml/itemProps2.xml><?xml version="1.0" encoding="utf-8"?>
-<ds:datastoreItem xmlns:ds="http://schemas.openxmlformats.org/officeDocument/2006/customXml" ds:itemID="{FEBF186A-3F49-46AF-AEFB-8F4E4E9AE48F}">
+<ds:datastoreItem xmlns:ds="http://schemas.openxmlformats.org/officeDocument/2006/customXml" ds:itemID="{993C26B0-7080-442F-8748-D47CBBEF3CBF}">
   <ds:schemaRefs>
     <ds:schemaRef ds:uri="http://schemas.openxmlformats.org/officeDocument/2006/bibliography"/>
   </ds:schemaRefs>

</xml_diff>

<commit_message>
update uses cases and database model
</commit_message>
<xml_diff>
--- a/documents/dossier technique.docx
+++ b/documents/dossier technique.docx
@@ -373,7 +373,7 @@
               <w:noProof/>
             </w:rPr>
             <w:pict>
-              <v:group id="_x0000_s1053" style="position:absolute;margin-left:2841.3pt;margin-top:0;width:264.55pt;height:690.65pt;z-index:251660288;mso-position-horizontal:right;mso-position-horizontal-relative:page;mso-position-vertical:bottom;mso-position-vertical-relative:page" coordorigin="5531,1258" coordsize="5291,13813">
+              <v:group id="_x0000_s1053" style="position:absolute;margin-left:3268pt;margin-top:0;width:264.55pt;height:690.65pt;z-index:251660288;mso-position-horizontal:right;mso-position-horizontal-relative:page;mso-position-vertical:bottom;mso-position-vertical-relative:page" coordorigin="5531,1258" coordsize="5291,13813">
                 <v:shape id="_x0000_s1054" type="#_x0000_t32" style="position:absolute;left:6519;top:1258;width:4303;height:10040;flip:x" o:connectortype="straight" strokecolor="#a7bfde [1620]"/>
                 <v:group id="_x0000_s1055" style="position:absolute;left:5531;top:9226;width:5291;height:5845" coordorigin="5531,9226" coordsize="5291,5845">
                   <v:shape id="_x0000_s1056" style="position:absolute;left:5531;top:9226;width:5291;height:5845;mso-position-horizontal-relative:text;mso-position-vertical-relative:text;mso-width-relative:page;mso-height-relative:page" coordsize="6418,6670" path="m6418,1185r,5485l1809,6669c974,5889,,3958,1407,1987hfc2830,,5591,411,6418,1185haxe" fillcolor="#a7bfde [1620]" stroked="f">
@@ -3466,13 +3466,7 @@
         <w:t xml:space="preserve">par </w:t>
       </w:r>
       <w:r>
-        <w:t xml:space="preserve">jeton de </w:t>
-      </w:r>
-      <w:r>
-        <w:t xml:space="preserve">connexion </w:t>
-      </w:r>
-      <w:r>
-        <w:t xml:space="preserve">de </w:t>
+        <w:t xml:space="preserve">jeton de connexion de </w:t>
       </w:r>
       <w:r>
         <w:t>et adresse IP</w:t>
@@ -3499,13 +3493,7 @@
         </w:numPr>
       </w:pPr>
       <w:r>
-        <w:t xml:space="preserve">Gestion des informations </w:t>
-      </w:r>
-      <w:r>
-        <w:t>de location</w:t>
-      </w:r>
-      <w:r>
-        <w:t xml:space="preserve"> (adresses)</w:t>
+        <w:t>Gestion des informations de location (adresses)</w:t>
       </w:r>
     </w:p>
     <w:p>
@@ -4003,7 +3991,15 @@
         <w:t>modèle orienté objet</w:t>
       </w:r>
       <w:r>
-        <w:t xml:space="preserve"> à été réalisé </w:t>
+        <w:t xml:space="preserve"> </w:t>
+      </w:r>
+      <w:proofErr w:type="spellStart"/>
+      <w:r>
+        <w:t>à</w:t>
+      </w:r>
+      <w:proofErr w:type="spellEnd"/>
+      <w:r>
+        <w:t xml:space="preserve"> été réalisé </w:t>
       </w:r>
       <w:r>
         <w:t>en</w:t>
@@ -4099,8 +4095,16 @@
         <w:rPr>
           <w:rStyle w:val="Accentuation"/>
         </w:rPr>
-        <w:t>documents/php.xol</w:t>
-      </w:r>
+        <w:t>documents/</w:t>
+      </w:r>
+      <w:proofErr w:type="spellStart"/>
+      <w:r>
+        <w:rPr>
+          <w:rStyle w:val="Accentuation"/>
+        </w:rPr>
+        <w:t>php.xol</w:t>
+      </w:r>
+      <w:proofErr w:type="spellEnd"/>
       <w:r>
         <w:t xml:space="preserve"> » dans le répertoire d’installation de votre programme </w:t>
       </w:r>
@@ -4133,8 +4137,16 @@
         <w:rPr>
           <w:rStyle w:val="Emphaseple"/>
         </w:rPr>
-        <w:t xml:space="preserve"> 15\Fichiers de ressources\Langages objet\php.xol</w:t>
-      </w:r>
+        <w:t xml:space="preserve"> 15\Fichiers de ressources\Langages objet\</w:t>
+      </w:r>
+      <w:proofErr w:type="spellStart"/>
+      <w:r>
+        <w:rPr>
+          <w:rStyle w:val="Emphaseple"/>
+        </w:rPr>
+        <w:t>php.xol</w:t>
+      </w:r>
+      <w:proofErr w:type="spellEnd"/>
       <w:r>
         <w:t xml:space="preserve">). </w:t>
       </w:r>
@@ -8386,9 +8398,13 @@
       </w:r>
       <w:r>
         <w:tab/>
+      </w:r>
+      <w:proofErr w:type="spellStart"/>
+      <w:r>
         <w:t>SQL</w:t>
       </w:r>
       <w:bookmarkStart w:id="39" w:name="_Toc334797629"/>
+      <w:proofErr w:type="spellEnd"/>
     </w:p>
     <w:p>
       <w:pPr>
@@ -9066,6 +9082,119 @@
           <w:sz w:val="18"/>
         </w:rPr>
       </w:pPr>
+      <w:r>
+        <w:rPr>
+          <w:sz w:val="18"/>
+        </w:rPr>
+        <w:t>ERR_FAILED</w:t>
+      </w:r>
+      <w:r>
+        <w:rPr>
+          <w:sz w:val="18"/>
+        </w:rPr>
+        <w:tab/>
+        <w:t>USER_CONNECTION_EXPIRED</w:t>
+      </w:r>
+      <w:r>
+        <w:rPr>
+          <w:sz w:val="18"/>
+        </w:rPr>
+        <w:tab/>
+        <w:t>La conne</w:t>
+      </w:r>
+      <w:r>
+        <w:rPr>
+          <w:sz w:val="18"/>
+        </w:rPr>
+        <w:t>x</w:t>
+      </w:r>
+      <w:r>
+        <w:rPr>
+          <w:sz w:val="18"/>
+        </w:rPr>
+        <w:t>ion à expir</w:t>
+      </w:r>
+      <w:r>
+        <w:rPr>
+          <w:sz w:val="18"/>
+        </w:rPr>
+        <w:t>é</w:t>
+      </w:r>
+      <w:r>
+        <w:rPr>
+          <w:sz w:val="18"/>
+        </w:rPr>
+        <w:t>e</w:t>
+      </w:r>
+    </w:p>
+    <w:p>
+      <w:pPr>
+        <w:pStyle w:val="Sansinterligne"/>
+        <w:rPr>
+          <w:sz w:val="18"/>
+        </w:rPr>
+      </w:pPr>
+    </w:p>
+    <w:p>
+      <w:pPr>
+        <w:pStyle w:val="Sansinterligne"/>
+        <w:tabs>
+          <w:tab w:val="left" w:pos="1418"/>
+          <w:tab w:val="left" w:pos="4253"/>
+        </w:tabs>
+        <w:rPr>
+          <w:sz w:val="18"/>
+        </w:rPr>
+      </w:pPr>
+      <w:r>
+        <w:rPr>
+          <w:sz w:val="18"/>
+        </w:rPr>
+        <w:t>ERR_SYSTEM</w:t>
+      </w:r>
+      <w:r>
+        <w:rPr>
+          <w:sz w:val="18"/>
+        </w:rPr>
+        <w:tab/>
+        <w:t>SYS_TASK_CREATE</w:t>
+      </w:r>
+      <w:r>
+        <w:rPr>
+          <w:sz w:val="18"/>
+        </w:rPr>
+        <w:tab/>
+      </w:r>
+      <w:r>
+        <w:rPr>
+          <w:sz w:val="18"/>
+        </w:rPr>
+        <w:t>La tâc</w:t>
+      </w:r>
+      <w:r>
+        <w:rPr>
+          <w:sz w:val="18"/>
+        </w:rPr>
+        <w:t>he ne peut pas être</w:t>
+      </w:r>
+      <w:r>
+        <w:rPr>
+          <w:sz w:val="18"/>
+        </w:rPr>
+        <w:t xml:space="preserve"> cré</w:t>
+      </w:r>
+      <w:r>
+        <w:rPr>
+          <w:sz w:val="18"/>
+        </w:rPr>
+        <w:t>é</w:t>
+      </w:r>
+      <w:r>
+        <w:rPr>
+          <w:sz w:val="18"/>
+        </w:rPr>
+        <w:t>e</w:t>
+      </w:r>
     </w:p>
     <w:p>
       <w:pPr>
@@ -9140,12 +9269,7 @@
     <w:bookmarkEnd w:id="43"/>
     <w:p>
       <w:r>
-        <w:t>Les cas d’utilisations ou use cases, liste les procé</w:t>
-      </w:r>
-      <w:bookmarkStart w:id="44" w:name="_GoBack"/>
-      <w:bookmarkEnd w:id="44"/>
-      <w:r>
-        <w:t>dures et leurs interactions avec le système.</w:t>
+        <w:t>Les cas d’utilisations ou use cases, liste les procédures et leurs interactions avec le système.</w:t>
       </w:r>
     </w:p>
     <w:p>
@@ -9436,12 +9560,14 @@
           <w:lang w:val="en-US"/>
         </w:rPr>
       </w:pPr>
+      <w:proofErr w:type="spellStart"/>
       <w:r>
         <w:rPr>
           <w:lang w:val="en-US"/>
         </w:rPr>
-        <w:t>user_connect_to_client</w:t>
-      </w:r>
+        <w:t>user_connect</w:t>
+      </w:r>
+      <w:proofErr w:type="spellEnd"/>
       <w:r>
         <w:rPr>
           <w:lang w:val="en-US"/>
@@ -9450,16 +9576,10 @@
       </w:r>
       <w:r>
         <w:rPr>
-          <w:color w:val="FF0000"/>
+          <w:color w:val="0070C0"/>
           <w:lang w:val="en-US"/>
         </w:rPr>
-        <w:t>KO</w:t>
-      </w:r>
-      <w:r>
-        <w:rPr>
-          <w:lang w:val="en-US"/>
-        </w:rPr>
-        <w:t xml:space="preserve"> </w:t>
+        <w:t>OK</w:t>
       </w:r>
       <w:r>
         <w:rPr>
@@ -9494,17 +9614,12 @@
       </w:r>
       <w:r>
         <w:rPr>
-          <w:color w:val="FF0000"/>
-        </w:rPr>
-        <w:t>KO</w:t>
-      </w:r>
-      <w:r>
-        <w:t xml:space="preserve"> </w:t>
-      </w:r>
-      <w:r>
-        <w:tab/>
-      </w:r>
-      <w:r>
+          <w:color w:val="0070C0"/>
+        </w:rPr>
+        <w:t>OK</w:t>
+      </w:r>
+      <w:r>
+        <w:tab/>
         <w:t>Utilisateur</w:t>
       </w:r>
       <w:r>
@@ -9582,13 +9697,7 @@
         <w:rPr>
           <w:lang w:val="en-US"/>
         </w:rPr>
-        <w:t>user_disconnect</w:t>
-      </w:r>
-      <w:r>
-        <w:rPr>
-          <w:lang w:val="en-US"/>
-        </w:rPr>
-        <w:t>_account</w:t>
+        <w:t>user_disconnect_account</w:t>
       </w:r>
       <w:r>
         <w:rPr>
@@ -9743,6 +9852,8 @@
         </w:rPr>
         <w:t>user_identity</w:t>
       </w:r>
+      <w:bookmarkStart w:id="44" w:name="_GoBack"/>
+      <w:bookmarkEnd w:id="44"/>
       <w:r>
         <w:rPr>
           <w:lang w:val="en-US"/>
@@ -11811,16 +11922,16 @@
     </w:p>
     <w:p>
       <w:r>
-        <w:t xml:space="preserve">Crée une connexion entre un compte utilisateur et une session </w:t>
-      </w:r>
-      <w:r>
-        <w:rPr>
-          <w:b/>
-        </w:rPr>
-        <w:t>Client</w:t>
-      </w:r>
-      <w:r>
-        <w:t>.</w:t>
+        <w:t xml:space="preserve">Crée une connexion </w:t>
+      </w:r>
+      <w:r>
+        <w:t>à</w:t>
+      </w:r>
+      <w:r>
+        <w:t xml:space="preserve"> un compte utilisateur.</w:t>
+      </w:r>
+      <w:r>
+        <w:t xml:space="preserve"> La session est créée automatiquement pour cet utilisateur uniquement.</w:t>
       </w:r>
     </w:p>
     <w:p>
@@ -11844,6 +11955,7 @@
       <w:r>
         <w:tab/>
       </w:r>
+      <w:proofErr w:type="spellStart"/>
       <w:r>
         <w:t>user</w:t>
       </w:r>
@@ -11853,18 +11965,7 @@
       <w:r>
         <w:t>onnect</w:t>
       </w:r>
-      <w:r>
-        <w:t>_t</w:t>
-      </w:r>
-      <w:r>
-        <w:t>o</w:t>
-      </w:r>
-      <w:r>
-        <w:t>_c</w:t>
-      </w:r>
-      <w:r>
-        <w:t>lient</w:t>
-      </w:r>
+      <w:proofErr w:type="spellEnd"/>
       <w:r>
         <w:t xml:space="preserve"> </w:t>
       </w:r>
@@ -11894,29 +11995,33 @@
     </w:p>
     <w:p>
       <w:pPr>
-        <w:rPr>
-          <w:u w:val="single"/>
-        </w:rPr>
-      </w:pPr>
-      <w:r>
-        <w:tab/>
-      </w:r>
-      <w:r>
-        <w:rPr>
-          <w:u w:val="single"/>
-        </w:rPr>
+        <w:tabs>
+          <w:tab w:val="left" w:pos="2410"/>
+          <w:tab w:val="left" w:pos="3969"/>
+        </w:tabs>
+        <w:ind w:left="360" w:firstLine="349"/>
+        <w:rPr>
+          <w:b/>
+        </w:rPr>
+      </w:pPr>
+      <w:r>
+        <w:rPr>
+          <w:b/>
+        </w:rPr>
+        <w:t>Nom</w:t>
+      </w:r>
+      <w:r>
+        <w:rPr>
+          <w:b/>
+        </w:rPr>
+        <w:tab/>
         <w:t>Type</w:t>
       </w:r>
       <w:r>
-        <w:tab/>
-      </w:r>
-      <w:r>
-        <w:tab/>
-      </w:r>
-      <w:r>
-        <w:rPr>
-          <w:u w:val="single"/>
-        </w:rPr>
+        <w:rPr>
+          <w:b/>
+        </w:rPr>
+        <w:tab/>
         <w:t>Description</w:t>
       </w:r>
     </w:p>
@@ -11927,12 +12032,19 @@
           <w:ilvl w:val="0"/>
           <w:numId w:val="13"/>
         </w:numPr>
-      </w:pPr>
+        <w:tabs>
+          <w:tab w:val="left" w:pos="2410"/>
+          <w:tab w:val="left" w:pos="3969"/>
+        </w:tabs>
+      </w:pPr>
+      <w:r>
+        <w:t>CLIENT_IP</w:t>
+      </w:r>
+      <w:r>
+        <w:tab/>
+      </w:r>
       <w:r>
         <w:t>IPv4</w:t>
-      </w:r>
-      <w:r>
-        <w:tab/>
       </w:r>
       <w:r>
         <w:tab/>
@@ -11946,16 +12058,29 @@
           <w:ilvl w:val="0"/>
           <w:numId w:val="13"/>
         </w:numPr>
-      </w:pPr>
+        <w:tabs>
+          <w:tab w:val="left" w:pos="2410"/>
+          <w:tab w:val="left" w:pos="3969"/>
+        </w:tabs>
+      </w:pPr>
+      <w:r>
+        <w:t>LIFE_TIME</w:t>
+      </w:r>
+      <w:r>
+        <w:tab/>
+      </w:r>
       <w:r>
         <w:t>Integer</w:t>
       </w:r>
       <w:r>
         <w:tab/>
-      </w:r>
-      <w:r>
-        <w:tab/>
-        <w:t>Temps de vie de la session (en seconde)</w:t>
+        <w:t xml:space="preserve">Temps de vie de la session (en </w:t>
+      </w:r>
+      <w:r>
+        <w:t>minutes</w:t>
+      </w:r>
+      <w:r>
+        <w:t>)</w:t>
       </w:r>
     </w:p>
     <w:p>
@@ -11965,7 +12090,17 @@
           <w:ilvl w:val="0"/>
           <w:numId w:val="13"/>
         </w:numPr>
-      </w:pPr>
+        <w:tabs>
+          <w:tab w:val="left" w:pos="2410"/>
+          <w:tab w:val="left" w:pos="3969"/>
+        </w:tabs>
+      </w:pPr>
+      <w:r>
+        <w:t>UID</w:t>
+      </w:r>
+      <w:r>
+        <w:tab/>
+      </w:r>
       <w:r>
         <w:t>Identifier</w:t>
       </w:r>
@@ -11981,7 +12116,17 @@
           <w:ilvl w:val="0"/>
           <w:numId w:val="13"/>
         </w:numPr>
-      </w:pPr>
+        <w:tabs>
+          <w:tab w:val="left" w:pos="2410"/>
+          <w:tab w:val="left" w:pos="3969"/>
+        </w:tabs>
+      </w:pPr>
+      <w:r>
+        <w:t>PWD</w:t>
+      </w:r>
+      <w:r>
+        <w:tab/>
+      </w:r>
       <w:proofErr w:type="spellStart"/>
       <w:r>
         <w:t>Password</w:t>
@@ -11995,6 +12140,10 @@
     <w:p>
       <w:pPr>
         <w:pStyle w:val="Sous-titre"/>
+        <w:tabs>
+          <w:tab w:val="left" w:pos="2410"/>
+          <w:tab w:val="left" w:pos="3969"/>
+        </w:tabs>
       </w:pPr>
       <w:r>
         <w:t>Sortie</w:t>
@@ -12002,29 +12151,33 @@
     </w:p>
     <w:p>
       <w:pPr>
-        <w:rPr>
-          <w:u w:val="single"/>
-        </w:rPr>
-      </w:pPr>
-      <w:r>
-        <w:tab/>
-      </w:r>
-      <w:r>
-        <w:rPr>
-          <w:u w:val="single"/>
-        </w:rPr>
+        <w:tabs>
+          <w:tab w:val="left" w:pos="2410"/>
+          <w:tab w:val="left" w:pos="3969"/>
+        </w:tabs>
+        <w:ind w:left="360" w:firstLine="349"/>
+        <w:rPr>
+          <w:b/>
+        </w:rPr>
+      </w:pPr>
+      <w:r>
+        <w:rPr>
+          <w:b/>
+        </w:rPr>
+        <w:t>Nom</w:t>
+      </w:r>
+      <w:r>
+        <w:rPr>
+          <w:b/>
+        </w:rPr>
+        <w:tab/>
         <w:t>Type</w:t>
       </w:r>
       <w:r>
-        <w:tab/>
-      </w:r>
-      <w:r>
-        <w:tab/>
-      </w:r>
-      <w:r>
-        <w:rPr>
-          <w:u w:val="single"/>
-        </w:rPr>
+        <w:rPr>
+          <w:b/>
+        </w:rPr>
+        <w:tab/>
         <w:t>Description</w:t>
       </w:r>
     </w:p>
@@ -12035,13 +12188,572 @@
           <w:ilvl w:val="0"/>
           <w:numId w:val="17"/>
         </w:numPr>
-      </w:pPr>
-      <w:r>
-        <w:t>Identifier</w:t>
-      </w:r>
-      <w:r>
-        <w:tab/>
+        <w:tabs>
+          <w:tab w:val="left" w:pos="2410"/>
+          <w:tab w:val="left" w:pos="3969"/>
+        </w:tabs>
+      </w:pPr>
+      <w:r>
+        <w:t>CONNECTION_ID</w:t>
+      </w:r>
+      <w:r>
+        <w:tab/>
+      </w:r>
+      <w:r>
+        <w:t>Name</w:t>
+      </w:r>
+      <w:r>
+        <w:tab/>
+      </w:r>
+      <w:r>
         <w:t>Identifiant de connexion</w:t>
+      </w:r>
+    </w:p>
+    <w:p>
+      <w:pPr>
+        <w:pStyle w:val="Sous-titre"/>
+      </w:pPr>
+      <w:r>
+        <w:t>Procédure</w:t>
+      </w:r>
+    </w:p>
+    <w:p>
+      <w:pPr>
+        <w:pStyle w:val="Paragraphedeliste"/>
+        <w:numPr>
+          <w:ilvl w:val="0"/>
+          <w:numId w:val="18"/>
+        </w:numPr>
+      </w:pPr>
+      <w:r>
+        <w:t>Vérifie que le compte utilisateur existe (</w:t>
+      </w:r>
+      <w:r>
+        <w:rPr>
+          <w:rStyle w:val="Accentuation"/>
+        </w:rPr>
+        <w:t>USER_ACCOUNT_NOT_EXISTS</w:t>
+      </w:r>
+      <w:r>
+        <w:t>)</w:t>
+      </w:r>
+    </w:p>
+    <w:p>
+      <w:pPr>
+        <w:pStyle w:val="Paragraphedeliste"/>
+        <w:numPr>
+          <w:ilvl w:val="0"/>
+          <w:numId w:val="18"/>
+        </w:numPr>
+      </w:pPr>
+      <w:r>
+        <w:t>Vérifie que le compte utilisateur est activé (</w:t>
+      </w:r>
+      <w:r>
+        <w:rPr>
+          <w:rStyle w:val="Accentuation"/>
+        </w:rPr>
+        <w:t>USER_ACCOUNT_UNACTIVATED</w:t>
+      </w:r>
+      <w:r>
+        <w:t>)</w:t>
+      </w:r>
+    </w:p>
+    <w:p>
+      <w:pPr>
+        <w:pStyle w:val="Paragraphedeliste"/>
+        <w:numPr>
+          <w:ilvl w:val="0"/>
+          <w:numId w:val="18"/>
+        </w:numPr>
+      </w:pPr>
+      <w:r>
+        <w:t>Vérifie l’existence d’une connexion pour ce compte utilisateur (</w:t>
+      </w:r>
+      <w:r>
+        <w:rPr>
+          <w:rStyle w:val="Accentuation"/>
+        </w:rPr>
+        <w:t>USER_CONNECTION_EXISTS</w:t>
+      </w:r>
+      <w:r>
+        <w:t>)</w:t>
+      </w:r>
+    </w:p>
+    <w:p>
+      <w:pPr>
+        <w:pStyle w:val="Paragraphedeliste"/>
+        <w:numPr>
+          <w:ilvl w:val="0"/>
+          <w:numId w:val="18"/>
+        </w:numPr>
+      </w:pPr>
+      <w:r>
+        <w:t xml:space="preserve">Vérifie l’existence de la session dans la table </w:t>
+      </w:r>
+      <w:r>
+        <w:rPr>
+          <w:rStyle w:val="Accentuation"/>
+        </w:rPr>
+        <w:t xml:space="preserve">USER_SESSION </w:t>
+      </w:r>
+      <w:r>
+        <w:t>(</w:t>
+      </w:r>
+      <w:r>
+        <w:rPr>
+          <w:rStyle w:val="Accentuation"/>
+        </w:rPr>
+        <w:t>USER_SESSION_NOT_EXISTS</w:t>
+      </w:r>
+      <w:r>
+        <w:t>)</w:t>
+      </w:r>
+    </w:p>
+    <w:p>
+      <w:pPr>
+        <w:pStyle w:val="Paragraphedeliste"/>
+        <w:numPr>
+          <w:ilvl w:val="0"/>
+          <w:numId w:val="18"/>
+        </w:numPr>
+      </w:pPr>
+      <w:r>
+        <w:t>Vérifie si</w:t>
+      </w:r>
+      <w:r>
+        <w:t xml:space="preserve"> </w:t>
+      </w:r>
+      <w:r>
+        <w:t xml:space="preserve">l’entrée existe dans la table </w:t>
+      </w:r>
+      <w:r>
+        <w:rPr>
+          <w:rStyle w:val="Accentuation"/>
+        </w:rPr>
+        <w:t xml:space="preserve">USER_CONNECTION </w:t>
+      </w:r>
+      <w:r>
+        <w:t>(Adresse IP et Nom d’utilisateur)</w:t>
+      </w:r>
+    </w:p>
+    <w:p>
+      <w:pPr>
+        <w:pStyle w:val="Paragraphedeliste"/>
+        <w:numPr>
+          <w:ilvl w:val="1"/>
+          <w:numId w:val="18"/>
+        </w:numPr>
+      </w:pPr>
+      <w:r>
+        <w:t xml:space="preserve">Insert une entrée dans la table </w:t>
+      </w:r>
+      <w:r>
+        <w:rPr>
+          <w:rStyle w:val="Accentuation"/>
+        </w:rPr>
+        <w:t>USER_CONNECTION</w:t>
+      </w:r>
+    </w:p>
+    <w:p>
+      <w:pPr>
+        <w:pStyle w:val="Paragraphedeliste"/>
+        <w:numPr>
+          <w:ilvl w:val="0"/>
+          <w:numId w:val="18"/>
+        </w:numPr>
+        <w:rPr>
+          <w:rStyle w:val="Accentuation"/>
+          <w:b w:val="0"/>
+          <w:i w:val="0"/>
+          <w:iCs w:val="0"/>
+          <w:sz w:val="22"/>
+        </w:rPr>
+      </w:pPr>
+      <w:r>
+        <w:t xml:space="preserve">Actualise le temps de vie et l’identifiant de session dans la table </w:t>
+      </w:r>
+      <w:r>
+        <w:rPr>
+          <w:rStyle w:val="Accentuation"/>
+        </w:rPr>
+        <w:t>USER_CONNECTION</w:t>
+      </w:r>
+    </w:p>
+    <w:p>
+      <w:pPr>
+        <w:pStyle w:val="Paragraphedeliste"/>
+        <w:numPr>
+          <w:ilvl w:val="0"/>
+          <w:numId w:val="18"/>
+        </w:numPr>
+      </w:pPr>
+      <w:r>
+        <w:t>Crée la session</w:t>
+      </w:r>
+      <w:r>
+        <w:t xml:space="preserve"> dans la table </w:t>
+      </w:r>
+      <w:r>
+        <w:rPr>
+          <w:rStyle w:val="Accentuation"/>
+        </w:rPr>
+        <w:t>USER_SESSION</w:t>
+      </w:r>
+    </w:p>
+    <w:p>
+      <w:pPr>
+        <w:pStyle w:val="Paragraphedeliste"/>
+        <w:numPr>
+          <w:ilvl w:val="0"/>
+          <w:numId w:val="18"/>
+        </w:numPr>
+      </w:pPr>
+      <w:r>
+        <w:t xml:space="preserve">Crée </w:t>
+      </w:r>
+      <w:r>
+        <w:t>un</w:t>
+      </w:r>
+      <w:r>
+        <w:t xml:space="preserve"> lien </w:t>
+      </w:r>
+      <w:r>
+        <w:t>public vers</w:t>
+      </w:r>
+      <w:r>
+        <w:t xml:space="preserve"> le répertoire</w:t>
+      </w:r>
+      <w:r>
+        <w:t xml:space="preserve"> client portant le nom de cet utilisateur (</w:t>
+      </w:r>
+      <w:proofErr w:type="spellStart"/>
+      <w:r>
+        <w:rPr>
+          <w:rStyle w:val="Accentuation"/>
+        </w:rPr>
+        <w:t>client</w:t>
+      </w:r>
+      <w:r>
+        <w:rPr>
+          <w:rStyle w:val="Accentuation"/>
+        </w:rPr>
+        <w:t>_l</w:t>
+      </w:r>
+      <w:r>
+        <w:rPr>
+          <w:rStyle w:val="Accentuation"/>
+        </w:rPr>
+        <w:t>ink</w:t>
+      </w:r>
+      <w:r>
+        <w:rPr>
+          <w:rStyle w:val="Accentuation"/>
+        </w:rPr>
+        <w:t>_d</w:t>
+      </w:r>
+      <w:r>
+        <w:rPr>
+          <w:rStyle w:val="Accentuation"/>
+        </w:rPr>
+        <w:t>ata</w:t>
+      </w:r>
+      <w:proofErr w:type="spellEnd"/>
+      <w:r>
+        <w:t>)</w:t>
+      </w:r>
+    </w:p>
+    <w:p>
+      <w:pPr>
+        <w:pStyle w:val="Paragraphedeliste"/>
+        <w:numPr>
+          <w:ilvl w:val="0"/>
+          <w:numId w:val="18"/>
+        </w:numPr>
+      </w:pPr>
+      <w:r>
+        <w:t>Crée la tâ</w:t>
+      </w:r>
+      <w:r>
+        <w:t>che de fermeture automatique de connexion</w:t>
+      </w:r>
+      <w:r>
+        <w:t xml:space="preserve"> (</w:t>
+      </w:r>
+      <w:r>
+        <w:rPr>
+          <w:rStyle w:val="Accentuation"/>
+        </w:rPr>
+        <w:t>user</w:t>
+      </w:r>
+      <w:r>
+        <w:rPr>
+          <w:rStyle w:val="Accentuation"/>
+        </w:rPr>
+        <w:t>_disconnect_account</w:t>
+      </w:r>
+      <w:r>
+        <w:t>)</w:t>
+      </w:r>
+      <w:r>
+        <w:t xml:space="preserve"> à la date d’expiration </w:t>
+      </w:r>
+      <w:r>
+        <w:t>estimée (date actuelle + temps de vie)</w:t>
+      </w:r>
+    </w:p>
+    <w:p>
+      <w:pPr>
+        <w:pStyle w:val="Paragraphedeliste"/>
+        <w:numPr>
+          <w:ilvl w:val="0"/>
+          <w:numId w:val="18"/>
+        </w:numPr>
+      </w:pPr>
+      <w:r>
+        <w:t xml:space="preserve">Définit l’identificateur de connexion dans le cookie </w:t>
+      </w:r>
+      <w:r>
+        <w:t>de navigateur</w:t>
+      </w:r>
+      <w:r>
+        <w:t xml:space="preserve"> &lt;</w:t>
+      </w:r>
+      <w:r>
+        <w:rPr>
+          <w:rStyle w:val="notationCar"/>
+        </w:rPr>
+        <w:t>wfw_user_cid</w:t>
+      </w:r>
+      <w:r>
+        <w:t>&gt;</w:t>
+      </w:r>
+    </w:p>
+    <w:p>
+      <w:pPr>
+        <w:pStyle w:val="Titre3"/>
+      </w:pPr>
+      <w:r>
+        <w:br w:type="page"/>
+      </w:r>
+      <w:bookmarkStart w:id="53" w:name="_Toc347471852"/>
+      <w:r>
+        <w:lastRenderedPageBreak/>
+        <w:t xml:space="preserve">Maintient </w:t>
+      </w:r>
+      <w:r>
+        <w:t>une</w:t>
+      </w:r>
+      <w:r>
+        <w:t xml:space="preserve"> connexion</w:t>
+      </w:r>
+      <w:bookmarkEnd w:id="53"/>
+    </w:p>
+    <w:p>
+      <w:r>
+        <w:t>Actualiser une connexion permet de signaler la présence d’un utilisateur et d’obtenir des informations sur la connexion en cours.</w:t>
+      </w:r>
+    </w:p>
+    <w:p>
+      <w:pPr>
+        <w:pStyle w:val="Sous-titre"/>
+      </w:pPr>
+      <w:r>
+        <w:t>Informations</w:t>
+      </w:r>
+    </w:p>
+    <w:p>
+      <w:pPr>
+        <w:pStyle w:val="Sansinterligne"/>
+        <w:tabs>
+          <w:tab w:val="left" w:pos="2268"/>
+        </w:tabs>
+      </w:pPr>
+      <w:r>
+        <w:t>Identifiant :</w:t>
+      </w:r>
+      <w:r>
+        <w:tab/>
+        <w:t>user</w:t>
+      </w:r>
+      <w:r>
+        <w:t>_c</w:t>
+      </w:r>
+      <w:r>
+        <w:t>heck</w:t>
+      </w:r>
+      <w:r>
+        <w:t>_c</w:t>
+      </w:r>
+      <w:r>
+        <w:t>onnection</w:t>
+      </w:r>
+    </w:p>
+    <w:p>
+      <w:pPr>
+        <w:pStyle w:val="Sansinterligne"/>
+        <w:tabs>
+          <w:tab w:val="left" w:pos="2268"/>
+        </w:tabs>
+      </w:pPr>
+      <w:r>
+        <w:t>Acteur :</w:t>
+      </w:r>
+      <w:r>
+        <w:tab/>
+        <w:t>Utilisateur</w:t>
+      </w:r>
+    </w:p>
+    <w:p>
+      <w:pPr>
+        <w:pStyle w:val="Sous-titre"/>
+      </w:pPr>
+      <w:r>
+        <w:t>Entrée</w:t>
+      </w:r>
+    </w:p>
+    <w:p>
+      <w:pPr>
+        <w:tabs>
+          <w:tab w:val="left" w:pos="2127"/>
+          <w:tab w:val="left" w:pos="3544"/>
+        </w:tabs>
+        <w:ind w:left="709"/>
+        <w:rPr>
+          <w:b/>
+        </w:rPr>
+      </w:pPr>
+      <w:r>
+        <w:rPr>
+          <w:b/>
+        </w:rPr>
+        <w:t>Nom</w:t>
+      </w:r>
+      <w:r>
+        <w:rPr>
+          <w:b/>
+        </w:rPr>
+        <w:tab/>
+      </w:r>
+      <w:r>
+        <w:rPr>
+          <w:b/>
+        </w:rPr>
+        <w:t>Type</w:t>
+      </w:r>
+      <w:r>
+        <w:rPr>
+          <w:b/>
+        </w:rPr>
+        <w:tab/>
+      </w:r>
+      <w:r>
+        <w:rPr>
+          <w:b/>
+        </w:rPr>
+        <w:t>Description</w:t>
+      </w:r>
+    </w:p>
+    <w:p>
+      <w:pPr>
+        <w:pStyle w:val="Paragraphedeliste"/>
+        <w:numPr>
+          <w:ilvl w:val="0"/>
+          <w:numId w:val="13"/>
+        </w:numPr>
+        <w:tabs>
+          <w:tab w:val="left" w:pos="2127"/>
+          <w:tab w:val="left" w:pos="3544"/>
+        </w:tabs>
+      </w:pPr>
+      <w:r>
+        <w:t>CID</w:t>
+      </w:r>
+      <w:r>
+        <w:tab/>
+      </w:r>
+      <w:r>
+        <w:t>Name</w:t>
+      </w:r>
+      <w:r>
+        <w:tab/>
+        <w:t>Identificateur de connexion</w:t>
+      </w:r>
+    </w:p>
+    <w:p>
+      <w:pPr>
+        <w:pStyle w:val="Paragraphedeliste"/>
+        <w:numPr>
+          <w:ilvl w:val="0"/>
+          <w:numId w:val="13"/>
+        </w:numPr>
+        <w:tabs>
+          <w:tab w:val="left" w:pos="2127"/>
+          <w:tab w:val="left" w:pos="3544"/>
+        </w:tabs>
+      </w:pPr>
+      <w:r>
+        <w:t>CLIENT_IP</w:t>
+      </w:r>
+      <w:r>
+        <w:tab/>
+      </w:r>
+      <w:r>
+        <w:t>IPv4</w:t>
+      </w:r>
+      <w:r>
+        <w:tab/>
+        <w:t>Adresse IP du client</w:t>
+      </w:r>
+    </w:p>
+    <w:p>
+      <w:pPr>
+        <w:pStyle w:val="Sous-titre"/>
+      </w:pPr>
+      <w:r>
+        <w:t>Sortie</w:t>
+      </w:r>
+    </w:p>
+    <w:p>
+      <w:pPr>
+        <w:tabs>
+          <w:tab w:val="left" w:pos="2127"/>
+          <w:tab w:val="left" w:pos="3544"/>
+        </w:tabs>
+        <w:ind w:left="709"/>
+        <w:rPr>
+          <w:b/>
+        </w:rPr>
+      </w:pPr>
+      <w:r>
+        <w:rPr>
+          <w:b/>
+        </w:rPr>
+        <w:t>Nom</w:t>
+      </w:r>
+      <w:r>
+        <w:rPr>
+          <w:b/>
+        </w:rPr>
+        <w:tab/>
+      </w:r>
+      <w:r>
+        <w:rPr>
+          <w:b/>
+        </w:rPr>
+        <w:t>Type</w:t>
+      </w:r>
+      <w:r>
+        <w:rPr>
+          <w:b/>
+        </w:rPr>
+        <w:tab/>
+      </w:r>
+      <w:r>
+        <w:rPr>
+          <w:b/>
+        </w:rPr>
+        <w:t>Description</w:t>
       </w:r>
     </w:p>
     <w:p>
@@ -12051,518 +12763,29 @@
           <w:ilvl w:val="0"/>
           <w:numId w:val="17"/>
         </w:numPr>
-      </w:pPr>
-      <w:r>
-        <w:t>Identifier</w:t>
-      </w:r>
-      <w:r>
-        <w:tab/>
-        <w:t>Identifiant de session</w:t>
-      </w:r>
-    </w:p>
-    <w:p>
-      <w:pPr>
-        <w:pStyle w:val="Sous-titre"/>
-      </w:pPr>
-      <w:r>
-        <w:t>Procédure</w:t>
-      </w:r>
-    </w:p>
-    <w:p>
-      <w:pPr>
-        <w:pStyle w:val="Paragraphedeliste"/>
-        <w:numPr>
-          <w:ilvl w:val="0"/>
-          <w:numId w:val="18"/>
-        </w:numPr>
-      </w:pPr>
-      <w:r>
-        <w:t>Vérifie que le compte utilisateur existe (</w:t>
-      </w:r>
-      <w:r>
-        <w:rPr>
-          <w:rStyle w:val="Accentuation"/>
-        </w:rPr>
-        <w:t>USER_ACCOUNT_NOT_EXISTS</w:t>
+        <w:tabs>
+          <w:tab w:val="left" w:pos="2127"/>
+          <w:tab w:val="left" w:pos="3544"/>
+        </w:tabs>
+      </w:pPr>
+      <w:r>
+        <w:t>EXPIRE</w:t>
+      </w:r>
+      <w:r>
+        <w:tab/>
+      </w:r>
+      <w:r>
+        <w:t>Integer</w:t>
+      </w:r>
+      <w:r>
+        <w:tab/>
+        <w:t xml:space="preserve">Temps de vie de la connexion (en </w:t>
+      </w:r>
+      <w:r>
+        <w:t>secondes</w:t>
       </w:r>
       <w:r>
         <w:t>)</w:t>
-      </w:r>
-    </w:p>
-    <w:p>
-      <w:pPr>
-        <w:pStyle w:val="Paragraphedeliste"/>
-        <w:numPr>
-          <w:ilvl w:val="0"/>
-          <w:numId w:val="18"/>
-        </w:numPr>
-      </w:pPr>
-      <w:r>
-        <w:t>Vérifie que le compte utilisateur est activé (</w:t>
-      </w:r>
-      <w:r>
-        <w:rPr>
-          <w:rStyle w:val="Accentuation"/>
-        </w:rPr>
-        <w:t>USER_ACCOUNT_UNACTIVATED</w:t>
-      </w:r>
-      <w:r>
-        <w:t>)</w:t>
-      </w:r>
-    </w:p>
-    <w:p>
-      <w:pPr>
-        <w:pStyle w:val="Paragraphedeliste"/>
-        <w:numPr>
-          <w:ilvl w:val="0"/>
-          <w:numId w:val="18"/>
-        </w:numPr>
-      </w:pPr>
-      <w:r>
-        <w:t>Vérifie l’existence d’une connexion pour ce compte utilisateur (</w:t>
-      </w:r>
-      <w:r>
-        <w:rPr>
-          <w:rStyle w:val="Accentuation"/>
-        </w:rPr>
-        <w:t>USER_CONNECTION_EXISTS</w:t>
-      </w:r>
-      <w:r>
-        <w:t>)</w:t>
-      </w:r>
-    </w:p>
-    <w:p>
-      <w:pPr>
-        <w:pStyle w:val="Paragraphedeliste"/>
-        <w:numPr>
-          <w:ilvl w:val="0"/>
-          <w:numId w:val="18"/>
-        </w:numPr>
-      </w:pPr>
-      <w:r>
-        <w:t xml:space="preserve">Vérifie l’existence de la session dans la table </w:t>
-      </w:r>
-      <w:r>
-        <w:rPr>
-          <w:rStyle w:val="Accentuation"/>
-        </w:rPr>
-        <w:t xml:space="preserve">USER_SESSION </w:t>
-      </w:r>
-      <w:r>
-        <w:t>(</w:t>
-      </w:r>
-      <w:r>
-        <w:rPr>
-          <w:rStyle w:val="Accentuation"/>
-        </w:rPr>
-        <w:t>USER_SESSION_NOT_EXISTS</w:t>
-      </w:r>
-      <w:r>
-        <w:t>)</w:t>
-      </w:r>
-    </w:p>
-    <w:p>
-      <w:pPr>
-        <w:pStyle w:val="Paragraphedeliste"/>
-        <w:numPr>
-          <w:ilvl w:val="0"/>
-          <w:numId w:val="18"/>
-        </w:numPr>
-      </w:pPr>
-      <w:r>
-        <w:t>Vérifie si</w:t>
-      </w:r>
-      <w:r>
-        <w:t xml:space="preserve"> </w:t>
-      </w:r>
-      <w:r>
-        <w:t xml:space="preserve">l’entrée existe dans la table </w:t>
-      </w:r>
-      <w:r>
-        <w:rPr>
-          <w:rStyle w:val="Accentuation"/>
-        </w:rPr>
-        <w:t xml:space="preserve">USER_CONNECTION </w:t>
-      </w:r>
-      <w:r>
-        <w:t>(Adresse IP et Nom d’utilisateur)</w:t>
-      </w:r>
-    </w:p>
-    <w:p>
-      <w:pPr>
-        <w:pStyle w:val="Paragraphedeliste"/>
-        <w:numPr>
-          <w:ilvl w:val="1"/>
-          <w:numId w:val="18"/>
-        </w:numPr>
-      </w:pPr>
-      <w:r>
-        <w:t xml:space="preserve">Insert une entrée dans la table </w:t>
-      </w:r>
-      <w:r>
-        <w:rPr>
-          <w:rStyle w:val="Accentuation"/>
-        </w:rPr>
-        <w:t>USER_CONNECTION</w:t>
-      </w:r>
-    </w:p>
-    <w:p>
-      <w:pPr>
-        <w:pStyle w:val="Paragraphedeliste"/>
-        <w:numPr>
-          <w:ilvl w:val="0"/>
-          <w:numId w:val="18"/>
-        </w:numPr>
-        <w:rPr>
-          <w:rStyle w:val="Accentuation"/>
-          <w:b w:val="0"/>
-          <w:i w:val="0"/>
-          <w:iCs w:val="0"/>
-          <w:sz w:val="22"/>
-        </w:rPr>
-      </w:pPr>
-      <w:r>
-        <w:t xml:space="preserve">Actualise le temps de vie et l’identifiant de session dans la table </w:t>
-      </w:r>
-      <w:r>
-        <w:rPr>
-          <w:rStyle w:val="Accentuation"/>
-        </w:rPr>
-        <w:t>USER_CONNECTION</w:t>
-      </w:r>
-    </w:p>
-    <w:p>
-      <w:pPr>
-        <w:pStyle w:val="Paragraphedeliste"/>
-        <w:numPr>
-          <w:ilvl w:val="0"/>
-          <w:numId w:val="18"/>
-        </w:numPr>
-      </w:pPr>
-      <w:r>
-        <w:t>Crée la session</w:t>
-      </w:r>
-      <w:r>
-        <w:t xml:space="preserve"> dans la table </w:t>
-      </w:r>
-      <w:r>
-        <w:rPr>
-          <w:rStyle w:val="Accentuation"/>
-        </w:rPr>
-        <w:t>USER_SESSION</w:t>
-      </w:r>
-    </w:p>
-    <w:p>
-      <w:pPr>
-        <w:pStyle w:val="Paragraphedeliste"/>
-        <w:numPr>
-          <w:ilvl w:val="0"/>
-          <w:numId w:val="18"/>
-        </w:numPr>
-      </w:pPr>
-      <w:r>
-        <w:t xml:space="preserve">Crée </w:t>
-      </w:r>
-      <w:r>
-        <w:t>un</w:t>
-      </w:r>
-      <w:r>
-        <w:t xml:space="preserve"> lien </w:t>
-      </w:r>
-      <w:r>
-        <w:t>public vers</w:t>
-      </w:r>
-      <w:r>
-        <w:t xml:space="preserve"> le répertoire</w:t>
-      </w:r>
-      <w:r>
-        <w:t xml:space="preserve"> client portant le nom de cet utilisateur (</w:t>
-      </w:r>
-      <w:proofErr w:type="spellStart"/>
-      <w:r>
-        <w:rPr>
-          <w:rStyle w:val="Accentuation"/>
-        </w:rPr>
-        <w:t>client</w:t>
-      </w:r>
-      <w:r>
-        <w:rPr>
-          <w:rStyle w:val="Accentuation"/>
-        </w:rPr>
-        <w:t>_l</w:t>
-      </w:r>
-      <w:r>
-        <w:rPr>
-          <w:rStyle w:val="Accentuation"/>
-        </w:rPr>
-        <w:t>ink</w:t>
-      </w:r>
-      <w:r>
-        <w:rPr>
-          <w:rStyle w:val="Accentuation"/>
-        </w:rPr>
-        <w:t>_d</w:t>
-      </w:r>
-      <w:r>
-        <w:rPr>
-          <w:rStyle w:val="Accentuation"/>
-        </w:rPr>
-        <w:t>ata</w:t>
-      </w:r>
-      <w:proofErr w:type="spellEnd"/>
-      <w:r>
-        <w:t>)</w:t>
-      </w:r>
-    </w:p>
-    <w:p>
-      <w:pPr>
-        <w:pStyle w:val="Paragraphedeliste"/>
-        <w:numPr>
-          <w:ilvl w:val="0"/>
-          <w:numId w:val="18"/>
-        </w:numPr>
-      </w:pPr>
-      <w:r>
-        <w:t>Crée la tâ</w:t>
-      </w:r>
-      <w:r>
-        <w:t>che de fermeture automatique de connexion</w:t>
-      </w:r>
-      <w:r>
-        <w:t xml:space="preserve"> (</w:t>
-      </w:r>
-      <w:r>
-        <w:rPr>
-          <w:rStyle w:val="Accentuation"/>
-        </w:rPr>
-        <w:t>user</w:t>
-      </w:r>
-      <w:r>
-        <w:rPr>
-          <w:rStyle w:val="Accentuation"/>
-        </w:rPr>
-        <w:t>_disconnect_account</w:t>
-      </w:r>
-      <w:r>
-        <w:t>)</w:t>
-      </w:r>
-      <w:r>
-        <w:t xml:space="preserve"> à la date d’expiration </w:t>
-      </w:r>
-      <w:r>
-        <w:t>estimée (date actuelle + temps de vie)</w:t>
-      </w:r>
-    </w:p>
-    <w:p>
-      <w:pPr>
-        <w:pStyle w:val="Paragraphedeliste"/>
-        <w:numPr>
-          <w:ilvl w:val="0"/>
-          <w:numId w:val="18"/>
-        </w:numPr>
-      </w:pPr>
-      <w:r>
-        <w:t xml:space="preserve">Définit l’identificateur de connexion dans le cookie </w:t>
-      </w:r>
-      <w:r>
-        <w:t>de navigateur</w:t>
-      </w:r>
-      <w:r>
-        <w:t xml:space="preserve"> &lt;</w:t>
-      </w:r>
-      <w:r>
-        <w:rPr>
-          <w:rStyle w:val="notationCar"/>
-        </w:rPr>
-        <w:t>wfw_user_cid</w:t>
-      </w:r>
-      <w:r>
-        <w:t>&gt;</w:t>
-      </w:r>
-    </w:p>
-    <w:p>
-      <w:pPr>
-        <w:pStyle w:val="Titre3"/>
-      </w:pPr>
-      <w:r>
-        <w:br w:type="page"/>
-      </w:r>
-      <w:bookmarkStart w:id="53" w:name="_Toc347471852"/>
-      <w:r>
-        <w:lastRenderedPageBreak/>
-        <w:t xml:space="preserve">Maintient </w:t>
-      </w:r>
-      <w:r>
-        <w:t>une</w:t>
-      </w:r>
-      <w:r>
-        <w:t xml:space="preserve"> connexion</w:t>
-      </w:r>
-      <w:bookmarkEnd w:id="53"/>
-    </w:p>
-    <w:p>
-      <w:r>
-        <w:t>Actualiser une connexion permet de signaler la présence d’un utilisateur et d’obtenir des informations sur la connexion en cours.</w:t>
-      </w:r>
-    </w:p>
-    <w:p>
-      <w:pPr>
-        <w:pStyle w:val="Sous-titre"/>
-      </w:pPr>
-      <w:r>
-        <w:t>Informations</w:t>
-      </w:r>
-    </w:p>
-    <w:p>
-      <w:pPr>
-        <w:pStyle w:val="Sansinterligne"/>
-        <w:tabs>
-          <w:tab w:val="left" w:pos="2268"/>
-        </w:tabs>
-      </w:pPr>
-      <w:r>
-        <w:t>Identifiant :</w:t>
-      </w:r>
-      <w:r>
-        <w:tab/>
-        <w:t>user</w:t>
-      </w:r>
-      <w:r>
-        <w:t>_c</w:t>
-      </w:r>
-      <w:r>
-        <w:t>heck</w:t>
-      </w:r>
-      <w:r>
-        <w:t>_c</w:t>
-      </w:r>
-      <w:r>
-        <w:t>onnection</w:t>
-      </w:r>
-    </w:p>
-    <w:p>
-      <w:pPr>
-        <w:pStyle w:val="Sansinterligne"/>
-        <w:tabs>
-          <w:tab w:val="left" w:pos="2268"/>
-        </w:tabs>
-      </w:pPr>
-      <w:r>
-        <w:t>Acteur :</w:t>
-      </w:r>
-      <w:r>
-        <w:tab/>
-        <w:t>Utilisateur</w:t>
-      </w:r>
-    </w:p>
-    <w:p>
-      <w:pPr>
-        <w:pStyle w:val="Sous-titre"/>
-      </w:pPr>
-      <w:r>
-        <w:t>Entrée</w:t>
-      </w:r>
-    </w:p>
-    <w:p>
-      <w:pPr>
-        <w:rPr>
-          <w:u w:val="single"/>
-        </w:rPr>
-      </w:pPr>
-      <w:r>
-        <w:tab/>
-      </w:r>
-      <w:r>
-        <w:rPr>
-          <w:u w:val="single"/>
-        </w:rPr>
-        <w:t>Type</w:t>
-      </w:r>
-      <w:r>
-        <w:tab/>
-      </w:r>
-      <w:r>
-        <w:tab/>
-      </w:r>
-      <w:r>
-        <w:rPr>
-          <w:u w:val="single"/>
-        </w:rPr>
-        <w:t>Description</w:t>
-      </w:r>
-    </w:p>
-    <w:p>
-      <w:pPr>
-        <w:pStyle w:val="Paragraphedeliste"/>
-        <w:numPr>
-          <w:ilvl w:val="0"/>
-          <w:numId w:val="13"/>
-        </w:numPr>
-      </w:pPr>
-      <w:r>
-        <w:t>Name</w:t>
-      </w:r>
-      <w:r>
-        <w:tab/>
-      </w:r>
-      <w:r>
-        <w:tab/>
-        <w:t>Identificateur de connexion</w:t>
-      </w:r>
-    </w:p>
-    <w:p>
-      <w:pPr>
-        <w:pStyle w:val="Paragraphedeliste"/>
-        <w:numPr>
-          <w:ilvl w:val="0"/>
-          <w:numId w:val="13"/>
-        </w:numPr>
-      </w:pPr>
-      <w:r>
-        <w:t>IPv4</w:t>
-      </w:r>
-      <w:r>
-        <w:tab/>
-      </w:r>
-      <w:r>
-        <w:tab/>
-        <w:t>Adresse IP du client</w:t>
-      </w:r>
-    </w:p>
-    <w:p>
-      <w:pPr>
-        <w:pStyle w:val="Sous-titre"/>
-      </w:pPr>
-      <w:r>
-        <w:t>Sortie</w:t>
-      </w:r>
-    </w:p>
-    <w:p>
-      <w:pPr>
-        <w:rPr>
-          <w:u w:val="single"/>
-        </w:rPr>
-      </w:pPr>
-      <w:r>
-        <w:tab/>
-      </w:r>
-      <w:r>
-        <w:rPr>
-          <w:u w:val="single"/>
-        </w:rPr>
-        <w:t>Type</w:t>
-      </w:r>
-      <w:r>
-        <w:tab/>
-      </w:r>
-      <w:r>
-        <w:tab/>
-      </w:r>
-      <w:r>
-        <w:rPr>
-          <w:u w:val="single"/>
-        </w:rPr>
-        <w:t>Description</w:t>
       </w:r>
     </w:p>
     <w:p>
@@ -12572,26 +12795,17 @@
           <w:ilvl w:val="0"/>
           <w:numId w:val="17"/>
         </w:numPr>
-      </w:pPr>
-      <w:r>
-        <w:t>Integer</w:t>
-      </w:r>
-      <w:r>
-        <w:tab/>
-      </w:r>
-      <w:r>
-        <w:tab/>
-        <w:t>Temps de vie de la connexion (en seconde)</w:t>
-      </w:r>
-    </w:p>
-    <w:p>
-      <w:pPr>
-        <w:pStyle w:val="Paragraphedeliste"/>
-        <w:numPr>
-          <w:ilvl w:val="0"/>
-          <w:numId w:val="17"/>
-        </w:numPr>
-      </w:pPr>
+        <w:tabs>
+          <w:tab w:val="left" w:pos="2127"/>
+          <w:tab w:val="left" w:pos="3544"/>
+        </w:tabs>
+      </w:pPr>
+      <w:r>
+        <w:t>PATH</w:t>
+      </w:r>
+      <w:r>
+        <w:tab/>
+      </w:r>
       <w:r>
         <w:t>FileName</w:t>
       </w:r>
@@ -14953,12 +15167,14 @@
       <w:r>
         <w:t xml:space="preserve"> avec l’ensemble des classes du modèle, vous devez inclure le fichier « </w:t>
       </w:r>
+      <w:proofErr w:type="spellStart"/>
       <w:r>
         <w:rPr>
           <w:rStyle w:val="Accentuation"/>
         </w:rPr>
         <w:t>module.php</w:t>
       </w:r>
+      <w:proofErr w:type="spellEnd"/>
       <w:r>
         <w:t xml:space="preserve"> » à votre application pour pouvoir utiliser les fonctionnalités du module </w:t>
       </w:r>
@@ -15545,7 +15761,7 @@
       <w:rPr>
         <w:noProof/>
       </w:rPr>
-      <w:t>04/02/2013</w:t>
+      <w:t>05/02/2013</w:t>
     </w:r>
     <w:r>
       <w:fldChar w:fldCharType="end"/>
@@ -15602,7 +15818,7 @@
         <v:path o:extrusionok="f" gradientshapeok="t" o:connecttype="rect"/>
         <o:lock v:ext="edit" aspectratio="t"/>
       </v:shapetype>
-      <v:shape id="_x0000_i1058" type="#_x0000_t75" style="width:134.3pt;height:139.85pt" o:bullet="t">
+      <v:shape id="_x0000_i1037" type="#_x0000_t75" style="width:134.3pt;height:139.85pt" o:bullet="t">
         <v:imagedata r:id="rId1" o:title="MC900199871[1]"/>
       </v:shape>
     </w:pict>
@@ -20618,7 +20834,7 @@
 </file>
 
 <file path=customXml/itemProps2.xml><?xml version="1.0" encoding="utf-8"?>
-<ds:datastoreItem xmlns:ds="http://schemas.openxmlformats.org/officeDocument/2006/customXml" ds:itemID="{FAF84C36-1CAC-40DF-85C6-9602ADE2313A}">
+<ds:datastoreItem xmlns:ds="http://schemas.openxmlformats.org/officeDocument/2006/customXml" ds:itemID="{03626FEB-405E-4D8F-B5D6-0D257C2F4BC4}">
   <ds:schemaRefs>
     <ds:schemaRef ds:uri="http://schemas.openxmlformats.org/officeDocument/2006/bibliography"/>
   </ds:schemaRefs>

</xml_diff>

<commit_message>
fix text translation and update uses case
</commit_message>
<xml_diff>
--- a/documents/dossier technique.docx
+++ b/documents/dossier technique.docx
@@ -369,7 +369,7 @@
               <w:noProof/>
             </w:rPr>
             <w:pict>
-              <v:group id="_x0000_s1053" style="position:absolute;margin-left:3694.7pt;margin-top:0;width:264.55pt;height:690.65pt;z-index:251660288;mso-position-horizontal:right;mso-position-horizontal-relative:page;mso-position-vertical:bottom;mso-position-vertical-relative:page" coordorigin="5531,1258" coordsize="5291,13813">
+              <v:group id="_x0000_s1053" style="position:absolute;margin-left:3908.05pt;margin-top:0;width:264.55pt;height:690.65pt;z-index:251660288;mso-position-horizontal:right;mso-position-horizontal-relative:page;mso-position-vertical:bottom;mso-position-vertical-relative:page" coordorigin="5531,1258" coordsize="5291,13813">
                 <v:shape id="_x0000_s1054" type="#_x0000_t32" style="position:absolute;left:6519;top:1258;width:4303;height:10040;flip:x" o:connectortype="straight" strokecolor="#a7bfde [1620]"/>
                 <v:group id="_x0000_s1055" style="position:absolute;left:5531;top:9226;width:5291;height:5845" coordorigin="5531,9226" coordsize="5291,5845">
                   <v:shape id="_x0000_s1056" style="position:absolute;left:5531;top:9226;width:5291;height:5845;mso-position-horizontal-relative:text;mso-position-vertical-relative:text;mso-width-relative:page;mso-height-relative:page" coordsize="6418,6670" path="m6418,1185r,5485l1809,6669c974,5889,,3958,1407,1987hfc2830,,5591,411,6418,1185haxe" fillcolor="#a7bfde [1620]" stroked="f">
@@ -8210,14 +8210,12 @@
       <w:r>
         <w:t xml:space="preserve">Les résultats d’opération sont basés sur le modèle du projet </w:t>
       </w:r>
-      <w:proofErr w:type="spellStart"/>
       <w:r>
         <w:rPr>
           <w:b/>
         </w:rPr>
         <w:t>WebframeWork</w:t>
       </w:r>
-      <w:proofErr w:type="spellEnd"/>
       <w:r>
         <w:t>,</w:t>
       </w:r>
@@ -8532,15 +8530,7 @@
           <w:sz w:val="18"/>
         </w:rPr>
         <w:tab/>
-        <w:t xml:space="preserve">Utilisateur </w:t>
-      </w:r>
-      <w:bookmarkStart w:id="37" w:name="_GoBack"/>
-      <w:bookmarkEnd w:id="37"/>
-      <w:r>
-        <w:rPr>
-          <w:sz w:val="18"/>
-        </w:rPr>
-        <w:t>déconnecté</w:t>
+        <w:t>Utilisateur déconnecté</w:t>
       </w:r>
     </w:p>
     <w:p>
@@ -9472,27 +9462,60 @@
       <w:pPr>
         <w:pStyle w:val="Titre2"/>
       </w:pPr>
-      <w:bookmarkStart w:id="38" w:name="_Toc347828062"/>
+      <w:bookmarkStart w:id="37" w:name="_Toc347828062"/>
       <w:r>
         <w:lastRenderedPageBreak/>
         <w:t>Cas d’utilisation</w:t>
       </w:r>
-      <w:bookmarkStart w:id="39" w:name="_Toc334797630"/>
+      <w:bookmarkStart w:id="38" w:name="_Toc334797630"/>
       <w:bookmarkEnd w:id="34"/>
-      <w:bookmarkEnd w:id="38"/>
-    </w:p>
-    <w:bookmarkEnd w:id="39"/>
-    <w:p>
-      <w:r>
-        <w:t>Les cas d’utilisations ou use cases, liste les procédures et leurs interactions avec le système.</w:t>
-      </w:r>
-    </w:p>
-    <w:p>
-      <w:r>
-        <w:t xml:space="preserve">Une procédure doit toujours être </w:t>
-      </w:r>
-      <w:r>
-        <w:t>terminée pour être validée. Dans le cas contraire et pour maintenir un système cohérant, aucunes des actions précédentes ne doit être conservé.</w:t>
+      <w:bookmarkEnd w:id="37"/>
+    </w:p>
+    <w:bookmarkEnd w:id="38"/>
+    <w:p>
+      <w:r>
+        <w:t xml:space="preserve">Les cas d’utilisations </w:t>
+      </w:r>
+      <w:r>
+        <w:t>(</w:t>
+      </w:r>
+      <w:r>
+        <w:t>ou use cases</w:t>
+      </w:r>
+      <w:r>
+        <w:t>)</w:t>
+      </w:r>
+      <w:r>
+        <w:t xml:space="preserve"> liste les procédures et leurs interactions avec le système.</w:t>
+      </w:r>
+    </w:p>
+    <w:p>
+      <w:r>
+        <w:t xml:space="preserve">Une procédure </w:t>
+      </w:r>
+      <w:r>
+        <w:t>est soit</w:t>
+      </w:r>
+      <w:r>
+        <w:t xml:space="preserve"> validée</w:t>
+      </w:r>
+      <w:r>
+        <w:t>, soit annulée dans sa totalité</w:t>
+      </w:r>
+      <w:r>
+        <w:t xml:space="preserve">. Dans le cas contraire et pour maintenir un système cohérant, aucunes des actions précédentes </w:t>
+      </w:r>
+      <w:r>
+        <w:t>n’est</w:t>
+      </w:r>
+      <w:r>
+        <w:t xml:space="preserve"> conservé</w:t>
+      </w:r>
+      <w:r>
+        <w:t>es</w:t>
+      </w:r>
+      <w:r>
+        <w:t>.</w:t>
       </w:r>
     </w:p>
     <w:p>
@@ -9500,28 +9523,1175 @@
         <w:pStyle w:val="Sous-titre"/>
       </w:pPr>
       <w:r>
-        <w:t>Implémentation</w:t>
-      </w:r>
-    </w:p>
-    <w:p>
-      <w:pPr>
-        <w:rPr>
-          <w:u w:val="single"/>
-        </w:rPr>
-      </w:pPr>
-      <w:r>
-        <w:rPr>
-          <w:u w:val="single"/>
-        </w:rPr>
-        <w:t>Liste et statut de l’implémentation des cas d’utilisation</w:t>
-      </w:r>
-      <w:r>
-        <w:rPr>
-          <w:u w:val="single"/>
-        </w:rPr>
-        <w:t> :</w:t>
-      </w:r>
-    </w:p>
+        <w:t>Etat de l’i</w:t>
+      </w:r>
+      <w:r>
+        <w:t>mplémentation</w:t>
+      </w:r>
+    </w:p>
+    <w:p>
+      <w:r>
+        <w:t>Cette liste informe sur l’avancement du développement. Un statut OK indique que le cas d’utilisation est rédigé et codé</w:t>
+      </w:r>
+      <w:r>
+        <w:t xml:space="preserve"> dans l’application, au contraire un statut KO indique un développement en cours</w:t>
+      </w:r>
+    </w:p>
+    <w:tbl>
+      <w:tblPr>
+        <w:tblStyle w:val="Grilledutableau"/>
+        <w:tblW w:w="0" w:type="auto"/>
+        <w:tblLook w:val="04A0" w:firstRow="1" w:lastRow="0" w:firstColumn="1" w:lastColumn="0" w:noHBand="0" w:noVBand="1"/>
+      </w:tblPr>
+      <w:tblGrid>
+        <w:gridCol w:w="3614"/>
+        <w:gridCol w:w="1172"/>
+        <w:gridCol w:w="2693"/>
+        <w:gridCol w:w="1809"/>
+      </w:tblGrid>
+      <w:tr>
+        <w:tc>
+          <w:tcPr>
+            <w:tcW w:w="3614" w:type="dxa"/>
+          </w:tcPr>
+          <w:p>
+            <w:pPr>
+              <w:rPr>
+                <w:b/>
+                <w:sz w:val="24"/>
+                <w:lang w:val="en-US"/>
+              </w:rPr>
+            </w:pPr>
+            <w:r>
+              <w:rPr>
+                <w:b/>
+                <w:sz w:val="24"/>
+              </w:rPr>
+              <w:t>Cas d’utilisation</w:t>
+            </w:r>
+          </w:p>
+        </w:tc>
+        <w:tc>
+          <w:tcPr>
+            <w:tcW w:w="1172" w:type="dxa"/>
+          </w:tcPr>
+          <w:p>
+            <w:pPr>
+              <w:jc w:val="center"/>
+              <w:rPr>
+                <w:b/>
+                <w:sz w:val="24"/>
+                <w:lang w:val="en-US"/>
+              </w:rPr>
+            </w:pPr>
+            <w:proofErr w:type="spellStart"/>
+            <w:r>
+              <w:rPr>
+                <w:b/>
+                <w:sz w:val="24"/>
+                <w:lang w:val="en-US"/>
+              </w:rPr>
+              <w:t>Statut</w:t>
+            </w:r>
+            <w:proofErr w:type="spellEnd"/>
+          </w:p>
+        </w:tc>
+        <w:tc>
+          <w:tcPr>
+            <w:tcW w:w="2693" w:type="dxa"/>
+          </w:tcPr>
+          <w:p>
+            <w:pPr>
+              <w:jc w:val="center"/>
+              <w:rPr>
+                <w:b/>
+                <w:sz w:val="24"/>
+              </w:rPr>
+            </w:pPr>
+            <w:r>
+              <w:rPr>
+                <w:b/>
+                <w:sz w:val="24"/>
+              </w:rPr>
+              <w:t>Rôle</w:t>
+            </w:r>
+          </w:p>
+        </w:tc>
+        <w:tc>
+          <w:tcPr>
+            <w:tcW w:w="1809" w:type="dxa"/>
+          </w:tcPr>
+          <w:p>
+            <w:pPr>
+              <w:jc w:val="center"/>
+              <w:rPr>
+                <w:b/>
+                <w:sz w:val="24"/>
+              </w:rPr>
+            </w:pPr>
+            <w:r>
+              <w:rPr>
+                <w:b/>
+                <w:sz w:val="24"/>
+              </w:rPr>
+              <w:t>Priorité</w:t>
+            </w:r>
+          </w:p>
+        </w:tc>
+      </w:tr>
+      <w:tr>
+        <w:tc>
+          <w:tcPr>
+            <w:tcW w:w="3614" w:type="dxa"/>
+          </w:tcPr>
+          <w:p>
+            <w:pPr>
+              <w:rPr>
+                <w:lang w:val="en-US"/>
+              </w:rPr>
+            </w:pPr>
+            <w:r>
+              <w:rPr>
+                <w:lang w:val="en-US"/>
+              </w:rPr>
+              <w:t>user_create_account</w:t>
+            </w:r>
+          </w:p>
+        </w:tc>
+        <w:tc>
+          <w:tcPr>
+            <w:tcW w:w="1172" w:type="dxa"/>
+          </w:tcPr>
+          <w:p>
+            <w:pPr>
+              <w:jc w:val="center"/>
+            </w:pPr>
+            <w:r>
+              <w:rPr>
+                <w:color w:val="0070C0"/>
+                <w:lang w:val="en-US"/>
+              </w:rPr>
+              <w:t>OK</w:t>
+            </w:r>
+          </w:p>
+        </w:tc>
+        <w:tc>
+          <w:tcPr>
+            <w:tcW w:w="2693" w:type="dxa"/>
+          </w:tcPr>
+          <w:p>
+            <w:pPr>
+              <w:jc w:val="center"/>
+              <w:rPr>
+                <w:lang w:val="en-US"/>
+              </w:rPr>
+            </w:pPr>
+            <w:r>
+              <w:t>Administrateur</w:t>
+            </w:r>
+          </w:p>
+        </w:tc>
+        <w:tc>
+          <w:tcPr>
+            <w:tcW w:w="1809" w:type="dxa"/>
+          </w:tcPr>
+          <w:p>
+            <w:pPr>
+              <w:jc w:val="center"/>
+              <w:rPr>
+                <w:color w:val="00B050"/>
+              </w:rPr>
+            </w:pPr>
+            <w:r>
+              <w:rPr>
+                <w:color w:val="00B050"/>
+              </w:rPr>
+              <w:t>Requis</w:t>
+            </w:r>
+          </w:p>
+        </w:tc>
+      </w:tr>
+      <w:tr>
+        <w:tc>
+          <w:tcPr>
+            <w:tcW w:w="3614" w:type="dxa"/>
+          </w:tcPr>
+          <w:p>
+            <w:pPr>
+              <w:rPr>
+                <w:lang w:val="en-US"/>
+              </w:rPr>
+            </w:pPr>
+            <w:r>
+              <w:rPr>
+                <w:lang w:val="en-US"/>
+              </w:rPr>
+              <w:t>user_register_account</w:t>
+            </w:r>
+          </w:p>
+        </w:tc>
+        <w:tc>
+          <w:tcPr>
+            <w:tcW w:w="1172" w:type="dxa"/>
+          </w:tcPr>
+          <w:p>
+            <w:pPr>
+              <w:jc w:val="center"/>
+              <w:rPr>
+                <w:color w:val="FFC000"/>
+              </w:rPr>
+            </w:pPr>
+            <w:r>
+              <w:rPr>
+                <w:color w:val="FFC000"/>
+                <w:lang w:val="en-US"/>
+              </w:rPr>
+              <w:t>OK</w:t>
+            </w:r>
+          </w:p>
+        </w:tc>
+        <w:tc>
+          <w:tcPr>
+            <w:tcW w:w="2693" w:type="dxa"/>
+          </w:tcPr>
+          <w:p>
+            <w:pPr>
+              <w:jc w:val="center"/>
+            </w:pPr>
+            <w:r>
+              <w:t>Visiteur</w:t>
+            </w:r>
+          </w:p>
+        </w:tc>
+        <w:tc>
+          <w:tcPr>
+            <w:tcW w:w="1809" w:type="dxa"/>
+          </w:tcPr>
+          <w:p>
+            <w:pPr>
+              <w:jc w:val="center"/>
+            </w:pPr>
+            <w:r>
+              <w:rPr>
+                <w:color w:val="00B050"/>
+              </w:rPr>
+              <w:t>Requis</w:t>
+            </w:r>
+          </w:p>
+        </w:tc>
+      </w:tr>
+      <w:tr>
+        <w:tc>
+          <w:tcPr>
+            <w:tcW w:w="3614" w:type="dxa"/>
+          </w:tcPr>
+          <w:p>
+            <w:pPr>
+              <w:rPr>
+                <w:lang w:val="en-US"/>
+              </w:rPr>
+            </w:pPr>
+            <w:r>
+              <w:rPr>
+                <w:lang w:val="en-US"/>
+              </w:rPr>
+              <w:t>user_activate_account</w:t>
+            </w:r>
+          </w:p>
+        </w:tc>
+        <w:tc>
+          <w:tcPr>
+            <w:tcW w:w="1172" w:type="dxa"/>
+          </w:tcPr>
+          <w:p>
+            <w:pPr>
+              <w:jc w:val="center"/>
+            </w:pPr>
+            <w:r>
+              <w:rPr>
+                <w:color w:val="0070C0"/>
+                <w:lang w:val="en-US"/>
+              </w:rPr>
+              <w:t>OK</w:t>
+            </w:r>
+          </w:p>
+        </w:tc>
+        <w:tc>
+          <w:tcPr>
+            <w:tcW w:w="2693" w:type="dxa"/>
+          </w:tcPr>
+          <w:p>
+            <w:pPr>
+              <w:jc w:val="center"/>
+            </w:pPr>
+            <w:r>
+              <w:t>Visiteur</w:t>
+            </w:r>
+          </w:p>
+        </w:tc>
+        <w:tc>
+          <w:tcPr>
+            <w:tcW w:w="1809" w:type="dxa"/>
+          </w:tcPr>
+          <w:p>
+            <w:pPr>
+              <w:jc w:val="center"/>
+            </w:pPr>
+            <w:r>
+              <w:rPr>
+                <w:color w:val="00B050"/>
+              </w:rPr>
+              <w:t>Requis</w:t>
+            </w:r>
+          </w:p>
+        </w:tc>
+      </w:tr>
+      <w:tr>
+        <w:tc>
+          <w:tcPr>
+            <w:tcW w:w="3614" w:type="dxa"/>
+          </w:tcPr>
+          <w:p>
+            <w:pPr>
+              <w:rPr>
+                <w:lang w:val="en-US"/>
+              </w:rPr>
+            </w:pPr>
+            <w:r>
+              <w:rPr>
+                <w:lang w:val="en-US"/>
+              </w:rPr>
+              <w:t>user_delete</w:t>
+            </w:r>
+          </w:p>
+        </w:tc>
+        <w:tc>
+          <w:tcPr>
+            <w:tcW w:w="1172" w:type="dxa"/>
+          </w:tcPr>
+          <w:p>
+            <w:pPr>
+              <w:jc w:val="center"/>
+            </w:pPr>
+            <w:r>
+              <w:rPr>
+                <w:color w:val="0070C0"/>
+                <w:lang w:val="en-US"/>
+              </w:rPr>
+              <w:t>OK</w:t>
+            </w:r>
+          </w:p>
+        </w:tc>
+        <w:tc>
+          <w:tcPr>
+            <w:tcW w:w="2693" w:type="dxa"/>
+          </w:tcPr>
+          <w:p>
+            <w:pPr>
+              <w:jc w:val="center"/>
+              <w:rPr>
+                <w:lang w:val="en-US"/>
+              </w:rPr>
+            </w:pPr>
+            <w:r>
+              <w:t>Administrateur</w:t>
+            </w:r>
+          </w:p>
+        </w:tc>
+        <w:tc>
+          <w:tcPr>
+            <w:tcW w:w="1809" w:type="dxa"/>
+          </w:tcPr>
+          <w:p>
+            <w:pPr>
+              <w:jc w:val="center"/>
+            </w:pPr>
+            <w:r>
+              <w:rPr>
+                <w:color w:val="00B050"/>
+              </w:rPr>
+              <w:t>Requis</w:t>
+            </w:r>
+          </w:p>
+        </w:tc>
+      </w:tr>
+      <w:tr>
+        <w:tc>
+          <w:tcPr>
+            <w:tcW w:w="3614" w:type="dxa"/>
+          </w:tcPr>
+          <w:p>
+            <w:pPr>
+              <w:rPr>
+                <w:lang w:val="en-US"/>
+              </w:rPr>
+            </w:pPr>
+            <w:r>
+              <w:rPr>
+                <w:lang w:val="en-US"/>
+              </w:rPr>
+              <w:t>user_connect_to_session</w:t>
+            </w:r>
+          </w:p>
+        </w:tc>
+        <w:tc>
+          <w:tcPr>
+            <w:tcW w:w="1172" w:type="dxa"/>
+          </w:tcPr>
+          <w:p>
+            <w:pPr>
+              <w:jc w:val="center"/>
+            </w:pPr>
+            <w:r>
+              <w:rPr>
+                <w:color w:val="FF0000"/>
+                <w:lang w:val="en-US"/>
+              </w:rPr>
+              <w:t>KO</w:t>
+            </w:r>
+          </w:p>
+        </w:tc>
+        <w:tc>
+          <w:tcPr>
+            <w:tcW w:w="2693" w:type="dxa"/>
+          </w:tcPr>
+          <w:p>
+            <w:pPr>
+              <w:jc w:val="center"/>
+            </w:pPr>
+            <w:r>
+              <w:t>Utilisateur</w:t>
+            </w:r>
+          </w:p>
+        </w:tc>
+        <w:tc>
+          <w:tcPr>
+            <w:tcW w:w="1809" w:type="dxa"/>
+          </w:tcPr>
+          <w:p>
+            <w:pPr>
+              <w:jc w:val="center"/>
+              <w:rPr>
+                <w:color w:val="0070C0"/>
+              </w:rPr>
+            </w:pPr>
+            <w:r>
+              <w:rPr>
+                <w:color w:val="0070C0"/>
+              </w:rPr>
+              <w:t>Intermédiaire</w:t>
+            </w:r>
+          </w:p>
+        </w:tc>
+      </w:tr>
+      <w:tr>
+        <w:tc>
+          <w:tcPr>
+            <w:tcW w:w="3614" w:type="dxa"/>
+          </w:tcPr>
+          <w:p>
+            <w:pPr>
+              <w:rPr>
+                <w:lang w:val="en-US"/>
+              </w:rPr>
+            </w:pPr>
+            <w:proofErr w:type="spellStart"/>
+            <w:r>
+              <w:rPr>
+                <w:lang w:val="en-US"/>
+              </w:rPr>
+              <w:t>user_connect</w:t>
+            </w:r>
+            <w:proofErr w:type="spellEnd"/>
+          </w:p>
+        </w:tc>
+        <w:tc>
+          <w:tcPr>
+            <w:tcW w:w="1172" w:type="dxa"/>
+          </w:tcPr>
+          <w:p>
+            <w:pPr>
+              <w:jc w:val="center"/>
+            </w:pPr>
+            <w:r>
+              <w:rPr>
+                <w:color w:val="0070C0"/>
+                <w:lang w:val="en-US"/>
+              </w:rPr>
+              <w:t>OK</w:t>
+            </w:r>
+          </w:p>
+        </w:tc>
+        <w:tc>
+          <w:tcPr>
+            <w:tcW w:w="2693" w:type="dxa"/>
+          </w:tcPr>
+          <w:p>
+            <w:pPr>
+              <w:jc w:val="center"/>
+            </w:pPr>
+            <w:r>
+              <w:t>Utilisateur</w:t>
+            </w:r>
+          </w:p>
+        </w:tc>
+        <w:tc>
+          <w:tcPr>
+            <w:tcW w:w="1809" w:type="dxa"/>
+          </w:tcPr>
+          <w:p>
+            <w:pPr>
+              <w:jc w:val="center"/>
+            </w:pPr>
+            <w:r>
+              <w:rPr>
+                <w:color w:val="00B050"/>
+              </w:rPr>
+              <w:t>Requis</w:t>
+            </w:r>
+          </w:p>
+        </w:tc>
+      </w:tr>
+      <w:tr>
+        <w:tc>
+          <w:tcPr>
+            <w:tcW w:w="3614" w:type="dxa"/>
+          </w:tcPr>
+          <w:p>
+            <w:pPr>
+              <w:rPr>
+                <w:lang w:val="en-US"/>
+              </w:rPr>
+            </w:pPr>
+            <w:r>
+              <w:t>user_check_connection</w:t>
+            </w:r>
+          </w:p>
+        </w:tc>
+        <w:tc>
+          <w:tcPr>
+            <w:tcW w:w="1172" w:type="dxa"/>
+          </w:tcPr>
+          <w:p>
+            <w:pPr>
+              <w:jc w:val="center"/>
+            </w:pPr>
+            <w:r>
+              <w:rPr>
+                <w:color w:val="0070C0"/>
+                <w:lang w:val="en-US"/>
+              </w:rPr>
+              <w:t>OK</w:t>
+            </w:r>
+          </w:p>
+        </w:tc>
+        <w:tc>
+          <w:tcPr>
+            <w:tcW w:w="2693" w:type="dxa"/>
+          </w:tcPr>
+          <w:p>
+            <w:pPr>
+              <w:jc w:val="center"/>
+            </w:pPr>
+            <w:r>
+              <w:t>Utilisateur</w:t>
+            </w:r>
+          </w:p>
+        </w:tc>
+        <w:tc>
+          <w:tcPr>
+            <w:tcW w:w="1809" w:type="dxa"/>
+          </w:tcPr>
+          <w:p>
+            <w:pPr>
+              <w:jc w:val="center"/>
+            </w:pPr>
+            <w:r>
+              <w:rPr>
+                <w:color w:val="00B050"/>
+              </w:rPr>
+              <w:t>Requis</w:t>
+            </w:r>
+          </w:p>
+        </w:tc>
+      </w:tr>
+      <w:tr>
+        <w:tc>
+          <w:tcPr>
+            <w:tcW w:w="3614" w:type="dxa"/>
+          </w:tcPr>
+          <w:p>
+            <w:r>
+              <w:rPr>
+                <w:lang w:val="en-US"/>
+              </w:rPr>
+              <w:t>user_disconnect</w:t>
+            </w:r>
+          </w:p>
+        </w:tc>
+        <w:tc>
+          <w:tcPr>
+            <w:tcW w:w="1172" w:type="dxa"/>
+          </w:tcPr>
+          <w:p>
+            <w:pPr>
+              <w:jc w:val="center"/>
+            </w:pPr>
+            <w:r>
+              <w:rPr>
+                <w:color w:val="0070C0"/>
+                <w:lang w:val="en-US"/>
+              </w:rPr>
+              <w:t>OK</w:t>
+            </w:r>
+          </w:p>
+        </w:tc>
+        <w:tc>
+          <w:tcPr>
+            <w:tcW w:w="2693" w:type="dxa"/>
+          </w:tcPr>
+          <w:p>
+            <w:pPr>
+              <w:jc w:val="center"/>
+            </w:pPr>
+            <w:r>
+              <w:t>Utilisateur</w:t>
+            </w:r>
+          </w:p>
+        </w:tc>
+        <w:tc>
+          <w:tcPr>
+            <w:tcW w:w="1809" w:type="dxa"/>
+          </w:tcPr>
+          <w:p>
+            <w:pPr>
+              <w:jc w:val="center"/>
+            </w:pPr>
+            <w:r>
+              <w:rPr>
+                <w:color w:val="00B050"/>
+              </w:rPr>
+              <w:t>Requis</w:t>
+            </w:r>
+          </w:p>
+        </w:tc>
+      </w:tr>
+      <w:tr>
+        <w:tc>
+          <w:tcPr>
+            <w:tcW w:w="3614" w:type="dxa"/>
+          </w:tcPr>
+          <w:p>
+            <w:r>
+              <w:rPr>
+                <w:lang w:val="en-US"/>
+              </w:rPr>
+              <w:t>user_disconnect_account</w:t>
+            </w:r>
+          </w:p>
+        </w:tc>
+        <w:tc>
+          <w:tcPr>
+            <w:tcW w:w="1172" w:type="dxa"/>
+          </w:tcPr>
+          <w:p>
+            <w:pPr>
+              <w:jc w:val="center"/>
+            </w:pPr>
+            <w:r>
+              <w:rPr>
+                <w:color w:val="0070C0"/>
+                <w:lang w:val="en-US"/>
+              </w:rPr>
+              <w:t>OK</w:t>
+            </w:r>
+          </w:p>
+        </w:tc>
+        <w:tc>
+          <w:tcPr>
+            <w:tcW w:w="2693" w:type="dxa"/>
+          </w:tcPr>
+          <w:p>
+            <w:pPr>
+              <w:jc w:val="center"/>
+            </w:pPr>
+            <w:r>
+              <w:t>Administrateur</w:t>
+            </w:r>
+          </w:p>
+        </w:tc>
+        <w:tc>
+          <w:tcPr>
+            <w:tcW w:w="1809" w:type="dxa"/>
+          </w:tcPr>
+          <w:p>
+            <w:pPr>
+              <w:jc w:val="center"/>
+            </w:pPr>
+            <w:r>
+              <w:rPr>
+                <w:color w:val="00B050"/>
+              </w:rPr>
+              <w:t>Requis</w:t>
+            </w:r>
+          </w:p>
+        </w:tc>
+      </w:tr>
+      <w:tr>
+        <w:tc>
+          <w:tcPr>
+            <w:tcW w:w="3614" w:type="dxa"/>
+          </w:tcPr>
+          <w:p>
+            <w:r>
+              <w:rPr>
+                <w:lang w:val="en-US"/>
+              </w:rPr>
+              <w:t>user_disconnect_all</w:t>
+            </w:r>
+          </w:p>
+        </w:tc>
+        <w:tc>
+          <w:tcPr>
+            <w:tcW w:w="1172" w:type="dxa"/>
+          </w:tcPr>
+          <w:p>
+            <w:pPr>
+              <w:jc w:val="center"/>
+            </w:pPr>
+            <w:r>
+              <w:rPr>
+                <w:color w:val="0070C0"/>
+                <w:lang w:val="en-US"/>
+              </w:rPr>
+              <w:t>OK</w:t>
+            </w:r>
+          </w:p>
+        </w:tc>
+        <w:tc>
+          <w:tcPr>
+            <w:tcW w:w="2693" w:type="dxa"/>
+          </w:tcPr>
+          <w:p>
+            <w:pPr>
+              <w:jc w:val="center"/>
+            </w:pPr>
+            <w:r>
+              <w:t>Administrateur</w:t>
+            </w:r>
+          </w:p>
+        </w:tc>
+        <w:tc>
+          <w:tcPr>
+            <w:tcW w:w="1809" w:type="dxa"/>
+          </w:tcPr>
+          <w:p>
+            <w:pPr>
+              <w:jc w:val="center"/>
+            </w:pPr>
+            <w:r>
+              <w:rPr>
+                <w:color w:val="00B050"/>
+              </w:rPr>
+              <w:t>Requis</w:t>
+            </w:r>
+          </w:p>
+        </w:tc>
+      </w:tr>
+      <w:tr>
+        <w:tc>
+          <w:tcPr>
+            <w:tcW w:w="3614" w:type="dxa"/>
+          </w:tcPr>
+          <w:p>
+            <w:r>
+              <w:rPr>
+                <w:lang w:val="en-US"/>
+              </w:rPr>
+              <w:t>user_lost_pwd</w:t>
+            </w:r>
+          </w:p>
+        </w:tc>
+        <w:tc>
+          <w:tcPr>
+            <w:tcW w:w="1172" w:type="dxa"/>
+          </w:tcPr>
+          <w:p>
+            <w:pPr>
+              <w:jc w:val="center"/>
+            </w:pPr>
+            <w:r>
+              <w:rPr>
+                <w:color w:val="FF0000"/>
+                <w:lang w:val="en-US"/>
+              </w:rPr>
+              <w:t>KO</w:t>
+            </w:r>
+          </w:p>
+        </w:tc>
+        <w:tc>
+          <w:tcPr>
+            <w:tcW w:w="2693" w:type="dxa"/>
+          </w:tcPr>
+          <w:p>
+            <w:pPr>
+              <w:jc w:val="center"/>
+            </w:pPr>
+            <w:r>
+              <w:t>Utilisateur</w:t>
+            </w:r>
+          </w:p>
+        </w:tc>
+        <w:tc>
+          <w:tcPr>
+            <w:tcW w:w="1809" w:type="dxa"/>
+          </w:tcPr>
+          <w:p>
+            <w:pPr>
+              <w:jc w:val="center"/>
+              <w:rPr>
+                <w:color w:val="0070C0"/>
+              </w:rPr>
+            </w:pPr>
+            <w:r>
+              <w:rPr>
+                <w:color w:val="0070C0"/>
+              </w:rPr>
+              <w:t>Intermédiaire</w:t>
+            </w:r>
+          </w:p>
+        </w:tc>
+      </w:tr>
+      <w:tr>
+        <w:tc>
+          <w:tcPr>
+            <w:tcW w:w="3614" w:type="dxa"/>
+          </w:tcPr>
+          <w:p>
+            <w:pPr>
+              <w:rPr>
+                <w:lang w:val="en-US"/>
+              </w:rPr>
+            </w:pPr>
+            <w:r>
+              <w:rPr>
+                <w:lang w:val="en-US"/>
+              </w:rPr>
+              <w:t>user_identity</w:t>
+            </w:r>
+          </w:p>
+        </w:tc>
+        <w:tc>
+          <w:tcPr>
+            <w:tcW w:w="1172" w:type="dxa"/>
+          </w:tcPr>
+          <w:p>
+            <w:pPr>
+              <w:jc w:val="center"/>
+            </w:pPr>
+            <w:r>
+              <w:rPr>
+                <w:color w:val="FF0000"/>
+                <w:lang w:val="en-US"/>
+              </w:rPr>
+              <w:t>KO</w:t>
+            </w:r>
+          </w:p>
+        </w:tc>
+        <w:tc>
+          <w:tcPr>
+            <w:tcW w:w="2693" w:type="dxa"/>
+          </w:tcPr>
+          <w:p>
+            <w:pPr>
+              <w:jc w:val="center"/>
+            </w:pPr>
+            <w:r>
+              <w:t>Utilisateur</w:t>
+            </w:r>
+          </w:p>
+        </w:tc>
+        <w:tc>
+          <w:tcPr>
+            <w:tcW w:w="1809" w:type="dxa"/>
+          </w:tcPr>
+          <w:p>
+            <w:pPr>
+              <w:jc w:val="center"/>
+              <w:rPr>
+                <w:color w:val="0070C0"/>
+              </w:rPr>
+            </w:pPr>
+            <w:r>
+              <w:rPr>
+                <w:color w:val="0070C0"/>
+              </w:rPr>
+              <w:t>Intermédiaire</w:t>
+            </w:r>
+          </w:p>
+        </w:tc>
+      </w:tr>
+      <w:tr>
+        <w:tc>
+          <w:tcPr>
+            <w:tcW w:w="3614" w:type="dxa"/>
+          </w:tcPr>
+          <w:p>
+            <w:pPr>
+              <w:rPr>
+                <w:lang w:val="en-US"/>
+              </w:rPr>
+            </w:pPr>
+            <w:proofErr w:type="spellStart"/>
+            <w:r>
+              <w:t>user_get_activation</w:t>
+            </w:r>
+            <w:proofErr w:type="spellEnd"/>
+          </w:p>
+        </w:tc>
+        <w:tc>
+          <w:tcPr>
+            <w:tcW w:w="1172" w:type="dxa"/>
+          </w:tcPr>
+          <w:p>
+            <w:pPr>
+              <w:jc w:val="center"/>
+            </w:pPr>
+            <w:r>
+              <w:rPr>
+                <w:color w:val="FF0000"/>
+                <w:lang w:val="en-US"/>
+              </w:rPr>
+              <w:t>KO</w:t>
+            </w:r>
+          </w:p>
+        </w:tc>
+        <w:tc>
+          <w:tcPr>
+            <w:tcW w:w="2693" w:type="dxa"/>
+          </w:tcPr>
+          <w:p>
+            <w:pPr>
+              <w:jc w:val="center"/>
+            </w:pPr>
+            <w:r>
+              <w:t>Visiteur</w:t>
+            </w:r>
+          </w:p>
+        </w:tc>
+        <w:tc>
+          <w:tcPr>
+            <w:tcW w:w="1809" w:type="dxa"/>
+          </w:tcPr>
+          <w:p>
+            <w:pPr>
+              <w:jc w:val="center"/>
+              <w:rPr>
+                <w:color w:val="0070C0"/>
+              </w:rPr>
+            </w:pPr>
+            <w:r>
+              <w:rPr>
+                <w:color w:val="0070C0"/>
+              </w:rPr>
+              <w:t>Intermédiaire</w:t>
+            </w:r>
+          </w:p>
+        </w:tc>
+      </w:tr>
+      <w:tr>
+        <w:tc>
+          <w:tcPr>
+            <w:tcW w:w="3614" w:type="dxa"/>
+          </w:tcPr>
+          <w:p>
+            <w:proofErr w:type="spellStart"/>
+            <w:r>
+              <w:t>user_create_session</w:t>
+            </w:r>
+            <w:proofErr w:type="spellEnd"/>
+          </w:p>
+        </w:tc>
+        <w:tc>
+          <w:tcPr>
+            <w:tcW w:w="1172" w:type="dxa"/>
+          </w:tcPr>
+          <w:p>
+            <w:pPr>
+              <w:jc w:val="center"/>
+            </w:pPr>
+            <w:r>
+              <w:rPr>
+                <w:color w:val="FF0000"/>
+                <w:lang w:val="en-US"/>
+              </w:rPr>
+              <w:t>KO</w:t>
+            </w:r>
+          </w:p>
+        </w:tc>
+        <w:tc>
+          <w:tcPr>
+            <w:tcW w:w="2693" w:type="dxa"/>
+          </w:tcPr>
+          <w:p>
+            <w:pPr>
+              <w:jc w:val="center"/>
+            </w:pPr>
+            <w:r>
+              <w:t>Administrateur</w:t>
+            </w:r>
+          </w:p>
+        </w:tc>
+        <w:tc>
+          <w:tcPr>
+            <w:tcW w:w="1809" w:type="dxa"/>
+          </w:tcPr>
+          <w:p>
+            <w:pPr>
+              <w:jc w:val="center"/>
+            </w:pPr>
+            <w:r>
+              <w:rPr>
+                <w:color w:val="FFC000"/>
+              </w:rPr>
+              <w:t>Optionnel</w:t>
+            </w:r>
+          </w:p>
+        </w:tc>
+      </w:tr>
+      <w:tr>
+        <w:tc>
+          <w:tcPr>
+            <w:tcW w:w="3614" w:type="dxa"/>
+          </w:tcPr>
+          <w:p>
+            <w:proofErr w:type="spellStart"/>
+            <w:r>
+              <w:t>user_delete_session</w:t>
+            </w:r>
+            <w:proofErr w:type="spellEnd"/>
+          </w:p>
+        </w:tc>
+        <w:tc>
+          <w:tcPr>
+            <w:tcW w:w="1172" w:type="dxa"/>
+          </w:tcPr>
+          <w:p>
+            <w:pPr>
+              <w:jc w:val="center"/>
+            </w:pPr>
+            <w:r>
+              <w:rPr>
+                <w:color w:val="FF0000"/>
+                <w:lang w:val="en-US"/>
+              </w:rPr>
+              <w:t>KO</w:t>
+            </w:r>
+          </w:p>
+        </w:tc>
+        <w:tc>
+          <w:tcPr>
+            <w:tcW w:w="2693" w:type="dxa"/>
+          </w:tcPr>
+          <w:p>
+            <w:pPr>
+              <w:jc w:val="center"/>
+            </w:pPr>
+            <w:r>
+              <w:t>Administrateur</w:t>
+            </w:r>
+          </w:p>
+        </w:tc>
+        <w:tc>
+          <w:tcPr>
+            <w:tcW w:w="1809" w:type="dxa"/>
+          </w:tcPr>
+          <w:p>
+            <w:pPr>
+              <w:jc w:val="center"/>
+              <w:rPr>
+                <w:color w:val="FFC000"/>
+              </w:rPr>
+            </w:pPr>
+            <w:r>
+              <w:rPr>
+                <w:color w:val="FFC000"/>
+              </w:rPr>
+              <w:t>Optionnel</w:t>
+            </w:r>
+          </w:p>
+        </w:tc>
+      </w:tr>
+      <w:tr>
+        <w:tc>
+          <w:tcPr>
+            <w:tcW w:w="3614" w:type="dxa"/>
+          </w:tcPr>
+          <w:p>
+            <w:proofErr w:type="spellStart"/>
+            <w:r>
+              <w:t>user_set_identity</w:t>
+            </w:r>
+            <w:proofErr w:type="spellEnd"/>
+          </w:p>
+        </w:tc>
+        <w:tc>
+          <w:tcPr>
+            <w:tcW w:w="1172" w:type="dxa"/>
+          </w:tcPr>
+          <w:p>
+            <w:pPr>
+              <w:jc w:val="center"/>
+              <w:rPr>
+                <w:color w:val="FF0000"/>
+                <w:lang w:val="en-US"/>
+              </w:rPr>
+            </w:pPr>
+            <w:r>
+              <w:rPr>
+                <w:color w:val="FF0000"/>
+                <w:lang w:val="en-US"/>
+              </w:rPr>
+              <w:t>KO</w:t>
+            </w:r>
+          </w:p>
+        </w:tc>
+        <w:tc>
+          <w:tcPr>
+            <w:tcW w:w="2693" w:type="dxa"/>
+          </w:tcPr>
+          <w:p>
+            <w:pPr>
+              <w:jc w:val="center"/>
+            </w:pPr>
+            <w:r>
+              <w:t>Utilisateur</w:t>
+            </w:r>
+          </w:p>
+        </w:tc>
+        <w:tc>
+          <w:tcPr>
+            <w:tcW w:w="1809" w:type="dxa"/>
+          </w:tcPr>
+          <w:p>
+            <w:pPr>
+              <w:jc w:val="center"/>
+              <w:rPr>
+                <w:color w:val="FFC000"/>
+              </w:rPr>
+            </w:pPr>
+            <w:r>
+              <w:rPr>
+                <w:color w:val="FFC000"/>
+              </w:rPr>
+              <w:t>Optionnel</w:t>
+            </w:r>
+            <w:bookmarkStart w:id="39" w:name="_GoBack"/>
+            <w:bookmarkEnd w:id="39"/>
+          </w:p>
+        </w:tc>
+      </w:tr>
+    </w:tbl>
     <w:p>
       <w:pPr>
         <w:pStyle w:val="Sansinterligne"/>
@@ -9534,577 +10704,10 @@
           <w:tab w:val="left" w:pos="4536"/>
         </w:tabs>
         <w:rPr>
-          <w:color w:val="0070C0"/>
-          <w:lang w:val="en-US"/>
-        </w:rPr>
-      </w:pPr>
-      <w:r>
-        <w:rPr>
-          <w:lang w:val="en-US"/>
-        </w:rPr>
-        <w:t xml:space="preserve">user_create_account </w:t>
-      </w:r>
-      <w:r>
-        <w:rPr>
-          <w:lang w:val="en-US"/>
-        </w:rPr>
-        <w:tab/>
-      </w:r>
-      <w:r>
-        <w:rPr>
-          <w:color w:val="0070C0"/>
-          <w:lang w:val="en-US"/>
-        </w:rPr>
-        <w:t>OK</w:t>
-      </w:r>
-      <w:r>
-        <w:rPr>
-          <w:color w:val="0070C0"/>
-          <w:lang w:val="en-US"/>
-        </w:rPr>
-        <w:tab/>
-      </w:r>
-      <w:r>
-        <w:t>Administrateur</w:t>
-      </w:r>
-    </w:p>
-    <w:p>
-      <w:pPr>
-        <w:pStyle w:val="Sansinterligne"/>
-        <w:numPr>
-          <w:ilvl w:val="0"/>
-          <w:numId w:val="22"/>
-        </w:numPr>
-        <w:tabs>
-          <w:tab w:val="left" w:pos="3686"/>
-          <w:tab w:val="left" w:pos="4536"/>
-        </w:tabs>
-        <w:rPr>
-          <w:color w:val="0070C0"/>
-          <w:lang w:val="en-US"/>
-        </w:rPr>
-      </w:pPr>
-      <w:r>
-        <w:rPr>
-          <w:lang w:val="en-US"/>
-        </w:rPr>
-        <w:t xml:space="preserve">user_register_account </w:t>
-      </w:r>
-      <w:r>
-        <w:rPr>
-          <w:lang w:val="en-US"/>
-        </w:rPr>
-        <w:tab/>
-      </w:r>
-      <w:r>
-        <w:rPr>
-          <w:color w:val="0070C0"/>
-          <w:lang w:val="en-US"/>
-        </w:rPr>
-        <w:t>OK</w:t>
-      </w:r>
-      <w:r>
-        <w:rPr>
-          <w:color w:val="0070C0"/>
-          <w:lang w:val="en-US"/>
-        </w:rPr>
-        <w:tab/>
-      </w:r>
-      <w:r>
-        <w:t>Visiteur</w:t>
-      </w:r>
-    </w:p>
-    <w:p>
-      <w:pPr>
-        <w:pStyle w:val="Sansinterligne"/>
-        <w:numPr>
-          <w:ilvl w:val="0"/>
-          <w:numId w:val="22"/>
-        </w:numPr>
-        <w:tabs>
-          <w:tab w:val="left" w:pos="3686"/>
-          <w:tab w:val="left" w:pos="4536"/>
-        </w:tabs>
-        <w:rPr>
-          <w:color w:val="0070C0"/>
-          <w:lang w:val="en-US"/>
-        </w:rPr>
-      </w:pPr>
-      <w:r>
-        <w:rPr>
-          <w:lang w:val="en-US"/>
-        </w:rPr>
-        <w:t xml:space="preserve">user_activate_account </w:t>
-      </w:r>
-      <w:r>
-        <w:rPr>
-          <w:lang w:val="en-US"/>
-        </w:rPr>
-        <w:tab/>
-      </w:r>
-      <w:r>
-        <w:rPr>
-          <w:color w:val="0070C0"/>
-          <w:lang w:val="en-US"/>
-        </w:rPr>
-        <w:t>OK</w:t>
-      </w:r>
-      <w:r>
-        <w:rPr>
-          <w:color w:val="0070C0"/>
-          <w:lang w:val="en-US"/>
-        </w:rPr>
-        <w:tab/>
-      </w:r>
-      <w:r>
-        <w:t>Visiteur</w:t>
-      </w:r>
-    </w:p>
-    <w:p>
-      <w:pPr>
-        <w:pStyle w:val="Sansinterligne"/>
-        <w:numPr>
-          <w:ilvl w:val="0"/>
-          <w:numId w:val="22"/>
-        </w:numPr>
-        <w:tabs>
-          <w:tab w:val="left" w:pos="3686"/>
-          <w:tab w:val="left" w:pos="4536"/>
-        </w:tabs>
-        <w:rPr>
-          <w:color w:val="0070C0"/>
-          <w:lang w:val="en-US"/>
-        </w:rPr>
-      </w:pPr>
-      <w:r>
-        <w:rPr>
-          <w:lang w:val="en-US"/>
-        </w:rPr>
-        <w:t>user_delete</w:t>
-      </w:r>
-      <w:r>
-        <w:rPr>
-          <w:lang w:val="en-US"/>
-        </w:rPr>
-        <w:tab/>
-      </w:r>
-      <w:r>
-        <w:rPr>
-          <w:color w:val="FF0000"/>
-          <w:lang w:val="en-US"/>
-        </w:rPr>
-        <w:t>KO</w:t>
-      </w:r>
-      <w:r>
-        <w:rPr>
-          <w:lang w:val="en-US"/>
-        </w:rPr>
-        <w:t xml:space="preserve"> </w:t>
-      </w:r>
-      <w:r>
-        <w:rPr>
-          <w:lang w:val="en-US"/>
-        </w:rPr>
-        <w:tab/>
-      </w:r>
-      <w:r>
-        <w:t>Administrateur</w:t>
-      </w:r>
-    </w:p>
-    <w:p>
-      <w:pPr>
-        <w:pStyle w:val="Sansinterligne"/>
-        <w:numPr>
-          <w:ilvl w:val="0"/>
-          <w:numId w:val="22"/>
-        </w:numPr>
-        <w:tabs>
-          <w:tab w:val="left" w:pos="3686"/>
-          <w:tab w:val="left" w:pos="4536"/>
-        </w:tabs>
-        <w:rPr>
-          <w:color w:val="0070C0"/>
-          <w:lang w:val="en-US"/>
-        </w:rPr>
-      </w:pPr>
-      <w:r>
-        <w:rPr>
-          <w:lang w:val="en-US"/>
-        </w:rPr>
-        <w:t>user_connect_to_session</w:t>
-      </w:r>
-      <w:r>
-        <w:tab/>
-      </w:r>
-      <w:r>
-        <w:rPr>
-          <w:color w:val="FF0000"/>
-          <w:lang w:val="en-US"/>
-        </w:rPr>
-        <w:t>KO</w:t>
-      </w:r>
-      <w:r>
-        <w:rPr>
-          <w:lang w:val="en-US"/>
-        </w:rPr>
-        <w:t xml:space="preserve"> </w:t>
-      </w:r>
-      <w:r>
-        <w:rPr>
-          <w:lang w:val="en-US"/>
-        </w:rPr>
-        <w:tab/>
-      </w:r>
-      <w:r>
-        <w:t>Utilisateur</w:t>
-      </w:r>
-    </w:p>
-    <w:p>
-      <w:pPr>
-        <w:pStyle w:val="Sansinterligne"/>
-        <w:numPr>
-          <w:ilvl w:val="0"/>
-          <w:numId w:val="22"/>
-        </w:numPr>
-        <w:tabs>
-          <w:tab w:val="left" w:pos="3686"/>
-          <w:tab w:val="left" w:pos="4536"/>
-        </w:tabs>
-        <w:rPr>
-          <w:color w:val="0070C0"/>
-          <w:lang w:val="en-US"/>
-        </w:rPr>
-      </w:pPr>
-      <w:proofErr w:type="spellStart"/>
-      <w:r>
-        <w:rPr>
-          <w:lang w:val="en-US"/>
-        </w:rPr>
-        <w:t>user_connect</w:t>
-      </w:r>
-      <w:proofErr w:type="spellEnd"/>
-      <w:r>
-        <w:rPr>
-          <w:lang w:val="en-US"/>
-        </w:rPr>
-        <w:tab/>
-      </w:r>
-      <w:r>
-        <w:rPr>
-          <w:color w:val="0070C0"/>
-          <w:lang w:val="en-US"/>
-        </w:rPr>
-        <w:t>OK</w:t>
-      </w:r>
-      <w:r>
-        <w:rPr>
-          <w:lang w:val="en-US"/>
-        </w:rPr>
-        <w:tab/>
-      </w:r>
-      <w:r>
-        <w:t>Utilisateur</w:t>
-      </w:r>
-    </w:p>
-    <w:p>
-      <w:pPr>
-        <w:pStyle w:val="Sansinterligne"/>
-        <w:numPr>
-          <w:ilvl w:val="0"/>
-          <w:numId w:val="22"/>
-        </w:numPr>
-        <w:tabs>
-          <w:tab w:val="left" w:pos="3686"/>
-          <w:tab w:val="left" w:pos="4536"/>
-        </w:tabs>
-        <w:rPr>
-          <w:color w:val="0070C0"/>
-        </w:rPr>
-      </w:pPr>
-      <w:r>
-        <w:t>user_check_connection</w:t>
-      </w:r>
-      <w:r>
-        <w:tab/>
-      </w:r>
-      <w:r>
-        <w:rPr>
-          <w:color w:val="0070C0"/>
-        </w:rPr>
-        <w:t>OK</w:t>
-      </w:r>
-      <w:r>
-        <w:tab/>
-        <w:t>Utilisateur</w:t>
-      </w:r>
-      <w:r>
-        <w:t xml:space="preserve"> </w:t>
-      </w:r>
-    </w:p>
-    <w:p>
-      <w:pPr>
-        <w:pStyle w:val="Sansinterligne"/>
-        <w:numPr>
-          <w:ilvl w:val="0"/>
-          <w:numId w:val="22"/>
-        </w:numPr>
-        <w:tabs>
-          <w:tab w:val="left" w:pos="3686"/>
-          <w:tab w:val="left" w:pos="4536"/>
-        </w:tabs>
-        <w:rPr>
-          <w:color w:val="0070C0"/>
-          <w:lang w:val="en-US"/>
-        </w:rPr>
-      </w:pPr>
-      <w:r>
-        <w:rPr>
-          <w:lang w:val="en-US"/>
-        </w:rPr>
-        <w:t>user_disconnect</w:t>
-      </w:r>
-      <w:r>
-        <w:rPr>
-          <w:lang w:val="en-US"/>
-        </w:rPr>
-        <w:tab/>
-      </w:r>
-      <w:r>
-        <w:rPr>
-          <w:color w:val="FF0000"/>
-          <w:lang w:val="en-US"/>
-        </w:rPr>
-        <w:t>KO</w:t>
-      </w:r>
-      <w:r>
-        <w:rPr>
-          <w:lang w:val="en-US"/>
-        </w:rPr>
-        <w:t xml:space="preserve"> </w:t>
-      </w:r>
-      <w:r>
-        <w:rPr>
-          <w:lang w:val="en-US"/>
-        </w:rPr>
-        <w:tab/>
-      </w:r>
-      <w:r>
-        <w:t>Utilisateur</w:t>
-      </w:r>
-    </w:p>
-    <w:p>
-      <w:pPr>
-        <w:pStyle w:val="Sansinterligne"/>
-        <w:numPr>
-          <w:ilvl w:val="0"/>
-          <w:numId w:val="22"/>
-        </w:numPr>
-        <w:tabs>
-          <w:tab w:val="left" w:pos="3686"/>
-          <w:tab w:val="left" w:pos="4536"/>
-        </w:tabs>
-        <w:rPr>
-          <w:color w:val="0070C0"/>
-          <w:lang w:val="en-US"/>
-        </w:rPr>
-      </w:pPr>
-      <w:r>
-        <w:rPr>
-          <w:lang w:val="en-US"/>
-        </w:rPr>
-        <w:t>user_disconnect_account</w:t>
-      </w:r>
-      <w:r>
-        <w:rPr>
-          <w:lang w:val="en-US"/>
-        </w:rPr>
-        <w:tab/>
-      </w:r>
-      <w:r>
-        <w:rPr>
-          <w:color w:val="FF0000"/>
-          <w:lang w:val="en-US"/>
-        </w:rPr>
-        <w:t>KO</w:t>
-      </w:r>
-      <w:r>
-        <w:rPr>
-          <w:lang w:val="en-US"/>
-        </w:rPr>
-        <w:t xml:space="preserve"> </w:t>
-      </w:r>
-      <w:r>
-        <w:rPr>
-          <w:lang w:val="en-US"/>
-        </w:rPr>
-        <w:tab/>
-      </w:r>
-      <w:r>
-        <w:t>Administrateur</w:t>
-      </w:r>
-    </w:p>
-    <w:p>
-      <w:pPr>
-        <w:pStyle w:val="Sansinterligne"/>
-        <w:numPr>
-          <w:ilvl w:val="0"/>
-          <w:numId w:val="22"/>
-        </w:numPr>
-        <w:tabs>
-          <w:tab w:val="left" w:pos="3686"/>
-          <w:tab w:val="left" w:pos="4536"/>
-        </w:tabs>
-        <w:rPr>
-          <w:color w:val="0070C0"/>
-          <w:lang w:val="en-US"/>
-        </w:rPr>
-      </w:pPr>
-      <w:r>
-        <w:rPr>
-          <w:lang w:val="en-US"/>
-        </w:rPr>
-        <w:t>user_disconnect_all</w:t>
-      </w:r>
-      <w:r>
-        <w:rPr>
-          <w:lang w:val="en-US"/>
-        </w:rPr>
-        <w:tab/>
-      </w:r>
-      <w:r>
-        <w:rPr>
-          <w:color w:val="FF0000"/>
-          <w:lang w:val="en-US"/>
-        </w:rPr>
-        <w:t>KO</w:t>
-      </w:r>
-      <w:r>
-        <w:rPr>
-          <w:lang w:val="en-US"/>
-        </w:rPr>
-        <w:t xml:space="preserve"> </w:t>
-      </w:r>
-      <w:r>
-        <w:rPr>
-          <w:lang w:val="en-US"/>
-        </w:rPr>
-        <w:tab/>
-      </w:r>
-      <w:r>
-        <w:t>Administrateur</w:t>
-      </w:r>
-    </w:p>
-    <w:p>
-      <w:pPr>
-        <w:pStyle w:val="Sansinterligne"/>
-        <w:numPr>
-          <w:ilvl w:val="0"/>
-          <w:numId w:val="22"/>
-        </w:numPr>
-        <w:tabs>
-          <w:tab w:val="left" w:pos="3686"/>
-          <w:tab w:val="left" w:pos="4536"/>
-        </w:tabs>
-        <w:rPr>
-          <w:color w:val="0070C0"/>
-          <w:lang w:val="en-US"/>
-        </w:rPr>
-      </w:pPr>
-      <w:r>
-        <w:rPr>
-          <w:lang w:val="en-US"/>
-        </w:rPr>
-        <w:t>user_lost_pwd</w:t>
-      </w:r>
-      <w:r>
-        <w:rPr>
-          <w:lang w:val="en-US"/>
-        </w:rPr>
-        <w:tab/>
-      </w:r>
-      <w:r>
-        <w:rPr>
-          <w:color w:val="FF0000"/>
-          <w:lang w:val="en-US"/>
-        </w:rPr>
-        <w:t>KO</w:t>
-      </w:r>
-      <w:r>
-        <w:rPr>
-          <w:lang w:val="en-US"/>
-        </w:rPr>
-        <w:t xml:space="preserve"> </w:t>
-      </w:r>
-      <w:r>
-        <w:rPr>
-          <w:lang w:val="en-US"/>
-        </w:rPr>
-        <w:tab/>
-      </w:r>
-      <w:r>
-        <w:t>Utilisateur</w:t>
-      </w:r>
-    </w:p>
-    <w:p>
-      <w:pPr>
-        <w:pStyle w:val="Sansinterligne"/>
-        <w:numPr>
-          <w:ilvl w:val="0"/>
-          <w:numId w:val="22"/>
-        </w:numPr>
-        <w:tabs>
-          <w:tab w:val="left" w:pos="3686"/>
-          <w:tab w:val="left" w:pos="4536"/>
-        </w:tabs>
-        <w:rPr>
           <w:rFonts w:eastAsiaTheme="majorEastAsia"/>
-          <w:lang w:val="en-US"/>
-        </w:rPr>
-      </w:pPr>
-      <w:r>
-        <w:rPr>
-          <w:lang w:val="en-US"/>
-        </w:rPr>
-        <w:t>user_identity</w:t>
-      </w:r>
-      <w:r>
-        <w:rPr>
-          <w:lang w:val="en-US"/>
-        </w:rPr>
-        <w:tab/>
-      </w:r>
-      <w:r>
-        <w:rPr>
-          <w:color w:val="FF0000"/>
-          <w:lang w:val="en-US"/>
-        </w:rPr>
-        <w:t>KO</w:t>
-      </w:r>
-      <w:r>
-        <w:rPr>
-          <w:lang w:val="en-US"/>
-        </w:rPr>
-        <w:t xml:space="preserve"> </w:t>
-      </w:r>
-      <w:r>
-        <w:rPr>
-          <w:lang w:val="en-US"/>
-        </w:rPr>
-        <w:tab/>
-      </w:r>
-      <w:r>
-        <w:t>Utilisateur</w:t>
-      </w:r>
-      <w:r>
-        <w:rPr>
-          <w:lang w:val="en-US"/>
-        </w:rPr>
-        <w:t xml:space="preserve"> </w:t>
-      </w:r>
-      <w:r>
-        <w:rPr>
-          <w:lang w:val="en-US"/>
-        </w:rPr>
+        </w:rPr>
+      </w:pPr>
+      <w:r>
         <w:br w:type="page"/>
       </w:r>
     </w:p>
@@ -10962,7 +11565,13 @@
       <w:bookmarkStart w:id="44" w:name="_Toc347828065"/>
       <w:r>
         <w:lastRenderedPageBreak/>
-        <w:t>Active un utilisateur</w:t>
+        <w:t>Active un</w:t>
+      </w:r>
+      <w:r>
+        <w:t xml:space="preserve"> compte</w:t>
+      </w:r>
+      <w:r>
+        <w:t xml:space="preserve"> utilisateur</w:t>
       </w:r>
       <w:bookmarkEnd w:id="43"/>
       <w:bookmarkEnd w:id="44"/>
@@ -11723,21 +12332,114 @@
           <w:rFonts w:asciiTheme="majorHAnsi" w:eastAsiaTheme="majorEastAsia" w:hAnsiTheme="majorHAnsi" w:cstheme="majorBidi"/>
           <w:b/>
           <w:bCs/>
+          <w:i/>
+          <w:color w:val="808080" w:themeColor="background1" w:themeShade="80"/>
+        </w:rPr>
+      </w:pPr>
+      <w:r>
+        <w:rPr>
+          <w:i/>
+          <w:color w:val="808080" w:themeColor="background1" w:themeShade="80"/>
+        </w:rPr>
+        <w:t xml:space="preserve">Supprime l’entrée de la table </w:t>
+      </w:r>
+      <w:r>
+        <w:rPr>
+          <w:rStyle w:val="Accentuation"/>
+          <w:i w:val="0"/>
+          <w:color w:val="808080" w:themeColor="background1" w:themeShade="80"/>
+        </w:rPr>
+        <w:t>USER_IDENTITY</w:t>
+      </w:r>
+      <w:r>
+        <w:rPr>
+          <w:i/>
+          <w:color w:val="808080" w:themeColor="background1" w:themeShade="80"/>
+        </w:rPr>
+        <w:t xml:space="preserve"> en relation avec le compte</w:t>
+      </w:r>
+    </w:p>
+    <w:p>
+      <w:pPr>
+        <w:pStyle w:val="Paragraphedeliste"/>
+        <w:numPr>
+          <w:ilvl w:val="0"/>
+          <w:numId w:val="15"/>
+        </w:numPr>
+        <w:rPr>
+          <w:rFonts w:asciiTheme="majorHAnsi" w:eastAsiaTheme="majorEastAsia" w:hAnsiTheme="majorHAnsi" w:cstheme="majorBidi"/>
+          <w:b/>
+          <w:bCs/>
           <w:color w:val="4F81BD" w:themeColor="accent1"/>
         </w:rPr>
       </w:pPr>
       <w:r>
-        <w:t xml:space="preserve">Supprime </w:t>
-      </w:r>
-      <w:r>
-        <w:t xml:space="preserve">l’entrée de la table </w:t>
+        <w:rPr>
+          <w:i/>
+          <w:color w:val="808080" w:themeColor="background1" w:themeShade="80"/>
+        </w:rPr>
+        <w:t xml:space="preserve">Supprime l’entrée de la table </w:t>
       </w:r>
       <w:r>
         <w:rPr>
           <w:rStyle w:val="Accentuation"/>
+          <w:i w:val="0"/>
+          <w:color w:val="808080" w:themeColor="background1" w:themeShade="80"/>
+        </w:rPr>
+        <w:t>USER_ADDRESS</w:t>
+      </w:r>
+      <w:r>
+        <w:rPr>
+          <w:i/>
+          <w:color w:val="808080" w:themeColor="background1" w:themeShade="80"/>
+        </w:rPr>
+        <w:t xml:space="preserve"> en relation avec le compte</w:t>
+      </w:r>
+      <w:r>
+        <w:t xml:space="preserve"> </w:t>
+      </w:r>
+    </w:p>
+    <w:p>
+      <w:pPr>
+        <w:pStyle w:val="Paragraphedeliste"/>
+        <w:numPr>
+          <w:ilvl w:val="0"/>
+          <w:numId w:val="15"/>
+        </w:numPr>
+        <w:rPr>
+          <w:rStyle w:val="Accentuation"/>
+          <w:rFonts w:asciiTheme="majorHAnsi" w:eastAsiaTheme="majorEastAsia" w:hAnsiTheme="majorHAnsi" w:cstheme="majorBidi"/>
+          <w:bCs/>
+          <w:i w:val="0"/>
+          <w:iCs w:val="0"/>
+          <w:color w:val="4F81BD" w:themeColor="accent1"/>
+          <w:sz w:val="22"/>
+        </w:rPr>
+      </w:pPr>
+      <w:r>
+        <w:t xml:space="preserve">Supprime l’entrée de la table </w:t>
+      </w:r>
+      <w:r>
+        <w:rPr>
+          <w:rStyle w:val="Accentuation"/>
         </w:rPr>
         <w:t>USER_ACCOUNT</w:t>
       </w:r>
+    </w:p>
+    <w:p>
+      <w:pPr>
+        <w:pStyle w:val="Paragraphedeliste"/>
+        <w:numPr>
+          <w:ilvl w:val="0"/>
+          <w:numId w:val="15"/>
+        </w:numPr>
+        <w:rPr>
+          <w:rFonts w:asciiTheme="majorHAnsi" w:eastAsiaTheme="majorEastAsia" w:hAnsiTheme="majorHAnsi" w:cstheme="majorBidi"/>
+          <w:b/>
+          <w:bCs/>
+          <w:color w:val="4F81BD" w:themeColor="accent1"/>
+        </w:rPr>
+      </w:pPr>
       <w:r>
         <w:br w:type="page"/>
       </w:r>
@@ -16709,7 +17411,7 @@
           </w:tcPr>
           <w:p>
             <w:r>
-              <w:t>wfw_user_cid</w:t>
+              <w:t>cid</w:t>
             </w:r>
           </w:p>
         </w:tc>
@@ -16747,9 +17449,11 @@
             <w:tcW w:w="1865" w:type="dxa"/>
           </w:tcPr>
           <w:p>
-            <w:r>
-              <w:t>wfw_user_uid</w:t>
-            </w:r>
+            <w:proofErr w:type="spellStart"/>
+            <w:r>
+              <w:t>uid</w:t>
+            </w:r>
+            <w:proofErr w:type="spellEnd"/>
           </w:p>
         </w:tc>
         <w:tc>
@@ -16789,9 +17493,11 @@
             <w:tcW w:w="1865" w:type="dxa"/>
           </w:tcPr>
           <w:p>
-            <w:r>
-              <w:t>wfw_user_pwd</w:t>
-            </w:r>
+            <w:proofErr w:type="spellStart"/>
+            <w:r>
+              <w:t>pwd</w:t>
+            </w:r>
+            <w:proofErr w:type="spellEnd"/>
           </w:p>
         </w:tc>
         <w:tc>
@@ -16832,7 +17538,10 @@
           <w:p>
             <w:proofErr w:type="spellStart"/>
             <w:r>
-              <w:t>wfw_user_expire</w:t>
+              <w:t>c</w:t>
+            </w:r>
+            <w:r>
+              <w:t>expire</w:t>
             </w:r>
             <w:proofErr w:type="spellEnd"/>
           </w:p>
@@ -17061,7 +17770,7 @@
         <v:path o:extrusionok="f" gradientshapeok="t" o:connecttype="rect"/>
         <o:lock v:ext="edit" aspectratio="t"/>
       </v:shapetype>
-      <v:shape id="_x0000_i1030" type="#_x0000_t75" style="width:134.3pt;height:139.85pt" o:bullet="t">
+      <v:shape id="_x0000_i1064" type="#_x0000_t75" style="width:134.3pt;height:139.85pt" o:bullet="t">
         <v:imagedata r:id="rId1" o:title="MC900199871[1]"/>
       </v:shape>
     </w:pict>
@@ -22166,7 +22875,7 @@
 </file>
 
 <file path=customXml/itemProps2.xml><?xml version="1.0" encoding="utf-8"?>
-<ds:datastoreItem xmlns:ds="http://schemas.openxmlformats.org/officeDocument/2006/customXml" ds:itemID="{7F530311-6571-4334-A14B-53C7CD3D3E7A}">
+<ds:datastoreItem xmlns:ds="http://schemas.openxmlformats.org/officeDocument/2006/customXml" ds:itemID="{A06F6210-5A6D-4ED7-8947-76D770705DE5}">
   <ds:schemaRefs>
     <ds:schemaRef ds:uri="http://schemas.openxmlformats.org/officeDocument/2006/bibliography"/>
   </ds:schemaRefs>

</xml_diff>

<commit_message>
add controler ( lost_pwd )
</commit_message>
<xml_diff>
--- a/documents/dossier technique.docx
+++ b/documents/dossier technique.docx
@@ -373,7 +373,7 @@
               <w:noProof/>
             </w:rPr>
             <w:pict>
-              <v:group id="_x0000_s1053" style="position:absolute;margin-left:5188.15pt;margin-top:0;width:264.55pt;height:690.65pt;z-index:251660288;mso-position-horizontal:right;mso-position-horizontal-relative:page;mso-position-vertical:bottom;mso-position-vertical-relative:page" coordorigin="5531,1258" coordsize="5291,13813">
+              <v:group id="_x0000_s1053" style="position:absolute;margin-left:5401.5pt;margin-top:0;width:264.55pt;height:690.65pt;z-index:251660288;mso-position-horizontal:right;mso-position-horizontal-relative:page;mso-position-vertical:bottom;mso-position-vertical-relative:page" coordorigin="5531,1258" coordsize="5291,13813">
                 <v:shape id="_x0000_s1054" type="#_x0000_t32" style="position:absolute;left:6519;top:1258;width:4303;height:10040;flip:x" o:connectortype="straight" strokecolor="#a7bfde [1620]"/>
                 <v:group id="_x0000_s1055" style="position:absolute;left:5531;top:9226;width:5291;height:5845" coordorigin="5531,9226" coordsize="5291,5845">
                   <v:shape id="_x0000_s1056" style="position:absolute;left:5531;top:9226;width:5291;height:5845;mso-position-horizontal-relative:text;mso-position-vertical-relative:text;mso-width-relative:page;mso-height-relative:page" coordsize="6418,6670" path="m6418,1185r,5485l1809,6669c974,5889,,3958,1407,1987hfc2830,,5591,411,6418,1185haxe" fillcolor="#a7bfde [1620]" stroked="f">
@@ -3408,16 +3408,8 @@
         <w:rPr>
           <w:rStyle w:val="Accentuation"/>
         </w:rPr>
-        <w:t>$</w:t>
-      </w:r>
-      <w:proofErr w:type="spellStart"/>
-      <w:r>
-        <w:rPr>
-          <w:rStyle w:val="Accentuation"/>
-        </w:rPr>
-        <w:t>app</w:t>
-      </w:r>
-      <w:proofErr w:type="spellEnd"/>
+        <w:t>$app</w:t>
+      </w:r>
       <w:r>
         <w:t xml:space="preserve"> pour fonctionner normalement</w:t>
       </w:r>
@@ -3428,21 +3420,7 @@
         <w:rPr>
           <w:rStyle w:val="lev"/>
         </w:rPr>
-        <w:t>/</w:t>
-      </w:r>
-      <w:proofErr w:type="spellStart"/>
-      <w:r>
-        <w:rPr>
-          <w:rStyle w:val="lev"/>
-        </w:rPr>
-        <w:t>wfw</w:t>
-      </w:r>
-      <w:proofErr w:type="spellEnd"/>
-      <w:r>
-        <w:rPr>
-          <w:rStyle w:val="lev"/>
-        </w:rPr>
-        <w:t>/minimal</w:t>
+        <w:t>/wfw/minimal</w:t>
       </w:r>
       <w:r>
         <w:rPr>
@@ -3530,14 +3508,12 @@
           <w:rStyle w:val="lev"/>
         </w:rPr>
       </w:pPr>
-      <w:proofErr w:type="spellStart"/>
       <w:r>
         <w:rPr>
           <w:rStyle w:val="lev"/>
         </w:rPr>
         <w:t>php_pgsql</w:t>
       </w:r>
-      <w:proofErr w:type="spellEnd"/>
     </w:p>
     <w:p>
       <w:pPr>
@@ -3615,276 +3591,222 @@
       <w:r>
         <w:t xml:space="preserve">développé sous l’environnement </w:t>
       </w:r>
-      <w:proofErr w:type="spellStart"/>
       <w:r>
         <w:rPr>
           <w:rStyle w:val="lev"/>
         </w:rPr>
-        <w:t>NetBeans</w:t>
-      </w:r>
-      <w:proofErr w:type="spellEnd"/>
+        <w:t>NetBeans 7.2.1</w:t>
+      </w:r>
+      <w:r>
+        <w:t xml:space="preserve"> </w:t>
+      </w:r>
+      <w:r>
+        <w:t>avec les</w:t>
+      </w:r>
+      <w:r>
+        <w:t xml:space="preserve"> </w:t>
+      </w:r>
+      <w:r>
+        <w:t>langage</w:t>
+      </w:r>
+      <w:r>
+        <w:t>s</w:t>
+      </w:r>
       <w:r>
         <w:rPr>
           <w:rStyle w:val="lev"/>
         </w:rPr>
-        <w:t xml:space="preserve"> 7.2.1</w:t>
+        <w:t xml:space="preserve"> PHP/Javascript/XHTML</w:t>
+      </w:r>
+      <w:r>
+        <w:rPr>
+          <w:rStyle w:val="lev"/>
+        </w:rPr>
+        <w:t xml:space="preserve"> et SQL</w:t>
+      </w:r>
+      <w:r>
+        <w:rPr>
+          <w:rStyle w:val="lev"/>
+        </w:rPr>
+        <w:t>.</w:t>
+      </w:r>
+    </w:p>
+    <w:p>
+      <w:pPr>
+        <w:pStyle w:val="Sous-titre"/>
+      </w:pPr>
+      <w:r>
+        <w:t>Suivit de version</w:t>
+      </w:r>
+    </w:p>
+    <w:p>
+      <w:r>
+        <w:t xml:space="preserve">L’Utilitaire </w:t>
+      </w:r>
+      <w:r>
+        <w:rPr>
+          <w:rStyle w:val="lev"/>
+        </w:rPr>
+        <w:t>GIT</w:t>
+      </w:r>
+      <w:r>
+        <w:t xml:space="preserve"> est utilisé pour le suivit </w:t>
+      </w:r>
+      <w:r>
+        <w:t>de version</w:t>
+      </w:r>
+      <w:r>
+        <w:t>.</w:t>
+      </w:r>
+      <w:r>
+        <w:t xml:space="preserve"> La branche </w:t>
+      </w:r>
+      <w:r>
+        <w:rPr>
+          <w:rStyle w:val="Accentuation"/>
+        </w:rPr>
+        <w:t>master</w:t>
+      </w:r>
+      <w:r>
+        <w:t xml:space="preserve"> est utilisée pour </w:t>
+      </w:r>
+      <w:r>
+        <w:t xml:space="preserve">contenir </w:t>
+      </w:r>
+      <w:r>
+        <w:t>la dernière version stable</w:t>
+      </w:r>
+      <w:r>
+        <w:t xml:space="preserve"> du projet</w:t>
+      </w:r>
+      <w:r>
+        <w:t>.</w:t>
+      </w:r>
+    </w:p>
+    <w:p>
+      <w:r>
+        <w:rPr>
+          <w:rStyle w:val="lev"/>
+        </w:rPr>
+        <w:t>Utile</w:t>
+      </w:r>
+      <w:r>
+        <w:rPr>
+          <w:rStyle w:val="Accentuation"/>
+        </w:rPr>
+        <w:t> :</w:t>
+      </w:r>
+      <w:r>
+        <w:t xml:space="preserve"> Le script </w:t>
+      </w:r>
+      <w:r>
+        <w:rPr>
+          <w:rStyle w:val="Accentuation"/>
+        </w:rPr>
+        <w:t>archive.sh</w:t>
+      </w:r>
+      <w:r>
+        <w:t xml:space="preserve"> permet de créer une archive </w:t>
+      </w:r>
+      <w:r>
+        <w:t>compressée</w:t>
+      </w:r>
+      <w:r>
+        <w:t xml:space="preserve"> du projet ne contenant que les fichiers impor</w:t>
+      </w:r>
+      <w:r>
+        <w:t>t</w:t>
+      </w:r>
+      <w:r>
+        <w:t>ants. L’archive est stocké</w:t>
+      </w:r>
+      <w:r>
+        <w:t>e</w:t>
+      </w:r>
+      <w:r>
+        <w:t xml:space="preserve"> dans le dossier </w:t>
+      </w:r>
+      <w:r>
+        <w:t>« </w:t>
+      </w:r>
+      <w:r>
+        <w:rPr>
+          <w:rStyle w:val="lev"/>
+        </w:rPr>
+        <w:t>../archives</w:t>
+      </w:r>
+      <w:r>
+        <w:rPr>
+          <w:rStyle w:val="lev"/>
+        </w:rPr>
+        <w:t> »</w:t>
+      </w:r>
+      <w:r>
+        <w:t xml:space="preserve"> et nommé</w:t>
+      </w:r>
+      <w:r>
+        <w:t>e</w:t>
+      </w:r>
+      <w:r>
+        <w:t xml:space="preserve"> automatiquement avec la version </w:t>
+      </w:r>
+      <w:r>
+        <w:t>du projet en</w:t>
+      </w:r>
+      <w:r>
+        <w:t xml:space="preserve"> cours.</w:t>
+      </w:r>
+    </w:p>
+    <w:p>
+      <w:pPr>
+        <w:pStyle w:val="Sous-titre"/>
+      </w:pPr>
+      <w:r>
+        <w:t>Modèle de données</w:t>
+      </w:r>
+    </w:p>
+    <w:p>
+      <w:r>
+        <w:t xml:space="preserve">La conception de la </w:t>
+      </w:r>
+      <w:r>
+        <w:rPr>
+          <w:rStyle w:val="lev"/>
+        </w:rPr>
+        <w:t>base de données</w:t>
+      </w:r>
+      <w:r>
+        <w:t xml:space="preserve"> et du </w:t>
+      </w:r>
+      <w:r>
+        <w:rPr>
+          <w:rStyle w:val="lev"/>
+        </w:rPr>
+        <w:t>modèle orienté objet</w:t>
+      </w:r>
+      <w:r>
+        <w:t xml:space="preserve"> à été réalisé </w:t>
+      </w:r>
+      <w:r>
+        <w:t>en</w:t>
       </w:r>
       <w:r>
         <w:t xml:space="preserve"> </w:t>
       </w:r>
       <w:r>
-        <w:t>avec les</w:t>
-      </w:r>
-      <w:r>
-        <w:t xml:space="preserve"> </w:t>
-      </w:r>
-      <w:r>
-        <w:t>langage</w:t>
-      </w:r>
-      <w:r>
-        <w:t>s</w:t>
-      </w:r>
-      <w:r>
         <w:rPr>
           <w:rStyle w:val="lev"/>
         </w:rPr>
-        <w:t xml:space="preserve"> PHP/</w:t>
-      </w:r>
-      <w:proofErr w:type="spellStart"/>
+        <w:t>UML</w:t>
+      </w:r>
+      <w:r>
+        <w:t xml:space="preserve"> avec le logiciel </w:t>
+      </w:r>
       <w:r>
         <w:rPr>
           <w:rStyle w:val="lev"/>
         </w:rPr>
-        <w:t>Javascript</w:t>
-      </w:r>
-      <w:proofErr w:type="spellEnd"/>
-      <w:r>
-        <w:rPr>
-          <w:rStyle w:val="lev"/>
-        </w:rPr>
-        <w:t>/XHTML</w:t>
-      </w:r>
-      <w:r>
-        <w:rPr>
-          <w:rStyle w:val="lev"/>
-        </w:rPr>
-        <w:t xml:space="preserve"> et SQL</w:t>
-      </w:r>
-      <w:r>
-        <w:rPr>
-          <w:rStyle w:val="lev"/>
-        </w:rPr>
-        <w:t>.</w:t>
-      </w:r>
-    </w:p>
-    <w:p>
-      <w:pPr>
-        <w:pStyle w:val="Sous-titre"/>
-      </w:pPr>
-      <w:r>
-        <w:t>Suivit de version</w:t>
-      </w:r>
-    </w:p>
-    <w:p>
-      <w:r>
-        <w:t xml:space="preserve">L’Utilitaire </w:t>
-      </w:r>
-      <w:r>
-        <w:rPr>
-          <w:rStyle w:val="lev"/>
-        </w:rPr>
-        <w:t>GIT</w:t>
-      </w:r>
-      <w:r>
-        <w:t xml:space="preserve"> est utilisé pour le suivit </w:t>
-      </w:r>
-      <w:r>
-        <w:t>de version</w:t>
-      </w:r>
-      <w:r>
-        <w:t>.</w:t>
-      </w:r>
-      <w:r>
-        <w:t xml:space="preserve"> La branche </w:t>
-      </w:r>
-      <w:r>
-        <w:rPr>
-          <w:rStyle w:val="Accentuation"/>
-        </w:rPr>
-        <w:t>master</w:t>
-      </w:r>
-      <w:r>
-        <w:t xml:space="preserve"> est utilisée pour </w:t>
-      </w:r>
-      <w:r>
-        <w:t xml:space="preserve">contenir </w:t>
-      </w:r>
-      <w:r>
-        <w:t>la dernière version stable</w:t>
-      </w:r>
-      <w:r>
-        <w:t xml:space="preserve"> du projet</w:t>
-      </w:r>
-      <w:r>
-        <w:t>.</w:t>
-      </w:r>
-    </w:p>
-    <w:p>
-      <w:r>
-        <w:rPr>
-          <w:rStyle w:val="lev"/>
-        </w:rPr>
-        <w:t>Utile</w:t>
-      </w:r>
-      <w:r>
-        <w:rPr>
-          <w:rStyle w:val="Accentuation"/>
-        </w:rPr>
-        <w:t> :</w:t>
-      </w:r>
-      <w:r>
-        <w:t xml:space="preserve"> Le script </w:t>
-      </w:r>
-      <w:r>
-        <w:rPr>
-          <w:rStyle w:val="Accentuation"/>
-        </w:rPr>
-        <w:t>archive.sh</w:t>
-      </w:r>
-      <w:r>
-        <w:t xml:space="preserve"> permet de créer une archive </w:t>
-      </w:r>
-      <w:r>
-        <w:t>compressée</w:t>
-      </w:r>
-      <w:r>
-        <w:t xml:space="preserve"> du projet ne contenant que les fichiers impor</w:t>
-      </w:r>
-      <w:r>
-        <w:t>t</w:t>
-      </w:r>
-      <w:r>
-        <w:t>ants. L’archive est stocké</w:t>
-      </w:r>
-      <w:r>
-        <w:t>e</w:t>
-      </w:r>
-      <w:r>
-        <w:t xml:space="preserve"> dans le dossier </w:t>
-      </w:r>
-      <w:proofErr w:type="gramStart"/>
-      <w:r>
-        <w:t>« </w:t>
-      </w:r>
-      <w:r>
-        <w:rPr>
-          <w:rStyle w:val="lev"/>
-        </w:rPr>
-        <w:t>..</w:t>
-      </w:r>
-      <w:proofErr w:type="gramEnd"/>
-      <w:r>
-        <w:rPr>
-          <w:rStyle w:val="lev"/>
-        </w:rPr>
-        <w:t>/</w:t>
-      </w:r>
-      <w:proofErr w:type="gramStart"/>
-      <w:r>
-        <w:rPr>
-          <w:rStyle w:val="lev"/>
-        </w:rPr>
-        <w:t>archives</w:t>
-      </w:r>
-      <w:proofErr w:type="gramEnd"/>
-      <w:r>
-        <w:rPr>
-          <w:rStyle w:val="lev"/>
-        </w:rPr>
-        <w:t> »</w:t>
-      </w:r>
-      <w:r>
-        <w:t xml:space="preserve"> et nommé</w:t>
-      </w:r>
-      <w:r>
-        <w:t>e</w:t>
-      </w:r>
-      <w:r>
-        <w:t xml:space="preserve"> automatiquement avec la version </w:t>
-      </w:r>
-      <w:r>
-        <w:t>du projet en</w:t>
-      </w:r>
-      <w:r>
-        <w:t xml:space="preserve"> cours.</w:t>
-      </w:r>
-    </w:p>
-    <w:p>
-      <w:pPr>
-        <w:pStyle w:val="Sous-titre"/>
-      </w:pPr>
-      <w:r>
-        <w:t>Modèle de données</w:t>
-      </w:r>
-    </w:p>
-    <w:p>
-      <w:r>
-        <w:t xml:space="preserve">La conception de la </w:t>
-      </w:r>
-      <w:r>
-        <w:rPr>
-          <w:rStyle w:val="lev"/>
-        </w:rPr>
-        <w:t>base de données</w:t>
-      </w:r>
-      <w:r>
-        <w:t xml:space="preserve"> et du </w:t>
-      </w:r>
-      <w:r>
-        <w:rPr>
-          <w:rStyle w:val="lev"/>
-        </w:rPr>
-        <w:t>modèle orienté objet</w:t>
-      </w:r>
-      <w:r>
-        <w:t xml:space="preserve"> </w:t>
-      </w:r>
-      <w:proofErr w:type="spellStart"/>
-      <w:r>
-        <w:t>à</w:t>
-      </w:r>
-      <w:proofErr w:type="spellEnd"/>
-      <w:r>
-        <w:t xml:space="preserve"> été réalisé </w:t>
-      </w:r>
-      <w:r>
-        <w:t>en</w:t>
-      </w:r>
-      <w:r>
-        <w:t xml:space="preserve"> </w:t>
-      </w:r>
-      <w:r>
-        <w:rPr>
-          <w:rStyle w:val="lev"/>
-        </w:rPr>
-        <w:t>UML</w:t>
-      </w:r>
-      <w:r>
-        <w:t xml:space="preserve"> avec le logiciel </w:t>
-      </w:r>
-      <w:proofErr w:type="spellStart"/>
-      <w:r>
-        <w:rPr>
-          <w:rStyle w:val="lev"/>
-        </w:rPr>
-        <w:t>PowerAMC</w:t>
-      </w:r>
-      <w:proofErr w:type="spellEnd"/>
-      <w:r>
-        <w:rPr>
-          <w:rStyle w:val="lev"/>
-        </w:rPr>
-        <w:t xml:space="preserve"> 15.1</w:t>
+        <w:t>PowerAMC 15.1</w:t>
       </w:r>
       <w:r>
         <w:t>.</w:t>
@@ -3934,44 +3856,26 @@
         <w:rPr>
           <w:rStyle w:val="lev"/>
         </w:rPr>
-        <w:t xml:space="preserve"> </w:t>
-      </w:r>
-      <w:proofErr w:type="spellStart"/>
+        <w:t xml:space="preserve"> PowerAMC</w:t>
+      </w:r>
+      <w:r>
+        <w:t>, veuillez copier le fichier « </w:t>
+      </w:r>
+      <w:r>
+        <w:rPr>
+          <w:rStyle w:val="Accentuation"/>
+        </w:rPr>
+        <w:t>documents/php.xol</w:t>
+      </w:r>
+      <w:r>
+        <w:t xml:space="preserve"> » dans le répertoire d’installation de votre programme </w:t>
+      </w:r>
       <w:r>
         <w:rPr>
           <w:rStyle w:val="lev"/>
         </w:rPr>
         <w:t>PowerAMC</w:t>
       </w:r>
-      <w:proofErr w:type="spellEnd"/>
-      <w:r>
-        <w:t>, veuillez copier le fichier « </w:t>
-      </w:r>
-      <w:r>
-        <w:rPr>
-          <w:rStyle w:val="Accentuation"/>
-        </w:rPr>
-        <w:t>documents/</w:t>
-      </w:r>
-      <w:proofErr w:type="spellStart"/>
-      <w:r>
-        <w:rPr>
-          <w:rStyle w:val="Accentuation"/>
-        </w:rPr>
-        <w:t>php.xol</w:t>
-      </w:r>
-      <w:proofErr w:type="spellEnd"/>
-      <w:r>
-        <w:t xml:space="preserve"> » dans le répertoire d’installation de votre programme </w:t>
-      </w:r>
-      <w:proofErr w:type="spellStart"/>
-      <w:r>
-        <w:rPr>
-          <w:rStyle w:val="lev"/>
-        </w:rPr>
-        <w:t>PowerAMC</w:t>
-      </w:r>
-      <w:proofErr w:type="spellEnd"/>
       <w:r>
         <w:t xml:space="preserve"> (</w:t>
       </w:r>
@@ -3979,30 +3883,8 @@
         <w:rPr>
           <w:rStyle w:val="Emphaseple"/>
         </w:rPr>
-        <w:t>ex : C:\Program Files (x86)\Sybase\</w:t>
-      </w:r>
-      <w:proofErr w:type="spellStart"/>
-      <w:r>
-        <w:rPr>
-          <w:rStyle w:val="Emphaseple"/>
-        </w:rPr>
-        <w:t>PowerAMC</w:t>
-      </w:r>
-      <w:proofErr w:type="spellEnd"/>
-      <w:r>
-        <w:rPr>
-          <w:rStyle w:val="Emphaseple"/>
-        </w:rPr>
-        <w:t xml:space="preserve"> 15\Fichiers de ressources\Langages objet\</w:t>
-      </w:r>
-      <w:proofErr w:type="spellStart"/>
-      <w:r>
-        <w:rPr>
-          <w:rStyle w:val="Emphaseple"/>
-        </w:rPr>
-        <w:t>php.xol</w:t>
-      </w:r>
-      <w:proofErr w:type="spellEnd"/>
+        <w:t>ex : C:\Program Files (x86)\Sybase\PowerAMC 15\Fichiers de ressources\Langages objet\php.xol</w:t>
+      </w:r>
       <w:r>
         <w:t xml:space="preserve">). </w:t>
       </w:r>
@@ -4138,15 +4020,7 @@
         <w:tab/>
       </w:r>
       <w:r>
-        <w:t>: Fichiers du Modèle conceptuel de données (</w:t>
-      </w:r>
-      <w:proofErr w:type="spellStart"/>
-      <w:r>
-        <w:t>PowerAMC</w:t>
-      </w:r>
-      <w:proofErr w:type="spellEnd"/>
-      <w:r>
-        <w:t>)</w:t>
+        <w:t>: Fichiers du Modèle conceptuel de données (PowerAMC)</w:t>
       </w:r>
     </w:p>
     <w:p>
@@ -4177,14 +4051,12 @@
       <w:r>
         <w:t xml:space="preserve">Fichiers du projet </w:t>
       </w:r>
-      <w:proofErr w:type="spellStart"/>
       <w:r>
         <w:rPr>
           <w:rStyle w:val="lev"/>
         </w:rPr>
         <w:t>NetBeans</w:t>
       </w:r>
-      <w:proofErr w:type="spellEnd"/>
     </w:p>
     <w:p>
       <w:pPr>
@@ -4293,27 +4165,17 @@
         <w:rPr>
           <w:b/>
         </w:rPr>
-        <w:t>mcd/</w:t>
-      </w:r>
-      <w:proofErr w:type="spellStart"/>
+        <w:t>mcd/user.mcd</w:t>
+      </w:r>
+      <w:r>
+        <w:t xml:space="preserve"> » propose une version schématisé du modèle conceptuel de données, ce modèle est utilisé pour générer le script d’installation SQL. [Vous pouvez ouvrir ce fichier avec le logiciel </w:t>
+      </w:r>
       <w:r>
         <w:rPr>
           <w:b/>
         </w:rPr>
-        <w:t>user.mcd</w:t>
-      </w:r>
-      <w:proofErr w:type="spellEnd"/>
-      <w:r>
-        <w:t xml:space="preserve"> » propose une version schématisé du modèle conceptuel de données, ce modèle est utilisé pour générer le script d’installation SQL. [Vous pouvez ouvrir ce fichier avec le logiciel </w:t>
-      </w:r>
-      <w:proofErr w:type="spellStart"/>
-      <w:r>
-        <w:rPr>
-          <w:b/>
-        </w:rPr>
         <w:t>PowerAMC</w:t>
       </w:r>
-      <w:proofErr w:type="spellEnd"/>
       <w:r>
         <w:t xml:space="preserve"> de </w:t>
       </w:r>
@@ -4663,11 +4525,9 @@
             <w:pPr>
               <w:cnfStyle w:val="000000000000" w:firstRow="0" w:lastRow="0" w:firstColumn="0" w:lastColumn="0" w:oddVBand="0" w:evenVBand="0" w:oddHBand="0" w:evenHBand="0" w:firstRowFirstColumn="0" w:firstRowLastColumn="0" w:lastRowFirstColumn="0" w:lastRowLastColumn="0"/>
             </w:pPr>
-            <w:proofErr w:type="spellStart"/>
             <w:r>
               <w:t>Password</w:t>
             </w:r>
-            <w:proofErr w:type="spellEnd"/>
           </w:p>
         </w:tc>
       </w:tr>
@@ -5195,11 +5055,9 @@
             <w:pPr>
               <w:cnfStyle w:val="000000100000" w:firstRow="0" w:lastRow="0" w:firstColumn="0" w:lastColumn="0" w:oddVBand="0" w:evenVBand="0" w:oddHBand="1" w:evenHBand="0" w:firstRowFirstColumn="0" w:firstRowLastColumn="0" w:lastRowFirstColumn="0" w:lastRowLastColumn="0"/>
             </w:pPr>
-            <w:proofErr w:type="spellStart"/>
             <w:r>
               <w:t>Password</w:t>
             </w:r>
-            <w:proofErr w:type="spellEnd"/>
           </w:p>
         </w:tc>
       </w:tr>
@@ -5498,11 +5356,9 @@
             <w:pPr>
               <w:cnfStyle w:val="000000000000" w:firstRow="0" w:lastRow="0" w:firstColumn="0" w:lastColumn="0" w:oddVBand="0" w:evenVBand="0" w:oddHBand="0" w:evenHBand="0" w:firstRowFirstColumn="0" w:firstRowLastColumn="0" w:lastRowFirstColumn="0" w:lastRowLastColumn="0"/>
             </w:pPr>
-            <w:proofErr w:type="spellStart"/>
             <w:r>
               <w:t>UnixPath</w:t>
             </w:r>
-            <w:proofErr w:type="spellEnd"/>
           </w:p>
         </w:tc>
       </w:tr>
@@ -8050,7 +7906,6 @@
         </w:rPr>
         <w:t>mcd/</w:t>
       </w:r>
-      <w:proofErr w:type="spellStart"/>
       <w:r>
         <w:rPr>
           <w:b/>
@@ -8069,18 +7924,15 @@
         </w:rPr>
         <w:t>oo</w:t>
       </w:r>
-      <w:proofErr w:type="spellEnd"/>
       <w:r>
         <w:t xml:space="preserve"> » propose une version schématisé des cas d’opération. [Vous pouvez ouvrir ce fichier avec le logiciel </w:t>
       </w:r>
-      <w:proofErr w:type="spellStart"/>
       <w:r>
         <w:rPr>
           <w:b/>
         </w:rPr>
         <w:t>PowerAMC</w:t>
       </w:r>
-      <w:proofErr w:type="spellEnd"/>
       <w:r>
         <w:t xml:space="preserve"> de </w:t>
       </w:r>
@@ -8293,13 +8145,8 @@
       </w:r>
       <w:r>
         <w:tab/>
-        <w:t>HTML/</w:t>
-      </w:r>
-      <w:proofErr w:type="spellStart"/>
-      <w:r>
-        <w:t>Javascript</w:t>
-      </w:r>
-      <w:proofErr w:type="spellEnd"/>
+        <w:t>HTML/Javascript</w:t>
+      </w:r>
     </w:p>
     <w:p>
       <w:pPr>
@@ -8355,13 +8202,8 @@
       </w:r>
       <w:r>
         <w:tab/>
-        <w:t>PL/</w:t>
-      </w:r>
-      <w:proofErr w:type="spellStart"/>
-      <w:r>
-        <w:t>pgSQL</w:t>
-      </w:r>
-      <w:proofErr w:type="spellEnd"/>
+        <w:t>PL/pgSQL</w:t>
+      </w:r>
     </w:p>
     <w:p>
       <w:pPr>
@@ -8379,13 +8221,9 @@
       </w:r>
       <w:r>
         <w:tab/>
-      </w:r>
-      <w:proofErr w:type="spellStart"/>
-      <w:r>
         <w:t>SQL</w:t>
       </w:r>
       <w:bookmarkStart w:id="34" w:name="_Toc334797629"/>
-      <w:proofErr w:type="spellEnd"/>
     </w:p>
     <w:p>
       <w:pPr>
@@ -9858,15 +9696,7 @@
                 <w:szCs w:val="18"/>
                 <w:lang w:val="en-US"/>
               </w:rPr>
-              <w:t>USER_RECOVERY_MAIL</w:t>
-            </w:r>
-            <w:r>
-              <w:rPr>
-                <w:sz w:val="18"/>
-                <w:szCs w:val="18"/>
-                <w:lang w:val="en-US"/>
-              </w:rPr>
-              <w:t>_SEND</w:t>
+              <w:t>USER_PWD_LOST_MAIL_SENT</w:t>
             </w:r>
           </w:p>
         </w:tc>
@@ -9897,21 +9727,7 @@
                 <w:sz w:val="18"/>
                 <w:szCs w:val="18"/>
               </w:rPr>
-              <w:t>courriers électroniques</w:t>
-            </w:r>
-            <w:r>
-              <w:rPr>
-                <w:sz w:val="18"/>
-                <w:szCs w:val="18"/>
-              </w:rPr>
-              <w:t>, un mail avec votre identifiant et votre mot-de-passe vous a été envoyé</w:t>
-            </w:r>
-            <w:r>
-              <w:rPr>
-                <w:sz w:val="18"/>
-                <w:szCs w:val="18"/>
-              </w:rPr>
-              <w:t>.</w:t>
+              <w:t>courriers électroniques, un mail avec votre identifiant et votre mot-de-passe vous a été envoyé.</w:t>
             </w:r>
           </w:p>
         </w:tc>
@@ -10153,7 +9969,6 @@
                 <w:lang w:val="en-US"/>
               </w:rPr>
             </w:pPr>
-            <w:proofErr w:type="spellStart"/>
             <w:r>
               <w:rPr>
                 <w:b/>
@@ -10162,7 +9977,6 @@
               </w:rPr>
               <w:t>Statut</w:t>
             </w:r>
-            <w:proofErr w:type="spellEnd"/>
           </w:p>
         </w:tc>
         <w:tc>
@@ -10223,7 +10037,7 @@
               <w:rPr>
                 <w:lang w:val="en-US"/>
               </w:rPr>
-              <w:t>user_create_account</w:t>
+              <w:t>create_account</w:t>
             </w:r>
           </w:p>
         </w:tc>
@@ -10295,7 +10109,7 @@
               <w:rPr>
                 <w:lang w:val="en-US"/>
               </w:rPr>
-              <w:t>user_register_account</w:t>
+              <w:t>register_account</w:t>
             </w:r>
           </w:p>
         </w:tc>
@@ -10364,7 +10178,7 @@
               <w:rPr>
                 <w:lang w:val="en-US"/>
               </w:rPr>
-              <w:t>user_activate_account</w:t>
+              <w:t>activate_account</w:t>
             </w:r>
           </w:p>
         </w:tc>
@@ -10430,7 +10244,7 @@
               <w:rPr>
                 <w:lang w:val="en-US"/>
               </w:rPr>
-              <w:t>user_delete</w:t>
+              <w:t>delete</w:t>
             </w:r>
           </w:p>
         </w:tc>
@@ -10499,7 +10313,7 @@
               <w:rPr>
                 <w:lang w:val="en-US"/>
               </w:rPr>
-              <w:t>user_connect_to_session</w:t>
+              <w:t>connect_to_session</w:t>
             </w:r>
           </w:p>
         </w:tc>
@@ -10564,14 +10378,12 @@
                 <w:lang w:val="en-US"/>
               </w:rPr>
             </w:pPr>
-            <w:proofErr w:type="spellStart"/>
             <w:r>
               <w:rPr>
                 <w:lang w:val="en-US"/>
               </w:rPr>
-              <w:t>user_connect</w:t>
-            </w:r>
-            <w:proofErr w:type="spellEnd"/>
+              <w:t>connect</w:t>
+            </w:r>
           </w:p>
         </w:tc>
         <w:tc>
@@ -10633,7 +10445,7 @@
               </w:rPr>
             </w:pPr>
             <w:r>
-              <w:t>user_check_connection</w:t>
+              <w:t>check_connection</w:t>
             </w:r>
           </w:p>
         </w:tc>
@@ -10694,7 +10506,7 @@
               <w:rPr>
                 <w:lang w:val="en-US"/>
               </w:rPr>
-              <w:t>user_disconnect</w:t>
+              <w:t>disconnect</w:t>
             </w:r>
           </w:p>
         </w:tc>
@@ -10755,7 +10567,7 @@
               <w:rPr>
                 <w:lang w:val="en-US"/>
               </w:rPr>
-              <w:t>user_disconnect_account</w:t>
+              <w:t>disconnect_account</w:t>
             </w:r>
           </w:p>
         </w:tc>
@@ -10816,7 +10628,7 @@
               <w:rPr>
                 <w:lang w:val="en-US"/>
               </w:rPr>
-              <w:t>user_disconnect_all</w:t>
+              <w:t>disconnect_all</w:t>
             </w:r>
           </w:p>
         </w:tc>
@@ -10877,7 +10689,7 @@
               <w:rPr>
                 <w:lang w:val="en-US"/>
               </w:rPr>
-              <w:t>user_lost_pwd</w:t>
+              <w:t>lost_pwd</w:t>
             </w:r>
           </w:p>
         </w:tc>
@@ -10946,7 +10758,7 @@
               <w:rPr>
                 <w:lang w:val="en-US"/>
               </w:rPr>
-              <w:t>user_identity</w:t>
+              <w:t>identity</w:t>
             </w:r>
           </w:p>
         </w:tc>
@@ -11011,11 +10823,9 @@
                 <w:lang w:val="en-US"/>
               </w:rPr>
             </w:pPr>
-            <w:proofErr w:type="spellStart"/>
-            <w:r>
-              <w:t>user_get_activation</w:t>
-            </w:r>
-            <w:proofErr w:type="spellEnd"/>
+            <w:r>
+              <w:t>get_activation</w:t>
+            </w:r>
           </w:p>
         </w:tc>
         <w:tc>
@@ -11074,11 +10884,9 @@
             <w:tcW w:w="3614" w:type="dxa"/>
           </w:tcPr>
           <w:p>
-            <w:proofErr w:type="spellStart"/>
-            <w:r>
-              <w:t>user_create_session</w:t>
-            </w:r>
-            <w:proofErr w:type="spellEnd"/>
+            <w:r>
+              <w:t>create_session</w:t>
+            </w:r>
           </w:p>
         </w:tc>
         <w:tc>
@@ -11134,11 +10942,9 @@
             <w:tcW w:w="3614" w:type="dxa"/>
           </w:tcPr>
           <w:p>
-            <w:proofErr w:type="spellStart"/>
-            <w:r>
-              <w:t>user_delete_session</w:t>
-            </w:r>
-            <w:proofErr w:type="spellEnd"/>
+            <w:r>
+              <w:t>delete_session</w:t>
+            </w:r>
           </w:p>
         </w:tc>
         <w:tc>
@@ -11358,11 +11164,9 @@
           <w:numId w:val="13"/>
         </w:numPr>
       </w:pPr>
-      <w:proofErr w:type="spellStart"/>
       <w:r>
         <w:t>Password</w:t>
       </w:r>
-      <w:proofErr w:type="spellEnd"/>
       <w:r>
         <w:tab/>
         <w:t>Mot de passe</w:t>
@@ -11922,7 +11726,6 @@
         </w:rPr>
         <w:t>[</w:t>
       </w:r>
-      <w:proofErr w:type="spellStart"/>
       <w:r>
         <w:rPr>
           <w:rStyle w:val="Accentuation"/>
@@ -11930,7 +11733,6 @@
         </w:rPr>
         <w:t>mail_send_message</w:t>
       </w:r>
-      <w:proofErr w:type="spellEnd"/>
       <w:r>
         <w:rPr>
           <w:rStyle w:val="Accentuation"/>
@@ -12225,11 +12027,9 @@
           <w:numId w:val="13"/>
         </w:numPr>
       </w:pPr>
-      <w:proofErr w:type="spellStart"/>
       <w:r>
         <w:t>Password</w:t>
       </w:r>
-      <w:proofErr w:type="spellEnd"/>
       <w:r>
         <w:tab/>
         <w:t>Mot-de-passe</w:t>
@@ -13144,11 +12944,9 @@
           <w:numId w:val="13"/>
         </w:numPr>
       </w:pPr>
-      <w:proofErr w:type="spellStart"/>
       <w:r>
         <w:t>Password</w:t>
       </w:r>
-      <w:proofErr w:type="spellEnd"/>
       <w:r>
         <w:tab/>
         <w:t>Mot de passe</w:t>
@@ -13421,14 +13219,12 @@
       <w:r>
         <w:t xml:space="preserve"> (</w:t>
       </w:r>
-      <w:proofErr w:type="spellStart"/>
       <w:r>
         <w:rPr>
           <w:rStyle w:val="Accentuation"/>
         </w:rPr>
         <w:t>userCloseConnection</w:t>
       </w:r>
-      <w:proofErr w:type="spellEnd"/>
       <w:r>
         <w:rPr>
           <w:rStyle w:val="Accentuation"/>
@@ -13522,7 +13318,6 @@
       <w:r>
         <w:tab/>
       </w:r>
-      <w:proofErr w:type="spellStart"/>
       <w:r>
         <w:t>user</w:t>
       </w:r>
@@ -13532,7 +13327,6 @@
       <w:r>
         <w:t>onnect</w:t>
       </w:r>
-      <w:proofErr w:type="spellEnd"/>
       <w:r>
         <w:t xml:space="preserve"> </w:t>
       </w:r>
@@ -13694,11 +13488,9 @@
       <w:r>
         <w:tab/>
       </w:r>
-      <w:proofErr w:type="spellStart"/>
       <w:r>
         <w:t>Password</w:t>
       </w:r>
-      <w:proofErr w:type="spellEnd"/>
       <w:r>
         <w:tab/>
         <w:t>Mot de passe</w:t>
@@ -13994,7 +13786,6 @@
       <w:r>
         <w:t xml:space="preserve"> client portant le nom de cet utilisateur (</w:t>
       </w:r>
-      <w:proofErr w:type="spellStart"/>
       <w:r>
         <w:rPr>
           <w:rStyle w:val="Accentuation"/>
@@ -14025,7 +13816,6 @@
         </w:rPr>
         <w:t>ata</w:t>
       </w:r>
-      <w:proofErr w:type="spellEnd"/>
       <w:r>
         <w:t>)</w:t>
       </w:r>
@@ -15073,14 +14863,12 @@
               </w:rPr>
               <w:t xml:space="preserve">de tous les </w:t>
             </w:r>
-            <w:proofErr w:type="gramStart"/>
             <w:r>
               <w:rPr>
                 <w:color w:val="FFFFFF" w:themeColor="background1"/>
               </w:rPr>
               <w:t>utilisateur</w:t>
             </w:r>
-            <w:proofErr w:type="gramEnd"/>
           </w:p>
         </w:tc>
         <w:tc>
@@ -16244,10 +16032,7 @@
         <w:tab/>
       </w:r>
       <w:r>
-        <w:t>user</w:t>
-      </w:r>
-      <w:r>
-        <w:t>_l</w:t>
+        <w:t>l</w:t>
       </w:r>
       <w:r>
         <w:t>ost</w:t>
@@ -16327,25 +16112,15 @@
           <w:tab w:val="left" w:pos="2835"/>
         </w:tabs>
       </w:pPr>
-      <w:proofErr w:type="spellStart"/>
       <w:r>
         <w:t>user_</w:t>
       </w:r>
       <w:r>
         <w:t>mail</w:t>
       </w:r>
-      <w:proofErr w:type="spellEnd"/>
       <w:r>
         <w:tab/>
-      </w:r>
-      <w:r>
-        <w:t>Mail</w:t>
-      </w:r>
-      <w:r>
-        <w:t xml:space="preserve"> de </w:t>
-      </w:r>
-      <w:r>
-        <w:t>l’utilisateur</w:t>
+        <w:t>Mail de l’utilisateur</w:t>
       </w:r>
     </w:p>
     <w:p>
@@ -16388,11 +16163,9 @@
       <w:r>
         <w:tab/>
       </w:r>
-      <w:proofErr w:type="gramStart"/>
       <w:r>
         <w:t>message</w:t>
       </w:r>
-      <w:proofErr w:type="gramEnd"/>
       <w:r>
         <w:tab/>
       </w:r>
@@ -16418,16 +16191,7 @@
         </w:numPr>
       </w:pPr>
       <w:r>
-        <w:t xml:space="preserve">Vérifie si </w:t>
-      </w:r>
-      <w:r>
-        <w:t xml:space="preserve">le compte </w:t>
-      </w:r>
-      <w:r>
-        <w:t xml:space="preserve">utilisateur </w:t>
-      </w:r>
-      <w:r>
-        <w:t>existe (</w:t>
+        <w:t>Vérifie si le compte utilisateur existe (</w:t>
       </w:r>
       <w:r>
         <w:rPr>
@@ -16450,14 +16214,12 @@
       <w:r>
         <w:t>Envoie un mail contenant : le nom d’utilisateur (</w:t>
       </w:r>
-      <w:proofErr w:type="spellStart"/>
       <w:r>
         <w:rPr>
           <w:rStyle w:val="Rfrenceple"/>
         </w:rPr>
-        <w:t>user_account_id</w:t>
-      </w:r>
-      <w:proofErr w:type="spellEnd"/>
+        <w:t>USER_ACCOUNT_ID</w:t>
+      </w:r>
       <w:r>
         <w:t>) et le mot de passe (</w:t>
       </w:r>
@@ -16465,16 +16227,10 @@
         <w:rPr>
           <w:rStyle w:val="Rfrenceple"/>
         </w:rPr>
-        <w:t xml:space="preserve">user_ </w:t>
-      </w:r>
-      <w:proofErr w:type="spellStart"/>
-      <w:r>
-        <w:rPr>
-          <w:rStyle w:val="Rfrenceple"/>
-        </w:rPr>
-        <w:t>pwd</w:t>
-      </w:r>
-      <w:proofErr w:type="spellEnd"/>
+        <w:t>USER_PWD</w:t>
+      </w:r>
+      <w:bookmarkStart w:id="54" w:name="_GoBack"/>
+      <w:bookmarkEnd w:id="54"/>
       <w:r>
         <w:t>)</w:t>
       </w:r>
@@ -16493,8 +16249,6 @@
       <w:r>
         <w:t>de confirmation</w:t>
       </w:r>
-      <w:bookmarkStart w:id="54" w:name="_GoBack"/>
-      <w:bookmarkEnd w:id="54"/>
       <w:r>
         <w:t xml:space="preserve"> à l’utilisateur (</w:t>
       </w:r>
@@ -16502,7 +16256,7 @@
         <w:rPr>
           <w:rStyle w:val="Rfrenceple"/>
         </w:rPr>
-        <w:t>USER_RECOVERY_MAIL_SEND</w:t>
+        <w:t>USER_PWD_LOST_MAIL_SENT</w:t>
       </w:r>
       <w:r>
         <w:t>)</w:t>
@@ -16648,11 +16402,9 @@
           <w:numId w:val="13"/>
         </w:numPr>
       </w:pPr>
-      <w:proofErr w:type="spellStart"/>
       <w:r>
         <w:t>Password</w:t>
       </w:r>
-      <w:proofErr w:type="spellEnd"/>
       <w:r>
         <w:tab/>
         <w:t>Mot de passe</w:t>
@@ -16849,7 +16601,6 @@
               </w:rPr>
               <w:t>[</w:t>
             </w:r>
-            <w:proofErr w:type="spellStart"/>
             <w:r>
               <w:rPr>
                 <w:rFonts w:asciiTheme="minorHAnsi" w:hAnsiTheme="minorHAnsi"/>
@@ -16857,7 +16608,6 @@
               </w:rPr>
               <w:t>catalog_module</w:t>
             </w:r>
-            <w:proofErr w:type="spellEnd"/>
             <w:r>
               <w:rPr>
                 <w:rFonts w:asciiTheme="minorHAnsi" w:hAnsiTheme="minorHAnsi"/>
@@ -16944,7 +16694,6 @@
                 <w:szCs w:val="20"/>
               </w:rPr>
             </w:pPr>
-            <w:proofErr w:type="spellStart"/>
             <w:r>
               <w:rPr>
                 <w:rFonts w:asciiTheme="minorHAnsi" w:hAnsiTheme="minorHAnsi"/>
@@ -16952,7 +16701,6 @@
               </w:rPr>
               <w:t>ctrl_path</w:t>
             </w:r>
-            <w:proofErr w:type="spellEnd"/>
           </w:p>
         </w:tc>
         <w:tc>
@@ -17022,160 +16770,94 @@
                 <w:sz w:val="20"/>
                 <w:szCs w:val="20"/>
               </w:rPr>
-              <w:t>${</w:t>
-            </w:r>
-            <w:proofErr w:type="spellStart"/>
-            <w:r>
+              <w:t>${catalog_module_path}/ctrl/io</w:t>
+            </w:r>
+          </w:p>
+        </w:tc>
+      </w:tr>
+      <w:tr>
+        <w:tc>
+          <w:tcPr>
+            <w:cnfStyle w:val="001000000000" w:firstRow="0" w:lastRow="0" w:firstColumn="1" w:lastColumn="0" w:oddVBand="0" w:evenVBand="0" w:oddHBand="0" w:evenHBand="0" w:firstRowFirstColumn="0" w:firstRowLastColumn="0" w:lastRowFirstColumn="0" w:lastRowLastColumn="0"/>
+            <w:tcW w:w="1832" w:type="dxa"/>
+          </w:tcPr>
+          <w:p>
+            <w:pPr>
+              <w:rPr>
+                <w:szCs w:val="20"/>
+              </w:rPr>
+            </w:pPr>
+            <w:r>
+              <w:rPr>
+                <w:szCs w:val="20"/>
+              </w:rPr>
+              <w:t>activation_mail</w:t>
+            </w:r>
+          </w:p>
+        </w:tc>
+        <w:tc>
+          <w:tcPr>
+            <w:tcW w:w="791" w:type="dxa"/>
+            <w:shd w:val="clear" w:color="auto" w:fill="00FF00"/>
+          </w:tcPr>
+          <w:p>
+            <w:pPr>
+              <w:jc w:val="center"/>
+              <w:cnfStyle w:val="000000000000" w:firstRow="0" w:lastRow="0" w:firstColumn="0" w:lastColumn="0" w:oddVBand="0" w:evenVBand="0" w:oddHBand="0" w:evenHBand="0" w:firstRowFirstColumn="0" w:firstRowLastColumn="0" w:lastRowFirstColumn="0" w:lastRowLastColumn="0"/>
+            </w:pPr>
+            <w:r>
+              <w:rPr>
+                <w:b/>
+                <w:color w:val="auto"/>
+                <w:szCs w:val="20"/>
+              </w:rPr>
+              <w:t>OUI</w:t>
+            </w:r>
+          </w:p>
+        </w:tc>
+        <w:tc>
+          <w:tcPr>
+            <w:tcW w:w="3581" w:type="dxa"/>
+          </w:tcPr>
+          <w:p>
+            <w:pPr>
+              <w:cnfStyle w:val="000000000000" w:firstRow="0" w:lastRow="0" w:firstColumn="0" w:lastColumn="0" w:oddVBand="0" w:evenVBand="0" w:oddHBand="0" w:evenHBand="0" w:firstRowFirstColumn="0" w:firstRowLastColumn="0" w:lastRowFirstColumn="0" w:lastRowLastColumn="0"/>
               <w:rPr>
                 <w:rFonts w:asciiTheme="minorHAnsi" w:hAnsiTheme="minorHAnsi"/>
                 <w:sz w:val="20"/>
                 <w:szCs w:val="20"/>
               </w:rPr>
-              <w:t>catalog_module_path</w:t>
-            </w:r>
-            <w:proofErr w:type="spellEnd"/>
+            </w:pPr>
             <w:r>
               <w:rPr>
                 <w:rFonts w:asciiTheme="minorHAnsi" w:hAnsiTheme="minorHAnsi"/>
                 <w:sz w:val="20"/>
                 <w:szCs w:val="20"/>
               </w:rPr>
-              <w:t>}/ctrl/</w:t>
-            </w:r>
-            <w:proofErr w:type="spellStart"/>
-            <w:r>
+              <w:t>Chemin d'accès au Template XML du mail d'activation</w:t>
+            </w:r>
+          </w:p>
+        </w:tc>
+        <w:tc>
+          <w:tcPr>
+            <w:tcW w:w="3084" w:type="dxa"/>
+          </w:tcPr>
+          <w:p>
+            <w:pPr>
+              <w:cnfStyle w:val="000000000000" w:firstRow="0" w:lastRow="0" w:firstColumn="0" w:lastColumn="0" w:oddVBand="0" w:evenVBand="0" w:oddHBand="0" w:evenHBand="0" w:firstRowFirstColumn="0" w:firstRowLastColumn="0" w:lastRowFirstColumn="0" w:lastRowLastColumn="0"/>
               <w:rPr>
                 <w:rFonts w:asciiTheme="minorHAnsi" w:hAnsiTheme="minorHAnsi"/>
                 <w:sz w:val="20"/>
                 <w:szCs w:val="20"/>
               </w:rPr>
-              <w:t>io</w:t>
-            </w:r>
-            <w:proofErr w:type="spellEnd"/>
-          </w:p>
-        </w:tc>
-      </w:tr>
-      <w:tr>
-        <w:tc>
-          <w:tcPr>
-            <w:cnfStyle w:val="001000000000" w:firstRow="0" w:lastRow="0" w:firstColumn="1" w:lastColumn="0" w:oddVBand="0" w:evenVBand="0" w:oddHBand="0" w:evenHBand="0" w:firstRowFirstColumn="0" w:firstRowLastColumn="0" w:lastRowFirstColumn="0" w:lastRowLastColumn="0"/>
-            <w:tcW w:w="1832" w:type="dxa"/>
-          </w:tcPr>
-          <w:p>
-            <w:pPr>
-              <w:rPr>
-                <w:szCs w:val="20"/>
-              </w:rPr>
-            </w:pPr>
-            <w:proofErr w:type="spellStart"/>
-            <w:r>
-              <w:rPr>
-                <w:szCs w:val="20"/>
-              </w:rPr>
-              <w:t>activation_mail</w:t>
-            </w:r>
-            <w:proofErr w:type="spellEnd"/>
-          </w:p>
-        </w:tc>
-        <w:tc>
-          <w:tcPr>
-            <w:tcW w:w="791" w:type="dxa"/>
-            <w:shd w:val="clear" w:color="auto" w:fill="00FF00"/>
-          </w:tcPr>
-          <w:p>
-            <w:pPr>
-              <w:jc w:val="center"/>
-              <w:cnfStyle w:val="000000000000" w:firstRow="0" w:lastRow="0" w:firstColumn="0" w:lastColumn="0" w:oddVBand="0" w:evenVBand="0" w:oddHBand="0" w:evenHBand="0" w:firstRowFirstColumn="0" w:firstRowLastColumn="0" w:lastRowFirstColumn="0" w:lastRowLastColumn="0"/>
-            </w:pPr>
-            <w:r>
-              <w:rPr>
-                <w:b/>
-                <w:color w:val="auto"/>
-                <w:szCs w:val="20"/>
-              </w:rPr>
-              <w:t>OUI</w:t>
-            </w:r>
-          </w:p>
-        </w:tc>
-        <w:tc>
-          <w:tcPr>
-            <w:tcW w:w="3581" w:type="dxa"/>
-          </w:tcPr>
-          <w:p>
-            <w:pPr>
-              <w:cnfStyle w:val="000000000000" w:firstRow="0" w:lastRow="0" w:firstColumn="0" w:lastColumn="0" w:oddVBand="0" w:evenVBand="0" w:oddHBand="0" w:evenHBand="0" w:firstRowFirstColumn="0" w:firstRowLastColumn="0" w:lastRowFirstColumn="0" w:lastRowLastColumn="0"/>
+            </w:pPr>
+            <w:r>
               <w:rPr>
                 <w:rFonts w:asciiTheme="minorHAnsi" w:hAnsiTheme="minorHAnsi"/>
                 <w:sz w:val="20"/>
                 <w:szCs w:val="20"/>
               </w:rPr>
-            </w:pPr>
-            <w:r>
-              <w:rPr>
-                <w:rFonts w:asciiTheme="minorHAnsi" w:hAnsiTheme="minorHAnsi"/>
-                <w:sz w:val="20"/>
-                <w:szCs w:val="20"/>
-              </w:rPr>
-              <w:t>Chemin d'accès au Template XML du mail d'activation</w:t>
-            </w:r>
-          </w:p>
-        </w:tc>
-        <w:tc>
-          <w:tcPr>
-            <w:tcW w:w="3084" w:type="dxa"/>
-          </w:tcPr>
-          <w:p>
-            <w:pPr>
-              <w:cnfStyle w:val="000000000000" w:firstRow="0" w:lastRow="0" w:firstColumn="0" w:lastColumn="0" w:oddVBand="0" w:evenVBand="0" w:oddHBand="0" w:evenHBand="0" w:firstRowFirstColumn="0" w:firstRowLastColumn="0" w:lastRowFirstColumn="0" w:lastRowLastColumn="0"/>
-              <w:rPr>
-                <w:rFonts w:asciiTheme="minorHAnsi" w:hAnsiTheme="minorHAnsi"/>
-                <w:sz w:val="20"/>
-                <w:szCs w:val="20"/>
-              </w:rPr>
-            </w:pPr>
-            <w:r>
-              <w:rPr>
-                <w:rFonts w:asciiTheme="minorHAnsi" w:hAnsiTheme="minorHAnsi"/>
-                <w:sz w:val="20"/>
-                <w:szCs w:val="20"/>
-              </w:rPr>
-              <w:t>${</w:t>
-            </w:r>
-            <w:proofErr w:type="spellStart"/>
-            <w:r>
-              <w:rPr>
-                <w:rFonts w:asciiTheme="minorHAnsi" w:hAnsiTheme="minorHAnsi"/>
-                <w:sz w:val="20"/>
-                <w:szCs w:val="20"/>
-              </w:rPr>
-              <w:t>user_module_path</w:t>
-            </w:r>
-            <w:proofErr w:type="spellEnd"/>
-            <w:r>
-              <w:rPr>
-                <w:rFonts w:asciiTheme="minorHAnsi" w:hAnsiTheme="minorHAnsi"/>
-                <w:sz w:val="20"/>
-                <w:szCs w:val="20"/>
-              </w:rPr>
-              <w:t>}/</w:t>
-            </w:r>
-            <w:proofErr w:type="spellStart"/>
-            <w:r>
-              <w:rPr>
-                <w:rFonts w:asciiTheme="minorHAnsi" w:hAnsiTheme="minorHAnsi"/>
-                <w:sz w:val="20"/>
-                <w:szCs w:val="20"/>
-              </w:rPr>
-              <w:t>view</w:t>
-            </w:r>
-            <w:proofErr w:type="spellEnd"/>
-            <w:r>
-              <w:rPr>
-                <w:rFonts w:asciiTheme="minorHAnsi" w:hAnsiTheme="minorHAnsi"/>
-                <w:sz w:val="20"/>
-                <w:szCs w:val="20"/>
-              </w:rPr>
-              <w:t>/user/templates/activation_mail.html</w:t>
+              <w:t>${user_module_path}/view/user/templates/activation_mail.html</w:t>
             </w:r>
           </w:p>
         </w:tc>
@@ -17195,14 +16877,12 @@
                 <w:szCs w:val="20"/>
               </w:rPr>
             </w:pPr>
-            <w:proofErr w:type="spellStart"/>
             <w:r>
               <w:rPr>
                 <w:szCs w:val="20"/>
               </w:rPr>
               <w:t>pwd_recovery_mail</w:t>
             </w:r>
-            <w:proofErr w:type="spellEnd"/>
           </w:p>
         </w:tc>
         <w:tc>
@@ -17269,27 +16949,7 @@
                 <w:szCs w:val="20"/>
                 <w:lang w:val="en-US"/>
               </w:rPr>
-              <w:t>${</w:t>
-            </w:r>
-            <w:proofErr w:type="spellStart"/>
-            <w:r>
-              <w:rPr>
-                <w:rFonts w:asciiTheme="minorHAnsi" w:hAnsiTheme="minorHAnsi"/>
-                <w:sz w:val="20"/>
-                <w:szCs w:val="20"/>
-                <w:lang w:val="en-US"/>
-              </w:rPr>
-              <w:t>user_module_path</w:t>
-            </w:r>
-            <w:proofErr w:type="spellEnd"/>
-            <w:r>
-              <w:rPr>
-                <w:rFonts w:asciiTheme="minorHAnsi" w:hAnsiTheme="minorHAnsi"/>
-                <w:sz w:val="20"/>
-                <w:szCs w:val="20"/>
-                <w:lang w:val="en-US"/>
-              </w:rPr>
-              <w:t>}/view/user/templates/pwd_recovery_mail.html</w:t>
+              <w:t>${user_module_path}/view/user/templates/pwd_recovery_mail.html</w:t>
             </w:r>
           </w:p>
         </w:tc>
@@ -17459,11 +17119,9 @@
             <w:tcW w:w="1865" w:type="dxa"/>
           </w:tcPr>
           <w:p>
-            <w:proofErr w:type="spellStart"/>
             <w:r>
               <w:t>uid</w:t>
             </w:r>
-            <w:proofErr w:type="spellEnd"/>
           </w:p>
         </w:tc>
         <w:tc>
@@ -17503,11 +17161,9 @@
             <w:tcW w:w="1865" w:type="dxa"/>
           </w:tcPr>
           <w:p>
-            <w:proofErr w:type="spellStart"/>
             <w:r>
               <w:t>pwd</w:t>
             </w:r>
-            <w:proofErr w:type="spellEnd"/>
           </w:p>
         </w:tc>
         <w:tc>
@@ -17531,11 +17187,9 @@
             <w:pPr>
               <w:cnfStyle w:val="000000100000" w:firstRow="0" w:lastRow="0" w:firstColumn="0" w:lastColumn="0" w:oddVBand="0" w:evenVBand="0" w:oddHBand="1" w:evenHBand="0" w:firstRowFirstColumn="0" w:firstRowLastColumn="0" w:lastRowFirstColumn="0" w:lastRowLastColumn="0"/>
             </w:pPr>
-            <w:proofErr w:type="spellStart"/>
             <w:r>
               <w:t>Password</w:t>
             </w:r>
-            <w:proofErr w:type="spellEnd"/>
           </w:p>
         </w:tc>
       </w:tr>
@@ -17546,14 +17200,12 @@
             <w:tcW w:w="1865" w:type="dxa"/>
           </w:tcPr>
           <w:p>
-            <w:proofErr w:type="spellStart"/>
             <w:r>
               <w:t>c</w:t>
             </w:r>
             <w:r>
               <w:t>expire</w:t>
             </w:r>
-            <w:proofErr w:type="spellEnd"/>
           </w:p>
         </w:tc>
         <w:tc>
@@ -17738,7 +17390,7 @@
       <w:rPr>
         <w:noProof/>
       </w:rPr>
-      <w:t>11/06/2013</w:t>
+      <w:t>12/06/2013</w:t>
     </w:r>
     <w:r>
       <w:fldChar w:fldCharType="end"/>
@@ -17835,7 +17487,7 @@
         <v:path o:extrusionok="f" gradientshapeok="t" o:connecttype="rect"/>
         <o:lock v:ext="edit" aspectratio="t"/>
       </v:shapetype>
-      <v:shape id="_x0000_i1035" type="#_x0000_t75" style="width:134.3pt;height:139.85pt" o:bullet="t">
+      <v:shape id="_x0000_i1043" type="#_x0000_t75" style="width:134.3pt;height:139.85pt" o:bullet="t">
         <v:imagedata r:id="rId1" o:title="MC900199871[1]"/>
       </v:shape>
     </w:pict>
@@ -23301,7 +22953,7 @@
 </file>
 
 <file path=customXml/itemProps2.xml><?xml version="1.0" encoding="utf-8"?>
-<ds:datastoreItem xmlns:ds="http://schemas.openxmlformats.org/officeDocument/2006/customXml" ds:itemID="{439BF4CE-D943-4FF9-BD30-60AC756C2120}">
+<ds:datastoreItem xmlns:ds="http://schemas.openxmlformats.org/officeDocument/2006/customXml" ds:itemID="{5A762B55-4552-4579-BDB0-519B91238C37}">
   <ds:schemaRefs>
     <ds:schemaRef ds:uri="http://schemas.openxmlformats.org/officeDocument/2006/bibliography"/>
   </ds:schemaRefs>

</xml_diff>